<commit_message>
Dodani komentari na metode
-Dodani komentari na većinu preostalih metoda
-Dodana nedovršena projektna dokumentacija
</commit_message>
<xml_diff>
--- a/dokumentacija/AIR1618 PD mDrivingSchool - Bunić, Kofjač, Lazar.docx
+++ b/dokumentacija/AIR1618 PD mDrivingSchool - Bunić, Kofjač, Lazar.docx
@@ -1,6 +1,6 @@
 
 <file path=word/document.xml><?xml version="1.0" encoding="utf-8"?>
-<w:document xmlns:wpc="http://schemas.microsoft.com/office/word/2010/wordprocessingCanvas" xmlns:mc="http://schemas.openxmlformats.org/markup-compatibility/2006" xmlns:o="urn:schemas-microsoft-com:office:office" xmlns:r="http://schemas.openxmlformats.org/officeDocument/2006/relationships" xmlns:m="http://schemas.openxmlformats.org/officeDocument/2006/math" xmlns:v="urn:schemas-microsoft-com:vml" xmlns:wp14="http://schemas.microsoft.com/office/word/2010/wordprocessingDrawing" xmlns:wp="http://schemas.openxmlformats.org/drawingml/2006/wordprocessingDrawing" xmlns:w10="urn:schemas-microsoft-com:office:word" xmlns:w="http://schemas.openxmlformats.org/wordprocessingml/2006/main" xmlns:w14="http://schemas.microsoft.com/office/word/2010/wordml" xmlns:wpg="http://schemas.microsoft.com/office/word/2010/wordprocessingGroup" xmlns:wpi="http://schemas.microsoft.com/office/word/2010/wordprocessingInk" xmlns:wne="http://schemas.microsoft.com/office/word/2006/wordml" xmlns:wps="http://schemas.microsoft.com/office/word/2010/wordprocessingShape" mc:Ignorable="w14 wp14">
+<w:document xmlns:wpc="http://schemas.microsoft.com/office/word/2010/wordprocessingCanvas" xmlns:cx="http://schemas.microsoft.com/office/drawing/2014/chartex" xmlns:cx1="http://schemas.microsoft.com/office/drawing/2015/9/8/chartex" xmlns:cx2="http://schemas.microsoft.com/office/drawing/2015/10/21/chartex" xmlns:mc="http://schemas.openxmlformats.org/markup-compatibility/2006" xmlns:o="urn:schemas-microsoft-com:office:office" xmlns:r="http://schemas.openxmlformats.org/officeDocument/2006/relationships" xmlns:m="http://schemas.openxmlformats.org/officeDocument/2006/math" xmlns:v="urn:schemas-microsoft-com:vml" xmlns:wp14="http://schemas.microsoft.com/office/word/2010/wordprocessingDrawing" xmlns:wp="http://schemas.openxmlformats.org/drawingml/2006/wordprocessingDrawing" xmlns:w10="urn:schemas-microsoft-com:office:word" xmlns:w="http://schemas.openxmlformats.org/wordprocessingml/2006/main" xmlns:w14="http://schemas.microsoft.com/office/word/2010/wordml" xmlns:w15="http://schemas.microsoft.com/office/word/2012/wordml" xmlns:w16se="http://schemas.microsoft.com/office/word/2015/wordml/symex" xmlns:wpg="http://schemas.microsoft.com/office/word/2010/wordprocessingGroup" xmlns:wpi="http://schemas.microsoft.com/office/word/2010/wordprocessingInk" xmlns:wne="http://schemas.microsoft.com/office/word/2006/wordml" xmlns:wps="http://schemas.microsoft.com/office/word/2010/wordprocessingShape" mc:Ignorable="w14 w15 w16se wp14">
   <w:body>
     <w:p>
       <w:pPr>
@@ -393,13 +393,8 @@
         <w:pStyle w:val="Podaciokandidatu"/>
         <w:spacing w:before="0"/>
       </w:pPr>
-      <w:proofErr w:type="spellStart"/>
-      <w:r>
-        <w:t>GitHub</w:t>
-      </w:r>
-      <w:proofErr w:type="spellEnd"/>
-      <w:r>
-        <w:t xml:space="preserve"> repozitorij: </w:t>
+      <w:r>
+        <w:t xml:space="preserve">GitHub repozitorij: </w:t>
       </w:r>
     </w:p>
     <w:p>
@@ -428,6 +423,9 @@
         <w:pStyle w:val="Podaciokandidatu"/>
         <w:spacing w:before="0"/>
       </w:pPr>
+      <w:r>
+        <w:t>Tim: AIR1618</w:t>
+      </w:r>
     </w:p>
     <w:p>
       <w:pPr>
@@ -551,17 +549,8 @@
           <w:b w:val="0"/>
           <w:bCs w:val="0"/>
         </w:rPr>
-        <w:t xml:space="preserve">Dr. sc. Ivan </w:t>
-      </w:r>
-      <w:proofErr w:type="spellStart"/>
-      <w:r>
-        <w:rPr>
-          <w:b w:val="0"/>
-          <w:bCs w:val="0"/>
-        </w:rPr>
-        <w:t>Švogor</w:t>
-      </w:r>
-      <w:proofErr w:type="spellEnd"/>
+        <w:t>Dr. sc. Ivan Švogor</w:t>
+      </w:r>
     </w:p>
     <w:p>
       <w:pPr>
@@ -637,17 +626,22 @@
           <w:b/>
           <w:sz w:val="28"/>
         </w:rPr>
-        <w:t>studeni 2016</w:t>
+        <w:t>studeni</w:t>
       </w:r>
       <w:r>
         <w:rPr>
           <w:b/>
           <w:sz w:val="28"/>
         </w:rPr>
+        <w:t xml:space="preserve"> 2016</w:t>
+      </w:r>
+      <w:r>
+        <w:rPr>
+          <w:b/>
+          <w:sz w:val="28"/>
+        </w:rPr>
         <w:t>.</w:t>
       </w:r>
-      <w:bookmarkStart w:id="0" w:name="_GoBack"/>
-      <w:bookmarkEnd w:id="0"/>
     </w:p>
     <w:p>
       <w:pPr>
@@ -674,7 +668,6 @@
           <w:docPartUnique/>
         </w:docPartObj>
       </w:sdtPr>
-      <w:sdtEndPr/>
       <w:sdtContent>
         <w:p>
           <w:pPr>
@@ -710,7 +703,7 @@
           <w:r>
             <w:fldChar w:fldCharType="separate"/>
           </w:r>
-          <w:hyperlink w:anchor="_Toc466802904" w:history="1">
+          <w:hyperlink w:anchor="_Toc470798826" w:history="1">
             <w:r>
               <w:rPr>
                 <w:rStyle w:val="Hiperveza"/>
@@ -753,7 +746,7 @@
                 <w:noProof/>
                 <w:webHidden/>
               </w:rPr>
-              <w:instrText xml:space="preserve"> PAGEREF _Toc466802904 \h </w:instrText>
+              <w:instrText xml:space="preserve"> PAGEREF _Toc470798826 \h </w:instrText>
             </w:r>
             <w:r>
               <w:rPr>
@@ -794,7 +787,7 @@
               <w:szCs w:val="22"/>
             </w:rPr>
           </w:pPr>
-          <w:hyperlink w:anchor="_Toc466802905" w:history="1">
+          <w:hyperlink w:anchor="_Toc470798827" w:history="1">
             <w:r>
               <w:rPr>
                 <w:rStyle w:val="Hiperveza"/>
@@ -837,7 +830,7 @@
                 <w:noProof/>
                 <w:webHidden/>
               </w:rPr>
-              <w:instrText xml:space="preserve"> PAGEREF _Toc466802905 \h </w:instrText>
+              <w:instrText xml:space="preserve"> PAGEREF _Toc470798827 \h </w:instrText>
             </w:r>
             <w:r>
               <w:rPr>
@@ -878,7 +871,7 @@
               <w:szCs w:val="22"/>
             </w:rPr>
           </w:pPr>
-          <w:hyperlink w:anchor="_Toc466802906" w:history="1">
+          <w:hyperlink w:anchor="_Toc470798828" w:history="1">
             <w:r>
               <w:rPr>
                 <w:rStyle w:val="Hiperveza"/>
@@ -921,7 +914,7 @@
                 <w:noProof/>
                 <w:webHidden/>
               </w:rPr>
-              <w:instrText xml:space="preserve"> PAGEREF _Toc466802906 \h </w:instrText>
+              <w:instrText xml:space="preserve"> PAGEREF _Toc470798828 \h </w:instrText>
             </w:r>
             <w:r>
               <w:rPr>
@@ -965,7 +958,7 @@
               <w:szCs w:val="22"/>
             </w:rPr>
           </w:pPr>
-          <w:hyperlink w:anchor="_Toc466802907" w:history="1">
+          <w:hyperlink w:anchor="_Toc470798829" w:history="1">
             <w:r>
               <w:rPr>
                 <w:rStyle w:val="Hiperveza"/>
@@ -1008,7 +1001,7 @@
                 <w:noProof/>
                 <w:webHidden/>
               </w:rPr>
-              <w:instrText xml:space="preserve"> PAGEREF _Toc466802907 \h </w:instrText>
+              <w:instrText xml:space="preserve"> PAGEREF _Toc470798829 \h </w:instrText>
             </w:r>
             <w:r>
               <w:rPr>
@@ -1049,7 +1042,7 @@
               <w:szCs w:val="22"/>
             </w:rPr>
           </w:pPr>
-          <w:hyperlink w:anchor="_Toc466802908" w:history="1">
+          <w:hyperlink w:anchor="_Toc470798830" w:history="1">
             <w:r>
               <w:rPr>
                 <w:rStyle w:val="Hiperveza"/>
@@ -1076,7 +1069,7 @@
                 <w:noProof/>
                 <w:webHidden/>
               </w:rPr>
-              <w:instrText xml:space="preserve"> PAGEREF _Toc466802908 \h </w:instrText>
+              <w:instrText xml:space="preserve"> PAGEREF _Toc470798830 \h </w:instrText>
             </w:r>
             <w:r>
               <w:rPr>
@@ -1108,6 +1101,142 @@
           </w:hyperlink>
         </w:p>
         <w:p>
+          <w:pPr>
+            <w:pStyle w:val="Sadraj1"/>
+            <w:rPr>
+              <w:rFonts w:asciiTheme="minorHAnsi" w:eastAsiaTheme="minorEastAsia" w:hAnsiTheme="minorHAnsi" w:cstheme="minorBidi"/>
+              <w:noProof/>
+              <w:sz w:val="22"/>
+              <w:szCs w:val="22"/>
+            </w:rPr>
+          </w:pPr>
+          <w:hyperlink w:anchor="_Toc470798831" w:history="1">
+            <w:r>
+              <w:rPr>
+                <w:rStyle w:val="Hiperveza"/>
+                <w:noProof/>
+              </w:rPr>
+              <w:t>Drugi sprint</w:t>
+            </w:r>
+            <w:r>
+              <w:rPr>
+                <w:noProof/>
+                <w:webHidden/>
+              </w:rPr>
+              <w:tab/>
+            </w:r>
+            <w:r>
+              <w:rPr>
+                <w:noProof/>
+                <w:webHidden/>
+              </w:rPr>
+              <w:fldChar w:fldCharType="begin"/>
+            </w:r>
+            <w:r>
+              <w:rPr>
+                <w:noProof/>
+                <w:webHidden/>
+              </w:rPr>
+              <w:instrText xml:space="preserve"> PAGEREF _Toc470798831 \h </w:instrText>
+            </w:r>
+            <w:r>
+              <w:rPr>
+                <w:noProof/>
+                <w:webHidden/>
+              </w:rPr>
+            </w:r>
+            <w:r>
+              <w:rPr>
+                <w:noProof/>
+                <w:webHidden/>
+              </w:rPr>
+              <w:fldChar w:fldCharType="separate"/>
+            </w:r>
+            <w:r>
+              <w:rPr>
+                <w:noProof/>
+                <w:webHidden/>
+              </w:rPr>
+              <w:t>6</w:t>
+            </w:r>
+            <w:r>
+              <w:rPr>
+                <w:noProof/>
+                <w:webHidden/>
+              </w:rPr>
+              <w:fldChar w:fldCharType="end"/>
+            </w:r>
+          </w:hyperlink>
+        </w:p>
+        <w:p>
+          <w:pPr>
+            <w:pStyle w:val="Sadraj1"/>
+            <w:rPr>
+              <w:rFonts w:asciiTheme="minorHAnsi" w:eastAsiaTheme="minorEastAsia" w:hAnsiTheme="minorHAnsi" w:cstheme="minorBidi"/>
+              <w:noProof/>
+              <w:sz w:val="22"/>
+              <w:szCs w:val="22"/>
+            </w:rPr>
+          </w:pPr>
+          <w:hyperlink w:anchor="_Toc470798832" w:history="1">
+            <w:r>
+              <w:rPr>
+                <w:rStyle w:val="Hiperveza"/>
+                <w:noProof/>
+              </w:rPr>
+              <w:t>Treći sprint</w:t>
+            </w:r>
+            <w:r>
+              <w:rPr>
+                <w:noProof/>
+                <w:webHidden/>
+              </w:rPr>
+              <w:tab/>
+            </w:r>
+            <w:r>
+              <w:rPr>
+                <w:noProof/>
+                <w:webHidden/>
+              </w:rPr>
+              <w:fldChar w:fldCharType="begin"/>
+            </w:r>
+            <w:r>
+              <w:rPr>
+                <w:noProof/>
+                <w:webHidden/>
+              </w:rPr>
+              <w:instrText xml:space="preserve"> PAGEREF _Toc470798832 \h </w:instrText>
+            </w:r>
+            <w:r>
+              <w:rPr>
+                <w:noProof/>
+                <w:webHidden/>
+              </w:rPr>
+            </w:r>
+            <w:r>
+              <w:rPr>
+                <w:noProof/>
+                <w:webHidden/>
+              </w:rPr>
+              <w:fldChar w:fldCharType="separate"/>
+            </w:r>
+            <w:r>
+              <w:rPr>
+                <w:noProof/>
+                <w:webHidden/>
+              </w:rPr>
+              <w:t>8</w:t>
+            </w:r>
+            <w:r>
+              <w:rPr>
+                <w:noProof/>
+                <w:webHidden/>
+              </w:rPr>
+              <w:fldChar w:fldCharType="end"/>
+            </w:r>
+          </w:hyperlink>
+        </w:p>
+        <w:p>
           <w:r>
             <w:rPr>
               <w:b/>
@@ -1125,8 +1254,8 @@
           <w:lang w:val="en-US"/>
         </w:rPr>
         <w:sectPr>
-          <w:headerReference w:type="default" r:id="rId10"/>
-          <w:footerReference w:type="default" r:id="rId11"/>
+          <w:headerReference w:type="default" r:id="rId9"/>
+          <w:footerReference w:type="default" r:id="rId10"/>
           <w:pgSz w:w="11906" w:h="16838"/>
           <w:pgMar w:top="1417" w:right="1417" w:bottom="1417" w:left="1417" w:header="708" w:footer="708" w:gutter="0"/>
           <w:cols w:space="708"/>
@@ -1147,7 +1276,7 @@
           <w:szCs w:val="44"/>
         </w:rPr>
       </w:pPr>
-      <w:bookmarkStart w:id="1" w:name="_Toc466802904"/>
+      <w:bookmarkStart w:id="0" w:name="_Toc470798826"/>
       <w:r>
         <w:rPr>
           <w:sz w:val="44"/>
@@ -1156,7 +1285,7 @@
         <w:lastRenderedPageBreak/>
         <w:t>Uvod</w:t>
       </w:r>
-      <w:bookmarkEnd w:id="1"/>
+      <w:bookmarkEnd w:id="0"/>
     </w:p>
     <w:p/>
     <w:p/>
@@ -1314,7 +1443,7 @@
           <w:szCs w:val="44"/>
         </w:rPr>
       </w:pPr>
-      <w:bookmarkStart w:id="2" w:name="_Toc466802905"/>
+      <w:bookmarkStart w:id="1" w:name="_Toc470798827"/>
       <w:r>
         <w:rPr>
           <w:sz w:val="44"/>
@@ -1323,7 +1452,7 @@
         <w:lastRenderedPageBreak/>
         <w:t>Metodologija razvoja</w:t>
       </w:r>
-      <w:bookmarkEnd w:id="2"/>
+      <w:bookmarkEnd w:id="1"/>
     </w:p>
     <w:p>
       <w:pPr>
@@ -1343,69 +1472,13 @@
         <w:jc w:val="both"/>
       </w:pPr>
       <w:r>
-        <w:t xml:space="preserve">Razvojni tim se odlučio na korištenje </w:t>
-      </w:r>
-      <w:proofErr w:type="spellStart"/>
-      <w:r>
-        <w:t>Scrum</w:t>
-      </w:r>
-      <w:proofErr w:type="spellEnd"/>
-      <w:r>
-        <w:t xml:space="preserve"> metodologije razvoja. </w:t>
-      </w:r>
-      <w:proofErr w:type="spellStart"/>
-      <w:r>
-        <w:t>Scrum</w:t>
-      </w:r>
-      <w:proofErr w:type="spellEnd"/>
-      <w:r>
-        <w:t xml:space="preserve"> je agilni i iterativan pristup razvoju softwarea, a danas je jedan od najpopularnijih agilnih pri</w:t>
+        <w:t>Razvojni tim se odlučio na korištenje Scrum metodologije razvoja. Scrum je agilni i iterativan pristup razvoju softwarea, a danas je jedan od najpopularnijih agilnih pri</w:t>
       </w:r>
       <w:r>
         <w:t>stupa. SCRUM definira tri uloge</w:t>
       </w:r>
       <w:r>
-        <w:t xml:space="preserve">: </w:t>
-      </w:r>
-      <w:proofErr w:type="spellStart"/>
-      <w:r>
-        <w:t>Product</w:t>
-      </w:r>
-      <w:proofErr w:type="spellEnd"/>
-      <w:r>
-        <w:t xml:space="preserve"> </w:t>
-      </w:r>
-      <w:proofErr w:type="spellStart"/>
-      <w:r>
-        <w:t>owner</w:t>
-      </w:r>
-      <w:proofErr w:type="spellEnd"/>
-      <w:r>
-        <w:t xml:space="preserve">, </w:t>
-      </w:r>
-      <w:proofErr w:type="spellStart"/>
-      <w:r>
-        <w:t>Development</w:t>
-      </w:r>
-      <w:proofErr w:type="spellEnd"/>
-      <w:r>
-        <w:t xml:space="preserve"> Team i </w:t>
-      </w:r>
-      <w:proofErr w:type="spellStart"/>
-      <w:r>
-        <w:t>Scrum</w:t>
-      </w:r>
-      <w:proofErr w:type="spellEnd"/>
-      <w:r>
-        <w:t xml:space="preserve"> </w:t>
-      </w:r>
-      <w:proofErr w:type="spellStart"/>
-      <w:r>
-        <w:t>Master</w:t>
-      </w:r>
-      <w:proofErr w:type="spellEnd"/>
-      <w:r>
-        <w:t xml:space="preserve">. </w:t>
+        <w:t xml:space="preserve">: Product owner, Development Team i Scrum Master. </w:t>
       </w:r>
     </w:p>
     <w:p>
@@ -1415,28 +1488,13 @@
       </w:pPr>
       <w:r>
         <w:tab/>
-      </w:r>
-      <w:proofErr w:type="spellStart"/>
-      <w:r>
         <w:t>Pr</w:t>
       </w:r>
       <w:r>
-        <w:t>oduct</w:t>
-      </w:r>
-      <w:proofErr w:type="spellEnd"/>
-      <w:r>
-        <w:t xml:space="preserve"> </w:t>
-      </w:r>
-      <w:proofErr w:type="spellStart"/>
-      <w:r>
-        <w:t>O</w:t>
-      </w:r>
-      <w:r>
-        <w:t>wner</w:t>
-      </w:r>
-      <w:proofErr w:type="spellEnd"/>
-      <w:r>
-        <w:t xml:space="preserve"> </w:t>
+        <w:t>oduct O</w:t>
+      </w:r>
+      <w:r>
+        <w:t xml:space="preserve">wner </w:t>
       </w:r>
       <w:r>
         <w:t xml:space="preserve">je </w:t>
@@ -1454,96 +1512,19 @@
         <w:t xml:space="preserve"> i da ih sortira po prioritetu</w:t>
       </w:r>
       <w:r>
-        <w:t xml:space="preserve">. Naš </w:t>
-      </w:r>
-      <w:proofErr w:type="spellStart"/>
-      <w:r>
-        <w:t>Product</w:t>
-      </w:r>
-      <w:proofErr w:type="spellEnd"/>
-      <w:r>
-        <w:t xml:space="preserve"> </w:t>
-      </w:r>
-      <w:proofErr w:type="spellStart"/>
-      <w:r>
-        <w:t>owner</w:t>
-      </w:r>
-      <w:proofErr w:type="spellEnd"/>
-      <w:r>
-        <w:t xml:space="preserve"> je Autoškola </w:t>
-      </w:r>
-      <w:proofErr w:type="spellStart"/>
-      <w:r>
-        <w:t>Premuž</w:t>
-      </w:r>
-      <w:proofErr w:type="spellEnd"/>
-      <w:r>
-        <w:t xml:space="preserve">. Development Team (Razvojni tim) se sastoji od tri člana: Jurica Bunić, Dalibor Kofjač i Matija Lazar. </w:t>
-      </w:r>
-      <w:r>
-        <w:t xml:space="preserve">Zaduženje razvojnog tima je razvoj funkcionalnosti koje je definirao </w:t>
-      </w:r>
-      <w:proofErr w:type="spellStart"/>
-      <w:r>
-        <w:t>Product</w:t>
-      </w:r>
-      <w:proofErr w:type="spellEnd"/>
-      <w:r>
-        <w:t xml:space="preserve"> </w:t>
-      </w:r>
-      <w:proofErr w:type="spellStart"/>
-      <w:r>
-        <w:t>Owner</w:t>
-      </w:r>
-      <w:proofErr w:type="spellEnd"/>
-      <w:r>
-        <w:t xml:space="preserve">. </w:t>
-      </w:r>
-      <w:proofErr w:type="spellStart"/>
-      <w:r>
-        <w:t>Scrum</w:t>
-      </w:r>
-      <w:proofErr w:type="spellEnd"/>
-      <w:r>
-        <w:t xml:space="preserve"> </w:t>
-      </w:r>
-      <w:proofErr w:type="spellStart"/>
-      <w:r>
-        <w:t>Master</w:t>
-      </w:r>
-      <w:proofErr w:type="spellEnd"/>
-      <w:r>
-        <w:t xml:space="preserve"> je u</w:t>
-      </w:r>
-      <w:r>
-        <w:t xml:space="preserve">loga koja brine da se razvojni tim pridržava </w:t>
-      </w:r>
-      <w:proofErr w:type="spellStart"/>
-      <w:r>
-        <w:t>Scrum</w:t>
-      </w:r>
-      <w:proofErr w:type="spellEnd"/>
-      <w:r>
-        <w:t xml:space="preserve"> metodologije</w:t>
-      </w:r>
-      <w:r>
-        <w:t xml:space="preserve">. Zbog malo broja ljudi koji sudjeluju na projektu ne postoji određena osoba koja preuzima ulogu </w:t>
-      </w:r>
-      <w:proofErr w:type="spellStart"/>
-      <w:r>
-        <w:t>Scrum</w:t>
-      </w:r>
-      <w:proofErr w:type="spellEnd"/>
-      <w:r>
-        <w:t xml:space="preserve"> </w:t>
-      </w:r>
-      <w:proofErr w:type="spellStart"/>
-      <w:r>
-        <w:t>Mastera</w:t>
-      </w:r>
-      <w:proofErr w:type="spellEnd"/>
-      <w:r>
-        <w:t>.</w:t>
+        <w:t xml:space="preserve">. Naš Product </w:t>
+      </w:r>
+      <w:r>
+        <w:t xml:space="preserve">owner je Autoškola Premuž. Development Team (Razvojni tim) se sastoji od tri člana: Jurica Bunić, Dalibor Kofjač i Matija Lazar. </w:t>
+      </w:r>
+      <w:r>
+        <w:t>Zaduženje razvojnog tima je razvoj funkcionalnosti koje je definirao Product Owner. Scrum Master je u</w:t>
+      </w:r>
+      <w:r>
+        <w:t>loga koja brine da se razvojni tim pridržava Scrum metodologije</w:t>
+      </w:r>
+      <w:r>
+        <w:t>. Zbog malo broja ljudi koji sudjeluju na projektu ne postoji određena osoba koja preuzima ulogu Scrum Mastera.</w:t>
       </w:r>
     </w:p>
     <w:p>
@@ -1559,11 +1540,7 @@
         <w:t xml:space="preserve"> </w:t>
       </w:r>
       <w:r>
-        <w:t xml:space="preserve">alata </w:t>
-      </w:r>
-      <w:proofErr w:type="spellStart"/>
-      <w:r>
-        <w:t>Viv</w:t>
+        <w:t>alata Viv</w:t>
       </w:r>
       <w:r>
         <w:t>i</w:t>
@@ -1571,33 +1548,8 @@
       <w:r>
         <w:t>fyScrum</w:t>
       </w:r>
-      <w:proofErr w:type="spellEnd"/>
-      <w:r>
-        <w:t xml:space="preserve"> za podršku </w:t>
-      </w:r>
-      <w:proofErr w:type="spellStart"/>
-      <w:r>
-        <w:t>Scrum</w:t>
-      </w:r>
-      <w:proofErr w:type="spellEnd"/>
-      <w:r>
-        <w:t xml:space="preserve"> pristupu razvoja </w:t>
-      </w:r>
-      <w:proofErr w:type="spellStart"/>
-      <w:r>
-        <w:t>softwarea</w:t>
-      </w:r>
-      <w:proofErr w:type="spellEnd"/>
-      <w:r>
-        <w:t xml:space="preserve">. Ovaj alat je odabran jer omogućuje vremenski neograničeno korištenje, uz </w:t>
-      </w:r>
-      <w:proofErr w:type="spellStart"/>
-      <w:r>
-        <w:t>limitaciju</w:t>
-      </w:r>
-      <w:proofErr w:type="spellEnd"/>
-      <w:r>
-        <w:t xml:space="preserve"> na samo tri člana.</w:t>
+      <w:r>
+        <w:t xml:space="preserve"> za podršku Scrum pristupu razvoja softwarea. Ovaj alat je odabran jer omogućuje vremenski neograničeno korištenje, uz limitaciju na samo tri člana.</w:t>
       </w:r>
       <w:r>
         <w:t xml:space="preserve"> </w:t>
@@ -1612,69 +1564,13 @@
         <w:tab/>
       </w:r>
       <w:r>
-        <w:t xml:space="preserve">Slika 1. na sljedećoj stranici prikazuje popis svih </w:t>
-      </w:r>
-      <w:proofErr w:type="spellStart"/>
-      <w:r>
-        <w:t>Backlog</w:t>
-      </w:r>
-      <w:proofErr w:type="spellEnd"/>
-      <w:r>
-        <w:t xml:space="preserve"> </w:t>
-      </w:r>
-      <w:proofErr w:type="spellStart"/>
-      <w:r>
-        <w:t>itema</w:t>
-      </w:r>
-      <w:proofErr w:type="spellEnd"/>
-      <w:r>
-        <w:t xml:space="preserve">. Narančasta oznaka u lijevom kutu predstavlja povezanost sa drugim </w:t>
-      </w:r>
-      <w:proofErr w:type="spellStart"/>
-      <w:r>
-        <w:t>Backlog</w:t>
-      </w:r>
-      <w:proofErr w:type="spellEnd"/>
-      <w:r>
-        <w:t xml:space="preserve"> </w:t>
-      </w:r>
-      <w:proofErr w:type="spellStart"/>
-      <w:r>
-        <w:t>itemom</w:t>
-      </w:r>
-      <w:proofErr w:type="spellEnd"/>
-      <w:r>
-        <w:t xml:space="preserve">. Ukupno postoji </w:t>
+        <w:t xml:space="preserve">Slika 1. na sljedećoj stranici prikazuje popis svih Backlog itema. Narančasta oznaka u lijevom kutu predstavlja povezanost sa drugim Backlog itemom. Ukupno postoji </w:t>
       </w:r>
       <w:r>
         <w:t>25</w:t>
       </w:r>
       <w:r>
-        <w:t xml:space="preserve"> </w:t>
-      </w:r>
-      <w:proofErr w:type="spellStart"/>
-      <w:r>
-        <w:t>Backlog</w:t>
-      </w:r>
-      <w:proofErr w:type="spellEnd"/>
-      <w:r>
-        <w:t xml:space="preserve"> </w:t>
-      </w:r>
-      <w:proofErr w:type="spellStart"/>
-      <w:r>
-        <w:t>itema</w:t>
-      </w:r>
-      <w:proofErr w:type="spellEnd"/>
-      <w:r>
-        <w:t xml:space="preserve"> (</w:t>
-      </w:r>
-      <w:proofErr w:type="spellStart"/>
-      <w:r>
-        <w:t>Backlog</w:t>
-      </w:r>
-      <w:proofErr w:type="spellEnd"/>
-      <w:r>
-        <w:t xml:space="preserve"> + Prvi sprint) sa ukupnim naporom od 72 jedinica napora.</w:t>
+        <w:t xml:space="preserve"> Backlog itema (Backlog + Prvi sprint) sa ukupnim naporom od 72 jedinica napora.</w:t>
       </w:r>
       <w:r>
         <w:t xml:space="preserve"> </w:t>
@@ -1692,11 +1588,10 @@
         <w:rPr>
           <w:noProof/>
           <w:sz w:val="22"/>
-          <w:lang w:val="en-US" w:eastAsia="en-US"/>
         </w:rPr>
         <w:lastRenderedPageBreak/>
         <w:drawing>
-          <wp:anchor distT="0" distB="0" distL="114300" distR="114300" simplePos="0" relativeHeight="251660800" behindDoc="0" locked="0" layoutInCell="1" allowOverlap="1" wp14:anchorId="26A371C9" wp14:editId="6750EDE1">
+          <wp:anchor distT="0" distB="0" distL="114300" distR="114300" simplePos="0" relativeHeight="251657216" behindDoc="0" locked="0" layoutInCell="1" allowOverlap="1" wp14:anchorId="40344932" wp14:editId="30E8DB35">
             <wp:simplePos x="0" y="0"/>
             <wp:positionH relativeFrom="column">
               <wp:posOffset>2540</wp:posOffset>
@@ -1719,7 +1614,7 @@
                     <pic:cNvPicPr/>
                   </pic:nvPicPr>
                   <pic:blipFill>
-                    <a:blip r:embed="rId12">
+                    <a:blip r:embed="rId11">
                       <a:extLst>
                         <a:ext uri="{28A0092B-C50C-407E-A947-70E740481C1C}">
                           <a14:useLocalDpi xmlns:a14="http://schemas.microsoft.com/office/drawing/2010/main" val="0"/>
@@ -1756,17 +1651,8 @@
           <w:i/>
           <w:sz w:val="20"/>
         </w:rPr>
-        <w:t xml:space="preserve">Slika 1. </w:t>
-      </w:r>
-      <w:proofErr w:type="spellStart"/>
-      <w:r>
-        <w:rPr>
-          <w:i/>
-          <w:sz w:val="20"/>
-        </w:rPr>
-        <w:t>Backlog</w:t>
-      </w:r>
-      <w:proofErr w:type="spellEnd"/>
+        <w:t>Slika 1. Backlog</w:t>
+      </w:r>
     </w:p>
     <w:p>
       <w:pPr>
@@ -1781,7 +1667,7 @@
           <w:szCs w:val="44"/>
         </w:rPr>
       </w:pPr>
-      <w:bookmarkStart w:id="3" w:name="_Toc466802906"/>
+      <w:bookmarkStart w:id="2" w:name="_Toc470798828"/>
       <w:r>
         <w:rPr>
           <w:sz w:val="44"/>
@@ -1790,7 +1676,7 @@
         <w:lastRenderedPageBreak/>
         <w:t>Prvi sprint</w:t>
       </w:r>
-      <w:bookmarkEnd w:id="3"/>
+      <w:bookmarkEnd w:id="2"/>
     </w:p>
     <w:p>
       <w:pPr>
@@ -1811,15 +1697,7 @@
         <w:jc w:val="both"/>
       </w:pPr>
       <w:r>
-        <w:t xml:space="preserve">Prvi sprint je započeo 28.10.2016. i obuhvaćao je devet </w:t>
-      </w:r>
-      <w:proofErr w:type="spellStart"/>
-      <w:r>
-        <w:t>Backlog</w:t>
-      </w:r>
-      <w:proofErr w:type="spellEnd"/>
-      <w:r>
-        <w:t xml:space="preserve"> predmeta sa ukupno deset jedinica napora. Cilj prvog sprinta je bio: „Izraditi sve funkcionalnosti neregistriranog korisnika“. Izvršenje tog cilja će rezultirati aplikacijom koja ima samo osnovne funkcionalnosti neregistriranog korisnika koje omogućuju potencijalnom polazniku da se informira o autoškoli i da pošalje prijavu za upis u autoškolu putem aplikacije.</w:t>
+        <w:t>Prvi sprint je započeo 28.10.2016. i obuhvaćao je devet Backlog predmeta sa ukupno deset jedinica napora. Cilj prvog sprinta je bio: „Izraditi sve funkcionalnosti neregistriranog korisnika“. Izvršenje tog cilja će rezultirati aplikacijom koja ima samo osnovne funkcionalnosti neregistriranog korisnika koje omogućuju potencijalnom polazniku da se informira o autoškoli i da pošalje prijavu za upis u autoškolu putem aplikacije.</w:t>
       </w:r>
     </w:p>
     <w:p>
@@ -1831,10 +1709,9 @@
       <w:r>
         <w:rPr>
           <w:noProof/>
-          <w:lang w:val="en-US" w:eastAsia="en-US"/>
         </w:rPr>
         <w:drawing>
-          <wp:anchor distT="0" distB="0" distL="114300" distR="114300" simplePos="0" relativeHeight="251656704" behindDoc="0" locked="0" layoutInCell="1" allowOverlap="1" wp14:anchorId="26C2C3FB" wp14:editId="18E53599">
+          <wp:anchor distT="0" distB="0" distL="114300" distR="114300" simplePos="0" relativeHeight="251655168" behindDoc="0" locked="0" layoutInCell="1" allowOverlap="1" wp14:anchorId="702E4423" wp14:editId="39F8E249">
             <wp:simplePos x="0" y="0"/>
             <wp:positionH relativeFrom="column">
               <wp:posOffset>-104585</wp:posOffset>
@@ -1857,7 +1734,7 @@
                     <pic:cNvPicPr/>
                   </pic:nvPicPr>
                   <pic:blipFill>
-                    <a:blip r:embed="rId13">
+                    <a:blip r:embed="rId12">
                       <a:extLst>
                         <a:ext uri="{28A0092B-C50C-407E-A947-70E740481C1C}">
                           <a14:useLocalDpi xmlns:a14="http://schemas.microsoft.com/office/drawing/2010/main" val="0"/>
@@ -1899,15 +1776,7 @@
         <w:t xml:space="preserve">11.11.2016. </w:t>
       </w:r>
       <w:r>
-        <w:t xml:space="preserve">sa 100% izvršenosti zadataka, tj. svi </w:t>
-      </w:r>
-      <w:proofErr w:type="spellStart"/>
-      <w:r>
-        <w:t>Backlog</w:t>
-      </w:r>
-      <w:proofErr w:type="spellEnd"/>
-      <w:r>
-        <w:t xml:space="preserve"> predmeti koji su dodani u prvi sprint su završeni. </w:t>
+        <w:t xml:space="preserve">sa 100% izvršenosti zadataka, tj. svi Backlog predmeti koji su dodani u prvi sprint su završeni. </w:t>
       </w:r>
     </w:p>
     <w:p>
@@ -1941,13 +1810,8 @@
         <w:ind w:firstLine="708"/>
         <w:jc w:val="both"/>
       </w:pPr>
-      <w:proofErr w:type="spellStart"/>
-      <w:r>
-        <w:t>Backlog</w:t>
-      </w:r>
-      <w:proofErr w:type="spellEnd"/>
-      <w:r>
-        <w:t xml:space="preserve"> predmeti koji su izv</w:t>
+      <w:r>
+        <w:t>Backlog predmeti koji su izv</w:t>
       </w:r>
       <w:r>
         <w:t>r</w:t>
@@ -2120,7 +1984,7 @@
           <w:numId w:val="10"/>
         </w:numPr>
       </w:pPr>
-      <w:bookmarkStart w:id="4" w:name="_Toc466802907"/>
+      <w:bookmarkStart w:id="3" w:name="_Toc470798829"/>
       <w:r>
         <w:lastRenderedPageBreak/>
         <w:t>Analiza Burndown graf</w:t>
@@ -2128,7 +1992,7 @@
       <w:r>
         <w:t>a</w:t>
       </w:r>
-      <w:bookmarkEnd w:id="4"/>
+      <w:bookmarkEnd w:id="3"/>
     </w:p>
     <w:p/>
     <w:p>
@@ -2149,10 +2013,9 @@
       <w:r>
         <w:rPr>
           <w:noProof/>
-          <w:lang w:val="en-US" w:eastAsia="en-US"/>
         </w:rPr>
         <w:drawing>
-          <wp:inline distT="0" distB="0" distL="0" distR="0" wp14:anchorId="2C45F803" wp14:editId="1348653B">
+          <wp:inline distT="0" distB="0" distL="0" distR="0" wp14:anchorId="1C0DCFD5" wp14:editId="58EAD287">
             <wp:extent cx="6052162" cy="3218213"/>
             <wp:effectExtent l="0" t="0" r="6350" b="1270"/>
             <wp:docPr id="2" name="Slika 2"/>
@@ -2167,7 +2030,7 @@
                     <pic:cNvPicPr/>
                   </pic:nvPicPr>
                   <pic:blipFill>
-                    <a:blip r:embed="rId14">
+                    <a:blip r:embed="rId13">
                       <a:extLst>
                         <a:ext uri="{28A0092B-C50C-407E-A947-70E740481C1C}">
                           <a14:useLocalDpi xmlns:a14="http://schemas.microsoft.com/office/drawing/2010/main" val="0"/>
@@ -2207,44 +2070,28 @@
           <w:i/>
           <w:sz w:val="20"/>
         </w:rPr>
-        <w:t xml:space="preserve">Slika 3. </w:t>
-      </w:r>
-      <w:proofErr w:type="spellStart"/>
+        <w:t>Slika 3. B</w:t>
+      </w:r>
       <w:r>
         <w:rPr>
           <w:i/>
           <w:sz w:val="20"/>
         </w:rPr>
-        <w:t>B</w:t>
+        <w:t>u</w:t>
       </w:r>
       <w:r>
         <w:rPr>
           <w:i/>
           <w:sz w:val="20"/>
         </w:rPr>
-        <w:t>u</w:t>
+        <w:t>r</w:t>
       </w:r>
       <w:r>
         <w:rPr>
           <w:i/>
           <w:sz w:val="20"/>
         </w:rPr>
-        <w:t>r</w:t>
-      </w:r>
-      <w:r>
-        <w:rPr>
-          <w:i/>
-          <w:sz w:val="20"/>
-        </w:rPr>
-        <w:t>ndown</w:t>
-      </w:r>
-      <w:proofErr w:type="spellEnd"/>
-      <w:r>
-        <w:rPr>
-          <w:i/>
-          <w:sz w:val="20"/>
-        </w:rPr>
-        <w:t xml:space="preserve"> graf prvog sprinta</w:t>
+        <w:t>ndown graf prvog sprinta</w:t>
       </w:r>
     </w:p>
     <w:p>
@@ -2262,23 +2109,7 @@
         <w:t xml:space="preserve">Linija označena narančastom bojom prikazuje idealno smanjivanje jedinica napora, a plava linija prikazuje smanjivanje jedinica napora koje smo postigli. Vidljiv je veće odstupanje </w:t>
       </w:r>
       <w:r>
-        <w:t xml:space="preserve">na početku grafa. Razlog takvog odstupanja je odluka da se prvo riješe funkcionalnosti za koje je potrebno najmanje jedinica napora. Neke </w:t>
-      </w:r>
-      <w:proofErr w:type="spellStart"/>
-      <w:r>
-        <w:t>podfunkcionalnosti</w:t>
-      </w:r>
-      <w:proofErr w:type="spellEnd"/>
-      <w:r>
-        <w:t xml:space="preserve"> smo označili sa 0 jedinica napora jer smo procijenili da nam neće oduzeti puno vremena, a pošto su one riješene prve, nije se primijetio pomak na grafu. Približavanje kraju sprinta je rezultiralo povećanom aktivnošću, a nagli skokovi su rezultat prethodnog rješavanja </w:t>
-      </w:r>
-      <w:proofErr w:type="spellStart"/>
-      <w:r>
-        <w:t>podfunkcionalnosti</w:t>
-      </w:r>
-      <w:proofErr w:type="spellEnd"/>
-      <w:r>
-        <w:t xml:space="preserve"> koje su činile dio funkcionalnosti koje su zahtijevale više jedinica napora. Osim prethodnog razloga, naglom padu je doprinijelo i</w:t>
+        <w:t>na početku grafa. Razlog takvog odstupanja je odluka da se prvo riješe funkcionalnosti za koje je potrebno najmanje jedinica napora. Neke podfunkcionalnosti smo označili sa 0 jedinica napora jer smo procijenili da nam neće oduzeti puno vremena, a pošto su one riješene prve, nije se primijetio pomak na grafu. Približavanje kraju sprinta je rezultiralo povećanom aktivnošću, a nagli skokovi su rezultat prethodnog rješavanja podfunkcionalnosti koje su činile dio funkcionalnosti koje su zahtijevale više jedinica napora. Osim prethodnog razloga, naglom padu je doprinijelo i</w:t>
       </w:r>
       <w:r>
         <w:t>skustvo</w:t>
@@ -2300,7 +2131,7 @@
       <w:pPr>
         <w:pStyle w:val="Naslov2"/>
       </w:pPr>
-      <w:bookmarkStart w:id="5" w:name="_Toc466802908"/>
+      <w:bookmarkStart w:id="4" w:name="_Toc470798830"/>
       <w:r>
         <w:t xml:space="preserve">3.2 </w:t>
       </w:r>
@@ -2310,7 +2141,7 @@
       <w:r>
         <w:t>Vrijeme utrošeno po članu tima</w:t>
       </w:r>
-      <w:bookmarkEnd w:id="5"/>
+      <w:bookmarkEnd w:id="4"/>
     </w:p>
     <w:p>
       <w:pPr>
@@ -2325,15 +2156,7 @@
       </w:pPr>
       <w:r>
         <w:tab/>
-        <w:t xml:space="preserve">Slike 4. i 5. prikazuje statističke informacije vezane uz razvoj aplikacije. Prva slika prikazuje broj sati koje su članovi tima potrošili na izvršenje zadataka, a druga slika broj </w:t>
-      </w:r>
-      <w:proofErr w:type="spellStart"/>
-      <w:r>
-        <w:t>itema</w:t>
-      </w:r>
-      <w:proofErr w:type="spellEnd"/>
-      <w:r>
-        <w:t xml:space="preserve"> koje su članovi tima izvršili ili sudjelovali na izvršenju.</w:t>
+        <w:t>Slike 4. i 5. prikazuje statističke informacije vezane uz razvoj aplikacije. Prva slika prikazuje broj sati koje su članovi tima potrošili na izvršenje zadataka, a druga slika broj itema koje su članovi tima izvršili ili sudjelovali na izvršenju.</w:t>
       </w:r>
     </w:p>
     <w:p>
@@ -2350,11 +2173,10 @@
       <w:r>
         <w:rPr>
           <w:noProof/>
-          <w:lang w:val="en-US" w:eastAsia="en-US"/>
         </w:rPr>
         <w:lastRenderedPageBreak/>
         <w:drawing>
-          <wp:inline distT="0" distB="0" distL="0" distR="0" wp14:anchorId="734AF762" wp14:editId="1E017020">
+          <wp:inline distT="0" distB="0" distL="0" distR="0" wp14:anchorId="439B6F11" wp14:editId="3D00B9D7">
             <wp:extent cx="5760720" cy="938695"/>
             <wp:effectExtent l="0" t="0" r="0" b="0"/>
             <wp:docPr id="4" name="Slika 4"/>
@@ -2369,7 +2191,7 @@
                     <pic:cNvPicPr/>
                   </pic:nvPicPr>
                   <pic:blipFill>
-                    <a:blip r:embed="rId15">
+                    <a:blip r:embed="rId14">
                       <a:extLst>
                         <a:ext uri="{28A0092B-C50C-407E-A947-70E740481C1C}">
                           <a14:useLocalDpi xmlns:a14="http://schemas.microsoft.com/office/drawing/2010/main" val="0"/>
@@ -2415,10 +2237,9 @@
       <w:r>
         <w:rPr>
           <w:noProof/>
-          <w:lang w:val="en-US" w:eastAsia="en-US"/>
         </w:rPr>
         <w:drawing>
-          <wp:inline distT="0" distB="0" distL="0" distR="0">
+          <wp:inline distT="0" distB="0" distL="0" distR="0" wp14:anchorId="5FE63EB3" wp14:editId="1F0051D0">
             <wp:extent cx="5747385" cy="854710"/>
             <wp:effectExtent l="0" t="0" r="5715" b="2540"/>
             <wp:docPr id="5" name="Slika 5" descr="C:\Users\Bunic\AppData\Local\Microsoft\Windows\INetCache\Content.Word\sprint5.jpg"/>
@@ -2435,7 +2256,7 @@
                     </pic:cNvPicPr>
                   </pic:nvPicPr>
                   <pic:blipFill>
-                    <a:blip r:embed="rId16">
+                    <a:blip r:embed="rId15">
                       <a:extLst>
                         <a:ext uri="{28A0092B-C50C-407E-A947-70E740481C1C}">
                           <a14:useLocalDpi xmlns:a14="http://schemas.microsoft.com/office/drawing/2010/main" val="0"/>
@@ -2481,28 +2302,845 @@
           <w:i/>
           <w:sz w:val="20"/>
         </w:rPr>
-        <w:t xml:space="preserve">Slika 5. Završeni </w:t>
-      </w:r>
-      <w:proofErr w:type="spellStart"/>
-      <w:r>
+        <w:t>Slika 5. Završeni itemi po članu tima</w:t>
+      </w:r>
+    </w:p>
+    <w:p>
+      <w:pPr>
+        <w:spacing w:line="360" w:lineRule="auto"/>
+        <w:jc w:val="center"/>
         <w:rPr>
           <w:i/>
           <w:sz w:val="20"/>
         </w:rPr>
-        <w:t>itemi</w:t>
-      </w:r>
-      <w:proofErr w:type="spellEnd"/>
-      <w:r>
+      </w:pPr>
+    </w:p>
+    <w:p>
+      <w:pPr>
+        <w:pStyle w:val="Naslov1"/>
+        <w:jc w:val="center"/>
+        <w:rPr>
+          <w:sz w:val="44"/>
+          <w:szCs w:val="44"/>
+        </w:rPr>
+      </w:pPr>
+      <w:bookmarkStart w:id="5" w:name="_Toc470798831"/>
+      <w:r>
+        <w:rPr>
+          <w:sz w:val="44"/>
+          <w:szCs w:val="44"/>
+        </w:rPr>
+        <w:t>Drugi sprint</w:t>
+      </w:r>
+      <w:bookmarkEnd w:id="5"/>
+    </w:p>
+    <w:p/>
+    <w:p>
+      <w:pPr>
+        <w:spacing w:line="360" w:lineRule="auto"/>
+        <w:jc w:val="both"/>
+      </w:pPr>
+    </w:p>
+    <w:p>
+      <w:pPr>
+        <w:spacing w:line="360" w:lineRule="auto"/>
+        <w:ind w:firstLine="708"/>
+        <w:jc w:val="both"/>
+      </w:pPr>
+      <w:r>
+        <w:t xml:space="preserve">Duljina drugog sprinta je dva tjedna, odnosno trajanje </w:t>
+      </w:r>
+      <w:r>
+        <w:t xml:space="preserve">je isto kao i kod prvog sprinta. Sprint </w:t>
+      </w:r>
+      <w:r>
+        <w:t>je započeo 16.11.2016 i trajao je do 30.11.2016. godine.</w:t>
+      </w:r>
+      <w:r>
+        <w:t xml:space="preserve"> U prvom sprintu je riješen dio funkcionalnosti neregistriranog korisnika, te je kao cilj drugog sprinta zadan završetak svih funkcionalnosti neregistriranog korisnika i izrada login funkcionalnosti.</w:t>
+      </w:r>
+    </w:p>
+    <w:p>
+      <w:pPr>
+        <w:spacing w:line="360" w:lineRule="auto"/>
+        <w:ind w:firstLine="708"/>
+        <w:jc w:val="both"/>
+      </w:pPr>
+      <w:r>
+        <w:t>Drugi sprint je sadržavao 6 itema sa ukupno 23 jedinice napora. Svi itemi su završeni te je uloga neregistriranog korisnika u potpunosti završena</w:t>
+      </w:r>
+    </w:p>
+    <w:p>
+      <w:pPr>
+        <w:spacing w:line="360" w:lineRule="auto"/>
+        <w:ind w:firstLine="708"/>
+        <w:jc w:val="both"/>
+      </w:pPr>
+      <w:r>
+        <w:rPr>
+          <w:noProof/>
+        </w:rPr>
+        <w:drawing>
+          <wp:anchor distT="0" distB="0" distL="114300" distR="114300" simplePos="0" relativeHeight="251656192" behindDoc="0" locked="0" layoutInCell="1" allowOverlap="1" wp14:anchorId="6A4F6AE8" wp14:editId="03C53807">
+            <wp:simplePos x="0" y="0"/>
+            <wp:positionH relativeFrom="column">
+              <wp:posOffset>5080</wp:posOffset>
+            </wp:positionH>
+            <wp:positionV relativeFrom="paragraph">
+              <wp:posOffset>473075</wp:posOffset>
+            </wp:positionV>
+            <wp:extent cx="5760720" cy="1139825"/>
+            <wp:effectExtent l="0" t="0" r="0" b="3175"/>
+            <wp:wrapTopAndBottom/>
+            <wp:docPr id="6" name="Slika 6"/>
+            <wp:cNvGraphicFramePr>
+              <a:graphicFrameLocks xmlns:a="http://schemas.openxmlformats.org/drawingml/2006/main" noChangeAspect="1"/>
+            </wp:cNvGraphicFramePr>
+            <a:graphic xmlns:a="http://schemas.openxmlformats.org/drawingml/2006/main">
+              <a:graphicData uri="http://schemas.openxmlformats.org/drawingml/2006/picture">
+                <pic:pic xmlns:pic="http://schemas.openxmlformats.org/drawingml/2006/picture">
+                  <pic:nvPicPr>
+                    <pic:cNvPr id="1" name=""/>
+                    <pic:cNvPicPr/>
+                  </pic:nvPicPr>
+                  <pic:blipFill>
+                    <a:blip r:embed="rId16">
+                      <a:extLst>
+                        <a:ext uri="{28A0092B-C50C-407E-A947-70E740481C1C}">
+                          <a14:useLocalDpi xmlns:a14="http://schemas.microsoft.com/office/drawing/2010/main" val="0"/>
+                        </a:ext>
+                      </a:extLst>
+                    </a:blip>
+                    <a:stretch>
+                      <a:fillRect/>
+                    </a:stretch>
+                  </pic:blipFill>
+                  <pic:spPr>
+                    <a:xfrm>
+                      <a:off x="0" y="0"/>
+                      <a:ext cx="5760720" cy="1139825"/>
+                    </a:xfrm>
+                    <a:prstGeom prst="rect">
+                      <a:avLst/>
+                    </a:prstGeom>
+                  </pic:spPr>
+                </pic:pic>
+              </a:graphicData>
+            </a:graphic>
+          </wp:anchor>
+        </w:drawing>
+      </w:r>
+      <w:r>
+        <w:tab/>
+      </w:r>
+      <w:r>
+        <w:tab/>
+      </w:r>
+      <w:r>
+        <w:tab/>
+      </w:r>
+      <w:r>
+        <w:tab/>
+      </w:r>
+    </w:p>
+    <w:p>
+      <w:pPr>
+        <w:spacing w:line="360" w:lineRule="auto"/>
+        <w:ind w:firstLine="708"/>
+        <w:jc w:val="center"/>
         <w:rPr>
           <w:i/>
           <w:sz w:val="20"/>
         </w:rPr>
-        <w:t xml:space="preserve"> po članu tima</w:t>
-      </w:r>
-    </w:p>
+      </w:pPr>
+      <w:r>
+        <w:rPr>
+          <w:i/>
+          <w:sz w:val="20"/>
+        </w:rPr>
+        <w:t>Slika 6. Izvršenost drugog sprinta</w:t>
+      </w:r>
+    </w:p>
+    <w:p>
+      <w:pPr>
+        <w:spacing w:line="360" w:lineRule="auto"/>
+        <w:ind w:firstLine="708"/>
+        <w:jc w:val="both"/>
+      </w:pPr>
+      <w:r>
+        <w:t>Backlog predmeti koji su izvršeni :</w:t>
+      </w:r>
+    </w:p>
+    <w:p>
+      <w:pPr>
+        <w:pStyle w:val="Odlomakpopisa"/>
+        <w:numPr>
+          <w:ilvl w:val="0"/>
+          <w:numId w:val="16"/>
+        </w:numPr>
+        <w:spacing w:line="360" w:lineRule="auto"/>
+        <w:jc w:val="both"/>
+      </w:pPr>
+      <w:r>
+        <w:t>Lokacija autoškole</w:t>
+      </w:r>
+    </w:p>
+    <w:p>
+      <w:pPr>
+        <w:pStyle w:val="Odlomakpopisa"/>
+        <w:numPr>
+          <w:ilvl w:val="0"/>
+          <w:numId w:val="16"/>
+        </w:numPr>
+        <w:spacing w:line="360" w:lineRule="auto"/>
+        <w:jc w:val="both"/>
+      </w:pPr>
+      <w:r>
+        <w:t>Prijava korisnika u aplikaciju</w:t>
+      </w:r>
+    </w:p>
+    <w:p>
+      <w:pPr>
+        <w:pStyle w:val="Odlomakpopisa"/>
+        <w:numPr>
+          <w:ilvl w:val="0"/>
+          <w:numId w:val="16"/>
+        </w:numPr>
+        <w:spacing w:line="360" w:lineRule="auto"/>
+        <w:jc w:val="both"/>
+      </w:pPr>
+      <w:r>
+        <w:t>Testovi znanja</w:t>
+      </w:r>
+    </w:p>
+    <w:p>
+      <w:pPr>
+        <w:pStyle w:val="Odlomakpopisa"/>
+        <w:numPr>
+          <w:ilvl w:val="0"/>
+          <w:numId w:val="16"/>
+        </w:numPr>
+        <w:spacing w:line="360" w:lineRule="auto"/>
+        <w:jc w:val="both"/>
+      </w:pPr>
+      <w:r>
+        <w:t>Kreiranje dizajna izgleda testova znanja</w:t>
+      </w:r>
+    </w:p>
+    <w:p>
+      <w:pPr>
+        <w:pStyle w:val="Odlomakpopisa"/>
+        <w:numPr>
+          <w:ilvl w:val="0"/>
+          <w:numId w:val="16"/>
+        </w:numPr>
+        <w:spacing w:line="360" w:lineRule="auto"/>
+        <w:jc w:val="both"/>
+      </w:pPr>
+      <w:r>
+        <w:t>Kreiranje testova znanja iz prve pomoći</w:t>
+      </w:r>
+    </w:p>
+    <w:p>
+      <w:pPr>
+        <w:pStyle w:val="Odlomakpopisa"/>
+        <w:numPr>
+          <w:ilvl w:val="0"/>
+          <w:numId w:val="16"/>
+        </w:numPr>
+        <w:spacing w:line="360" w:lineRule="auto"/>
+        <w:jc w:val="both"/>
+      </w:pPr>
+      <w:r>
+        <w:t>Kreiranje testova znanja iz propisa</w:t>
+      </w:r>
+    </w:p>
+    <w:p>
+      <w:pPr>
+        <w:spacing w:line="360" w:lineRule="auto"/>
+        <w:ind w:left="1068"/>
+        <w:jc w:val="both"/>
+      </w:pPr>
+    </w:p>
+    <w:p>
+      <w:pPr>
+        <w:spacing w:line="360" w:lineRule="auto"/>
+        <w:ind w:firstLine="708"/>
+        <w:jc w:val="both"/>
+        <w:rPr>
+          <w:b/>
+        </w:rPr>
+      </w:pPr>
+      <w:r>
+        <w:rPr>
+          <w:b/>
+        </w:rPr>
+        <w:t>3.1 Analiza burndown charta</w:t>
+      </w:r>
+    </w:p>
+    <w:p>
+      <w:pPr>
+        <w:spacing w:line="360" w:lineRule="auto"/>
+        <w:ind w:firstLine="708"/>
+        <w:jc w:val="both"/>
+      </w:pPr>
+    </w:p>
+    <w:p>
+      <w:pPr>
+        <w:spacing w:line="360" w:lineRule="auto"/>
+        <w:ind w:firstLine="708"/>
+        <w:jc w:val="both"/>
+      </w:pPr>
+      <w:r>
+        <w:t xml:space="preserve">Burndown chart prikazuje neaktivnost na početku, te povećanu aktivnost pred kraj sprinta. Analizom commitova na repozitorij između 16.11.2016. i 30.11.2016. vidljivo je da su se promjene od 21.11 pa do 30.11 događale svaki dan. Razlog što </w:t>
+      </w:r>
+      <w:r>
+        <w:t>postignuto smanjivanje jedinica napora drastično odstupa od idealnog smanjivanja je što su se itemi radili paralelno te su završ</w:t>
+      </w:r>
+      <w:r>
+        <w:t>eni krajem sprinta, a alat registrira promjenu jedinica napora tek kada se cijeli item završi</w:t>
+      </w:r>
+    </w:p>
+    <w:p>
+      <w:pPr>
+        <w:spacing w:line="360" w:lineRule="auto"/>
+        <w:ind w:firstLine="708"/>
+        <w:jc w:val="both"/>
+      </w:pPr>
+      <w:r>
+        <w:t xml:space="preserve"> </w:t>
+      </w:r>
+      <w:r>
+        <w:rPr>
+          <w:noProof/>
+        </w:rPr>
+        <w:drawing>
+          <wp:inline distT="0" distB="0" distL="0" distR="0" wp14:anchorId="40030DAE" wp14:editId="50309B56">
+            <wp:extent cx="5760720" cy="3274695"/>
+            <wp:effectExtent l="0" t="0" r="0" b="1905"/>
+            <wp:docPr id="8" name="Slika 8"/>
+            <wp:cNvGraphicFramePr>
+              <a:graphicFrameLocks xmlns:a="http://schemas.openxmlformats.org/drawingml/2006/main" noChangeAspect="1"/>
+            </wp:cNvGraphicFramePr>
+            <a:graphic xmlns:a="http://schemas.openxmlformats.org/drawingml/2006/main">
+              <a:graphicData uri="http://schemas.openxmlformats.org/drawingml/2006/picture">
+                <pic:pic xmlns:pic="http://schemas.openxmlformats.org/drawingml/2006/picture">
+                  <pic:nvPicPr>
+                    <pic:cNvPr id="1" name=""/>
+                    <pic:cNvPicPr/>
+                  </pic:nvPicPr>
+                  <pic:blipFill>
+                    <a:blip r:embed="rId17"/>
+                    <a:stretch>
+                      <a:fillRect/>
+                    </a:stretch>
+                  </pic:blipFill>
+                  <pic:spPr>
+                    <a:xfrm>
+                      <a:off x="0" y="0"/>
+                      <a:ext cx="5760720" cy="3274695"/>
+                    </a:xfrm>
+                    <a:prstGeom prst="rect">
+                      <a:avLst/>
+                    </a:prstGeom>
+                  </pic:spPr>
+                </pic:pic>
+              </a:graphicData>
+            </a:graphic>
+          </wp:inline>
+        </w:drawing>
+      </w:r>
+    </w:p>
+    <w:p>
+      <w:pPr>
+        <w:spacing w:line="360" w:lineRule="auto"/>
+        <w:ind w:firstLine="708"/>
+        <w:jc w:val="center"/>
+        <w:rPr>
+          <w:i/>
+          <w:sz w:val="20"/>
+        </w:rPr>
+      </w:pPr>
+      <w:r>
+        <w:rPr>
+          <w:i/>
+          <w:sz w:val="20"/>
+        </w:rPr>
+        <w:t>Slika 7. Burndown chart 2. printa</w:t>
+      </w:r>
+    </w:p>
+    <w:p>
+      <w:pPr>
+        <w:spacing w:line="360" w:lineRule="auto"/>
+        <w:ind w:firstLine="708"/>
+        <w:jc w:val="both"/>
+      </w:pPr>
+      <w:r>
+        <w:rPr>
+          <w:noProof/>
+        </w:rPr>
+        <w:drawing>
+          <wp:anchor distT="0" distB="0" distL="114300" distR="114300" simplePos="0" relativeHeight="251660288" behindDoc="0" locked="0" layoutInCell="1" allowOverlap="1" wp14:anchorId="73C404E3" wp14:editId="41FC5FB7">
+            <wp:simplePos x="0" y="0"/>
+            <wp:positionH relativeFrom="column">
+              <wp:posOffset>371861</wp:posOffset>
+            </wp:positionH>
+            <wp:positionV relativeFrom="paragraph">
+              <wp:posOffset>790686</wp:posOffset>
+            </wp:positionV>
+            <wp:extent cx="5760720" cy="1287145"/>
+            <wp:effectExtent l="0" t="0" r="0" b="8255"/>
+            <wp:wrapTopAndBottom/>
+            <wp:docPr id="7" name="Slika 7"/>
+            <wp:cNvGraphicFramePr>
+              <a:graphicFrameLocks xmlns:a="http://schemas.openxmlformats.org/drawingml/2006/main" noChangeAspect="1"/>
+            </wp:cNvGraphicFramePr>
+            <a:graphic xmlns:a="http://schemas.openxmlformats.org/drawingml/2006/main">
+              <a:graphicData uri="http://schemas.openxmlformats.org/drawingml/2006/picture">
+                <pic:pic xmlns:pic="http://schemas.openxmlformats.org/drawingml/2006/picture">
+                  <pic:nvPicPr>
+                    <pic:cNvPr id="1" name=""/>
+                    <pic:cNvPicPr/>
+                  </pic:nvPicPr>
+                  <pic:blipFill>
+                    <a:blip r:embed="rId18">
+                      <a:extLst>
+                        <a:ext uri="{28A0092B-C50C-407E-A947-70E740481C1C}">
+                          <a14:useLocalDpi xmlns:a14="http://schemas.microsoft.com/office/drawing/2010/main" val="0"/>
+                        </a:ext>
+                      </a:extLst>
+                    </a:blip>
+                    <a:stretch>
+                      <a:fillRect/>
+                    </a:stretch>
+                  </pic:blipFill>
+                  <pic:spPr>
+                    <a:xfrm>
+                      <a:off x="0" y="0"/>
+                      <a:ext cx="5760720" cy="1287145"/>
+                    </a:xfrm>
+                    <a:prstGeom prst="rect">
+                      <a:avLst/>
+                    </a:prstGeom>
+                  </pic:spPr>
+                </pic:pic>
+              </a:graphicData>
+            </a:graphic>
+          </wp:anchor>
+        </w:drawing>
+      </w:r>
+      <w:r>
+        <w:t>Na sljedećim slikam su prikazani statistički podaci za članove. Na 8. slici  je prikazano utrošeno vrijeme prema članu tima za drugi sprint, a u 9. slici je prikazano na koliko je itema sudjelovao član tima.</w:t>
+      </w:r>
+    </w:p>
+    <w:p>
+      <w:pPr>
+        <w:spacing w:line="360" w:lineRule="auto"/>
+        <w:ind w:firstLine="708"/>
+        <w:jc w:val="center"/>
+        <w:rPr>
+          <w:i/>
+        </w:rPr>
+      </w:pPr>
+      <w:r>
+        <w:rPr>
+          <w:i/>
+          <w:sz w:val="20"/>
+        </w:rPr>
+        <w:t>Slika 8. Utrošeno vrijeme</w:t>
+      </w:r>
+    </w:p>
+    <w:p>
+      <w:pPr>
+        <w:spacing w:line="360" w:lineRule="auto"/>
+        <w:ind w:firstLine="708"/>
+        <w:jc w:val="both"/>
+      </w:pPr>
+      <w:r>
+        <w:rPr>
+          <w:noProof/>
+        </w:rPr>
+        <w:lastRenderedPageBreak/>
+        <w:drawing>
+          <wp:inline distT="0" distB="0" distL="0" distR="0" wp14:anchorId="02E4FDB2" wp14:editId="3B823EC4">
+            <wp:extent cx="5760720" cy="994410"/>
+            <wp:effectExtent l="0" t="0" r="0" b="0"/>
+            <wp:docPr id="12" name="Slika 12"/>
+            <wp:cNvGraphicFramePr>
+              <a:graphicFrameLocks xmlns:a="http://schemas.openxmlformats.org/drawingml/2006/main" noChangeAspect="1"/>
+            </wp:cNvGraphicFramePr>
+            <a:graphic xmlns:a="http://schemas.openxmlformats.org/drawingml/2006/main">
+              <a:graphicData uri="http://schemas.openxmlformats.org/drawingml/2006/picture">
+                <pic:pic xmlns:pic="http://schemas.openxmlformats.org/drawingml/2006/picture">
+                  <pic:nvPicPr>
+                    <pic:cNvPr id="1" name=""/>
+                    <pic:cNvPicPr/>
+                  </pic:nvPicPr>
+                  <pic:blipFill>
+                    <a:blip r:embed="rId19"/>
+                    <a:stretch>
+                      <a:fillRect/>
+                    </a:stretch>
+                  </pic:blipFill>
+                  <pic:spPr>
+                    <a:xfrm>
+                      <a:off x="0" y="0"/>
+                      <a:ext cx="5760720" cy="994410"/>
+                    </a:xfrm>
+                    <a:prstGeom prst="rect">
+                      <a:avLst/>
+                    </a:prstGeom>
+                  </pic:spPr>
+                </pic:pic>
+              </a:graphicData>
+            </a:graphic>
+          </wp:inline>
+        </w:drawing>
+      </w:r>
+    </w:p>
+    <w:p>
+      <w:pPr>
+        <w:spacing w:line="360" w:lineRule="auto"/>
+        <w:ind w:firstLine="708"/>
+        <w:jc w:val="center"/>
+        <w:rPr>
+          <w:i/>
+          <w:sz w:val="20"/>
+          <w:szCs w:val="20"/>
+        </w:rPr>
+      </w:pPr>
+      <w:r>
+        <w:rPr>
+          <w:i/>
+          <w:sz w:val="20"/>
+          <w:szCs w:val="20"/>
+        </w:rPr>
+        <w:t>Slika 9. Završeni itemi drugog sprinta po članu tima</w:t>
+      </w:r>
+    </w:p>
+    <w:p>
+      <w:pPr>
+        <w:pStyle w:val="Naslov1"/>
+        <w:jc w:val="center"/>
+      </w:pPr>
+      <w:bookmarkStart w:id="6" w:name="_Toc470798832"/>
+      <w:r>
+        <w:t>Treći sprint</w:t>
+      </w:r>
+      <w:bookmarkEnd w:id="6"/>
+    </w:p>
+    <w:p/>
+    <w:p>
+      <w:pPr>
+        <w:spacing w:line="360" w:lineRule="auto"/>
+        <w:ind w:firstLine="708"/>
+        <w:jc w:val="both"/>
+      </w:pPr>
+      <w:r>
+        <w:t>Kao i prethodna dva sprinta, duljina trećeg sprinta iznosi 2 tjedna. Treći sprint je trajao od 3.12.2016. pa do 17.12.2016. godine. Cilj sprinta je dovršiti korisnička sučelja aplikacije i izraditi dio funkcionalnosti zaposlenik. Svi itemi trećeg sprinta su izvršeni te je postignut cilj sprinta; korisničko sučelje aplikacije se više neće znatnije mijenjati .</w:t>
+      </w:r>
+    </w:p>
+    <w:p/>
+    <w:p>
+      <w:r>
+        <w:rPr>
+          <w:noProof/>
+        </w:rPr>
+        <w:drawing>
+          <wp:inline distT="0" distB="0" distL="0" distR="0" wp14:anchorId="355FED73" wp14:editId="4F34C85A">
+            <wp:extent cx="5760720" cy="1189990"/>
+            <wp:effectExtent l="0" t="0" r="0" b="0"/>
+            <wp:docPr id="9" name="Slika 9"/>
+            <wp:cNvGraphicFramePr>
+              <a:graphicFrameLocks xmlns:a="http://schemas.openxmlformats.org/drawingml/2006/main" noChangeAspect="1"/>
+            </wp:cNvGraphicFramePr>
+            <a:graphic xmlns:a="http://schemas.openxmlformats.org/drawingml/2006/main">
+              <a:graphicData uri="http://schemas.openxmlformats.org/drawingml/2006/picture">
+                <pic:pic xmlns:pic="http://schemas.openxmlformats.org/drawingml/2006/picture">
+                  <pic:nvPicPr>
+                    <pic:cNvPr id="1" name=""/>
+                    <pic:cNvPicPr/>
+                  </pic:nvPicPr>
+                  <pic:blipFill>
+                    <a:blip r:embed="rId20"/>
+                    <a:stretch>
+                      <a:fillRect/>
+                    </a:stretch>
+                  </pic:blipFill>
+                  <pic:spPr>
+                    <a:xfrm>
+                      <a:off x="0" y="0"/>
+                      <a:ext cx="5760720" cy="1189990"/>
+                    </a:xfrm>
+                    <a:prstGeom prst="rect">
+                      <a:avLst/>
+                    </a:prstGeom>
+                  </pic:spPr>
+                </pic:pic>
+              </a:graphicData>
+            </a:graphic>
+          </wp:inline>
+        </w:drawing>
+      </w:r>
+    </w:p>
+    <w:p>
+      <w:pPr>
+        <w:jc w:val="center"/>
+        <w:rPr>
+          <w:i/>
+          <w:sz w:val="20"/>
+          <w:szCs w:val="20"/>
+        </w:rPr>
+      </w:pPr>
+      <w:r>
+        <w:rPr>
+          <w:i/>
+          <w:sz w:val="20"/>
+          <w:szCs w:val="20"/>
+        </w:rPr>
+        <w:t>Slika 10.</w:t>
+      </w:r>
+    </w:p>
+    <w:p/>
+    <w:p>
+      <w:pPr>
+        <w:spacing w:line="360" w:lineRule="auto"/>
+        <w:jc w:val="both"/>
+      </w:pPr>
+      <w:r>
+        <w:tab/>
+        <w:t>Treći sprint je sadržavao 6 itema:</w:t>
+      </w:r>
+    </w:p>
+    <w:p>
+      <w:pPr>
+        <w:pStyle w:val="Odlomakpopisa"/>
+        <w:numPr>
+          <w:ilvl w:val="0"/>
+          <w:numId w:val="18"/>
+        </w:numPr>
+        <w:spacing w:line="360" w:lineRule="auto"/>
+        <w:jc w:val="both"/>
+      </w:pPr>
+      <w:r>
+        <w:t>Dodavanje polaznika</w:t>
+      </w:r>
+    </w:p>
+    <w:p>
+      <w:pPr>
+        <w:pStyle w:val="Odlomakpopisa"/>
+        <w:numPr>
+          <w:ilvl w:val="0"/>
+          <w:numId w:val="18"/>
+        </w:numPr>
+        <w:spacing w:line="360" w:lineRule="auto"/>
+        <w:jc w:val="both"/>
+      </w:pPr>
+      <w:r>
+        <w:t>Prilagođen dizajn prema ovlastima</w:t>
+      </w:r>
+    </w:p>
+    <w:p>
+      <w:pPr>
+        <w:pStyle w:val="Odlomakpopisa"/>
+        <w:numPr>
+          <w:ilvl w:val="0"/>
+          <w:numId w:val="18"/>
+        </w:numPr>
+        <w:spacing w:line="360" w:lineRule="auto"/>
+        <w:jc w:val="both"/>
+      </w:pPr>
+      <w:r>
+        <w:t>Dorada sučelja za neregistriranog korisnika</w:t>
+      </w:r>
+    </w:p>
+    <w:p>
+      <w:pPr>
+        <w:pStyle w:val="Odlomakpopisa"/>
+        <w:numPr>
+          <w:ilvl w:val="0"/>
+          <w:numId w:val="18"/>
+        </w:numPr>
+        <w:spacing w:line="360" w:lineRule="auto"/>
+        <w:jc w:val="both"/>
+      </w:pPr>
+      <w:r>
+        <w:t>Sučelje zaposlenika</w:t>
+      </w:r>
+      <w:bookmarkStart w:id="7" w:name="_GoBack"/>
+      <w:bookmarkEnd w:id="7"/>
+    </w:p>
+    <w:p>
+      <w:pPr>
+        <w:pStyle w:val="Odlomakpopisa"/>
+        <w:numPr>
+          <w:ilvl w:val="0"/>
+          <w:numId w:val="18"/>
+        </w:numPr>
+        <w:spacing w:line="360" w:lineRule="auto"/>
+        <w:jc w:val="both"/>
+      </w:pPr>
+      <w:r>
+        <w:t>Sučelje polaznika</w:t>
+      </w:r>
+    </w:p>
+    <w:p>
+      <w:pPr>
+        <w:pStyle w:val="Odlomakpopisa"/>
+        <w:numPr>
+          <w:ilvl w:val="0"/>
+          <w:numId w:val="18"/>
+        </w:numPr>
+        <w:spacing w:line="360" w:lineRule="auto"/>
+        <w:jc w:val="both"/>
+      </w:pPr>
+      <w:r>
+        <w:t>Informacije o polaznicima</w:t>
+      </w:r>
+    </w:p>
+    <w:p/>
+    <w:p>
+      <w:pPr>
+        <w:pStyle w:val="Naslov1"/>
+      </w:pPr>
+      <w:r>
+        <w:t>Analiza burndown charta sprinta</w:t>
+      </w:r>
+    </w:p>
+    <w:p/>
+    <w:p>
+      <w:pPr>
+        <w:spacing w:line="360" w:lineRule="auto"/>
+        <w:jc w:val="both"/>
+      </w:pPr>
+      <w:r>
+        <w:tab/>
+        <w:t>Burndown chart trećeg sprinta je veoma sličan burndown chartu prvog sprinta.</w:t>
+      </w:r>
+      <w:r>
+        <w:t xml:space="preserve"> U prvom dijelu grafa, idealno smanjivanje jedinica napora znatno odstupa od realnog smanjivanja napora. Razlog odstupanja je što smo uz promjenu dizajna morali poboljšati</w:t>
+      </w:r>
+      <w:r>
+        <w:t xml:space="preserve"> sustav logina, te smo se zbog toga više zadržali na prvim itemima. U drugom dijelu grafa idealno smanjivanje jedinica napora je približno realnom smanjivanju jedinica napora, te je jedino odstupanje ranije završavanje sprinta od planiranog završavanja.</w:t>
+      </w:r>
+    </w:p>
+    <w:p>
+      <w:pPr>
+        <w:spacing w:line="360" w:lineRule="auto"/>
+        <w:jc w:val="both"/>
+      </w:pPr>
+      <w:r>
+        <w:rPr>
+          <w:noProof/>
+        </w:rPr>
+        <w:lastRenderedPageBreak/>
+        <w:drawing>
+          <wp:inline distT="0" distB="0" distL="0" distR="0" wp14:anchorId="1E7413D6" wp14:editId="279F0AFB">
+            <wp:extent cx="5760720" cy="3802380"/>
+            <wp:effectExtent l="0" t="0" r="0" b="7620"/>
+            <wp:docPr id="10" name="Slika 10"/>
+            <wp:cNvGraphicFramePr>
+              <a:graphicFrameLocks xmlns:a="http://schemas.openxmlformats.org/drawingml/2006/main" noChangeAspect="1"/>
+            </wp:cNvGraphicFramePr>
+            <a:graphic xmlns:a="http://schemas.openxmlformats.org/drawingml/2006/main">
+              <a:graphicData uri="http://schemas.openxmlformats.org/drawingml/2006/picture">
+                <pic:pic xmlns:pic="http://schemas.openxmlformats.org/drawingml/2006/picture">
+                  <pic:nvPicPr>
+                    <pic:cNvPr id="1" name=""/>
+                    <pic:cNvPicPr/>
+                  </pic:nvPicPr>
+                  <pic:blipFill>
+                    <a:blip r:embed="rId21"/>
+                    <a:stretch>
+                      <a:fillRect/>
+                    </a:stretch>
+                  </pic:blipFill>
+                  <pic:spPr>
+                    <a:xfrm>
+                      <a:off x="0" y="0"/>
+                      <a:ext cx="5760720" cy="3802380"/>
+                    </a:xfrm>
+                    <a:prstGeom prst="rect">
+                      <a:avLst/>
+                    </a:prstGeom>
+                  </pic:spPr>
+                </pic:pic>
+              </a:graphicData>
+            </a:graphic>
+          </wp:inline>
+        </w:drawing>
+      </w:r>
+    </w:p>
+    <w:p>
+      <w:pPr>
+        <w:spacing w:line="360" w:lineRule="auto"/>
+        <w:jc w:val="center"/>
+        <w:rPr>
+          <w:i/>
+          <w:sz w:val="20"/>
+          <w:szCs w:val="20"/>
+        </w:rPr>
+      </w:pPr>
+      <w:r>
+        <w:rPr>
+          <w:i/>
+          <w:sz w:val="20"/>
+          <w:szCs w:val="20"/>
+        </w:rPr>
+        <w:t>Slika 11. Burndown chart</w:t>
+      </w:r>
+    </w:p>
+    <w:p/>
+    <w:p/>
+    <w:p>
+      <w:r>
+        <w:rPr>
+          <w:noProof/>
+        </w:rPr>
+        <w:drawing>
+          <wp:inline distT="0" distB="0" distL="0" distR="0" wp14:anchorId="62B01B01" wp14:editId="4CBAFD7F">
+            <wp:extent cx="5760720" cy="1405890"/>
+            <wp:effectExtent l="0" t="0" r="0" b="3810"/>
+            <wp:docPr id="11" name="Slika 11"/>
+            <wp:cNvGraphicFramePr>
+              <a:graphicFrameLocks xmlns:a="http://schemas.openxmlformats.org/drawingml/2006/main" noChangeAspect="1"/>
+            </wp:cNvGraphicFramePr>
+            <a:graphic xmlns:a="http://schemas.openxmlformats.org/drawingml/2006/main">
+              <a:graphicData uri="http://schemas.openxmlformats.org/drawingml/2006/picture">
+                <pic:pic xmlns:pic="http://schemas.openxmlformats.org/drawingml/2006/picture">
+                  <pic:nvPicPr>
+                    <pic:cNvPr id="1" name=""/>
+                    <pic:cNvPicPr/>
+                  </pic:nvPicPr>
+                  <pic:blipFill>
+                    <a:blip r:embed="rId22"/>
+                    <a:stretch>
+                      <a:fillRect/>
+                    </a:stretch>
+                  </pic:blipFill>
+                  <pic:spPr>
+                    <a:xfrm>
+                      <a:off x="0" y="0"/>
+                      <a:ext cx="5760720" cy="1405890"/>
+                    </a:xfrm>
+                    <a:prstGeom prst="rect">
+                      <a:avLst/>
+                    </a:prstGeom>
+                  </pic:spPr>
+                </pic:pic>
+              </a:graphicData>
+            </a:graphic>
+          </wp:inline>
+        </w:drawing>
+      </w:r>
+    </w:p>
+    <w:p/>
+    <w:p/>
+    <w:p/>
+    <w:p/>
     <w:sectPr>
-      <w:headerReference w:type="default" r:id="rId17"/>
-      <w:footerReference w:type="default" r:id="rId18"/>
+      <w:headerReference w:type="default" r:id="rId23"/>
+      <w:footerReference w:type="default" r:id="rId24"/>
       <w:pgSz w:w="11906" w:h="16838"/>
       <w:pgMar w:top="1417" w:right="1417" w:bottom="1260" w:left="1417" w:header="708" w:footer="708" w:gutter="0"/>
       <w:pgNumType w:start="1"/>
@@ -2514,7 +3152,7 @@
 </file>
 
 <file path=word/endnotes.xml><?xml version="1.0" encoding="utf-8"?>
-<w:endnotes xmlns:wpc="http://schemas.microsoft.com/office/word/2010/wordprocessingCanvas" xmlns:mc="http://schemas.openxmlformats.org/markup-compatibility/2006" xmlns:o="urn:schemas-microsoft-com:office:office" xmlns:r="http://schemas.openxmlformats.org/officeDocument/2006/relationships" xmlns:m="http://schemas.openxmlformats.org/officeDocument/2006/math" xmlns:v="urn:schemas-microsoft-com:vml" xmlns:wp14="http://schemas.microsoft.com/office/word/2010/wordprocessingDrawing" xmlns:wp="http://schemas.openxmlformats.org/drawingml/2006/wordprocessingDrawing" xmlns:w10="urn:schemas-microsoft-com:office:word" xmlns:w="http://schemas.openxmlformats.org/wordprocessingml/2006/main" xmlns:w14="http://schemas.microsoft.com/office/word/2010/wordml" xmlns:wpg="http://schemas.microsoft.com/office/word/2010/wordprocessingGroup" xmlns:wpi="http://schemas.microsoft.com/office/word/2010/wordprocessingInk" xmlns:wne="http://schemas.microsoft.com/office/word/2006/wordml" xmlns:wps="http://schemas.microsoft.com/office/word/2010/wordprocessingShape" mc:Ignorable="w14 wp14">
+<w:endnotes xmlns:wpc="http://schemas.microsoft.com/office/word/2010/wordprocessingCanvas" xmlns:cx="http://schemas.microsoft.com/office/drawing/2014/chartex" xmlns:cx1="http://schemas.microsoft.com/office/drawing/2015/9/8/chartex" xmlns:cx2="http://schemas.microsoft.com/office/drawing/2015/10/21/chartex" xmlns:mc="http://schemas.openxmlformats.org/markup-compatibility/2006" xmlns:o="urn:schemas-microsoft-com:office:office" xmlns:r="http://schemas.openxmlformats.org/officeDocument/2006/relationships" xmlns:m="http://schemas.openxmlformats.org/officeDocument/2006/math" xmlns:v="urn:schemas-microsoft-com:vml" xmlns:wp14="http://schemas.microsoft.com/office/word/2010/wordprocessingDrawing" xmlns:wp="http://schemas.openxmlformats.org/drawingml/2006/wordprocessingDrawing" xmlns:w10="urn:schemas-microsoft-com:office:word" xmlns:w="http://schemas.openxmlformats.org/wordprocessingml/2006/main" xmlns:w14="http://schemas.microsoft.com/office/word/2010/wordml" xmlns:w15="http://schemas.microsoft.com/office/word/2012/wordml" xmlns:w16se="http://schemas.microsoft.com/office/word/2015/wordml/symex" xmlns:wpg="http://schemas.microsoft.com/office/word/2010/wordprocessingGroup" xmlns:wpi="http://schemas.microsoft.com/office/word/2010/wordprocessingInk" xmlns:wne="http://schemas.microsoft.com/office/word/2006/wordml" xmlns:wps="http://schemas.microsoft.com/office/word/2010/wordprocessingShape" mc:Ignorable="w14 w15 w16se wp14">
   <w:endnote w:type="separator" w:id="-1">
     <w:p>
       <w:r>
@@ -2533,7 +3171,7 @@
 </file>
 
 <file path=word/footer1.xml><?xml version="1.0" encoding="utf-8"?>
-<w:ftr xmlns:wpc="http://schemas.microsoft.com/office/word/2010/wordprocessingCanvas" xmlns:mc="http://schemas.openxmlformats.org/markup-compatibility/2006" xmlns:o="urn:schemas-microsoft-com:office:office" xmlns:r="http://schemas.openxmlformats.org/officeDocument/2006/relationships" xmlns:m="http://schemas.openxmlformats.org/officeDocument/2006/math" xmlns:v="urn:schemas-microsoft-com:vml" xmlns:wp14="http://schemas.microsoft.com/office/word/2010/wordprocessingDrawing" xmlns:wp="http://schemas.openxmlformats.org/drawingml/2006/wordprocessingDrawing" xmlns:w10="urn:schemas-microsoft-com:office:word" xmlns:w="http://schemas.openxmlformats.org/wordprocessingml/2006/main" xmlns:w14="http://schemas.microsoft.com/office/word/2010/wordml" xmlns:wpg="http://schemas.microsoft.com/office/word/2010/wordprocessingGroup" xmlns:wpi="http://schemas.microsoft.com/office/word/2010/wordprocessingInk" xmlns:wne="http://schemas.microsoft.com/office/word/2006/wordml" xmlns:wps="http://schemas.microsoft.com/office/word/2010/wordprocessingShape" mc:Ignorable="w14 wp14">
+<w:ftr xmlns:wpc="http://schemas.microsoft.com/office/word/2010/wordprocessingCanvas" xmlns:cx="http://schemas.microsoft.com/office/drawing/2014/chartex" xmlns:cx1="http://schemas.microsoft.com/office/drawing/2015/9/8/chartex" xmlns:cx2="http://schemas.microsoft.com/office/drawing/2015/10/21/chartex" xmlns:mc="http://schemas.openxmlformats.org/markup-compatibility/2006" xmlns:o="urn:schemas-microsoft-com:office:office" xmlns:r="http://schemas.openxmlformats.org/officeDocument/2006/relationships" xmlns:m="http://schemas.openxmlformats.org/officeDocument/2006/math" xmlns:v="urn:schemas-microsoft-com:vml" xmlns:wp14="http://schemas.microsoft.com/office/word/2010/wordprocessingDrawing" xmlns:wp="http://schemas.openxmlformats.org/drawingml/2006/wordprocessingDrawing" xmlns:w10="urn:schemas-microsoft-com:office:word" xmlns:w="http://schemas.openxmlformats.org/wordprocessingml/2006/main" xmlns:w14="http://schemas.microsoft.com/office/word/2010/wordml" xmlns:w15="http://schemas.microsoft.com/office/word/2012/wordml" xmlns:w16se="http://schemas.microsoft.com/office/word/2015/wordml/symex" xmlns:wpg="http://schemas.microsoft.com/office/word/2010/wordprocessingGroup" xmlns:wpi="http://schemas.microsoft.com/office/word/2010/wordprocessingInk" xmlns:wne="http://schemas.microsoft.com/office/word/2006/wordml" xmlns:wps="http://schemas.microsoft.com/office/word/2010/wordprocessingShape" mc:Ignorable="w14 w15 w16se wp14">
   <w:p>
     <w:pPr>
       <w:pStyle w:val="Podnoje"/>
@@ -2551,7 +3189,7 @@
 </file>
 
 <file path=word/footer2.xml><?xml version="1.0" encoding="utf-8"?>
-<w:ftr xmlns:wpc="http://schemas.microsoft.com/office/word/2010/wordprocessingCanvas" xmlns:mc="http://schemas.openxmlformats.org/markup-compatibility/2006" xmlns:o="urn:schemas-microsoft-com:office:office" xmlns:r="http://schemas.openxmlformats.org/officeDocument/2006/relationships" xmlns:m="http://schemas.openxmlformats.org/officeDocument/2006/math" xmlns:v="urn:schemas-microsoft-com:vml" xmlns:wp14="http://schemas.microsoft.com/office/word/2010/wordprocessingDrawing" xmlns:wp="http://schemas.openxmlformats.org/drawingml/2006/wordprocessingDrawing" xmlns:w10="urn:schemas-microsoft-com:office:word" xmlns:w="http://schemas.openxmlformats.org/wordprocessingml/2006/main" xmlns:w14="http://schemas.microsoft.com/office/word/2010/wordml" xmlns:wpg="http://schemas.microsoft.com/office/word/2010/wordprocessingGroup" xmlns:wpi="http://schemas.microsoft.com/office/word/2010/wordprocessingInk" xmlns:wne="http://schemas.microsoft.com/office/word/2006/wordml" xmlns:wps="http://schemas.microsoft.com/office/word/2010/wordprocessingShape" mc:Ignorable="w14 wp14">
+<w:ftr xmlns:wpc="http://schemas.microsoft.com/office/word/2010/wordprocessingCanvas" xmlns:cx="http://schemas.microsoft.com/office/drawing/2014/chartex" xmlns:cx1="http://schemas.microsoft.com/office/drawing/2015/9/8/chartex" xmlns:cx2="http://schemas.microsoft.com/office/drawing/2015/10/21/chartex" xmlns:mc="http://schemas.openxmlformats.org/markup-compatibility/2006" xmlns:o="urn:schemas-microsoft-com:office:office" xmlns:r="http://schemas.openxmlformats.org/officeDocument/2006/relationships" xmlns:m="http://schemas.openxmlformats.org/officeDocument/2006/math" xmlns:v="urn:schemas-microsoft-com:vml" xmlns:wp14="http://schemas.microsoft.com/office/word/2010/wordprocessingDrawing" xmlns:wp="http://schemas.openxmlformats.org/drawingml/2006/wordprocessingDrawing" xmlns:w10="urn:schemas-microsoft-com:office:word" xmlns:w="http://schemas.openxmlformats.org/wordprocessingml/2006/main" xmlns:w14="http://schemas.microsoft.com/office/word/2010/wordml" xmlns:w15="http://schemas.microsoft.com/office/word/2012/wordml" xmlns:w16se="http://schemas.microsoft.com/office/word/2015/wordml/symex" xmlns:wpg="http://schemas.microsoft.com/office/word/2010/wordprocessingGroup" xmlns:wpi="http://schemas.microsoft.com/office/word/2010/wordprocessingInk" xmlns:wne="http://schemas.microsoft.com/office/word/2006/wordml" xmlns:wps="http://schemas.microsoft.com/office/word/2010/wordprocessingShape" mc:Ignorable="w14 w15 w16se wp14">
   <w:sdt>
     <w:sdtPr>
       <w:id w:val="438728020"/>
@@ -2560,7 +3198,6 @@
         <w:docPartUnique/>
       </w:docPartObj>
     </w:sdtPr>
-    <w:sdtEndPr/>
     <w:sdtContent>
       <w:p>
         <w:pPr>
@@ -2580,7 +3217,7 @@
           <w:rPr>
             <w:noProof/>
           </w:rPr>
-          <w:t>6</w:t>
+          <w:t>9</w:t>
         </w:r>
         <w:r>
           <w:rPr>
@@ -2605,7 +3242,7 @@
 </file>
 
 <file path=word/footnotes.xml><?xml version="1.0" encoding="utf-8"?>
-<w:footnotes xmlns:wpc="http://schemas.microsoft.com/office/word/2010/wordprocessingCanvas" xmlns:mc="http://schemas.openxmlformats.org/markup-compatibility/2006" xmlns:o="urn:schemas-microsoft-com:office:office" xmlns:r="http://schemas.openxmlformats.org/officeDocument/2006/relationships" xmlns:m="http://schemas.openxmlformats.org/officeDocument/2006/math" xmlns:v="urn:schemas-microsoft-com:vml" xmlns:wp14="http://schemas.microsoft.com/office/word/2010/wordprocessingDrawing" xmlns:wp="http://schemas.openxmlformats.org/drawingml/2006/wordprocessingDrawing" xmlns:w10="urn:schemas-microsoft-com:office:word" xmlns:w="http://schemas.openxmlformats.org/wordprocessingml/2006/main" xmlns:w14="http://schemas.microsoft.com/office/word/2010/wordml" xmlns:wpg="http://schemas.microsoft.com/office/word/2010/wordprocessingGroup" xmlns:wpi="http://schemas.microsoft.com/office/word/2010/wordprocessingInk" xmlns:wne="http://schemas.microsoft.com/office/word/2006/wordml" xmlns:wps="http://schemas.microsoft.com/office/word/2010/wordprocessingShape" mc:Ignorable="w14 wp14">
+<w:footnotes xmlns:wpc="http://schemas.microsoft.com/office/word/2010/wordprocessingCanvas" xmlns:cx="http://schemas.microsoft.com/office/drawing/2014/chartex" xmlns:cx1="http://schemas.microsoft.com/office/drawing/2015/9/8/chartex" xmlns:cx2="http://schemas.microsoft.com/office/drawing/2015/10/21/chartex" xmlns:mc="http://schemas.openxmlformats.org/markup-compatibility/2006" xmlns:o="urn:schemas-microsoft-com:office:office" xmlns:r="http://schemas.openxmlformats.org/officeDocument/2006/relationships" xmlns:m="http://schemas.openxmlformats.org/officeDocument/2006/math" xmlns:v="urn:schemas-microsoft-com:vml" xmlns:wp14="http://schemas.microsoft.com/office/word/2010/wordprocessingDrawing" xmlns:wp="http://schemas.openxmlformats.org/drawingml/2006/wordprocessingDrawing" xmlns:w10="urn:schemas-microsoft-com:office:word" xmlns:w="http://schemas.openxmlformats.org/wordprocessingml/2006/main" xmlns:w14="http://schemas.microsoft.com/office/word/2010/wordml" xmlns:w15="http://schemas.microsoft.com/office/word/2012/wordml" xmlns:w16se="http://schemas.microsoft.com/office/word/2015/wordml/symex" xmlns:wpg="http://schemas.microsoft.com/office/word/2010/wordprocessingGroup" xmlns:wpi="http://schemas.microsoft.com/office/word/2010/wordprocessingInk" xmlns:wne="http://schemas.microsoft.com/office/word/2006/wordml" xmlns:wps="http://schemas.microsoft.com/office/word/2010/wordprocessingShape" mc:Ignorable="w14 w15 w16se wp14">
   <w:footnote w:type="separator" w:id="-1">
     <w:p>
       <w:r>
@@ -2624,7 +3261,7 @@
 </file>
 
 <file path=word/header1.xml><?xml version="1.0" encoding="utf-8"?>
-<w:hdr xmlns:wpc="http://schemas.microsoft.com/office/word/2010/wordprocessingCanvas" xmlns:mc="http://schemas.openxmlformats.org/markup-compatibility/2006" xmlns:o="urn:schemas-microsoft-com:office:office" xmlns:r="http://schemas.openxmlformats.org/officeDocument/2006/relationships" xmlns:m="http://schemas.openxmlformats.org/officeDocument/2006/math" xmlns:v="urn:schemas-microsoft-com:vml" xmlns:wp14="http://schemas.microsoft.com/office/word/2010/wordprocessingDrawing" xmlns:wp="http://schemas.openxmlformats.org/drawingml/2006/wordprocessingDrawing" xmlns:w10="urn:schemas-microsoft-com:office:word" xmlns:w="http://schemas.openxmlformats.org/wordprocessingml/2006/main" xmlns:w14="http://schemas.microsoft.com/office/word/2010/wordml" xmlns:wpg="http://schemas.microsoft.com/office/word/2010/wordprocessingGroup" xmlns:wpi="http://schemas.microsoft.com/office/word/2010/wordprocessingInk" xmlns:wne="http://schemas.microsoft.com/office/word/2006/wordml" xmlns:wps="http://schemas.microsoft.com/office/word/2010/wordprocessingShape" mc:Ignorable="w14 wp14">
+<w:hdr xmlns:wpc="http://schemas.microsoft.com/office/word/2010/wordprocessingCanvas" xmlns:cx="http://schemas.microsoft.com/office/drawing/2014/chartex" xmlns:cx1="http://schemas.microsoft.com/office/drawing/2015/9/8/chartex" xmlns:cx2="http://schemas.microsoft.com/office/drawing/2015/10/21/chartex" xmlns:mc="http://schemas.openxmlformats.org/markup-compatibility/2006" xmlns:o="urn:schemas-microsoft-com:office:office" xmlns:r="http://schemas.openxmlformats.org/officeDocument/2006/relationships" xmlns:m="http://schemas.openxmlformats.org/officeDocument/2006/math" xmlns:v="urn:schemas-microsoft-com:vml" xmlns:wp14="http://schemas.microsoft.com/office/word/2010/wordprocessingDrawing" xmlns:wp="http://schemas.openxmlformats.org/drawingml/2006/wordprocessingDrawing" xmlns:w10="urn:schemas-microsoft-com:office:word" xmlns:w="http://schemas.openxmlformats.org/wordprocessingml/2006/main" xmlns:w14="http://schemas.microsoft.com/office/word/2010/wordml" xmlns:w15="http://schemas.microsoft.com/office/word/2012/wordml" xmlns:w16se="http://schemas.microsoft.com/office/word/2015/wordml/symex" xmlns:wpg="http://schemas.microsoft.com/office/word/2010/wordprocessingGroup" xmlns:wpi="http://schemas.microsoft.com/office/word/2010/wordprocessingInk" xmlns:wne="http://schemas.microsoft.com/office/word/2006/wordml" xmlns:wps="http://schemas.microsoft.com/office/word/2010/wordprocessingShape" mc:Ignorable="w14 w15 w16se wp14">
   <w:p>
     <w:pPr>
       <w:pStyle w:val="Zaglavlje"/>
@@ -2634,7 +3271,7 @@
 </file>
 
 <file path=word/header2.xml><?xml version="1.0" encoding="utf-8"?>
-<w:hdr xmlns:wpc="http://schemas.microsoft.com/office/word/2010/wordprocessingCanvas" xmlns:mc="http://schemas.openxmlformats.org/markup-compatibility/2006" xmlns:o="urn:schemas-microsoft-com:office:office" xmlns:r="http://schemas.openxmlformats.org/officeDocument/2006/relationships" xmlns:m="http://schemas.openxmlformats.org/officeDocument/2006/math" xmlns:v="urn:schemas-microsoft-com:vml" xmlns:wp14="http://schemas.microsoft.com/office/word/2010/wordprocessingDrawing" xmlns:wp="http://schemas.openxmlformats.org/drawingml/2006/wordprocessingDrawing" xmlns:w10="urn:schemas-microsoft-com:office:word" xmlns:w="http://schemas.openxmlformats.org/wordprocessingml/2006/main" xmlns:w14="http://schemas.microsoft.com/office/word/2010/wordml" xmlns:wpg="http://schemas.microsoft.com/office/word/2010/wordprocessingGroup" xmlns:wpi="http://schemas.microsoft.com/office/word/2010/wordprocessingInk" xmlns:wne="http://schemas.microsoft.com/office/word/2006/wordml" xmlns:wps="http://schemas.microsoft.com/office/word/2010/wordprocessingShape" mc:Ignorable="w14 wp14">
+<w:hdr xmlns:wpc="http://schemas.microsoft.com/office/word/2010/wordprocessingCanvas" xmlns:cx="http://schemas.microsoft.com/office/drawing/2014/chartex" xmlns:cx1="http://schemas.microsoft.com/office/drawing/2015/9/8/chartex" xmlns:cx2="http://schemas.microsoft.com/office/drawing/2015/10/21/chartex" xmlns:mc="http://schemas.openxmlformats.org/markup-compatibility/2006" xmlns:o="urn:schemas-microsoft-com:office:office" xmlns:r="http://schemas.openxmlformats.org/officeDocument/2006/relationships" xmlns:m="http://schemas.openxmlformats.org/officeDocument/2006/math" xmlns:v="urn:schemas-microsoft-com:vml" xmlns:wp14="http://schemas.microsoft.com/office/word/2010/wordprocessingDrawing" xmlns:wp="http://schemas.openxmlformats.org/drawingml/2006/wordprocessingDrawing" xmlns:w10="urn:schemas-microsoft-com:office:word" xmlns:w="http://schemas.openxmlformats.org/wordprocessingml/2006/main" xmlns:w14="http://schemas.microsoft.com/office/word/2010/wordml" xmlns:w15="http://schemas.microsoft.com/office/word/2012/wordml" xmlns:w16se="http://schemas.microsoft.com/office/word/2015/wordml/symex" xmlns:wpg="http://schemas.microsoft.com/office/word/2010/wordprocessingGroup" xmlns:wpi="http://schemas.microsoft.com/office/word/2010/wordprocessingInk" xmlns:wne="http://schemas.microsoft.com/office/word/2006/wordml" xmlns:wps="http://schemas.microsoft.com/office/word/2010/wordprocessingShape" mc:Ignorable="w14 w15 w16se wp14">
   <w:p>
     <w:pPr>
       <w:pStyle w:val="HeaderOdd"/>
@@ -2666,7 +3303,6 @@
       </w:rPr>
       <w:ptab w:relativeTo="margin" w:alignment="right" w:leader="none"/>
     </w:r>
-    <w:proofErr w:type="spellStart"/>
     <w:r>
       <w:rPr>
         <w:color w:val="auto"/>
@@ -2674,7 +3310,6 @@
       </w:rPr>
       <w:t>AiR</w:t>
     </w:r>
-    <w:proofErr w:type="spellEnd"/>
     <w:r>
       <w:rPr>
         <w:color w:val="auto"/>
@@ -2692,8 +3327,121 @@
 </file>
 
 <file path=word/numbering.xml><?xml version="1.0" encoding="utf-8"?>
-<w:numbering xmlns:wpc="http://schemas.microsoft.com/office/word/2010/wordprocessingCanvas" xmlns:mc="http://schemas.openxmlformats.org/markup-compatibility/2006" xmlns:o="urn:schemas-microsoft-com:office:office" xmlns:r="http://schemas.openxmlformats.org/officeDocument/2006/relationships" xmlns:m="http://schemas.openxmlformats.org/officeDocument/2006/math" xmlns:v="urn:schemas-microsoft-com:vml" xmlns:wp14="http://schemas.microsoft.com/office/word/2010/wordprocessingDrawing" xmlns:wp="http://schemas.openxmlformats.org/drawingml/2006/wordprocessingDrawing" xmlns:w10="urn:schemas-microsoft-com:office:word" xmlns:w="http://schemas.openxmlformats.org/wordprocessingml/2006/main" xmlns:w14="http://schemas.microsoft.com/office/word/2010/wordml" xmlns:wpg="http://schemas.microsoft.com/office/word/2010/wordprocessingGroup" xmlns:wpi="http://schemas.microsoft.com/office/word/2010/wordprocessingInk" xmlns:wne="http://schemas.microsoft.com/office/word/2006/wordml" xmlns:wps="http://schemas.microsoft.com/office/word/2010/wordprocessingShape" mc:Ignorable="w14 wp14">
-  <w:abstractNum w:abstractNumId="0">
+<w:numbering xmlns:wpc="http://schemas.microsoft.com/office/word/2010/wordprocessingCanvas" xmlns:cx="http://schemas.microsoft.com/office/drawing/2014/chartex" xmlns:cx1="http://schemas.microsoft.com/office/drawing/2015/9/8/chartex" xmlns:cx2="http://schemas.microsoft.com/office/drawing/2015/10/21/chartex" xmlns:mc="http://schemas.openxmlformats.org/markup-compatibility/2006" xmlns:o="urn:schemas-microsoft-com:office:office" xmlns:r="http://schemas.openxmlformats.org/officeDocument/2006/relationships" xmlns:m="http://schemas.openxmlformats.org/officeDocument/2006/math" xmlns:v="urn:schemas-microsoft-com:vml" xmlns:wp14="http://schemas.microsoft.com/office/word/2010/wordprocessingDrawing" xmlns:wp="http://schemas.openxmlformats.org/drawingml/2006/wordprocessingDrawing" xmlns:w10="urn:schemas-microsoft-com:office:word" xmlns:w="http://schemas.openxmlformats.org/wordprocessingml/2006/main" xmlns:w14="http://schemas.microsoft.com/office/word/2010/wordml" xmlns:w15="http://schemas.microsoft.com/office/word/2012/wordml" xmlns:w16se="http://schemas.microsoft.com/office/word/2015/wordml/symex" xmlns:wpg="http://schemas.microsoft.com/office/word/2010/wordprocessingGroup" xmlns:wpi="http://schemas.microsoft.com/office/word/2010/wordprocessingInk" xmlns:wne="http://schemas.microsoft.com/office/word/2006/wordml" xmlns:wps="http://schemas.microsoft.com/office/word/2010/wordprocessingShape" mc:Ignorable="w14 w15 w16se wp14">
+  <w:abstractNum w:abstractNumId="0" w15:restartNumberingAfterBreak="0">
+    <w:nsid w:val="034F1446"/>
+    <w:multiLevelType w:val="hybridMultilevel"/>
+    <w:tmpl w:val="FD703EF4"/>
+    <w:lvl w:ilvl="0" w:tplc="041A0001">
+      <w:start w:val="1"/>
+      <w:numFmt w:val="bullet"/>
+      <w:lvlText w:val=""/>
+      <w:lvlJc w:val="left"/>
+      <w:pPr>
+        <w:ind w:left="1426" w:hanging="360"/>
+      </w:pPr>
+      <w:rPr>
+        <w:rFonts w:ascii="Symbol" w:hAnsi="Symbol" w:hint="default"/>
+      </w:rPr>
+    </w:lvl>
+    <w:lvl w:ilvl="1" w:tplc="041A0003">
+      <w:start w:val="1"/>
+      <w:numFmt w:val="bullet"/>
+      <w:lvlText w:val="o"/>
+      <w:lvlJc w:val="left"/>
+      <w:pPr>
+        <w:ind w:left="2146" w:hanging="360"/>
+      </w:pPr>
+      <w:rPr>
+        <w:rFonts w:ascii="Courier New" w:hAnsi="Courier New" w:cs="Courier New" w:hint="default"/>
+      </w:rPr>
+    </w:lvl>
+    <w:lvl w:ilvl="2" w:tplc="041A0005" w:tentative="1">
+      <w:start w:val="1"/>
+      <w:numFmt w:val="bullet"/>
+      <w:lvlText w:val=""/>
+      <w:lvlJc w:val="left"/>
+      <w:pPr>
+        <w:ind w:left="2866" w:hanging="360"/>
+      </w:pPr>
+      <w:rPr>
+        <w:rFonts w:ascii="Wingdings" w:hAnsi="Wingdings" w:hint="default"/>
+      </w:rPr>
+    </w:lvl>
+    <w:lvl w:ilvl="3" w:tplc="041A0001" w:tentative="1">
+      <w:start w:val="1"/>
+      <w:numFmt w:val="bullet"/>
+      <w:lvlText w:val=""/>
+      <w:lvlJc w:val="left"/>
+      <w:pPr>
+        <w:ind w:left="3586" w:hanging="360"/>
+      </w:pPr>
+      <w:rPr>
+        <w:rFonts w:ascii="Symbol" w:hAnsi="Symbol" w:hint="default"/>
+      </w:rPr>
+    </w:lvl>
+    <w:lvl w:ilvl="4" w:tplc="041A0003" w:tentative="1">
+      <w:start w:val="1"/>
+      <w:numFmt w:val="bullet"/>
+      <w:lvlText w:val="o"/>
+      <w:lvlJc w:val="left"/>
+      <w:pPr>
+        <w:ind w:left="4306" w:hanging="360"/>
+      </w:pPr>
+      <w:rPr>
+        <w:rFonts w:ascii="Courier New" w:hAnsi="Courier New" w:cs="Courier New" w:hint="default"/>
+      </w:rPr>
+    </w:lvl>
+    <w:lvl w:ilvl="5" w:tplc="041A0005" w:tentative="1">
+      <w:start w:val="1"/>
+      <w:numFmt w:val="bullet"/>
+      <w:lvlText w:val=""/>
+      <w:lvlJc w:val="left"/>
+      <w:pPr>
+        <w:ind w:left="5026" w:hanging="360"/>
+      </w:pPr>
+      <w:rPr>
+        <w:rFonts w:ascii="Wingdings" w:hAnsi="Wingdings" w:hint="default"/>
+      </w:rPr>
+    </w:lvl>
+    <w:lvl w:ilvl="6" w:tplc="041A0001" w:tentative="1">
+      <w:start w:val="1"/>
+      <w:numFmt w:val="bullet"/>
+      <w:lvlText w:val=""/>
+      <w:lvlJc w:val="left"/>
+      <w:pPr>
+        <w:ind w:left="5746" w:hanging="360"/>
+      </w:pPr>
+      <w:rPr>
+        <w:rFonts w:ascii="Symbol" w:hAnsi="Symbol" w:hint="default"/>
+      </w:rPr>
+    </w:lvl>
+    <w:lvl w:ilvl="7" w:tplc="041A0003" w:tentative="1">
+      <w:start w:val="1"/>
+      <w:numFmt w:val="bullet"/>
+      <w:lvlText w:val="o"/>
+      <w:lvlJc w:val="left"/>
+      <w:pPr>
+        <w:ind w:left="6466" w:hanging="360"/>
+      </w:pPr>
+      <w:rPr>
+        <w:rFonts w:ascii="Courier New" w:hAnsi="Courier New" w:cs="Courier New" w:hint="default"/>
+      </w:rPr>
+    </w:lvl>
+    <w:lvl w:ilvl="8" w:tplc="041A0005" w:tentative="1">
+      <w:start w:val="1"/>
+      <w:numFmt w:val="bullet"/>
+      <w:lvlText w:val=""/>
+      <w:lvlJc w:val="left"/>
+      <w:pPr>
+        <w:ind w:left="7186" w:hanging="360"/>
+      </w:pPr>
+      <w:rPr>
+        <w:rFonts w:ascii="Wingdings" w:hAnsi="Wingdings" w:hint="default"/>
+      </w:rPr>
+    </w:lvl>
+  </w:abstractNum>
+  <w:abstractNum w:abstractNumId="1" w15:restartNumberingAfterBreak="0">
     <w:nsid w:val="053F7817"/>
     <w:multiLevelType w:val="hybridMultilevel"/>
     <w:tmpl w:val="B4081506"/>
@@ -2779,7 +3527,7 @@
       </w:pPr>
     </w:lvl>
   </w:abstractNum>
-  <w:abstractNum w:abstractNumId="1">
+  <w:abstractNum w:abstractNumId="2" w15:restartNumberingAfterBreak="0">
     <w:nsid w:val="08C81EEC"/>
     <w:multiLevelType w:val="hybridMultilevel"/>
     <w:tmpl w:val="FEBE58C6"/>
@@ -2865,7 +3613,7 @@
       </w:pPr>
     </w:lvl>
   </w:abstractNum>
-  <w:abstractNum w:abstractNumId="2">
+  <w:abstractNum w:abstractNumId="3" w15:restartNumberingAfterBreak="0">
     <w:nsid w:val="0AD42B3C"/>
     <w:multiLevelType w:val="hybridMultilevel"/>
     <w:tmpl w:val="DA9C3D40"/>
@@ -2954,7 +3702,7 @@
       </w:pPr>
     </w:lvl>
   </w:abstractNum>
-  <w:abstractNum w:abstractNumId="3">
+  <w:abstractNum w:abstractNumId="4" w15:restartNumberingAfterBreak="0">
     <w:nsid w:val="0E237B93"/>
     <w:multiLevelType w:val="hybridMultilevel"/>
     <w:tmpl w:val="FDCC1B6A"/>
@@ -3040,7 +3788,7 @@
       </w:pPr>
     </w:lvl>
   </w:abstractNum>
-  <w:abstractNum w:abstractNumId="4">
+  <w:abstractNum w:abstractNumId="5" w15:restartNumberingAfterBreak="0">
     <w:nsid w:val="132D5F38"/>
     <w:multiLevelType w:val="hybridMultilevel"/>
     <w:tmpl w:val="7B04E05E"/>
@@ -3153,7 +3901,7 @@
       </w:rPr>
     </w:lvl>
   </w:abstractNum>
-  <w:abstractNum w:abstractNumId="5">
+  <w:abstractNum w:abstractNumId="6" w15:restartNumberingAfterBreak="0">
     <w:nsid w:val="17A7197F"/>
     <w:multiLevelType w:val="hybridMultilevel"/>
     <w:tmpl w:val="98962F9C"/>
@@ -3242,7 +3990,7 @@
       </w:pPr>
     </w:lvl>
   </w:abstractNum>
-  <w:abstractNum w:abstractNumId="6">
+  <w:abstractNum w:abstractNumId="7" w15:restartNumberingAfterBreak="0">
     <w:nsid w:val="23CE5C7C"/>
     <w:multiLevelType w:val="hybridMultilevel"/>
     <w:tmpl w:val="BC244D26"/>
@@ -3332,7 +4080,7 @@
       </w:pPr>
     </w:lvl>
   </w:abstractNum>
-  <w:abstractNum w:abstractNumId="7">
+  <w:abstractNum w:abstractNumId="8" w15:restartNumberingAfterBreak="0">
     <w:nsid w:val="2563751B"/>
     <w:multiLevelType w:val="hybridMultilevel"/>
     <w:tmpl w:val="47B419EE"/>
@@ -3421,7 +4169,7 @@
       </w:pPr>
     </w:lvl>
   </w:abstractNum>
-  <w:abstractNum w:abstractNumId="8">
+  <w:abstractNum w:abstractNumId="9" w15:restartNumberingAfterBreak="0">
     <w:nsid w:val="2C672D97"/>
     <w:multiLevelType w:val="multilevel"/>
     <w:tmpl w:val="E9F4FDC6"/>
@@ -3542,7 +4290,7 @@
       </w:rPr>
     </w:lvl>
   </w:abstractNum>
-  <w:abstractNum w:abstractNumId="9">
+  <w:abstractNum w:abstractNumId="10" w15:restartNumberingAfterBreak="0">
     <w:nsid w:val="2EA64BEA"/>
     <w:multiLevelType w:val="hybridMultilevel"/>
     <w:tmpl w:val="3E0CAEA8"/>
@@ -3631,7 +4379,7 @@
       </w:pPr>
     </w:lvl>
   </w:abstractNum>
-  <w:abstractNum w:abstractNumId="10">
+  <w:abstractNum w:abstractNumId="11" w15:restartNumberingAfterBreak="0">
     <w:nsid w:val="3B710D0A"/>
     <w:multiLevelType w:val="hybridMultilevel"/>
     <w:tmpl w:val="B7CE0400"/>
@@ -3720,7 +4468,7 @@
       </w:pPr>
     </w:lvl>
   </w:abstractNum>
-  <w:abstractNum w:abstractNumId="11">
+  <w:abstractNum w:abstractNumId="12" w15:restartNumberingAfterBreak="0">
     <w:nsid w:val="537A2CCF"/>
     <w:multiLevelType w:val="hybridMultilevel"/>
     <w:tmpl w:val="547A3120"/>
@@ -3806,7 +4554,7 @@
       </w:pPr>
     </w:lvl>
   </w:abstractNum>
-  <w:abstractNum w:abstractNumId="12">
+  <w:abstractNum w:abstractNumId="13" w15:restartNumberingAfterBreak="0">
     <w:nsid w:val="5AC208A9"/>
     <w:multiLevelType w:val="hybridMultilevel"/>
     <w:tmpl w:val="FB800F66"/>
@@ -3919,7 +4667,7 @@
       </w:rPr>
     </w:lvl>
   </w:abstractNum>
-  <w:abstractNum w:abstractNumId="13">
+  <w:abstractNum w:abstractNumId="14" w15:restartNumberingAfterBreak="0">
     <w:nsid w:val="64683D1A"/>
     <w:multiLevelType w:val="hybridMultilevel"/>
     <w:tmpl w:val="40C64894"/>
@@ -4009,7 +4757,7 @@
       </w:pPr>
     </w:lvl>
   </w:abstractNum>
-  <w:abstractNum w:abstractNumId="14">
+  <w:abstractNum w:abstractNumId="15" w15:restartNumberingAfterBreak="0">
     <w:nsid w:val="6D372AF2"/>
     <w:multiLevelType w:val="hybridMultilevel"/>
     <w:tmpl w:val="0A8C1FF2"/>
@@ -4099,7 +4847,7 @@
       </w:pPr>
     </w:lvl>
   </w:abstractNum>
-  <w:abstractNum w:abstractNumId="15">
+  <w:abstractNum w:abstractNumId="16" w15:restartNumberingAfterBreak="0">
     <w:nsid w:val="6FEC785F"/>
     <w:multiLevelType w:val="hybridMultilevel"/>
     <w:tmpl w:val="ED4ACBA0"/>
@@ -4185,7 +4933,7 @@
       </w:pPr>
     </w:lvl>
   </w:abstractNum>
-  <w:abstractNum w:abstractNumId="16">
+  <w:abstractNum w:abstractNumId="17" w15:restartNumberingAfterBreak="0">
     <w:nsid w:val="70B3582D"/>
     <w:multiLevelType w:val="hybridMultilevel"/>
     <w:tmpl w:val="1D9AFC6E"/>
@@ -4275,61 +5023,64 @@
     </w:lvl>
   </w:abstractNum>
   <w:num w:numId="1">
+    <w:abstractNumId w:val="15"/>
+  </w:num>
+  <w:num w:numId="2">
+    <w:abstractNumId w:val="3"/>
+  </w:num>
+  <w:num w:numId="3">
+    <w:abstractNumId w:val="12"/>
+  </w:num>
+  <w:num w:numId="4">
+    <w:abstractNumId w:val="16"/>
+  </w:num>
+  <w:num w:numId="5">
+    <w:abstractNumId w:val="4"/>
+  </w:num>
+  <w:num w:numId="6">
+    <w:abstractNumId w:val="8"/>
+  </w:num>
+  <w:num w:numId="7">
+    <w:abstractNumId w:val="17"/>
+  </w:num>
+  <w:num w:numId="8">
+    <w:abstractNumId w:val="2"/>
+  </w:num>
+  <w:num w:numId="9">
+    <w:abstractNumId w:val="1"/>
+  </w:num>
+  <w:num w:numId="10">
+    <w:abstractNumId w:val="9"/>
+  </w:num>
+  <w:num w:numId="11">
+    <w:abstractNumId w:val="5"/>
+  </w:num>
+  <w:num w:numId="12">
+    <w:abstractNumId w:val="6"/>
+  </w:num>
+  <w:num w:numId="13">
+    <w:abstractNumId w:val="11"/>
+  </w:num>
+  <w:num w:numId="14">
     <w:abstractNumId w:val="14"/>
   </w:num>
-  <w:num w:numId="2">
-    <w:abstractNumId w:val="2"/>
-  </w:num>
-  <w:num w:numId="3">
-    <w:abstractNumId w:val="11"/>
-  </w:num>
-  <w:num w:numId="4">
-    <w:abstractNumId w:val="15"/>
-  </w:num>
-  <w:num w:numId="5">
-    <w:abstractNumId w:val="3"/>
-  </w:num>
-  <w:num w:numId="6">
+  <w:num w:numId="15">
     <w:abstractNumId w:val="7"/>
   </w:num>
-  <w:num w:numId="7">
-    <w:abstractNumId w:val="16"/>
+  <w:num w:numId="16">
+    <w:abstractNumId w:val="13"/>
   </w:num>
-  <w:num w:numId="8">
-    <w:abstractNumId w:val="1"/>
-  </w:num>
-  <w:num w:numId="9">
-    <w:abstractNumId w:val="0"/>
-  </w:num>
-  <w:num w:numId="10">
-    <w:abstractNumId w:val="8"/>
-  </w:num>
-  <w:num w:numId="11">
-    <w:abstractNumId w:val="4"/>
-  </w:num>
-  <w:num w:numId="12">
-    <w:abstractNumId w:val="5"/>
-  </w:num>
-  <w:num w:numId="13">
+  <w:num w:numId="17">
     <w:abstractNumId w:val="10"/>
   </w:num>
-  <w:num w:numId="14">
-    <w:abstractNumId w:val="13"/>
-  </w:num>
-  <w:num w:numId="15">
-    <w:abstractNumId w:val="6"/>
-  </w:num>
-  <w:num w:numId="16">
-    <w:abstractNumId w:val="12"/>
-  </w:num>
-  <w:num w:numId="17">
-    <w:abstractNumId w:val="9"/>
+  <w:num w:numId="18">
+    <w:abstractNumId w:val="0"/>
   </w:num>
 </w:numbering>
 </file>
 
 <file path=word/styles.xml><?xml version="1.0" encoding="utf-8"?>
-<w:styles xmlns:mc="http://schemas.openxmlformats.org/markup-compatibility/2006" xmlns:r="http://schemas.openxmlformats.org/officeDocument/2006/relationships" xmlns:w="http://schemas.openxmlformats.org/wordprocessingml/2006/main" xmlns:w14="http://schemas.microsoft.com/office/word/2010/wordml" mc:Ignorable="w14">
+<w:styles xmlns:mc="http://schemas.openxmlformats.org/markup-compatibility/2006" xmlns:r="http://schemas.openxmlformats.org/officeDocument/2006/relationships" xmlns:w="http://schemas.openxmlformats.org/wordprocessingml/2006/main" xmlns:w14="http://schemas.microsoft.com/office/word/2010/wordml" xmlns:w15="http://schemas.microsoft.com/office/word/2012/wordml" xmlns:w16se="http://schemas.microsoft.com/office/word/2015/wordml/symex" mc:Ignorable="w14 w15 w16se">
   <w:docDefaults>
     <w:rPrDefault>
       <w:rPr>
@@ -4345,144 +5096,379 @@
       </w:pPr>
     </w:pPrDefault>
   </w:docDefaults>
-  <w:latentStyles w:defLockedState="0" w:defUIPriority="99" w:defSemiHidden="1" w:defUnhideWhenUsed="1" w:defQFormat="0" w:count="267">
-    <w:lsdException w:name="Normal" w:semiHidden="0" w:uiPriority="0" w:unhideWhenUsed="0" w:qFormat="1"/>
-    <w:lsdException w:name="heading 1" w:semiHidden="0" w:uiPriority="9" w:unhideWhenUsed="0" w:qFormat="1"/>
-    <w:lsdException w:name="heading 2" w:uiPriority="9" w:qFormat="1"/>
-    <w:lsdException w:name="heading 3" w:uiPriority="9" w:qFormat="1"/>
-    <w:lsdException w:name="heading 4" w:uiPriority="9" w:qFormat="1"/>
-    <w:lsdException w:name="heading 5" w:uiPriority="9" w:qFormat="1"/>
-    <w:lsdException w:name="heading 6" w:uiPriority="9" w:qFormat="1"/>
-    <w:lsdException w:name="heading 7" w:uiPriority="9" w:qFormat="1"/>
-    <w:lsdException w:name="heading 8" w:uiPriority="9" w:qFormat="1"/>
-    <w:lsdException w:name="heading 9" w:uiPriority="9" w:qFormat="1"/>
-    <w:lsdException w:name="toc 1" w:uiPriority="39"/>
-    <w:lsdException w:name="toc 2" w:uiPriority="39"/>
-    <w:lsdException w:name="toc 3" w:uiPriority="39"/>
-    <w:lsdException w:name="toc 4" w:uiPriority="39"/>
-    <w:lsdException w:name="toc 5" w:uiPriority="39"/>
-    <w:lsdException w:name="toc 6" w:uiPriority="39"/>
-    <w:lsdException w:name="toc 7" w:uiPriority="39"/>
-    <w:lsdException w:name="toc 8" w:uiPriority="39"/>
-    <w:lsdException w:name="toc 9" w:uiPriority="39"/>
-    <w:lsdException w:name="caption" w:uiPriority="35" w:qFormat="1"/>
-    <w:lsdException w:name="Title" w:semiHidden="0" w:uiPriority="10" w:unhideWhenUsed="0" w:qFormat="1"/>
-    <w:lsdException w:name="Default Paragraph Font" w:uiPriority="1"/>
-    <w:lsdException w:name="Subtitle" w:semiHidden="0" w:uiPriority="11" w:unhideWhenUsed="0" w:qFormat="1"/>
-    <w:lsdException w:name="Strong" w:semiHidden="0" w:uiPriority="22" w:unhideWhenUsed="0" w:qFormat="1"/>
-    <w:lsdException w:name="Emphasis" w:semiHidden="0" w:uiPriority="20" w:unhideWhenUsed="0" w:qFormat="1"/>
-    <w:lsdException w:name="Table Grid" w:semiHidden="0" w:uiPriority="59" w:unhideWhenUsed="0"/>
-    <w:lsdException w:name="Placeholder Text" w:unhideWhenUsed="0"/>
-    <w:lsdException w:name="No Spacing" w:semiHidden="0" w:uiPriority="1" w:unhideWhenUsed="0" w:qFormat="1"/>
-    <w:lsdException w:name="Light Shading" w:semiHidden="0" w:uiPriority="60" w:unhideWhenUsed="0"/>
-    <w:lsdException w:name="Light List" w:semiHidden="0" w:uiPriority="61" w:unhideWhenUsed="0"/>
-    <w:lsdException w:name="Light Grid" w:semiHidden="0" w:uiPriority="62" w:unhideWhenUsed="0"/>
-    <w:lsdException w:name="Medium Shading 1" w:semiHidden="0" w:uiPriority="63" w:unhideWhenUsed="0"/>
-    <w:lsdException w:name="Medium Shading 2" w:semiHidden="0" w:uiPriority="64" w:unhideWhenUsed="0"/>
-    <w:lsdException w:name="Medium List 1" w:semiHidden="0" w:uiPriority="65" w:unhideWhenUsed="0"/>
-    <w:lsdException w:name="Medium List 2" w:semiHidden="0" w:uiPriority="66" w:unhideWhenUsed="0"/>
-    <w:lsdException w:name="Medium Grid 1" w:semiHidden="0" w:uiPriority="67" w:unhideWhenUsed="0"/>
-    <w:lsdException w:name="Medium Grid 2" w:semiHidden="0" w:uiPriority="68" w:unhideWhenUsed="0"/>
-    <w:lsdException w:name="Medium Grid 3" w:semiHidden="0" w:uiPriority="69" w:unhideWhenUsed="0"/>
-    <w:lsdException w:name="Dark List" w:semiHidden="0" w:uiPriority="70" w:unhideWhenUsed="0"/>
-    <w:lsdException w:name="Colorful Shading" w:semiHidden="0" w:uiPriority="71" w:unhideWhenUsed="0"/>
-    <w:lsdException w:name="Colorful List" w:semiHidden="0" w:uiPriority="72" w:unhideWhenUsed="0"/>
-    <w:lsdException w:name="Colorful Grid" w:semiHidden="0" w:uiPriority="73" w:unhideWhenUsed="0"/>
-    <w:lsdException w:name="Light Shading Accent 1" w:semiHidden="0" w:uiPriority="60" w:unhideWhenUsed="0"/>
-    <w:lsdException w:name="Light List Accent 1" w:semiHidden="0" w:uiPriority="61" w:unhideWhenUsed="0"/>
-    <w:lsdException w:name="Light Grid Accent 1" w:semiHidden="0" w:uiPriority="62" w:unhideWhenUsed="0"/>
-    <w:lsdException w:name="Medium Shading 1 Accent 1" w:semiHidden="0" w:uiPriority="63" w:unhideWhenUsed="0"/>
-    <w:lsdException w:name="Medium Shading 2 Accent 1" w:semiHidden="0" w:uiPriority="64" w:unhideWhenUsed="0"/>
-    <w:lsdException w:name="Medium List 1 Accent 1" w:semiHidden="0" w:uiPriority="65" w:unhideWhenUsed="0"/>
-    <w:lsdException w:name="Revision" w:unhideWhenUsed="0"/>
-    <w:lsdException w:name="List Paragraph" w:semiHidden="0" w:uiPriority="34" w:unhideWhenUsed="0" w:qFormat="1"/>
-    <w:lsdException w:name="Quote" w:semiHidden="0" w:uiPriority="29" w:unhideWhenUsed="0" w:qFormat="1"/>
-    <w:lsdException w:name="Intense Quote" w:semiHidden="0" w:uiPriority="30" w:unhideWhenUsed="0" w:qFormat="1"/>
-    <w:lsdException w:name="Medium List 2 Accent 1" w:semiHidden="0" w:uiPriority="66" w:unhideWhenUsed="0"/>
-    <w:lsdException w:name="Medium Grid 1 Accent 1" w:semiHidden="0" w:uiPriority="67" w:unhideWhenUsed="0"/>
-    <w:lsdException w:name="Medium Grid 2 Accent 1" w:semiHidden="0" w:uiPriority="68" w:unhideWhenUsed="0"/>
-    <w:lsdException w:name="Medium Grid 3 Accent 1" w:semiHidden="0" w:uiPriority="69" w:unhideWhenUsed="0"/>
-    <w:lsdException w:name="Dark List Accent 1" w:semiHidden="0" w:uiPriority="70" w:unhideWhenUsed="0"/>
-    <w:lsdException w:name="Colorful Shading Accent 1" w:semiHidden="0" w:uiPriority="71" w:unhideWhenUsed="0"/>
-    <w:lsdException w:name="Colorful List Accent 1" w:semiHidden="0" w:uiPriority="72" w:unhideWhenUsed="0"/>
-    <w:lsdException w:name="Colorful Grid Accent 1" w:semiHidden="0" w:uiPriority="73" w:unhideWhenUsed="0"/>
-    <w:lsdException w:name="Light Shading Accent 2" w:semiHidden="0" w:uiPriority="60" w:unhideWhenUsed="0"/>
-    <w:lsdException w:name="Light List Accent 2" w:semiHidden="0" w:uiPriority="61" w:unhideWhenUsed="0"/>
-    <w:lsdException w:name="Light Grid Accent 2" w:semiHidden="0" w:uiPriority="62" w:unhideWhenUsed="0"/>
-    <w:lsdException w:name="Medium Shading 1 Accent 2" w:semiHidden="0" w:uiPriority="63" w:unhideWhenUsed="0"/>
-    <w:lsdException w:name="Medium Shading 2 Accent 2" w:semiHidden="0" w:uiPriority="64" w:unhideWhenUsed="0"/>
-    <w:lsdException w:name="Medium List 1 Accent 2" w:semiHidden="0" w:uiPriority="65" w:unhideWhenUsed="0"/>
-    <w:lsdException w:name="Medium List 2 Accent 2" w:semiHidden="0" w:uiPriority="66" w:unhideWhenUsed="0"/>
-    <w:lsdException w:name="Medium Grid 1 Accent 2" w:semiHidden="0" w:uiPriority="67" w:unhideWhenUsed="0"/>
-    <w:lsdException w:name="Medium Grid 2 Accent 2" w:semiHidden="0" w:uiPriority="68" w:unhideWhenUsed="0"/>
-    <w:lsdException w:name="Medium Grid 3 Accent 2" w:semiHidden="0" w:uiPriority="69" w:unhideWhenUsed="0"/>
-    <w:lsdException w:name="Dark List Accent 2" w:semiHidden="0" w:uiPriority="70" w:unhideWhenUsed="0"/>
-    <w:lsdException w:name="Colorful Shading Accent 2" w:semiHidden="0" w:uiPriority="71" w:unhideWhenUsed="0"/>
-    <w:lsdException w:name="Colorful List Accent 2" w:semiHidden="0" w:uiPriority="72" w:unhideWhenUsed="0"/>
-    <w:lsdException w:name="Colorful Grid Accent 2" w:semiHidden="0" w:uiPriority="73" w:unhideWhenUsed="0"/>
-    <w:lsdException w:name="Light Shading Accent 3" w:semiHidden="0" w:uiPriority="60" w:unhideWhenUsed="0"/>
-    <w:lsdException w:name="Light List Accent 3" w:semiHidden="0" w:uiPriority="61" w:unhideWhenUsed="0"/>
-    <w:lsdException w:name="Light Grid Accent 3" w:semiHidden="0" w:uiPriority="62" w:unhideWhenUsed="0"/>
-    <w:lsdException w:name="Medium Shading 1 Accent 3" w:semiHidden="0" w:uiPriority="63" w:unhideWhenUsed="0"/>
-    <w:lsdException w:name="Medium Shading 2 Accent 3" w:semiHidden="0" w:uiPriority="64" w:unhideWhenUsed="0"/>
-    <w:lsdException w:name="Medium List 1 Accent 3" w:semiHidden="0" w:uiPriority="65" w:unhideWhenUsed="0"/>
-    <w:lsdException w:name="Medium List 2 Accent 3" w:semiHidden="0" w:uiPriority="66" w:unhideWhenUsed="0"/>
-    <w:lsdException w:name="Medium Grid 1 Accent 3" w:semiHidden="0" w:uiPriority="67" w:unhideWhenUsed="0"/>
-    <w:lsdException w:name="Medium Grid 2 Accent 3" w:semiHidden="0" w:uiPriority="68" w:unhideWhenUsed="0"/>
-    <w:lsdException w:name="Medium Grid 3 Accent 3" w:semiHidden="0" w:uiPriority="69" w:unhideWhenUsed="0"/>
-    <w:lsdException w:name="Dark List Accent 3" w:semiHidden="0" w:uiPriority="70" w:unhideWhenUsed="0"/>
-    <w:lsdException w:name="Colorful Shading Accent 3" w:semiHidden="0" w:uiPriority="71" w:unhideWhenUsed="0"/>
-    <w:lsdException w:name="Colorful List Accent 3" w:semiHidden="0" w:uiPriority="72" w:unhideWhenUsed="0"/>
-    <w:lsdException w:name="Colorful Grid Accent 3" w:semiHidden="0" w:uiPriority="73" w:unhideWhenUsed="0"/>
-    <w:lsdException w:name="Light Shading Accent 4" w:semiHidden="0" w:uiPriority="60" w:unhideWhenUsed="0"/>
-    <w:lsdException w:name="Light List Accent 4" w:semiHidden="0" w:uiPriority="61" w:unhideWhenUsed="0"/>
-    <w:lsdException w:name="Light Grid Accent 4" w:semiHidden="0" w:uiPriority="62" w:unhideWhenUsed="0"/>
-    <w:lsdException w:name="Medium Shading 1 Accent 4" w:semiHidden="0" w:uiPriority="63" w:unhideWhenUsed="0"/>
-    <w:lsdException w:name="Medium Shading 2 Accent 4" w:semiHidden="0" w:uiPriority="64" w:unhideWhenUsed="0"/>
-    <w:lsdException w:name="Medium List 1 Accent 4" w:semiHidden="0" w:uiPriority="65" w:unhideWhenUsed="0"/>
-    <w:lsdException w:name="Medium List 2 Accent 4" w:semiHidden="0" w:uiPriority="66" w:unhideWhenUsed="0"/>
-    <w:lsdException w:name="Medium Grid 1 Accent 4" w:semiHidden="0" w:uiPriority="67" w:unhideWhenUsed="0"/>
-    <w:lsdException w:name="Medium Grid 2 Accent 4" w:semiHidden="0" w:uiPriority="68" w:unhideWhenUsed="0"/>
-    <w:lsdException w:name="Medium Grid 3 Accent 4" w:semiHidden="0" w:uiPriority="69" w:unhideWhenUsed="0"/>
-    <w:lsdException w:name="Dark List Accent 4" w:semiHidden="0" w:uiPriority="70" w:unhideWhenUsed="0"/>
-    <w:lsdException w:name="Colorful Shading Accent 4" w:semiHidden="0" w:uiPriority="71" w:unhideWhenUsed="0"/>
-    <w:lsdException w:name="Colorful List Accent 4" w:semiHidden="0" w:uiPriority="72" w:unhideWhenUsed="0"/>
-    <w:lsdException w:name="Colorful Grid Accent 4" w:semiHidden="0" w:uiPriority="73" w:unhideWhenUsed="0"/>
-    <w:lsdException w:name="Light Shading Accent 5" w:semiHidden="0" w:uiPriority="60" w:unhideWhenUsed="0"/>
-    <w:lsdException w:name="Light List Accent 5" w:semiHidden="0" w:uiPriority="61" w:unhideWhenUsed="0"/>
-    <w:lsdException w:name="Light Grid Accent 5" w:semiHidden="0" w:uiPriority="62" w:unhideWhenUsed="0"/>
-    <w:lsdException w:name="Medium Shading 1 Accent 5" w:semiHidden="0" w:uiPriority="63" w:unhideWhenUsed="0"/>
-    <w:lsdException w:name="Medium Shading 2 Accent 5" w:semiHidden="0" w:uiPriority="64" w:unhideWhenUsed="0"/>
-    <w:lsdException w:name="Medium List 1 Accent 5" w:semiHidden="0" w:uiPriority="65" w:unhideWhenUsed="0"/>
-    <w:lsdException w:name="Medium List 2 Accent 5" w:semiHidden="0" w:uiPriority="66" w:unhideWhenUsed="0"/>
-    <w:lsdException w:name="Medium Grid 1 Accent 5" w:semiHidden="0" w:uiPriority="67" w:unhideWhenUsed="0"/>
-    <w:lsdException w:name="Medium Grid 2 Accent 5" w:semiHidden="0" w:uiPriority="68" w:unhideWhenUsed="0"/>
-    <w:lsdException w:name="Medium Grid 3 Accent 5" w:semiHidden="0" w:uiPriority="69" w:unhideWhenUsed="0"/>
-    <w:lsdException w:name="Dark List Accent 5" w:semiHidden="0" w:uiPriority="70" w:unhideWhenUsed="0"/>
-    <w:lsdException w:name="Colorful Shading Accent 5" w:semiHidden="0" w:uiPriority="71" w:unhideWhenUsed="0"/>
-    <w:lsdException w:name="Colorful List Accent 5" w:semiHidden="0" w:uiPriority="72" w:unhideWhenUsed="0"/>
-    <w:lsdException w:name="Colorful Grid Accent 5" w:semiHidden="0" w:uiPriority="73" w:unhideWhenUsed="0"/>
-    <w:lsdException w:name="Light Shading Accent 6" w:semiHidden="0" w:uiPriority="60" w:unhideWhenUsed="0"/>
-    <w:lsdException w:name="Light List Accent 6" w:semiHidden="0" w:uiPriority="61" w:unhideWhenUsed="0"/>
-    <w:lsdException w:name="Light Grid Accent 6" w:semiHidden="0" w:uiPriority="62" w:unhideWhenUsed="0"/>
-    <w:lsdException w:name="Medium Shading 1 Accent 6" w:semiHidden="0" w:uiPriority="63" w:unhideWhenUsed="0"/>
-    <w:lsdException w:name="Medium Shading 2 Accent 6" w:semiHidden="0" w:uiPriority="64" w:unhideWhenUsed="0"/>
-    <w:lsdException w:name="Medium List 1 Accent 6" w:semiHidden="0" w:uiPriority="65" w:unhideWhenUsed="0"/>
-    <w:lsdException w:name="Medium List 2 Accent 6" w:semiHidden="0" w:uiPriority="66" w:unhideWhenUsed="0"/>
-    <w:lsdException w:name="Medium Grid 1 Accent 6" w:semiHidden="0" w:uiPriority="67" w:unhideWhenUsed="0"/>
-    <w:lsdException w:name="Medium Grid 2 Accent 6" w:semiHidden="0" w:uiPriority="68" w:unhideWhenUsed="0"/>
-    <w:lsdException w:name="Medium Grid 3 Accent 6" w:semiHidden="0" w:uiPriority="69" w:unhideWhenUsed="0"/>
-    <w:lsdException w:name="Dark List Accent 6" w:semiHidden="0" w:uiPriority="70" w:unhideWhenUsed="0"/>
-    <w:lsdException w:name="Colorful Shading Accent 6" w:semiHidden="0" w:uiPriority="71" w:unhideWhenUsed="0"/>
-    <w:lsdException w:name="Colorful List Accent 6" w:semiHidden="0" w:uiPriority="72" w:unhideWhenUsed="0"/>
-    <w:lsdException w:name="Colorful Grid Accent 6" w:semiHidden="0" w:uiPriority="73" w:unhideWhenUsed="0"/>
-    <w:lsdException w:name="Subtle Emphasis" w:semiHidden="0" w:uiPriority="19" w:unhideWhenUsed="0" w:qFormat="1"/>
-    <w:lsdException w:name="Intense Emphasis" w:semiHidden="0" w:uiPriority="21" w:unhideWhenUsed="0" w:qFormat="1"/>
-    <w:lsdException w:name="Subtle Reference" w:semiHidden="0" w:uiPriority="31" w:unhideWhenUsed="0" w:qFormat="1"/>
-    <w:lsdException w:name="Intense Reference" w:semiHidden="0" w:uiPriority="32" w:unhideWhenUsed="0" w:qFormat="1"/>
-    <w:lsdException w:name="Book Title" w:semiHidden="0" w:uiPriority="33" w:unhideWhenUsed="0" w:qFormat="1"/>
-    <w:lsdException w:name="Bibliography" w:uiPriority="37"/>
-    <w:lsdException w:name="TOC Heading" w:uiPriority="39" w:qFormat="1"/>
+  <w:latentStyles w:defLockedState="0" w:defUIPriority="99" w:defSemiHidden="0" w:defUnhideWhenUsed="0" w:defQFormat="0" w:count="372">
+    <w:lsdException w:name="Normal" w:uiPriority="0" w:qFormat="1"/>
+    <w:lsdException w:name="heading 1" w:uiPriority="9" w:qFormat="1"/>
+    <w:lsdException w:name="heading 2" w:semiHidden="1" w:uiPriority="9" w:unhideWhenUsed="1" w:qFormat="1"/>
+    <w:lsdException w:name="heading 3" w:semiHidden="1" w:uiPriority="9" w:unhideWhenUsed="1" w:qFormat="1"/>
+    <w:lsdException w:name="heading 4" w:semiHidden="1" w:uiPriority="9" w:unhideWhenUsed="1" w:qFormat="1"/>
+    <w:lsdException w:name="heading 5" w:semiHidden="1" w:uiPriority="9" w:unhideWhenUsed="1" w:qFormat="1"/>
+    <w:lsdException w:name="heading 6" w:semiHidden="1" w:uiPriority="9" w:unhideWhenUsed="1" w:qFormat="1"/>
+    <w:lsdException w:name="heading 7" w:semiHidden="1" w:uiPriority="9" w:unhideWhenUsed="1" w:qFormat="1"/>
+    <w:lsdException w:name="heading 8" w:semiHidden="1" w:uiPriority="9" w:unhideWhenUsed="1" w:qFormat="1"/>
+    <w:lsdException w:name="heading 9" w:semiHidden="1" w:uiPriority="9" w:unhideWhenUsed="1" w:qFormat="1"/>
+    <w:lsdException w:name="index 1" w:semiHidden="1" w:unhideWhenUsed="1"/>
+    <w:lsdException w:name="index 2" w:semiHidden="1" w:unhideWhenUsed="1"/>
+    <w:lsdException w:name="index 3" w:semiHidden="1" w:unhideWhenUsed="1"/>
+    <w:lsdException w:name="index 4" w:semiHidden="1" w:unhideWhenUsed="1"/>
+    <w:lsdException w:name="index 5" w:semiHidden="1" w:unhideWhenUsed="1"/>
+    <w:lsdException w:name="index 6" w:semiHidden="1" w:unhideWhenUsed="1"/>
+    <w:lsdException w:name="index 7" w:semiHidden="1" w:unhideWhenUsed="1"/>
+    <w:lsdException w:name="index 8" w:semiHidden="1" w:unhideWhenUsed="1"/>
+    <w:lsdException w:name="index 9" w:semiHidden="1" w:unhideWhenUsed="1"/>
+    <w:lsdException w:name="toc 1" w:semiHidden="1" w:uiPriority="39" w:unhideWhenUsed="1"/>
+    <w:lsdException w:name="toc 2" w:semiHidden="1" w:uiPriority="39" w:unhideWhenUsed="1"/>
+    <w:lsdException w:name="toc 3" w:semiHidden="1" w:uiPriority="39" w:unhideWhenUsed="1"/>
+    <w:lsdException w:name="toc 4" w:semiHidden="1" w:uiPriority="39" w:unhideWhenUsed="1"/>
+    <w:lsdException w:name="toc 5" w:semiHidden="1" w:uiPriority="39" w:unhideWhenUsed="1"/>
+    <w:lsdException w:name="toc 6" w:semiHidden="1" w:uiPriority="39" w:unhideWhenUsed="1"/>
+    <w:lsdException w:name="toc 7" w:semiHidden="1" w:uiPriority="39" w:unhideWhenUsed="1"/>
+    <w:lsdException w:name="toc 8" w:semiHidden="1" w:uiPriority="39" w:unhideWhenUsed="1"/>
+    <w:lsdException w:name="toc 9" w:semiHidden="1" w:uiPriority="39" w:unhideWhenUsed="1"/>
+    <w:lsdException w:name="Normal Indent" w:semiHidden="1" w:unhideWhenUsed="1"/>
+    <w:lsdException w:name="footnote text" w:semiHidden="1" w:unhideWhenUsed="1"/>
+    <w:lsdException w:name="annotation text" w:semiHidden="1" w:unhideWhenUsed="1"/>
+    <w:lsdException w:name="header" w:semiHidden="1" w:unhideWhenUsed="1"/>
+    <w:lsdException w:name="footer" w:semiHidden="1" w:unhideWhenUsed="1"/>
+    <w:lsdException w:name="index heading" w:semiHidden="1" w:unhideWhenUsed="1"/>
+    <w:lsdException w:name="caption" w:semiHidden="1" w:uiPriority="35" w:unhideWhenUsed="1" w:qFormat="1"/>
+    <w:lsdException w:name="table of figures" w:semiHidden="1" w:unhideWhenUsed="1"/>
+    <w:lsdException w:name="envelope address" w:semiHidden="1" w:unhideWhenUsed="1"/>
+    <w:lsdException w:name="envelope return" w:semiHidden="1" w:unhideWhenUsed="1"/>
+    <w:lsdException w:name="footnote reference" w:semiHidden="1" w:unhideWhenUsed="1"/>
+    <w:lsdException w:name="annotation reference" w:semiHidden="1" w:unhideWhenUsed="1"/>
+    <w:lsdException w:name="line number" w:semiHidden="1" w:unhideWhenUsed="1"/>
+    <w:lsdException w:name="page number" w:semiHidden="1" w:unhideWhenUsed="1"/>
+    <w:lsdException w:name="endnote reference" w:semiHidden="1" w:unhideWhenUsed="1"/>
+    <w:lsdException w:name="endnote text" w:semiHidden="1" w:unhideWhenUsed="1"/>
+    <w:lsdException w:name="table of authorities" w:semiHidden="1" w:unhideWhenUsed="1"/>
+    <w:lsdException w:name="macro" w:semiHidden="1" w:unhideWhenUsed="1"/>
+    <w:lsdException w:name="toa heading" w:semiHidden="1" w:unhideWhenUsed="1"/>
+    <w:lsdException w:name="List" w:semiHidden="1" w:unhideWhenUsed="1"/>
+    <w:lsdException w:name="List Bullet" w:semiHidden="1" w:unhideWhenUsed="1"/>
+    <w:lsdException w:name="List Number" w:semiHidden="1" w:unhideWhenUsed="1"/>
+    <w:lsdException w:name="List 2" w:semiHidden="1" w:unhideWhenUsed="1"/>
+    <w:lsdException w:name="List 3" w:semiHidden="1" w:unhideWhenUsed="1"/>
+    <w:lsdException w:name="List 4" w:semiHidden="1" w:unhideWhenUsed="1"/>
+    <w:lsdException w:name="List 5" w:semiHidden="1" w:unhideWhenUsed="1"/>
+    <w:lsdException w:name="List Bullet 2" w:semiHidden="1" w:unhideWhenUsed="1"/>
+    <w:lsdException w:name="List Bullet 3" w:semiHidden="1" w:unhideWhenUsed="1"/>
+    <w:lsdException w:name="List Bullet 4" w:semiHidden="1" w:unhideWhenUsed="1"/>
+    <w:lsdException w:name="List Bullet 5" w:semiHidden="1" w:unhideWhenUsed="1"/>
+    <w:lsdException w:name="List Number 2" w:semiHidden="1" w:unhideWhenUsed="1"/>
+    <w:lsdException w:name="List Number 3" w:semiHidden="1" w:unhideWhenUsed="1"/>
+    <w:lsdException w:name="List Number 4" w:semiHidden="1" w:unhideWhenUsed="1"/>
+    <w:lsdException w:name="List Number 5" w:semiHidden="1" w:unhideWhenUsed="1"/>
+    <w:lsdException w:name="Title" w:uiPriority="10" w:qFormat="1"/>
+    <w:lsdException w:name="Closing" w:semiHidden="1" w:unhideWhenUsed="1"/>
+    <w:lsdException w:name="Signature" w:semiHidden="1" w:unhideWhenUsed="1"/>
+    <w:lsdException w:name="Default Paragraph Font" w:semiHidden="1" w:uiPriority="1" w:unhideWhenUsed="1"/>
+    <w:lsdException w:name="Body Text" w:semiHidden="1" w:unhideWhenUsed="1"/>
+    <w:lsdException w:name="Body Text Indent" w:semiHidden="1" w:unhideWhenUsed="1"/>
+    <w:lsdException w:name="List Continue" w:semiHidden="1" w:unhideWhenUsed="1"/>
+    <w:lsdException w:name="List Continue 2" w:semiHidden="1" w:unhideWhenUsed="1"/>
+    <w:lsdException w:name="List Continue 3" w:semiHidden="1" w:unhideWhenUsed="1"/>
+    <w:lsdException w:name="List Continue 4" w:semiHidden="1" w:unhideWhenUsed="1"/>
+    <w:lsdException w:name="List Continue 5" w:semiHidden="1" w:unhideWhenUsed="1"/>
+    <w:lsdException w:name="Message Header" w:semiHidden="1" w:unhideWhenUsed="1"/>
+    <w:lsdException w:name="Subtitle" w:uiPriority="11" w:qFormat="1"/>
+    <w:lsdException w:name="Salutation" w:semiHidden="1" w:unhideWhenUsed="1"/>
+    <w:lsdException w:name="Date" w:semiHidden="1" w:unhideWhenUsed="1"/>
+    <w:lsdException w:name="Body Text First Indent" w:semiHidden="1" w:unhideWhenUsed="1"/>
+    <w:lsdException w:name="Body Text First Indent 2" w:semiHidden="1" w:unhideWhenUsed="1"/>
+    <w:lsdException w:name="Note Heading" w:semiHidden="1" w:unhideWhenUsed="1"/>
+    <w:lsdException w:name="Body Text 2" w:semiHidden="1" w:unhideWhenUsed="1"/>
+    <w:lsdException w:name="Body Text 3" w:semiHidden="1" w:unhideWhenUsed="1"/>
+    <w:lsdException w:name="Body Text Indent 2" w:semiHidden="1" w:unhideWhenUsed="1"/>
+    <w:lsdException w:name="Body Text Indent 3" w:semiHidden="1" w:unhideWhenUsed="1"/>
+    <w:lsdException w:name="Block Text" w:semiHidden="1" w:unhideWhenUsed="1"/>
+    <w:lsdException w:name="Hyperlink" w:semiHidden="1" w:unhideWhenUsed="1"/>
+    <w:lsdException w:name="FollowedHyperlink" w:semiHidden="1" w:unhideWhenUsed="1"/>
+    <w:lsdException w:name="Strong" w:uiPriority="22" w:qFormat="1"/>
+    <w:lsdException w:name="Emphasis" w:uiPriority="20" w:qFormat="1"/>
+    <w:lsdException w:name="Document Map" w:semiHidden="1" w:unhideWhenUsed="1"/>
+    <w:lsdException w:name="Plain Text" w:semiHidden="1" w:unhideWhenUsed="1"/>
+    <w:lsdException w:name="E-mail Signature" w:semiHidden="1" w:unhideWhenUsed="1"/>
+    <w:lsdException w:name="HTML Top of Form" w:semiHidden="1" w:unhideWhenUsed="1"/>
+    <w:lsdException w:name="HTML Bottom of Form" w:semiHidden="1" w:unhideWhenUsed="1"/>
+    <w:lsdException w:name="Normal (Web)" w:semiHidden="1" w:unhideWhenUsed="1"/>
+    <w:lsdException w:name="HTML Acronym" w:semiHidden="1" w:unhideWhenUsed="1"/>
+    <w:lsdException w:name="HTML Address" w:semiHidden="1" w:unhideWhenUsed="1"/>
+    <w:lsdException w:name="HTML Cite" w:semiHidden="1" w:unhideWhenUsed="1"/>
+    <w:lsdException w:name="HTML Code" w:semiHidden="1" w:unhideWhenUsed="1"/>
+    <w:lsdException w:name="HTML Definition" w:semiHidden="1" w:unhideWhenUsed="1"/>
+    <w:lsdException w:name="HTML Keyboard" w:semiHidden="1" w:unhideWhenUsed="1"/>
+    <w:lsdException w:name="HTML Preformatted" w:semiHidden="1" w:unhideWhenUsed="1"/>
+    <w:lsdException w:name="HTML Sample" w:semiHidden="1" w:unhideWhenUsed="1"/>
+    <w:lsdException w:name="HTML Typewriter" w:semiHidden="1" w:unhideWhenUsed="1"/>
+    <w:lsdException w:name="HTML Variable" w:semiHidden="1" w:unhideWhenUsed="1"/>
+    <w:lsdException w:name="Normal Table" w:semiHidden="1" w:unhideWhenUsed="1"/>
+    <w:lsdException w:name="annotation subject" w:semiHidden="1" w:unhideWhenUsed="1"/>
+    <w:lsdException w:name="No List" w:semiHidden="1" w:unhideWhenUsed="1"/>
+    <w:lsdException w:name="Outline List 1" w:semiHidden="1" w:unhideWhenUsed="1"/>
+    <w:lsdException w:name="Outline List 2" w:semiHidden="1" w:unhideWhenUsed="1"/>
+    <w:lsdException w:name="Outline List 3" w:semiHidden="1" w:unhideWhenUsed="1"/>
+    <w:lsdException w:name="Table Simple 1" w:semiHidden="1" w:unhideWhenUsed="1"/>
+    <w:lsdException w:name="Table Simple 2" w:semiHidden="1" w:unhideWhenUsed="1"/>
+    <w:lsdException w:name="Table Simple 3" w:semiHidden="1" w:unhideWhenUsed="1"/>
+    <w:lsdException w:name="Table Classic 1" w:semiHidden="1" w:unhideWhenUsed="1"/>
+    <w:lsdException w:name="Table Classic 2" w:semiHidden="1" w:unhideWhenUsed="1"/>
+    <w:lsdException w:name="Table Classic 3" w:semiHidden="1" w:unhideWhenUsed="1"/>
+    <w:lsdException w:name="Table Classic 4" w:semiHidden="1" w:unhideWhenUsed="1"/>
+    <w:lsdException w:name="Table Colorful 1" w:semiHidden="1" w:unhideWhenUsed="1"/>
+    <w:lsdException w:name="Table Colorful 2" w:semiHidden="1" w:unhideWhenUsed="1"/>
+    <w:lsdException w:name="Table Colorful 3" w:semiHidden="1" w:unhideWhenUsed="1"/>
+    <w:lsdException w:name="Table Columns 1" w:semiHidden="1" w:unhideWhenUsed="1"/>
+    <w:lsdException w:name="Table Columns 2" w:semiHidden="1" w:unhideWhenUsed="1"/>
+    <w:lsdException w:name="Table Columns 3" w:semiHidden="1" w:unhideWhenUsed="1"/>
+    <w:lsdException w:name="Table Columns 4" w:semiHidden="1" w:unhideWhenUsed="1"/>
+    <w:lsdException w:name="Table Columns 5" w:semiHidden="1" w:unhideWhenUsed="1"/>
+    <w:lsdException w:name="Table Grid 1" w:semiHidden="1" w:unhideWhenUsed="1"/>
+    <w:lsdException w:name="Table Grid 2" w:semiHidden="1" w:unhideWhenUsed="1"/>
+    <w:lsdException w:name="Table Grid 3" w:semiHidden="1" w:unhideWhenUsed="1"/>
+    <w:lsdException w:name="Table Grid 4" w:semiHidden="1" w:unhideWhenUsed="1"/>
+    <w:lsdException w:name="Table Grid 5" w:semiHidden="1" w:unhideWhenUsed="1"/>
+    <w:lsdException w:name="Table Grid 6" w:semiHidden="1" w:unhideWhenUsed="1"/>
+    <w:lsdException w:name="Table Grid 7" w:semiHidden="1" w:unhideWhenUsed="1"/>
+    <w:lsdException w:name="Table Grid 8" w:semiHidden="1" w:unhideWhenUsed="1"/>
+    <w:lsdException w:name="Table List 1" w:semiHidden="1" w:unhideWhenUsed="1"/>
+    <w:lsdException w:name="Table List 2" w:semiHidden="1" w:unhideWhenUsed="1"/>
+    <w:lsdException w:name="Table List 3" w:semiHidden="1" w:unhideWhenUsed="1"/>
+    <w:lsdException w:name="Table List 4" w:semiHidden="1" w:unhideWhenUsed="1"/>
+    <w:lsdException w:name="Table List 5" w:semiHidden="1" w:unhideWhenUsed="1"/>
+    <w:lsdException w:name="Table List 6" w:semiHidden="1" w:unhideWhenUsed="1"/>
+    <w:lsdException w:name="Table List 7" w:semiHidden="1" w:unhideWhenUsed="1"/>
+    <w:lsdException w:name="Table List 8" w:semiHidden="1" w:unhideWhenUsed="1"/>
+    <w:lsdException w:name="Table 3D effects 1" w:semiHidden="1" w:unhideWhenUsed="1"/>
+    <w:lsdException w:name="Table 3D effects 2" w:semiHidden="1" w:unhideWhenUsed="1"/>
+    <w:lsdException w:name="Table 3D effects 3" w:semiHidden="1" w:unhideWhenUsed="1"/>
+    <w:lsdException w:name="Table Contemporary" w:semiHidden="1" w:unhideWhenUsed="1"/>
+    <w:lsdException w:name="Table Elegant" w:semiHidden="1" w:unhideWhenUsed="1"/>
+    <w:lsdException w:name="Table Professional" w:semiHidden="1" w:unhideWhenUsed="1"/>
+    <w:lsdException w:name="Table Subtle 1" w:semiHidden="1" w:unhideWhenUsed="1"/>
+    <w:lsdException w:name="Table Subtle 2" w:semiHidden="1" w:unhideWhenUsed="1"/>
+    <w:lsdException w:name="Table Web 1" w:semiHidden="1" w:unhideWhenUsed="1"/>
+    <w:lsdException w:name="Table Web 2" w:semiHidden="1" w:unhideWhenUsed="1"/>
+    <w:lsdException w:name="Table Web 3" w:semiHidden="1" w:unhideWhenUsed="1"/>
+    <w:lsdException w:name="Balloon Text" w:semiHidden="1" w:unhideWhenUsed="1"/>
+    <w:lsdException w:name="Table Grid" w:uiPriority="59"/>
+    <w:lsdException w:name="Table Theme" w:semiHidden="1" w:unhideWhenUsed="1"/>
+    <w:lsdException w:name="Placeholder Text" w:semiHidden="1"/>
+    <w:lsdException w:name="No Spacing" w:uiPriority="1" w:qFormat="1"/>
+    <w:lsdException w:name="Light Shading" w:uiPriority="60"/>
+    <w:lsdException w:name="Light List" w:uiPriority="61"/>
+    <w:lsdException w:name="Light Grid" w:uiPriority="62"/>
+    <w:lsdException w:name="Medium Shading 1" w:uiPriority="63"/>
+    <w:lsdException w:name="Medium Shading 2" w:uiPriority="64"/>
+    <w:lsdException w:name="Medium List 1" w:uiPriority="65"/>
+    <w:lsdException w:name="Medium List 2" w:uiPriority="66"/>
+    <w:lsdException w:name="Medium Grid 1" w:uiPriority="67"/>
+    <w:lsdException w:name="Medium Grid 2" w:uiPriority="68"/>
+    <w:lsdException w:name="Medium Grid 3" w:uiPriority="69"/>
+    <w:lsdException w:name="Dark List" w:uiPriority="70"/>
+    <w:lsdException w:name="Colorful Shading" w:uiPriority="71"/>
+    <w:lsdException w:name="Colorful List" w:uiPriority="72"/>
+    <w:lsdException w:name="Colorful Grid" w:uiPriority="73"/>
+    <w:lsdException w:name="Light Shading Accent 1" w:uiPriority="60"/>
+    <w:lsdException w:name="Light List Accent 1" w:uiPriority="61"/>
+    <w:lsdException w:name="Light Grid Accent 1" w:uiPriority="62"/>
+    <w:lsdException w:name="Medium Shading 1 Accent 1" w:uiPriority="63"/>
+    <w:lsdException w:name="Medium Shading 2 Accent 1" w:uiPriority="64"/>
+    <w:lsdException w:name="Medium List 1 Accent 1" w:uiPriority="65"/>
+    <w:lsdException w:name="Revision" w:semiHidden="1"/>
+    <w:lsdException w:name="List Paragraph" w:uiPriority="34" w:qFormat="1"/>
+    <w:lsdException w:name="Quote" w:uiPriority="29" w:qFormat="1"/>
+    <w:lsdException w:name="Intense Quote" w:uiPriority="30" w:qFormat="1"/>
+    <w:lsdException w:name="Medium List 2 Accent 1" w:uiPriority="66"/>
+    <w:lsdException w:name="Medium Grid 1 Accent 1" w:uiPriority="67"/>
+    <w:lsdException w:name="Medium Grid 2 Accent 1" w:uiPriority="68"/>
+    <w:lsdException w:name="Medium Grid 3 Accent 1" w:uiPriority="69"/>
+    <w:lsdException w:name="Dark List Accent 1" w:uiPriority="70"/>
+    <w:lsdException w:name="Colorful Shading Accent 1" w:uiPriority="71"/>
+    <w:lsdException w:name="Colorful List Accent 1" w:uiPriority="72"/>
+    <w:lsdException w:name="Colorful Grid Accent 1" w:uiPriority="73"/>
+    <w:lsdException w:name="Light Shading Accent 2" w:uiPriority="60"/>
+    <w:lsdException w:name="Light List Accent 2" w:uiPriority="61"/>
+    <w:lsdException w:name="Light Grid Accent 2" w:uiPriority="62"/>
+    <w:lsdException w:name="Medium Shading 1 Accent 2" w:uiPriority="63"/>
+    <w:lsdException w:name="Medium Shading 2 Accent 2" w:uiPriority="64"/>
+    <w:lsdException w:name="Medium List 1 Accent 2" w:uiPriority="65"/>
+    <w:lsdException w:name="Medium List 2 Accent 2" w:uiPriority="66"/>
+    <w:lsdException w:name="Medium Grid 1 Accent 2" w:uiPriority="67"/>
+    <w:lsdException w:name="Medium Grid 2 Accent 2" w:uiPriority="68"/>
+    <w:lsdException w:name="Medium Grid 3 Accent 2" w:uiPriority="69"/>
+    <w:lsdException w:name="Dark List Accent 2" w:uiPriority="70"/>
+    <w:lsdException w:name="Colorful Shading Accent 2" w:uiPriority="71"/>
+    <w:lsdException w:name="Colorful List Accent 2" w:uiPriority="72"/>
+    <w:lsdException w:name="Colorful Grid Accent 2" w:uiPriority="73"/>
+    <w:lsdException w:name="Light Shading Accent 3" w:uiPriority="60"/>
+    <w:lsdException w:name="Light List Accent 3" w:uiPriority="61"/>
+    <w:lsdException w:name="Light Grid Accent 3" w:uiPriority="62"/>
+    <w:lsdException w:name="Medium Shading 1 Accent 3" w:uiPriority="63"/>
+    <w:lsdException w:name="Medium Shading 2 Accent 3" w:uiPriority="64"/>
+    <w:lsdException w:name="Medium List 1 Accent 3" w:uiPriority="65"/>
+    <w:lsdException w:name="Medium List 2 Accent 3" w:uiPriority="66"/>
+    <w:lsdException w:name="Medium Grid 1 Accent 3" w:uiPriority="67"/>
+    <w:lsdException w:name="Medium Grid 2 Accent 3" w:uiPriority="68"/>
+    <w:lsdException w:name="Medium Grid 3 Accent 3" w:uiPriority="69"/>
+    <w:lsdException w:name="Dark List Accent 3" w:uiPriority="70"/>
+    <w:lsdException w:name="Colorful Shading Accent 3" w:uiPriority="71"/>
+    <w:lsdException w:name="Colorful List Accent 3" w:uiPriority="72"/>
+    <w:lsdException w:name="Colorful Grid Accent 3" w:uiPriority="73"/>
+    <w:lsdException w:name="Light Shading Accent 4" w:uiPriority="60"/>
+    <w:lsdException w:name="Light List Accent 4" w:uiPriority="61"/>
+    <w:lsdException w:name="Light Grid Accent 4" w:uiPriority="62"/>
+    <w:lsdException w:name="Medium Shading 1 Accent 4" w:uiPriority="63"/>
+    <w:lsdException w:name="Medium Shading 2 Accent 4" w:uiPriority="64"/>
+    <w:lsdException w:name="Medium List 1 Accent 4" w:uiPriority="65"/>
+    <w:lsdException w:name="Medium List 2 Accent 4" w:uiPriority="66"/>
+    <w:lsdException w:name="Medium Grid 1 Accent 4" w:uiPriority="67"/>
+    <w:lsdException w:name="Medium Grid 2 Accent 4" w:uiPriority="68"/>
+    <w:lsdException w:name="Medium Grid 3 Accent 4" w:uiPriority="69"/>
+    <w:lsdException w:name="Dark List Accent 4" w:uiPriority="70"/>
+    <w:lsdException w:name="Colorful Shading Accent 4" w:uiPriority="71"/>
+    <w:lsdException w:name="Colorful List Accent 4" w:uiPriority="72"/>
+    <w:lsdException w:name="Colorful Grid Accent 4" w:uiPriority="73"/>
+    <w:lsdException w:name="Light Shading Accent 5" w:uiPriority="60"/>
+    <w:lsdException w:name="Light List Accent 5" w:uiPriority="61"/>
+    <w:lsdException w:name="Light Grid Accent 5" w:uiPriority="62"/>
+    <w:lsdException w:name="Medium Shading 1 Accent 5" w:uiPriority="63"/>
+    <w:lsdException w:name="Medium Shading 2 Accent 5" w:uiPriority="64"/>
+    <w:lsdException w:name="Medium List 1 Accent 5" w:uiPriority="65"/>
+    <w:lsdException w:name="Medium List 2 Accent 5" w:uiPriority="66"/>
+    <w:lsdException w:name="Medium Grid 1 Accent 5" w:uiPriority="67"/>
+    <w:lsdException w:name="Medium Grid 2 Accent 5" w:uiPriority="68"/>
+    <w:lsdException w:name="Medium Grid 3 Accent 5" w:uiPriority="69"/>
+    <w:lsdException w:name="Dark List Accent 5" w:uiPriority="70"/>
+    <w:lsdException w:name="Colorful Shading Accent 5" w:uiPriority="71"/>
+    <w:lsdException w:name="Colorful List Accent 5" w:uiPriority="72"/>
+    <w:lsdException w:name="Colorful Grid Accent 5" w:uiPriority="73"/>
+    <w:lsdException w:name="Light Shading Accent 6" w:uiPriority="60"/>
+    <w:lsdException w:name="Light List Accent 6" w:uiPriority="61"/>
+    <w:lsdException w:name="Light Grid Accent 6" w:uiPriority="62"/>
+    <w:lsdException w:name="Medium Shading 1 Accent 6" w:uiPriority="63"/>
+    <w:lsdException w:name="Medium Shading 2 Accent 6" w:uiPriority="64"/>
+    <w:lsdException w:name="Medium List 1 Accent 6" w:uiPriority="65"/>
+    <w:lsdException w:name="Medium List 2 Accent 6" w:uiPriority="66"/>
+    <w:lsdException w:name="Medium Grid 1 Accent 6" w:uiPriority="67"/>
+    <w:lsdException w:name="Medium Grid 2 Accent 6" w:uiPriority="68"/>
+    <w:lsdException w:name="Medium Grid 3 Accent 6" w:uiPriority="69"/>
+    <w:lsdException w:name="Dark List Accent 6" w:uiPriority="70"/>
+    <w:lsdException w:name="Colorful Shading Accent 6" w:uiPriority="71"/>
+    <w:lsdException w:name="Colorful List Accent 6" w:uiPriority="72"/>
+    <w:lsdException w:name="Colorful Grid Accent 6" w:uiPriority="73"/>
+    <w:lsdException w:name="Subtle Emphasis" w:uiPriority="19" w:qFormat="1"/>
+    <w:lsdException w:name="Intense Emphasis" w:uiPriority="21" w:qFormat="1"/>
+    <w:lsdException w:name="Subtle Reference" w:uiPriority="31" w:qFormat="1"/>
+    <w:lsdException w:name="Intense Reference" w:uiPriority="32" w:qFormat="1"/>
+    <w:lsdException w:name="Book Title" w:uiPriority="33" w:qFormat="1"/>
+    <w:lsdException w:name="Bibliography" w:semiHidden="1" w:uiPriority="37" w:unhideWhenUsed="1"/>
+    <w:lsdException w:name="TOC Heading" w:semiHidden="1" w:uiPriority="39" w:unhideWhenUsed="1" w:qFormat="1"/>
+    <w:lsdException w:name="Plain Table 1" w:uiPriority="41"/>
+    <w:lsdException w:name="Plain Table 2" w:uiPriority="42"/>
+    <w:lsdException w:name="Plain Table 3" w:uiPriority="43"/>
+    <w:lsdException w:name="Plain Table 4" w:uiPriority="44"/>
+    <w:lsdException w:name="Plain Table 5" w:uiPriority="45"/>
+    <w:lsdException w:name="Grid Table Light" w:uiPriority="40"/>
+    <w:lsdException w:name="Grid Table 1 Light" w:uiPriority="46"/>
+    <w:lsdException w:name="Grid Table 2" w:uiPriority="47"/>
+    <w:lsdException w:name="Grid Table 3" w:uiPriority="48"/>
+    <w:lsdException w:name="Grid Table 4" w:uiPriority="49"/>
+    <w:lsdException w:name="Grid Table 5 Dark" w:uiPriority="50"/>
+    <w:lsdException w:name="Grid Table 6 Colorful" w:uiPriority="51"/>
+    <w:lsdException w:name="Grid Table 7 Colorful" w:uiPriority="52"/>
+    <w:lsdException w:name="Grid Table 1 Light Accent 1" w:uiPriority="46"/>
+    <w:lsdException w:name="Grid Table 2 Accent 1" w:uiPriority="47"/>
+    <w:lsdException w:name="Grid Table 3 Accent 1" w:uiPriority="48"/>
+    <w:lsdException w:name="Grid Table 4 Accent 1" w:uiPriority="49"/>
+    <w:lsdException w:name="Grid Table 5 Dark Accent 1" w:uiPriority="50"/>
+    <w:lsdException w:name="Grid Table 6 Colorful Accent 1" w:uiPriority="51"/>
+    <w:lsdException w:name="Grid Table 7 Colorful Accent 1" w:uiPriority="52"/>
+    <w:lsdException w:name="Grid Table 1 Light Accent 2" w:uiPriority="46"/>
+    <w:lsdException w:name="Grid Table 2 Accent 2" w:uiPriority="47"/>
+    <w:lsdException w:name="Grid Table 3 Accent 2" w:uiPriority="48"/>
+    <w:lsdException w:name="Grid Table 4 Accent 2" w:uiPriority="49"/>
+    <w:lsdException w:name="Grid Table 5 Dark Accent 2" w:uiPriority="50"/>
+    <w:lsdException w:name="Grid Table 6 Colorful Accent 2" w:uiPriority="51"/>
+    <w:lsdException w:name="Grid Table 7 Colorful Accent 2" w:uiPriority="52"/>
+    <w:lsdException w:name="Grid Table 1 Light Accent 3" w:uiPriority="46"/>
+    <w:lsdException w:name="Grid Table 2 Accent 3" w:uiPriority="47"/>
+    <w:lsdException w:name="Grid Table 3 Accent 3" w:uiPriority="48"/>
+    <w:lsdException w:name="Grid Table 4 Accent 3" w:uiPriority="49"/>
+    <w:lsdException w:name="Grid Table 5 Dark Accent 3" w:uiPriority="50"/>
+    <w:lsdException w:name="Grid Table 6 Colorful Accent 3" w:uiPriority="51"/>
+    <w:lsdException w:name="Grid Table 7 Colorful Accent 3" w:uiPriority="52"/>
+    <w:lsdException w:name="Grid Table 1 Light Accent 4" w:uiPriority="46"/>
+    <w:lsdException w:name="Grid Table 2 Accent 4" w:uiPriority="47"/>
+    <w:lsdException w:name="Grid Table 3 Accent 4" w:uiPriority="48"/>
+    <w:lsdException w:name="Grid Table 4 Accent 4" w:uiPriority="49"/>
+    <w:lsdException w:name="Grid Table 5 Dark Accent 4" w:uiPriority="50"/>
+    <w:lsdException w:name="Grid Table 6 Colorful Accent 4" w:uiPriority="51"/>
+    <w:lsdException w:name="Grid Table 7 Colorful Accent 4" w:uiPriority="52"/>
+    <w:lsdException w:name="Grid Table 1 Light Accent 5" w:uiPriority="46"/>
+    <w:lsdException w:name="Grid Table 2 Accent 5" w:uiPriority="47"/>
+    <w:lsdException w:name="Grid Table 3 Accent 5" w:uiPriority="48"/>
+    <w:lsdException w:name="Grid Table 4 Accent 5" w:uiPriority="49"/>
+    <w:lsdException w:name="Grid Table 5 Dark Accent 5" w:uiPriority="50"/>
+    <w:lsdException w:name="Grid Table 6 Colorful Accent 5" w:uiPriority="51"/>
+    <w:lsdException w:name="Grid Table 7 Colorful Accent 5" w:uiPriority="52"/>
+    <w:lsdException w:name="Grid Table 1 Light Accent 6" w:uiPriority="46"/>
+    <w:lsdException w:name="Grid Table 2 Accent 6" w:uiPriority="47"/>
+    <w:lsdException w:name="Grid Table 3 Accent 6" w:uiPriority="48"/>
+    <w:lsdException w:name="Grid Table 4 Accent 6" w:uiPriority="49"/>
+    <w:lsdException w:name="Grid Table 5 Dark Accent 6" w:uiPriority="50"/>
+    <w:lsdException w:name="Grid Table 6 Colorful Accent 6" w:uiPriority="51"/>
+    <w:lsdException w:name="Grid Table 7 Colorful Accent 6" w:uiPriority="52"/>
+    <w:lsdException w:name="List Table 1 Light" w:uiPriority="46"/>
+    <w:lsdException w:name="List Table 2" w:uiPriority="47"/>
+    <w:lsdException w:name="List Table 3" w:uiPriority="48"/>
+    <w:lsdException w:name="List Table 4" w:uiPriority="49"/>
+    <w:lsdException w:name="List Table 5 Dark" w:uiPriority="50"/>
+    <w:lsdException w:name="List Table 6 Colorful" w:uiPriority="51"/>
+    <w:lsdException w:name="List Table 7 Colorful" w:uiPriority="52"/>
+    <w:lsdException w:name="List Table 1 Light Accent 1" w:uiPriority="46"/>
+    <w:lsdException w:name="List Table 2 Accent 1" w:uiPriority="47"/>
+    <w:lsdException w:name="List Table 3 Accent 1" w:uiPriority="48"/>
+    <w:lsdException w:name="List Table 4 Accent 1" w:uiPriority="49"/>
+    <w:lsdException w:name="List Table 5 Dark Accent 1" w:uiPriority="50"/>
+    <w:lsdException w:name="List Table 6 Colorful Accent 1" w:uiPriority="51"/>
+    <w:lsdException w:name="List Table 7 Colorful Accent 1" w:uiPriority="52"/>
+    <w:lsdException w:name="List Table 1 Light Accent 2" w:uiPriority="46"/>
+    <w:lsdException w:name="List Table 2 Accent 2" w:uiPriority="47"/>
+    <w:lsdException w:name="List Table 3 Accent 2" w:uiPriority="48"/>
+    <w:lsdException w:name="List Table 4 Accent 2" w:uiPriority="49"/>
+    <w:lsdException w:name="List Table 5 Dark Accent 2" w:uiPriority="50"/>
+    <w:lsdException w:name="List Table 6 Colorful Accent 2" w:uiPriority="51"/>
+    <w:lsdException w:name="List Table 7 Colorful Accent 2" w:uiPriority="52"/>
+    <w:lsdException w:name="List Table 1 Light Accent 3" w:uiPriority="46"/>
+    <w:lsdException w:name="List Table 2 Accent 3" w:uiPriority="47"/>
+    <w:lsdException w:name="List Table 3 Accent 3" w:uiPriority="48"/>
+    <w:lsdException w:name="List Table 4 Accent 3" w:uiPriority="49"/>
+    <w:lsdException w:name="List Table 5 Dark Accent 3" w:uiPriority="50"/>
+    <w:lsdException w:name="List Table 6 Colorful Accent 3" w:uiPriority="51"/>
+    <w:lsdException w:name="List Table 7 Colorful Accent 3" w:uiPriority="52"/>
+    <w:lsdException w:name="List Table 1 Light Accent 4" w:uiPriority="46"/>
+    <w:lsdException w:name="List Table 2 Accent 4" w:uiPriority="47"/>
+    <w:lsdException w:name="List Table 3 Accent 4" w:uiPriority="48"/>
+    <w:lsdException w:name="List Table 4 Accent 4" w:uiPriority="49"/>
+    <w:lsdException w:name="List Table 5 Dark Accent 4" w:uiPriority="50"/>
+    <w:lsdException w:name="List Table 6 Colorful Accent 4" w:uiPriority="51"/>
+    <w:lsdException w:name="List Table 7 Colorful Accent 4" w:uiPriority="52"/>
+    <w:lsdException w:name="List Table 1 Light Accent 5" w:uiPriority="46"/>
+    <w:lsdException w:name="List Table 2 Accent 5" w:uiPriority="47"/>
+    <w:lsdException w:name="List Table 3 Accent 5" w:uiPriority="48"/>
+    <w:lsdException w:name="List Table 4 Accent 5" w:uiPriority="49"/>
+    <w:lsdException w:name="List Table 5 Dark Accent 5" w:uiPriority="50"/>
+    <w:lsdException w:name="List Table 6 Colorful Accent 5" w:uiPriority="51"/>
+    <w:lsdException w:name="List Table 7 Colorful Accent 5" w:uiPriority="52"/>
+    <w:lsdException w:name="List Table 1 Light Accent 6" w:uiPriority="46"/>
+    <w:lsdException w:name="List Table 2 Accent 6" w:uiPriority="47"/>
+    <w:lsdException w:name="List Table 3 Accent 6" w:uiPriority="48"/>
+    <w:lsdException w:name="List Table 4 Accent 6" w:uiPriority="49"/>
+    <w:lsdException w:name="List Table 5 Dark Accent 6" w:uiPriority="50"/>
+    <w:lsdException w:name="List Table 6 Colorful Accent 6" w:uiPriority="51"/>
+    <w:lsdException w:name="List Table 7 Colorful Accent 6" w:uiPriority="52"/>
+    <w:lsdException w:name="Mention" w:semiHidden="1" w:unhideWhenUsed="1"/>
   </w:latentStyles>
   <w:style w:type="paragraph" w:default="1" w:styleId="Normal">
     <w:name w:val="Normal"/>
@@ -4540,6 +5526,26 @@
       <w:b/>
       <w:bCs/>
       <w:szCs w:val="26"/>
+    </w:rPr>
+  </w:style>
+  <w:style w:type="paragraph" w:styleId="Naslov3">
+    <w:name w:val="heading 3"/>
+    <w:basedOn w:val="Normal"/>
+    <w:next w:val="Normal"/>
+    <w:link w:val="Naslov3Char"/>
+    <w:uiPriority w:val="9"/>
+    <w:unhideWhenUsed/>
+    <w:qFormat/>
+    <w:rsid w:val="00CE1391"/>
+    <w:pPr>
+      <w:keepNext/>
+      <w:keepLines/>
+      <w:spacing w:before="40"/>
+      <w:outlineLvl w:val="2"/>
+    </w:pPr>
+    <w:rPr>
+      <w:rFonts w:asciiTheme="majorHAnsi" w:eastAsiaTheme="majorEastAsia" w:hAnsiTheme="majorHAnsi" w:cstheme="majorBidi"/>
+      <w:color w:val="243F60" w:themeColor="accent1" w:themeShade="7F"/>
     </w:rPr>
   </w:style>
   <w:style w:type="paragraph" w:styleId="Naslov4">
@@ -4947,623 +5953,49 @@
       <w:lang w:eastAsia="hr-HR"/>
     </w:rPr>
   </w:style>
-</w:styles>
-</file>
-
-<file path=word/stylesWithEffects.xml><?xml version="1.0" encoding="utf-8"?>
-<w:styles xmlns:wpc="http://schemas.microsoft.com/office/word/2010/wordprocessingCanvas" xmlns:mc="http://schemas.openxmlformats.org/markup-compatibility/2006" xmlns:o="urn:schemas-microsoft-com:office:office" xmlns:r="http://schemas.openxmlformats.org/officeDocument/2006/relationships" xmlns:m="http://schemas.openxmlformats.org/officeDocument/2006/math" xmlns:v="urn:schemas-microsoft-com:vml" xmlns:wp14="http://schemas.microsoft.com/office/word/2010/wordprocessingDrawing" xmlns:wp="http://schemas.openxmlformats.org/drawingml/2006/wordprocessingDrawing" xmlns:w10="urn:schemas-microsoft-com:office:word" xmlns:w="http://schemas.openxmlformats.org/wordprocessingml/2006/main" xmlns:w14="http://schemas.microsoft.com/office/word/2010/wordml" xmlns:wpg="http://schemas.microsoft.com/office/word/2010/wordprocessingGroup" xmlns:wpi="http://schemas.microsoft.com/office/word/2010/wordprocessingInk" xmlns:wne="http://schemas.microsoft.com/office/word/2006/wordml" xmlns:wps="http://schemas.microsoft.com/office/word/2010/wordprocessingShape" mc:Ignorable="w14 wp14">
-  <w:docDefaults>
-    <w:rPrDefault>
-      <w:rPr>
-        <w:rFonts w:asciiTheme="minorHAnsi" w:eastAsiaTheme="minorHAnsi" w:hAnsiTheme="minorHAnsi" w:cstheme="minorBidi"/>
-        <w:sz w:val="22"/>
-        <w:szCs w:val="22"/>
-        <w:lang w:val="hr-HR" w:eastAsia="en-US" w:bidi="ar-SA"/>
-      </w:rPr>
-    </w:rPrDefault>
-    <w:pPrDefault>
-      <w:pPr>
-        <w:spacing w:after="200" w:line="276" w:lineRule="auto"/>
-      </w:pPr>
-    </w:pPrDefault>
-  </w:docDefaults>
-  <w:latentStyles w:defLockedState="0" w:defUIPriority="99" w:defSemiHidden="1" w:defUnhideWhenUsed="1" w:defQFormat="0" w:count="267">
-    <w:lsdException w:name="Normal" w:semiHidden="0" w:uiPriority="0" w:unhideWhenUsed="0" w:qFormat="1"/>
-    <w:lsdException w:name="heading 1" w:semiHidden="0" w:uiPriority="9" w:unhideWhenUsed="0" w:qFormat="1"/>
-    <w:lsdException w:name="heading 2" w:uiPriority="9" w:qFormat="1"/>
-    <w:lsdException w:name="heading 3" w:uiPriority="9" w:qFormat="1"/>
-    <w:lsdException w:name="heading 4" w:uiPriority="9" w:qFormat="1"/>
-    <w:lsdException w:name="heading 5" w:uiPriority="9" w:qFormat="1"/>
-    <w:lsdException w:name="heading 6" w:uiPriority="9" w:qFormat="1"/>
-    <w:lsdException w:name="heading 7" w:uiPriority="9" w:qFormat="1"/>
-    <w:lsdException w:name="heading 8" w:uiPriority="9" w:qFormat="1"/>
-    <w:lsdException w:name="heading 9" w:uiPriority="9" w:qFormat="1"/>
-    <w:lsdException w:name="toc 1" w:uiPriority="39"/>
-    <w:lsdException w:name="toc 2" w:uiPriority="39"/>
-    <w:lsdException w:name="toc 3" w:uiPriority="39"/>
-    <w:lsdException w:name="toc 4" w:uiPriority="39"/>
-    <w:lsdException w:name="toc 5" w:uiPriority="39"/>
-    <w:lsdException w:name="toc 6" w:uiPriority="39"/>
-    <w:lsdException w:name="toc 7" w:uiPriority="39"/>
-    <w:lsdException w:name="toc 8" w:uiPriority="39"/>
-    <w:lsdException w:name="toc 9" w:uiPriority="39"/>
-    <w:lsdException w:name="caption" w:uiPriority="35" w:qFormat="1"/>
-    <w:lsdException w:name="Title" w:semiHidden="0" w:uiPriority="10" w:unhideWhenUsed="0" w:qFormat="1"/>
-    <w:lsdException w:name="Default Paragraph Font" w:uiPriority="1"/>
-    <w:lsdException w:name="Subtitle" w:semiHidden="0" w:uiPriority="11" w:unhideWhenUsed="0" w:qFormat="1"/>
-    <w:lsdException w:name="Strong" w:semiHidden="0" w:uiPriority="22" w:unhideWhenUsed="0" w:qFormat="1"/>
-    <w:lsdException w:name="Emphasis" w:semiHidden="0" w:uiPriority="20" w:unhideWhenUsed="0" w:qFormat="1"/>
-    <w:lsdException w:name="Table Grid" w:semiHidden="0" w:uiPriority="59" w:unhideWhenUsed="0"/>
-    <w:lsdException w:name="Placeholder Text" w:unhideWhenUsed="0"/>
-    <w:lsdException w:name="No Spacing" w:semiHidden="0" w:uiPriority="1" w:unhideWhenUsed="0" w:qFormat="1"/>
-    <w:lsdException w:name="Light Shading" w:semiHidden="0" w:uiPriority="60" w:unhideWhenUsed="0"/>
-    <w:lsdException w:name="Light List" w:semiHidden="0" w:uiPriority="61" w:unhideWhenUsed="0"/>
-    <w:lsdException w:name="Light Grid" w:semiHidden="0" w:uiPriority="62" w:unhideWhenUsed="0"/>
-    <w:lsdException w:name="Medium Shading 1" w:semiHidden="0" w:uiPriority="63" w:unhideWhenUsed="0"/>
-    <w:lsdException w:name="Medium Shading 2" w:semiHidden="0" w:uiPriority="64" w:unhideWhenUsed="0"/>
-    <w:lsdException w:name="Medium List 1" w:semiHidden="0" w:uiPriority="65" w:unhideWhenUsed="0"/>
-    <w:lsdException w:name="Medium List 2" w:semiHidden="0" w:uiPriority="66" w:unhideWhenUsed="0"/>
-    <w:lsdException w:name="Medium Grid 1" w:semiHidden="0" w:uiPriority="67" w:unhideWhenUsed="0"/>
-    <w:lsdException w:name="Medium Grid 2" w:semiHidden="0" w:uiPriority="68" w:unhideWhenUsed="0"/>
-    <w:lsdException w:name="Medium Grid 3" w:semiHidden="0" w:uiPriority="69" w:unhideWhenUsed="0"/>
-    <w:lsdException w:name="Dark List" w:semiHidden="0" w:uiPriority="70" w:unhideWhenUsed="0"/>
-    <w:lsdException w:name="Colorful Shading" w:semiHidden="0" w:uiPriority="71" w:unhideWhenUsed="0"/>
-    <w:lsdException w:name="Colorful List" w:semiHidden="0" w:uiPriority="72" w:unhideWhenUsed="0"/>
-    <w:lsdException w:name="Colorful Grid" w:semiHidden="0" w:uiPriority="73" w:unhideWhenUsed="0"/>
-    <w:lsdException w:name="Light Shading Accent 1" w:semiHidden="0" w:uiPriority="60" w:unhideWhenUsed="0"/>
-    <w:lsdException w:name="Light List Accent 1" w:semiHidden="0" w:uiPriority="61" w:unhideWhenUsed="0"/>
-    <w:lsdException w:name="Light Grid Accent 1" w:semiHidden="0" w:uiPriority="62" w:unhideWhenUsed="0"/>
-    <w:lsdException w:name="Medium Shading 1 Accent 1" w:semiHidden="0" w:uiPriority="63" w:unhideWhenUsed="0"/>
-    <w:lsdException w:name="Medium Shading 2 Accent 1" w:semiHidden="0" w:uiPriority="64" w:unhideWhenUsed="0"/>
-    <w:lsdException w:name="Medium List 1 Accent 1" w:semiHidden="0" w:uiPriority="65" w:unhideWhenUsed="0"/>
-    <w:lsdException w:name="Revision" w:unhideWhenUsed="0"/>
-    <w:lsdException w:name="List Paragraph" w:semiHidden="0" w:uiPriority="34" w:unhideWhenUsed="0" w:qFormat="1"/>
-    <w:lsdException w:name="Quote" w:semiHidden="0" w:uiPriority="29" w:unhideWhenUsed="0" w:qFormat="1"/>
-    <w:lsdException w:name="Intense Quote" w:semiHidden="0" w:uiPriority="30" w:unhideWhenUsed="0" w:qFormat="1"/>
-    <w:lsdException w:name="Medium List 2 Accent 1" w:semiHidden="0" w:uiPriority="66" w:unhideWhenUsed="0"/>
-    <w:lsdException w:name="Medium Grid 1 Accent 1" w:semiHidden="0" w:uiPriority="67" w:unhideWhenUsed="0"/>
-    <w:lsdException w:name="Medium Grid 2 Accent 1" w:semiHidden="0" w:uiPriority="68" w:unhideWhenUsed="0"/>
-    <w:lsdException w:name="Medium Grid 3 Accent 1" w:semiHidden="0" w:uiPriority="69" w:unhideWhenUsed="0"/>
-    <w:lsdException w:name="Dark List Accent 1" w:semiHidden="0" w:uiPriority="70" w:unhideWhenUsed="0"/>
-    <w:lsdException w:name="Colorful Shading Accent 1" w:semiHidden="0" w:uiPriority="71" w:unhideWhenUsed="0"/>
-    <w:lsdException w:name="Colorful List Accent 1" w:semiHidden="0" w:uiPriority="72" w:unhideWhenUsed="0"/>
-    <w:lsdException w:name="Colorful Grid Accent 1" w:semiHidden="0" w:uiPriority="73" w:unhideWhenUsed="0"/>
-    <w:lsdException w:name="Light Shading Accent 2" w:semiHidden="0" w:uiPriority="60" w:unhideWhenUsed="0"/>
-    <w:lsdException w:name="Light List Accent 2" w:semiHidden="0" w:uiPriority="61" w:unhideWhenUsed="0"/>
-    <w:lsdException w:name="Light Grid Accent 2" w:semiHidden="0" w:uiPriority="62" w:unhideWhenUsed="0"/>
-    <w:lsdException w:name="Medium Shading 1 Accent 2" w:semiHidden="0" w:uiPriority="63" w:unhideWhenUsed="0"/>
-    <w:lsdException w:name="Medium Shading 2 Accent 2" w:semiHidden="0" w:uiPriority="64" w:unhideWhenUsed="0"/>
-    <w:lsdException w:name="Medium List 1 Accent 2" w:semiHidden="0" w:uiPriority="65" w:unhideWhenUsed="0"/>
-    <w:lsdException w:name="Medium List 2 Accent 2" w:semiHidden="0" w:uiPriority="66" w:unhideWhenUsed="0"/>
-    <w:lsdException w:name="Medium Grid 1 Accent 2" w:semiHidden="0" w:uiPriority="67" w:unhideWhenUsed="0"/>
-    <w:lsdException w:name="Medium Grid 2 Accent 2" w:semiHidden="0" w:uiPriority="68" w:unhideWhenUsed="0"/>
-    <w:lsdException w:name="Medium Grid 3 Accent 2" w:semiHidden="0" w:uiPriority="69" w:unhideWhenUsed="0"/>
-    <w:lsdException w:name="Dark List Accent 2" w:semiHidden="0" w:uiPriority="70" w:unhideWhenUsed="0"/>
-    <w:lsdException w:name="Colorful Shading Accent 2" w:semiHidden="0" w:uiPriority="71" w:unhideWhenUsed="0"/>
-    <w:lsdException w:name="Colorful List Accent 2" w:semiHidden="0" w:uiPriority="72" w:unhideWhenUsed="0"/>
-    <w:lsdException w:name="Colorful Grid Accent 2" w:semiHidden="0" w:uiPriority="73" w:unhideWhenUsed="0"/>
-    <w:lsdException w:name="Light Shading Accent 3" w:semiHidden="0" w:uiPriority="60" w:unhideWhenUsed="0"/>
-    <w:lsdException w:name="Light List Accent 3" w:semiHidden="0" w:uiPriority="61" w:unhideWhenUsed="0"/>
-    <w:lsdException w:name="Light Grid Accent 3" w:semiHidden="0" w:uiPriority="62" w:unhideWhenUsed="0"/>
-    <w:lsdException w:name="Medium Shading 1 Accent 3" w:semiHidden="0" w:uiPriority="63" w:unhideWhenUsed="0"/>
-    <w:lsdException w:name="Medium Shading 2 Accent 3" w:semiHidden="0" w:uiPriority="64" w:unhideWhenUsed="0"/>
-    <w:lsdException w:name="Medium List 1 Accent 3" w:semiHidden="0" w:uiPriority="65" w:unhideWhenUsed="0"/>
-    <w:lsdException w:name="Medium List 2 Accent 3" w:semiHidden="0" w:uiPriority="66" w:unhideWhenUsed="0"/>
-    <w:lsdException w:name="Medium Grid 1 Accent 3" w:semiHidden="0" w:uiPriority="67" w:unhideWhenUsed="0"/>
-    <w:lsdException w:name="Medium Grid 2 Accent 3" w:semiHidden="0" w:uiPriority="68" w:unhideWhenUsed="0"/>
-    <w:lsdException w:name="Medium Grid 3 Accent 3" w:semiHidden="0" w:uiPriority="69" w:unhideWhenUsed="0"/>
-    <w:lsdException w:name="Dark List Accent 3" w:semiHidden="0" w:uiPriority="70" w:unhideWhenUsed="0"/>
-    <w:lsdException w:name="Colorful Shading Accent 3" w:semiHidden="0" w:uiPriority="71" w:unhideWhenUsed="0"/>
-    <w:lsdException w:name="Colorful List Accent 3" w:semiHidden="0" w:uiPriority="72" w:unhideWhenUsed="0"/>
-    <w:lsdException w:name="Colorful Grid Accent 3" w:semiHidden="0" w:uiPriority="73" w:unhideWhenUsed="0"/>
-    <w:lsdException w:name="Light Shading Accent 4" w:semiHidden="0" w:uiPriority="60" w:unhideWhenUsed="0"/>
-    <w:lsdException w:name="Light List Accent 4" w:semiHidden="0" w:uiPriority="61" w:unhideWhenUsed="0"/>
-    <w:lsdException w:name="Light Grid Accent 4" w:semiHidden="0" w:uiPriority="62" w:unhideWhenUsed="0"/>
-    <w:lsdException w:name="Medium Shading 1 Accent 4" w:semiHidden="0" w:uiPriority="63" w:unhideWhenUsed="0"/>
-    <w:lsdException w:name="Medium Shading 2 Accent 4" w:semiHidden="0" w:uiPriority="64" w:unhideWhenUsed="0"/>
-    <w:lsdException w:name="Medium List 1 Accent 4" w:semiHidden="0" w:uiPriority="65" w:unhideWhenUsed="0"/>
-    <w:lsdException w:name="Medium List 2 Accent 4" w:semiHidden="0" w:uiPriority="66" w:unhideWhenUsed="0"/>
-    <w:lsdException w:name="Medium Grid 1 Accent 4" w:semiHidden="0" w:uiPriority="67" w:unhideWhenUsed="0"/>
-    <w:lsdException w:name="Medium Grid 2 Accent 4" w:semiHidden="0" w:uiPriority="68" w:unhideWhenUsed="0"/>
-    <w:lsdException w:name="Medium Grid 3 Accent 4" w:semiHidden="0" w:uiPriority="69" w:unhideWhenUsed="0"/>
-    <w:lsdException w:name="Dark List Accent 4" w:semiHidden="0" w:uiPriority="70" w:unhideWhenUsed="0"/>
-    <w:lsdException w:name="Colorful Shading Accent 4" w:semiHidden="0" w:uiPriority="71" w:unhideWhenUsed="0"/>
-    <w:lsdException w:name="Colorful List Accent 4" w:semiHidden="0" w:uiPriority="72" w:unhideWhenUsed="0"/>
-    <w:lsdException w:name="Colorful Grid Accent 4" w:semiHidden="0" w:uiPriority="73" w:unhideWhenUsed="0"/>
-    <w:lsdException w:name="Light Shading Accent 5" w:semiHidden="0" w:uiPriority="60" w:unhideWhenUsed="0"/>
-    <w:lsdException w:name="Light List Accent 5" w:semiHidden="0" w:uiPriority="61" w:unhideWhenUsed="0"/>
-    <w:lsdException w:name="Light Grid Accent 5" w:semiHidden="0" w:uiPriority="62" w:unhideWhenUsed="0"/>
-    <w:lsdException w:name="Medium Shading 1 Accent 5" w:semiHidden="0" w:uiPriority="63" w:unhideWhenUsed="0"/>
-    <w:lsdException w:name="Medium Shading 2 Accent 5" w:semiHidden="0" w:uiPriority="64" w:unhideWhenUsed="0"/>
-    <w:lsdException w:name="Medium List 1 Accent 5" w:semiHidden="0" w:uiPriority="65" w:unhideWhenUsed="0"/>
-    <w:lsdException w:name="Medium List 2 Accent 5" w:semiHidden="0" w:uiPriority="66" w:unhideWhenUsed="0"/>
-    <w:lsdException w:name="Medium Grid 1 Accent 5" w:semiHidden="0" w:uiPriority="67" w:unhideWhenUsed="0"/>
-    <w:lsdException w:name="Medium Grid 2 Accent 5" w:semiHidden="0" w:uiPriority="68" w:unhideWhenUsed="0"/>
-    <w:lsdException w:name="Medium Grid 3 Accent 5" w:semiHidden="0" w:uiPriority="69" w:unhideWhenUsed="0"/>
-    <w:lsdException w:name="Dark List Accent 5" w:semiHidden="0" w:uiPriority="70" w:unhideWhenUsed="0"/>
-    <w:lsdException w:name="Colorful Shading Accent 5" w:semiHidden="0" w:uiPriority="71" w:unhideWhenUsed="0"/>
-    <w:lsdException w:name="Colorful List Accent 5" w:semiHidden="0" w:uiPriority="72" w:unhideWhenUsed="0"/>
-    <w:lsdException w:name="Colorful Grid Accent 5" w:semiHidden="0" w:uiPriority="73" w:unhideWhenUsed="0"/>
-    <w:lsdException w:name="Light Shading Accent 6" w:semiHidden="0" w:uiPriority="60" w:unhideWhenUsed="0"/>
-    <w:lsdException w:name="Light List Accent 6" w:semiHidden="0" w:uiPriority="61" w:unhideWhenUsed="0"/>
-    <w:lsdException w:name="Light Grid Accent 6" w:semiHidden="0" w:uiPriority="62" w:unhideWhenUsed="0"/>
-    <w:lsdException w:name="Medium Shading 1 Accent 6" w:semiHidden="0" w:uiPriority="63" w:unhideWhenUsed="0"/>
-    <w:lsdException w:name="Medium Shading 2 Accent 6" w:semiHidden="0" w:uiPriority="64" w:unhideWhenUsed="0"/>
-    <w:lsdException w:name="Medium List 1 Accent 6" w:semiHidden="0" w:uiPriority="65" w:unhideWhenUsed="0"/>
-    <w:lsdException w:name="Medium List 2 Accent 6" w:semiHidden="0" w:uiPriority="66" w:unhideWhenUsed="0"/>
-    <w:lsdException w:name="Medium Grid 1 Accent 6" w:semiHidden="0" w:uiPriority="67" w:unhideWhenUsed="0"/>
-    <w:lsdException w:name="Medium Grid 2 Accent 6" w:semiHidden="0" w:uiPriority="68" w:unhideWhenUsed="0"/>
-    <w:lsdException w:name="Medium Grid 3 Accent 6" w:semiHidden="0" w:uiPriority="69" w:unhideWhenUsed="0"/>
-    <w:lsdException w:name="Dark List Accent 6" w:semiHidden="0" w:uiPriority="70" w:unhideWhenUsed="0"/>
-    <w:lsdException w:name="Colorful Shading Accent 6" w:semiHidden="0" w:uiPriority="71" w:unhideWhenUsed="0"/>
-    <w:lsdException w:name="Colorful List Accent 6" w:semiHidden="0" w:uiPriority="72" w:unhideWhenUsed="0"/>
-    <w:lsdException w:name="Colorful Grid Accent 6" w:semiHidden="0" w:uiPriority="73" w:unhideWhenUsed="0"/>
-    <w:lsdException w:name="Subtle Emphasis" w:semiHidden="0" w:uiPriority="19" w:unhideWhenUsed="0" w:qFormat="1"/>
-    <w:lsdException w:name="Intense Emphasis" w:semiHidden="0" w:uiPriority="21" w:unhideWhenUsed="0" w:qFormat="1"/>
-    <w:lsdException w:name="Subtle Reference" w:semiHidden="0" w:uiPriority="31" w:unhideWhenUsed="0" w:qFormat="1"/>
-    <w:lsdException w:name="Intense Reference" w:semiHidden="0" w:uiPriority="32" w:unhideWhenUsed="0" w:qFormat="1"/>
-    <w:lsdException w:name="Book Title" w:semiHidden="0" w:uiPriority="33" w:unhideWhenUsed="0" w:qFormat="1"/>
-    <w:lsdException w:name="Bibliography" w:uiPriority="37"/>
-    <w:lsdException w:name="TOC Heading" w:uiPriority="39" w:qFormat="1"/>
-  </w:latentStyles>
-  <w:style w:type="paragraph" w:default="1" w:styleId="Normal">
-    <w:name w:val="Normal"/>
+  <w:style w:type="paragraph" w:styleId="Naslov">
+    <w:name w:val="Title"/>
+    <w:basedOn w:val="Normal"/>
+    <w:next w:val="Normal"/>
+    <w:link w:val="NaslovChar"/>
+    <w:uiPriority w:val="10"/>
     <w:qFormat/>
-    <w:rsid w:val="00077157"/>
+    <w:rsid w:val="00CE1391"/>
     <w:pPr>
-      <w:spacing w:after="0" w:line="240" w:lineRule="auto"/>
+      <w:contextualSpacing/>
     </w:pPr>
     <w:rPr>
-      <w:rFonts w:ascii="Times New Roman" w:eastAsia="Times New Roman" w:hAnsi="Times New Roman" w:cs="Times New Roman"/>
-      <w:sz w:val="24"/>
-      <w:szCs w:val="24"/>
+      <w:rFonts w:asciiTheme="majorHAnsi" w:eastAsiaTheme="majorEastAsia" w:hAnsiTheme="majorHAnsi" w:cstheme="majorBidi"/>
+      <w:spacing w:val="-10"/>
+      <w:kern w:val="28"/>
+      <w:sz w:val="56"/>
+      <w:szCs w:val="56"/>
+    </w:rPr>
+  </w:style>
+  <w:style w:type="character" w:customStyle="1" w:styleId="NaslovChar">
+    <w:name w:val="Naslov Char"/>
+    <w:basedOn w:val="Zadanifontodlomka"/>
+    <w:link w:val="Naslov"/>
+    <w:uiPriority w:val="10"/>
+    <w:rsid w:val="00CE1391"/>
+    <w:rPr>
+      <w:rFonts w:asciiTheme="majorHAnsi" w:eastAsiaTheme="majorEastAsia" w:hAnsiTheme="majorHAnsi" w:cstheme="majorBidi"/>
+      <w:spacing w:val="-10"/>
+      <w:kern w:val="28"/>
+      <w:sz w:val="56"/>
+      <w:szCs w:val="56"/>
       <w:lang w:eastAsia="hr-HR"/>
     </w:rPr>
   </w:style>
-  <w:style w:type="paragraph" w:styleId="Naslov1">
-    <w:name w:val="heading 1"/>
-    <w:basedOn w:val="Normal"/>
-    <w:next w:val="Normal"/>
-    <w:link w:val="Naslov1Char"/>
+  <w:style w:type="character" w:customStyle="1" w:styleId="Naslov3Char">
+    <w:name w:val="Naslov 3 Char"/>
+    <w:basedOn w:val="Zadanifontodlomka"/>
+    <w:link w:val="Naslov3"/>
     <w:uiPriority w:val="9"/>
-    <w:qFormat/>
-    <w:rsid w:val="00077157"/>
-    <w:pPr>
-      <w:keepNext/>
-      <w:keepLines/>
-      <w:spacing w:before="480"/>
-      <w:outlineLvl w:val="0"/>
-    </w:pPr>
-    <w:rPr>
-      <w:rFonts w:eastAsiaTheme="majorEastAsia" w:cstheme="majorBidi"/>
-      <w:b/>
-      <w:bCs/>
-      <w:sz w:val="28"/>
-      <w:szCs w:val="28"/>
-    </w:rPr>
-  </w:style>
-  <w:style w:type="paragraph" w:styleId="Naslov2">
-    <w:name w:val="heading 2"/>
-    <w:basedOn w:val="Normal"/>
-    <w:next w:val="Normal"/>
-    <w:link w:val="Naslov2Char"/>
-    <w:uiPriority w:val="9"/>
-    <w:unhideWhenUsed/>
-    <w:qFormat/>
-    <w:rsid w:val="00754B09"/>
-    <w:pPr>
-      <w:keepNext/>
-      <w:keepLines/>
-      <w:spacing w:before="200"/>
-      <w:outlineLvl w:val="1"/>
-    </w:pPr>
-    <w:rPr>
-      <w:rFonts w:eastAsiaTheme="majorEastAsia" w:cstheme="majorBidi"/>
-      <w:b/>
-      <w:bCs/>
-      <w:szCs w:val="26"/>
-    </w:rPr>
-  </w:style>
-  <w:style w:type="paragraph" w:styleId="Naslov4">
-    <w:name w:val="heading 4"/>
-    <w:basedOn w:val="Normal"/>
-    <w:next w:val="Normal"/>
-    <w:link w:val="Naslov4Char"/>
-    <w:uiPriority w:val="9"/>
-    <w:semiHidden/>
-    <w:unhideWhenUsed/>
-    <w:qFormat/>
-    <w:rsid w:val="00280DD7"/>
-    <w:pPr>
-      <w:keepNext/>
-      <w:keepLines/>
-      <w:spacing w:before="200"/>
-      <w:outlineLvl w:val="3"/>
-    </w:pPr>
+    <w:rsid w:val="00CE1391"/>
     <w:rPr>
       <w:rFonts w:asciiTheme="majorHAnsi" w:eastAsiaTheme="majorEastAsia" w:hAnsiTheme="majorHAnsi" w:cstheme="majorBidi"/>
-      <w:b/>
-      <w:bCs/>
-      <w:i/>
-      <w:iCs/>
-      <w:color w:val="4F81BD" w:themeColor="accent1"/>
-    </w:rPr>
-  </w:style>
-  <w:style w:type="character" w:default="1" w:styleId="Zadanifontodlomka">
-    <w:name w:val="Default Paragraph Font"/>
-    <w:uiPriority w:val="1"/>
-    <w:semiHidden/>
-    <w:unhideWhenUsed/>
-  </w:style>
-  <w:style w:type="table" w:default="1" w:styleId="Obinatablica">
-    <w:name w:val="Normal Table"/>
-    <w:uiPriority w:val="99"/>
-    <w:semiHidden/>
-    <w:unhideWhenUsed/>
-    <w:tblPr>
-      <w:tblInd w:w="0" w:type="dxa"/>
-      <w:tblCellMar>
-        <w:top w:w="0" w:type="dxa"/>
-        <w:left w:w="108" w:type="dxa"/>
-        <w:bottom w:w="0" w:type="dxa"/>
-        <w:right w:w="108" w:type="dxa"/>
-      </w:tblCellMar>
-    </w:tblPr>
-  </w:style>
-  <w:style w:type="numbering" w:default="1" w:styleId="Bezpopisa">
-    <w:name w:val="No List"/>
-    <w:uiPriority w:val="99"/>
-    <w:semiHidden/>
-    <w:unhideWhenUsed/>
-  </w:style>
-  <w:style w:type="paragraph" w:customStyle="1" w:styleId="Nazivinstitucije">
-    <w:name w:val="Naziv institucije"/>
-    <w:basedOn w:val="Normal"/>
-    <w:link w:val="NazivinstitucijeChar"/>
-    <w:rsid w:val="00077157"/>
-    <w:pPr>
-      <w:jc w:val="center"/>
-    </w:pPr>
-    <w:rPr>
-      <w:b/>
-      <w:bCs/>
-    </w:rPr>
-  </w:style>
-  <w:style w:type="paragraph" w:customStyle="1" w:styleId="Naslovzavrnograda">
-    <w:name w:val="Naslov završnog rada"/>
-    <w:basedOn w:val="Normal"/>
-    <w:rsid w:val="00077157"/>
-    <w:pPr>
-      <w:jc w:val="center"/>
-    </w:pPr>
-    <w:rPr>
-      <w:rFonts w:ascii="Arial" w:hAnsi="Arial"/>
-      <w:b/>
-      <w:sz w:val="36"/>
-    </w:rPr>
-  </w:style>
-  <w:style w:type="paragraph" w:customStyle="1" w:styleId="ZAVRNIRAD">
-    <w:name w:val="&quot;ZAVRŠNI RAD&quot;"/>
-    <w:basedOn w:val="Nazivinstitucije"/>
-    <w:rsid w:val="00077157"/>
-    <w:rPr>
-      <w:caps/>
-    </w:rPr>
-  </w:style>
-  <w:style w:type="paragraph" w:customStyle="1" w:styleId="Mjesto">
-    <w:name w:val="Mjesto"/>
-    <w:aliases w:val="godina završnog rada"/>
-    <w:basedOn w:val="Nazivinstitucije"/>
-    <w:link w:val="MjestoChar"/>
-    <w:rsid w:val="00077157"/>
-  </w:style>
-  <w:style w:type="paragraph" w:customStyle="1" w:styleId="Podaciokandidatu">
-    <w:name w:val="Podaci o kandidatu"/>
-    <w:basedOn w:val="Normal"/>
-    <w:rsid w:val="00077157"/>
-    <w:pPr>
-      <w:spacing w:before="120"/>
-    </w:pPr>
-    <w:rPr>
-      <w:b/>
-    </w:rPr>
-  </w:style>
-  <w:style w:type="paragraph" w:customStyle="1" w:styleId="Mentor">
-    <w:name w:val="&quot;Mentor:&quot;"/>
-    <w:basedOn w:val="Normal"/>
-    <w:rsid w:val="00077157"/>
-    <w:pPr>
-      <w:spacing w:before="120" w:line="360" w:lineRule="auto"/>
-      <w:ind w:left="4956"/>
-      <w:jc w:val="both"/>
-    </w:pPr>
-    <w:rPr>
-      <w:b/>
-      <w:bCs/>
-    </w:rPr>
-  </w:style>
-  <w:style w:type="paragraph" w:customStyle="1" w:styleId="Podaciomentoru">
-    <w:name w:val="Podaci o mentoru"/>
-    <w:basedOn w:val="Normal"/>
-    <w:rsid w:val="00077157"/>
-    <w:pPr>
-      <w:spacing w:line="360" w:lineRule="auto"/>
-      <w:ind w:left="4956"/>
-      <w:jc w:val="both"/>
-    </w:pPr>
-  </w:style>
-  <w:style w:type="character" w:customStyle="1" w:styleId="NazivinstitucijeChar">
-    <w:name w:val="Naziv institucije Char"/>
-    <w:basedOn w:val="Zadanifontodlomka"/>
-    <w:link w:val="Nazivinstitucije"/>
-    <w:rsid w:val="00077157"/>
-    <w:rPr>
-      <w:rFonts w:ascii="Times New Roman" w:eastAsia="Times New Roman" w:hAnsi="Times New Roman" w:cs="Times New Roman"/>
-      <w:b/>
-      <w:bCs/>
-      <w:sz w:val="24"/>
-      <w:szCs w:val="24"/>
-      <w:lang w:eastAsia="hr-HR"/>
-    </w:rPr>
-  </w:style>
-  <w:style w:type="character" w:customStyle="1" w:styleId="MjestoChar">
-    <w:name w:val="Mjesto Char"/>
-    <w:aliases w:val="godina završnog rada Char"/>
-    <w:basedOn w:val="NazivinstitucijeChar"/>
-    <w:link w:val="Mjesto"/>
-    <w:rsid w:val="00077157"/>
-    <w:rPr>
-      <w:rFonts w:ascii="Times New Roman" w:eastAsia="Times New Roman" w:hAnsi="Times New Roman" w:cs="Times New Roman"/>
-      <w:b/>
-      <w:bCs/>
-      <w:sz w:val="24"/>
-      <w:szCs w:val="24"/>
-      <w:lang w:eastAsia="hr-HR"/>
-    </w:rPr>
-  </w:style>
-  <w:style w:type="paragraph" w:styleId="Odlomakpopisa">
-    <w:name w:val="List Paragraph"/>
-    <w:basedOn w:val="Normal"/>
-    <w:uiPriority w:val="34"/>
-    <w:qFormat/>
-    <w:rsid w:val="00077157"/>
-    <w:pPr>
-      <w:ind w:left="720"/>
-      <w:contextualSpacing/>
-    </w:pPr>
-  </w:style>
-  <w:style w:type="character" w:customStyle="1" w:styleId="Naslov1Char">
-    <w:name w:val="Naslov 1 Char"/>
-    <w:basedOn w:val="Zadanifontodlomka"/>
-    <w:link w:val="Naslov1"/>
-    <w:uiPriority w:val="9"/>
-    <w:rsid w:val="00077157"/>
-    <w:rPr>
-      <w:rFonts w:ascii="Times New Roman" w:eastAsiaTheme="majorEastAsia" w:hAnsi="Times New Roman" w:cstheme="majorBidi"/>
-      <w:b/>
-      <w:bCs/>
-      <w:sz w:val="28"/>
-      <w:szCs w:val="28"/>
-      <w:lang w:eastAsia="hr-HR"/>
-    </w:rPr>
-  </w:style>
-  <w:style w:type="paragraph" w:styleId="Zaglavlje">
-    <w:name w:val="header"/>
-    <w:basedOn w:val="Normal"/>
-    <w:link w:val="ZaglavljeChar"/>
-    <w:uiPriority w:val="99"/>
-    <w:unhideWhenUsed/>
-    <w:rsid w:val="00077157"/>
-    <w:pPr>
-      <w:tabs>
-        <w:tab w:val="center" w:pos="4536"/>
-        <w:tab w:val="right" w:pos="9072"/>
-      </w:tabs>
-    </w:pPr>
-  </w:style>
-  <w:style w:type="character" w:customStyle="1" w:styleId="ZaglavljeChar">
-    <w:name w:val="Zaglavlje Char"/>
-    <w:basedOn w:val="Zadanifontodlomka"/>
-    <w:link w:val="Zaglavlje"/>
-    <w:uiPriority w:val="99"/>
-    <w:rsid w:val="00077157"/>
-    <w:rPr>
-      <w:rFonts w:ascii="Times New Roman" w:eastAsia="Times New Roman" w:hAnsi="Times New Roman" w:cs="Times New Roman"/>
-      <w:sz w:val="24"/>
-      <w:szCs w:val="24"/>
-      <w:lang w:eastAsia="hr-HR"/>
-    </w:rPr>
-  </w:style>
-  <w:style w:type="paragraph" w:styleId="Podnoje">
-    <w:name w:val="footer"/>
-    <w:basedOn w:val="Normal"/>
-    <w:link w:val="PodnojeChar"/>
-    <w:uiPriority w:val="99"/>
-    <w:unhideWhenUsed/>
-    <w:rsid w:val="00077157"/>
-    <w:pPr>
-      <w:tabs>
-        <w:tab w:val="center" w:pos="4536"/>
-        <w:tab w:val="right" w:pos="9072"/>
-      </w:tabs>
-    </w:pPr>
-  </w:style>
-  <w:style w:type="character" w:customStyle="1" w:styleId="PodnojeChar">
-    <w:name w:val="Podnožje Char"/>
-    <w:basedOn w:val="Zadanifontodlomka"/>
-    <w:link w:val="Podnoje"/>
-    <w:uiPriority w:val="99"/>
-    <w:rsid w:val="00077157"/>
-    <w:rPr>
-      <w:rFonts w:ascii="Times New Roman" w:eastAsia="Times New Roman" w:hAnsi="Times New Roman" w:cs="Times New Roman"/>
-      <w:sz w:val="24"/>
-      <w:szCs w:val="24"/>
-      <w:lang w:eastAsia="hr-HR"/>
-    </w:rPr>
-  </w:style>
-  <w:style w:type="paragraph" w:styleId="Tekstbalonia">
-    <w:name w:val="Balloon Text"/>
-    <w:basedOn w:val="Normal"/>
-    <w:link w:val="TekstbaloniaChar"/>
-    <w:uiPriority w:val="99"/>
-    <w:semiHidden/>
-    <w:unhideWhenUsed/>
-    <w:rsid w:val="005571BA"/>
-    <w:rPr>
-      <w:rFonts w:ascii="Tahoma" w:hAnsi="Tahoma" w:cs="Tahoma"/>
-      <w:sz w:val="16"/>
-      <w:szCs w:val="16"/>
-    </w:rPr>
-  </w:style>
-  <w:style w:type="character" w:customStyle="1" w:styleId="TekstbaloniaChar">
-    <w:name w:val="Tekst balončića Char"/>
-    <w:basedOn w:val="Zadanifontodlomka"/>
-    <w:link w:val="Tekstbalonia"/>
-    <w:uiPriority w:val="99"/>
-    <w:semiHidden/>
-    <w:rsid w:val="005571BA"/>
-    <w:rPr>
-      <w:rFonts w:ascii="Tahoma" w:eastAsia="Times New Roman" w:hAnsi="Tahoma" w:cs="Tahoma"/>
-      <w:sz w:val="16"/>
-      <w:szCs w:val="16"/>
-      <w:lang w:eastAsia="hr-HR"/>
-    </w:rPr>
-  </w:style>
-  <w:style w:type="paragraph" w:customStyle="1" w:styleId="HeaderOdd">
-    <w:name w:val="Header Odd"/>
-    <w:basedOn w:val="Bezproreda"/>
-    <w:qFormat/>
-    <w:rsid w:val="005D1F0D"/>
-    <w:pPr>
-      <w:pBdr>
-        <w:bottom w:val="single" w:sz="4" w:space="1" w:color="4F81BD" w:themeColor="accent1"/>
-      </w:pBdr>
-      <w:jc w:val="right"/>
-    </w:pPr>
-    <w:rPr>
-      <w:rFonts w:asciiTheme="minorHAnsi" w:eastAsiaTheme="minorHAnsi" w:hAnsiTheme="minorHAnsi"/>
-      <w:b/>
-      <w:color w:val="1F497D" w:themeColor="text2"/>
-      <w:sz w:val="20"/>
-      <w:szCs w:val="20"/>
-      <w:lang w:val="en-US" w:eastAsia="ja-JP"/>
-    </w:rPr>
-  </w:style>
-  <w:style w:type="paragraph" w:styleId="Bezproreda">
-    <w:name w:val="No Spacing"/>
-    <w:uiPriority w:val="1"/>
-    <w:qFormat/>
-    <w:rsid w:val="005D1F0D"/>
-    <w:pPr>
-      <w:spacing w:after="0" w:line="240" w:lineRule="auto"/>
-    </w:pPr>
-    <w:rPr>
-      <w:rFonts w:ascii="Times New Roman" w:eastAsia="Times New Roman" w:hAnsi="Times New Roman" w:cs="Times New Roman"/>
-      <w:sz w:val="24"/>
-      <w:szCs w:val="24"/>
-      <w:lang w:eastAsia="hr-HR"/>
-    </w:rPr>
-  </w:style>
-  <w:style w:type="character" w:styleId="Tekstrezerviranogmjesta">
-    <w:name w:val="Placeholder Text"/>
-    <w:basedOn w:val="Zadanifontodlomka"/>
-    <w:uiPriority w:val="99"/>
-    <w:semiHidden/>
-    <w:rsid w:val="003901B8"/>
-    <w:rPr>
-      <w:color w:val="808080"/>
-    </w:rPr>
-  </w:style>
-  <w:style w:type="character" w:customStyle="1" w:styleId="Naslov2Char">
-    <w:name w:val="Naslov 2 Char"/>
-    <w:basedOn w:val="Zadanifontodlomka"/>
-    <w:link w:val="Naslov2"/>
-    <w:uiPriority w:val="9"/>
-    <w:rsid w:val="00754B09"/>
-    <w:rPr>
-      <w:rFonts w:ascii="Times New Roman" w:eastAsiaTheme="majorEastAsia" w:hAnsi="Times New Roman" w:cstheme="majorBidi"/>
-      <w:b/>
-      <w:bCs/>
-      <w:sz w:val="24"/>
-      <w:szCs w:val="26"/>
-      <w:lang w:eastAsia="hr-HR"/>
-    </w:rPr>
-  </w:style>
-  <w:style w:type="paragraph" w:styleId="TOCNaslov">
-    <w:name w:val="TOC Heading"/>
-    <w:basedOn w:val="Naslov1"/>
-    <w:next w:val="Normal"/>
-    <w:uiPriority w:val="39"/>
-    <w:unhideWhenUsed/>
-    <w:qFormat/>
-    <w:rsid w:val="00754B09"/>
-    <w:pPr>
-      <w:spacing w:line="276" w:lineRule="auto"/>
-      <w:outlineLvl w:val="9"/>
-    </w:pPr>
-    <w:rPr>
-      <w:rFonts w:asciiTheme="majorHAnsi" w:hAnsiTheme="majorHAnsi"/>
-      <w:color w:val="365F91" w:themeColor="accent1" w:themeShade="BF"/>
-      <w:lang w:val="en-US" w:eastAsia="ja-JP"/>
-    </w:rPr>
-  </w:style>
-  <w:style w:type="paragraph" w:styleId="Sadraj1">
-    <w:name w:val="toc 1"/>
-    <w:basedOn w:val="Normal"/>
-    <w:next w:val="Normal"/>
-    <w:autoRedefine/>
-    <w:uiPriority w:val="39"/>
-    <w:unhideWhenUsed/>
-    <w:rsid w:val="00053B69"/>
-    <w:pPr>
-      <w:tabs>
-        <w:tab w:val="left" w:pos="440"/>
-        <w:tab w:val="right" w:leader="dot" w:pos="9062"/>
-      </w:tabs>
-      <w:spacing w:after="100" w:line="360" w:lineRule="auto"/>
-    </w:pPr>
-  </w:style>
-  <w:style w:type="paragraph" w:styleId="Sadraj2">
-    <w:name w:val="toc 2"/>
-    <w:basedOn w:val="Normal"/>
-    <w:next w:val="Normal"/>
-    <w:autoRedefine/>
-    <w:uiPriority w:val="39"/>
-    <w:unhideWhenUsed/>
-    <w:rsid w:val="00754B09"/>
-    <w:pPr>
-      <w:tabs>
-        <w:tab w:val="right" w:leader="dot" w:pos="9062"/>
-      </w:tabs>
-      <w:spacing w:after="100"/>
-      <w:ind w:left="240" w:firstLine="44"/>
-    </w:pPr>
-  </w:style>
-  <w:style w:type="character" w:styleId="Hiperveza">
-    <w:name w:val="Hyperlink"/>
-    <w:basedOn w:val="Zadanifontodlomka"/>
-    <w:uiPriority w:val="99"/>
-    <w:unhideWhenUsed/>
-    <w:rsid w:val="00754B09"/>
-    <w:rPr>
-      <w:color w:val="0000FF" w:themeColor="hyperlink"/>
-      <w:u w:val="single"/>
-    </w:rPr>
-  </w:style>
-  <w:style w:type="character" w:customStyle="1" w:styleId="Naslov4Char">
-    <w:name w:val="Naslov 4 Char"/>
-    <w:basedOn w:val="Zadanifontodlomka"/>
-    <w:link w:val="Naslov4"/>
-    <w:uiPriority w:val="9"/>
-    <w:semiHidden/>
-    <w:rsid w:val="00280DD7"/>
-    <w:rPr>
-      <w:rFonts w:asciiTheme="majorHAnsi" w:eastAsiaTheme="majorEastAsia" w:hAnsiTheme="majorHAnsi" w:cstheme="majorBidi"/>
-      <w:b/>
-      <w:bCs/>
-      <w:i/>
-      <w:iCs/>
-      <w:color w:val="4F81BD" w:themeColor="accent1"/>
+      <w:color w:val="243F60" w:themeColor="accent1" w:themeShade="7F"/>
       <w:sz w:val="24"/>
       <w:szCs w:val="24"/>
       <w:lang w:eastAsia="hr-HR"/>
@@ -5881,7 +6313,7 @@
 </file>
 
 <file path=customXml/itemProps2.xml><?xml version="1.0" encoding="utf-8"?>
-<ds:datastoreItem xmlns:ds="http://schemas.openxmlformats.org/officeDocument/2006/customXml" ds:itemID="{3E8366CD-082E-4DA5-89AB-9C2343DB9D56}">
+<ds:datastoreItem xmlns:ds="http://schemas.openxmlformats.org/officeDocument/2006/customXml" ds:itemID="{669E2F3E-4377-4FE8-99F3-D0C56E555063}">
   <ds:schemaRefs>
     <ds:schemaRef ds:uri="http://schemas.openxmlformats.org/officeDocument/2006/bibliography"/>
   </ds:schemaRefs>

</xml_diff>

<commit_message>
Djelomicna implementacija funkcionalnosti "Inforamcije o proslim ispitima"
-Dodana xml datoteka fragment_treinee_test_status.xml koja predstavlja
početnu verziju grafičkog sučelja funkcionalnosti
-Dodana klasa TraineeExamStatusFragment.java u kojoj se provjerava
status ispita
-Dodana nova ikona
-Promjenjeni troškovinik u projektnoj dokumentaciji
</commit_message>
<xml_diff>
--- a/dokumentacija/AIR1618 PD mDrivingSchool - Bunić, Kofjač, Lazar.docx
+++ b/dokumentacija/AIR1618 PD mDrivingSchool - Bunić, Kofjač, Lazar.docx
@@ -10,8 +10,6 @@
           <w:sz w:val="28"/>
         </w:rPr>
       </w:pPr>
-      <w:bookmarkStart w:id="0" w:name="_GoBack"/>
-      <w:bookmarkEnd w:id="0"/>
       <w:r>
         <w:rPr>
           <w:sz w:val="28"/>
@@ -1944,7 +1942,7 @@
           <w:szCs w:val="44"/>
         </w:rPr>
       </w:pPr>
-      <w:bookmarkStart w:id="1" w:name="_Toc471135950"/>
+      <w:bookmarkStart w:id="0" w:name="_Toc471135950"/>
       <w:r>
         <w:rPr>
           <w:sz w:val="44"/>
@@ -1953,7 +1951,7 @@
         <w:lastRenderedPageBreak/>
         <w:t>Uvod</w:t>
       </w:r>
-      <w:bookmarkEnd w:id="1"/>
+      <w:bookmarkEnd w:id="0"/>
     </w:p>
     <w:p/>
     <w:p/>
@@ -2098,7 +2096,7 @@
           <w:szCs w:val="44"/>
         </w:rPr>
       </w:pPr>
-      <w:bookmarkStart w:id="2" w:name="_Toc471135951"/>
+      <w:bookmarkStart w:id="1" w:name="_Toc471135951"/>
       <w:r>
         <w:rPr>
           <w:sz w:val="44"/>
@@ -2107,7 +2105,7 @@
         <w:lastRenderedPageBreak/>
         <w:t>Korisničke priče</w:t>
       </w:r>
-      <w:bookmarkEnd w:id="2"/>
+      <w:bookmarkEnd w:id="1"/>
     </w:p>
     <w:p>
       <w:pPr>
@@ -2124,7 +2122,7 @@
           <w:szCs w:val="24"/>
         </w:rPr>
       </w:pPr>
-      <w:bookmarkStart w:id="3" w:name="_Toc471135952"/>
+      <w:bookmarkStart w:id="2" w:name="_Toc471135952"/>
       <w:r>
         <w:rPr>
           <w:bCs w:val="0"/>
@@ -2156,6 +2154,94 @@
         </w:rPr>
         <w:t>Neregistrirani korisnik</w:t>
       </w:r>
+      <w:bookmarkEnd w:id="2"/>
+    </w:p>
+    <w:p/>
+    <w:p>
+      <w:pPr>
+        <w:spacing w:line="360" w:lineRule="auto"/>
+        <w:ind w:firstLine="708"/>
+        <w:jc w:val="both"/>
+      </w:pPr>
+      <w:r>
+        <w:t xml:space="preserve">Kao neregistrirani korisnik </w:t>
+      </w:r>
+      <w:r>
+        <w:t>želim biti u mogućnosti</w:t>
+      </w:r>
+      <w:r>
+        <w:t xml:space="preserve"> rješavati testove</w:t>
+      </w:r>
+      <w:r>
+        <w:t xml:space="preserve"> znanja iz prve pomoći i propisa</w:t>
+      </w:r>
+      <w:r>
+        <w:t xml:space="preserve"> </w:t>
+      </w:r>
+      <w:r>
+        <w:t>koji</w:t>
+      </w:r>
+      <w:r>
+        <w:t xml:space="preserve"> su dostu</w:t>
+      </w:r>
+      <w:r>
+        <w:t>pni bez obzira na povezanost s I</w:t>
+      </w:r>
+      <w:r>
+        <w:t xml:space="preserve">nternetom. Također, </w:t>
+      </w:r>
+      <w:r>
+        <w:t xml:space="preserve">mislim da bi </w:t>
+      </w:r>
+      <w:r>
+        <w:t xml:space="preserve">mogućnost slanja zahtjeva za upis u autoškolu </w:t>
+      </w:r>
+      <w:r>
+        <w:t>preko aplikacije bila vrlo važna funkcionalnost</w:t>
+      </w:r>
+      <w:r>
+        <w:t>. Kontaktne informacije i općenite informacije o autošk</w:t>
+      </w:r>
+      <w:r>
+        <w:t>oli, kao i lokaciju autoškole preko G</w:t>
+      </w:r>
+      <w:r>
+        <w:t xml:space="preserve">oogle mapa </w:t>
+      </w:r>
+      <w:r>
+        <w:t>smatram izuzetno bitnim</w:t>
+      </w:r>
+      <w:r>
+        <w:t xml:space="preserve"> zbog upoznavanja buduć</w:t>
+      </w:r>
+      <w:r>
+        <w:t>ih</w:t>
+      </w:r>
+      <w:r>
+        <w:t xml:space="preserve"> polaznika s autoškolom. </w:t>
+      </w:r>
+      <w:r>
+        <w:t>Na kraju</w:t>
+      </w:r>
+      <w:r>
+        <w:t>, potrebna je mogućnost prijave u aplikaciju ukoliko je korisnik upisan u autoškolu.</w:t>
+      </w:r>
+    </w:p>
+    <w:p>
+      <w:pPr>
+        <w:pStyle w:val="Naslov2"/>
+        <w:jc w:val="both"/>
+        <w:rPr>
+          <w:szCs w:val="24"/>
+        </w:rPr>
+      </w:pPr>
+      <w:bookmarkStart w:id="3" w:name="_Toc471135953"/>
+      <w:r>
+        <w:rPr>
+          <w:szCs w:val="24"/>
+        </w:rPr>
+        <w:t>2.2 Registrirani korisnik</w:t>
+      </w:r>
       <w:bookmarkEnd w:id="3"/>
     </w:p>
     <w:p/>
@@ -2166,67 +2252,52 @@
         <w:jc w:val="both"/>
       </w:pPr>
       <w:r>
-        <w:t xml:space="preserve">Kao neregistrirani korisnik </w:t>
-      </w:r>
-      <w:r>
-        <w:t>želim biti u mogućnosti</w:t>
-      </w:r>
-      <w:r>
-        <w:t xml:space="preserve"> rješavati testove</w:t>
-      </w:r>
-      <w:r>
-        <w:t xml:space="preserve"> znanja iz prve pomoći i propisa</w:t>
-      </w:r>
-      <w:r>
-        <w:t xml:space="preserve"> </w:t>
-      </w:r>
-      <w:r>
-        <w:t>koji</w:t>
-      </w:r>
-      <w:r>
-        <w:t xml:space="preserve"> su dostu</w:t>
-      </w:r>
-      <w:r>
-        <w:t>pni bez obzira na povezanost s I</w:t>
-      </w:r>
-      <w:r>
-        <w:t xml:space="preserve">nternetom. Također, </w:t>
-      </w:r>
-      <w:r>
-        <w:t xml:space="preserve">mislim da bi </w:t>
-      </w:r>
-      <w:r>
-        <w:t xml:space="preserve">mogućnost slanja zahtjeva za upis u autoškolu </w:t>
-      </w:r>
-      <w:r>
-        <w:t>preko aplikacije bila vrlo važna funkcionalnost</w:t>
-      </w:r>
-      <w:r>
-        <w:t>. Kontaktne informacije i općenite informacije o autošk</w:t>
-      </w:r>
-      <w:r>
-        <w:t>oli, kao i lokaciju autoškole preko G</w:t>
-      </w:r>
-      <w:r>
-        <w:t xml:space="preserve">oogle mapa </w:t>
-      </w:r>
-      <w:r>
-        <w:t>smatram izuzetno bitnim</w:t>
-      </w:r>
-      <w:r>
-        <w:t xml:space="preserve"> zbog upoznavanja buduć</w:t>
-      </w:r>
-      <w:r>
-        <w:t>ih</w:t>
-      </w:r>
-      <w:r>
-        <w:t xml:space="preserve"> polaznika s autoškolom. </w:t>
-      </w:r>
-      <w:r>
-        <w:t>Na kraju</w:t>
-      </w:r>
-      <w:r>
-        <w:t>, potrebna je mogućnost prijave u aplikaciju ukoliko je korisnik upisan u autoškolu.</w:t>
+        <w:t xml:space="preserve">Kao registrirani korisnik i upisani polaznik u autoškolu, </w:t>
+      </w:r>
+      <w:r>
+        <w:t xml:space="preserve">želim imati </w:t>
+      </w:r>
+      <w:r>
+        <w:t xml:space="preserve">sve prije navedene funkcionalnosti neregistriranog korisnika. </w:t>
+      </w:r>
+      <w:r>
+        <w:t>Osim toga, k</w:t>
+      </w:r>
+      <w:r>
+        <w:t xml:space="preserve">ao </w:t>
+      </w:r>
+      <w:r>
+        <w:t>primarna</w:t>
+      </w:r>
+      <w:r>
+        <w:t xml:space="preserve"> i najvažnija stvar</w:t>
+      </w:r>
+      <w:r>
+        <w:t xml:space="preserve"> koju želim imati je mogućnost informiranja</w:t>
+      </w:r>
+      <w:r>
+        <w:t xml:space="preserve"> o statusima ispita iz p</w:t>
+      </w:r>
+      <w:r>
+        <w:t>rve pomoći i propisa. Također mi je</w:t>
+      </w:r>
+      <w:r>
+        <w:t xml:space="preserve"> važan preg</w:t>
+      </w:r>
+      <w:r>
+        <w:t>led broja</w:t>
+      </w:r>
+      <w:r>
+        <w:t xml:space="preserve"> satova vožnje</w:t>
+      </w:r>
+      <w:r>
+        <w:t xml:space="preserve"> da bi tako sam mogao</w:t>
+      </w:r>
+      <w:r>
+        <w:t xml:space="preserve"> pratiti i analizirati svoj napredak u vožnj</w:t>
+      </w:r>
+      <w:r>
+        <w:t>i te mogućnost uvida u vrijeme svoje sljedeće vožnje.</w:t>
       </w:r>
     </w:p>
     <w:p>
@@ -2237,87 +2308,14 @@
           <w:szCs w:val="24"/>
         </w:rPr>
       </w:pPr>
-      <w:bookmarkStart w:id="4" w:name="_Toc471135953"/>
+      <w:bookmarkStart w:id="4" w:name="_Toc471135954"/>
       <w:r>
         <w:rPr>
           <w:szCs w:val="24"/>
         </w:rPr>
-        <w:t>2.2 Registrirani korisnik</w:t>
+        <w:t>2.3 Zaposlenik</w:t>
       </w:r>
       <w:bookmarkEnd w:id="4"/>
-    </w:p>
-    <w:p/>
-    <w:p>
-      <w:pPr>
-        <w:spacing w:line="360" w:lineRule="auto"/>
-        <w:ind w:firstLine="708"/>
-        <w:jc w:val="both"/>
-      </w:pPr>
-      <w:r>
-        <w:t xml:space="preserve">Kao registrirani korisnik i upisani polaznik u autoškolu, </w:t>
-      </w:r>
-      <w:r>
-        <w:t xml:space="preserve">želim imati </w:t>
-      </w:r>
-      <w:r>
-        <w:t xml:space="preserve">sve prije navedene funkcionalnosti neregistriranog korisnika. </w:t>
-      </w:r>
-      <w:r>
-        <w:t>Osim toga, k</w:t>
-      </w:r>
-      <w:r>
-        <w:t xml:space="preserve">ao </w:t>
-      </w:r>
-      <w:r>
-        <w:t>primarna</w:t>
-      </w:r>
-      <w:r>
-        <w:t xml:space="preserve"> i najvažnija stvar</w:t>
-      </w:r>
-      <w:r>
-        <w:t xml:space="preserve"> koju želim imati je mogućnost informiranja</w:t>
-      </w:r>
-      <w:r>
-        <w:t xml:space="preserve"> o statusima ispita iz p</w:t>
-      </w:r>
-      <w:r>
-        <w:t>rve pomoći i propisa. Također mi je</w:t>
-      </w:r>
-      <w:r>
-        <w:t xml:space="preserve"> važan preg</w:t>
-      </w:r>
-      <w:r>
-        <w:t>led broja</w:t>
-      </w:r>
-      <w:r>
-        <w:t xml:space="preserve"> satova vožnje</w:t>
-      </w:r>
-      <w:r>
-        <w:t xml:space="preserve"> da bi tako sam mogao</w:t>
-      </w:r>
-      <w:r>
-        <w:t xml:space="preserve"> pratiti i analizirati svoj napredak u vožnj</w:t>
-      </w:r>
-      <w:r>
-        <w:t>i te mogućnost uvida u vrijeme svoje sljedeće vožnje.</w:t>
-      </w:r>
-    </w:p>
-    <w:p>
-      <w:pPr>
-        <w:pStyle w:val="Naslov2"/>
-        <w:jc w:val="both"/>
-        <w:rPr>
-          <w:szCs w:val="24"/>
-        </w:rPr>
-      </w:pPr>
-      <w:bookmarkStart w:id="5" w:name="_Toc471135954"/>
-      <w:r>
-        <w:rPr>
-          <w:szCs w:val="24"/>
-        </w:rPr>
-        <w:t>2.3 Zaposlenik</w:t>
-      </w:r>
-      <w:bookmarkEnd w:id="5"/>
     </w:p>
     <w:p/>
     <w:p>
@@ -2363,7 +2361,7 @@
           <w:szCs w:val="44"/>
         </w:rPr>
       </w:pPr>
-      <w:bookmarkStart w:id="6" w:name="_Toc471135955"/>
+      <w:bookmarkStart w:id="5" w:name="_Toc471135955"/>
       <w:r>
         <w:rPr>
           <w:sz w:val="44"/>
@@ -2372,7 +2370,7 @@
         <w:lastRenderedPageBreak/>
         <w:t>Metodologija razvoja</w:t>
       </w:r>
-      <w:bookmarkEnd w:id="6"/>
+      <w:bookmarkEnd w:id="5"/>
     </w:p>
     <w:p>
       <w:pPr>
@@ -2605,7 +2603,7 @@
           <w:szCs w:val="44"/>
         </w:rPr>
       </w:pPr>
-      <w:bookmarkStart w:id="7" w:name="_Toc471135956"/>
+      <w:bookmarkStart w:id="6" w:name="_Toc471135956"/>
       <w:r>
         <w:rPr>
           <w:sz w:val="44"/>
@@ -2613,7 +2611,7 @@
         </w:rPr>
         <w:t>Prvi sprint</w:t>
       </w:r>
-      <w:bookmarkEnd w:id="7"/>
+      <w:bookmarkEnd w:id="6"/>
     </w:p>
     <w:p>
       <w:pPr>
@@ -2940,14 +2938,14 @@
           <w:szCs w:val="26"/>
         </w:rPr>
       </w:pPr>
-      <w:bookmarkStart w:id="8" w:name="_Toc471134488"/>
-      <w:bookmarkStart w:id="9" w:name="_Toc471134615"/>
-      <w:bookmarkStart w:id="10" w:name="_Toc471134808"/>
-      <w:bookmarkStart w:id="11" w:name="_Toc471135957"/>
+      <w:bookmarkStart w:id="7" w:name="_Toc471134488"/>
+      <w:bookmarkStart w:id="8" w:name="_Toc471134615"/>
+      <w:bookmarkStart w:id="9" w:name="_Toc471134808"/>
+      <w:bookmarkStart w:id="10" w:name="_Toc471135957"/>
+      <w:bookmarkEnd w:id="7"/>
       <w:bookmarkEnd w:id="8"/>
       <w:bookmarkEnd w:id="9"/>
       <w:bookmarkEnd w:id="10"/>
-      <w:bookmarkEnd w:id="11"/>
     </w:p>
     <w:p>
       <w:pPr>
@@ -2969,14 +2967,14 @@
           <w:szCs w:val="26"/>
         </w:rPr>
       </w:pPr>
-      <w:bookmarkStart w:id="12" w:name="_Toc471134489"/>
-      <w:bookmarkStart w:id="13" w:name="_Toc471134616"/>
-      <w:bookmarkStart w:id="14" w:name="_Toc471134809"/>
-      <w:bookmarkStart w:id="15" w:name="_Toc471135958"/>
+      <w:bookmarkStart w:id="11" w:name="_Toc471134489"/>
+      <w:bookmarkStart w:id="12" w:name="_Toc471134616"/>
+      <w:bookmarkStart w:id="13" w:name="_Toc471134809"/>
+      <w:bookmarkStart w:id="14" w:name="_Toc471135958"/>
+      <w:bookmarkEnd w:id="11"/>
       <w:bookmarkEnd w:id="12"/>
       <w:bookmarkEnd w:id="13"/>
       <w:bookmarkEnd w:id="14"/>
-      <w:bookmarkEnd w:id="15"/>
     </w:p>
     <w:p>
       <w:pPr>
@@ -2998,14 +2996,14 @@
           <w:szCs w:val="26"/>
         </w:rPr>
       </w:pPr>
-      <w:bookmarkStart w:id="16" w:name="_Toc471134490"/>
-      <w:bookmarkStart w:id="17" w:name="_Toc471134617"/>
-      <w:bookmarkStart w:id="18" w:name="_Toc471134810"/>
-      <w:bookmarkStart w:id="19" w:name="_Toc471135959"/>
+      <w:bookmarkStart w:id="15" w:name="_Toc471134490"/>
+      <w:bookmarkStart w:id="16" w:name="_Toc471134617"/>
+      <w:bookmarkStart w:id="17" w:name="_Toc471134810"/>
+      <w:bookmarkStart w:id="18" w:name="_Toc471135959"/>
+      <w:bookmarkEnd w:id="15"/>
       <w:bookmarkEnd w:id="16"/>
       <w:bookmarkEnd w:id="17"/>
       <w:bookmarkEnd w:id="18"/>
-      <w:bookmarkEnd w:id="19"/>
     </w:p>
     <w:p>
       <w:pPr>
@@ -3027,30 +3025,30 @@
           <w:szCs w:val="26"/>
         </w:rPr>
       </w:pPr>
-      <w:bookmarkStart w:id="20" w:name="_Toc471134491"/>
-      <w:bookmarkStart w:id="21" w:name="_Toc471134618"/>
-      <w:bookmarkStart w:id="22" w:name="_Toc471134811"/>
-      <w:bookmarkStart w:id="23" w:name="_Toc471135960"/>
+      <w:bookmarkStart w:id="19" w:name="_Toc471134491"/>
+      <w:bookmarkStart w:id="20" w:name="_Toc471134618"/>
+      <w:bookmarkStart w:id="21" w:name="_Toc471134811"/>
+      <w:bookmarkStart w:id="22" w:name="_Toc471135960"/>
+      <w:bookmarkEnd w:id="19"/>
       <w:bookmarkEnd w:id="20"/>
       <w:bookmarkEnd w:id="21"/>
       <w:bookmarkEnd w:id="22"/>
+    </w:p>
+    <w:p>
+      <w:pPr>
+        <w:pStyle w:val="Naslov2"/>
+      </w:pPr>
+      <w:bookmarkStart w:id="23" w:name="_Toc471135961"/>
+      <w:r>
+        <w:t xml:space="preserve">4.1 </w:t>
+      </w:r>
+      <w:r>
+        <w:t>Analiza Burndown graf</w:t>
+      </w:r>
+      <w:r>
+        <w:t>a</w:t>
+      </w:r>
       <w:bookmarkEnd w:id="23"/>
-    </w:p>
-    <w:p>
-      <w:pPr>
-        <w:pStyle w:val="Naslov2"/>
-      </w:pPr>
-      <w:bookmarkStart w:id="24" w:name="_Toc471135961"/>
-      <w:r>
-        <w:t xml:space="preserve">4.1 </w:t>
-      </w:r>
-      <w:r>
-        <w:t>Analiza Burndown graf</w:t>
-      </w:r>
-      <w:r>
-        <w:t>a</w:t>
-      </w:r>
-      <w:bookmarkEnd w:id="24"/>
     </w:p>
     <w:p/>
     <w:p>
@@ -3211,7 +3209,7 @@
       <w:pPr>
         <w:pStyle w:val="Naslov2"/>
       </w:pPr>
-      <w:bookmarkStart w:id="25" w:name="_Toc471135962"/>
+      <w:bookmarkStart w:id="24" w:name="_Toc471135962"/>
       <w:r>
         <w:lastRenderedPageBreak/>
         <w:t xml:space="preserve">4.2 </w:t>
@@ -3219,7 +3217,7 @@
       <w:r>
         <w:t>Vrijeme utrošeno po članu tima</w:t>
       </w:r>
-      <w:bookmarkEnd w:id="25"/>
+      <w:bookmarkEnd w:id="24"/>
     </w:p>
     <w:p>
       <w:pPr>
@@ -3422,7 +3420,7 @@
           <w:szCs w:val="44"/>
         </w:rPr>
       </w:pPr>
-      <w:bookmarkStart w:id="26" w:name="_Toc471135963"/>
+      <w:bookmarkStart w:id="25" w:name="_Toc471135963"/>
       <w:r>
         <w:rPr>
           <w:sz w:val="44"/>
@@ -3430,7 +3428,7 @@
         </w:rPr>
         <w:t>Drugi sprint</w:t>
       </w:r>
-      <w:bookmarkEnd w:id="26"/>
+      <w:bookmarkEnd w:id="25"/>
     </w:p>
     <w:p/>
     <w:p>
@@ -3665,14 +3663,14 @@
       <w:pPr>
         <w:pStyle w:val="Naslov2"/>
       </w:pPr>
-      <w:bookmarkStart w:id="27" w:name="_Toc471135964"/>
+      <w:bookmarkStart w:id="26" w:name="_Toc471135964"/>
       <w:r>
         <w:t>5</w:t>
       </w:r>
       <w:r>
         <w:t>.1 Analiza burndown charta</w:t>
       </w:r>
-      <w:bookmarkEnd w:id="27"/>
+      <w:bookmarkEnd w:id="26"/>
     </w:p>
     <w:p>
       <w:pPr>
@@ -3800,14 +3798,14 @@
       <w:pPr>
         <w:pStyle w:val="Naslov2"/>
       </w:pPr>
-      <w:bookmarkStart w:id="28" w:name="_Toc471135965"/>
+      <w:bookmarkStart w:id="27" w:name="_Toc471135965"/>
       <w:r>
         <w:t>5</w:t>
       </w:r>
       <w:r>
         <w:t>.2 Statistički podaci</w:t>
       </w:r>
-      <w:bookmarkEnd w:id="28"/>
+      <w:bookmarkEnd w:id="27"/>
     </w:p>
     <w:p/>
     <w:p>
@@ -4023,7 +4021,7 @@
           <w:szCs w:val="44"/>
         </w:rPr>
       </w:pPr>
-      <w:bookmarkStart w:id="29" w:name="_Toc471135966"/>
+      <w:bookmarkStart w:id="28" w:name="_Toc471135966"/>
       <w:r>
         <w:rPr>
           <w:sz w:val="44"/>
@@ -4031,7 +4029,7 @@
         </w:rPr>
         <w:t>Treći sprint</w:t>
       </w:r>
-      <w:bookmarkEnd w:id="29"/>
+      <w:bookmarkEnd w:id="28"/>
     </w:p>
     <w:p/>
     <w:p>
@@ -4228,7 +4226,7 @@
       <w:pPr>
         <w:pStyle w:val="Naslov2"/>
       </w:pPr>
-      <w:bookmarkStart w:id="30" w:name="_Toc471135967"/>
+      <w:bookmarkStart w:id="29" w:name="_Toc471135967"/>
       <w:r>
         <w:t>6</w:t>
       </w:r>
@@ -4238,7 +4236,7 @@
       <w:r>
         <w:t>Analiza burndown charta</w:t>
       </w:r>
-      <w:bookmarkEnd w:id="30"/>
+      <w:bookmarkEnd w:id="29"/>
     </w:p>
     <w:p/>
     <w:p>
@@ -4347,14 +4345,14 @@
       <w:pPr>
         <w:pStyle w:val="Naslov2"/>
       </w:pPr>
-      <w:bookmarkStart w:id="31" w:name="_Toc471135968"/>
+      <w:bookmarkStart w:id="30" w:name="_Toc471135968"/>
       <w:r>
         <w:t>6</w:t>
       </w:r>
       <w:r>
         <w:t>.2 Statistički podaci</w:t>
       </w:r>
-      <w:bookmarkEnd w:id="31"/>
+      <w:bookmarkEnd w:id="30"/>
       <w:r>
         <w:tab/>
       </w:r>
@@ -4603,7 +4601,7 @@
           <w:szCs w:val="44"/>
         </w:rPr>
       </w:pPr>
-      <w:bookmarkStart w:id="32" w:name="_Toc471135969"/>
+      <w:bookmarkStart w:id="31" w:name="_Toc471135969"/>
       <w:r>
         <w:rPr>
           <w:sz w:val="44"/>
@@ -4612,2993 +4610,97 @@
         <w:lastRenderedPageBreak/>
         <w:t>Troškovi</w:t>
       </w:r>
-      <w:bookmarkEnd w:id="32"/>
-    </w:p>
-    <w:p/>
-    <w:tbl>
-      <w:tblPr>
-        <w:tblStyle w:val="Obinatablica41"/>
-        <w:tblW w:w="0" w:type="auto"/>
-        <w:tblLook w:val="04A0" w:firstRow="1" w:lastRow="0" w:firstColumn="1" w:lastColumn="0" w:noHBand="0" w:noVBand="1"/>
-      </w:tblPr>
-      <w:tblGrid>
-        <w:gridCol w:w="4361"/>
-        <w:gridCol w:w="1701"/>
-        <w:gridCol w:w="1701"/>
-        <w:gridCol w:w="1525"/>
-      </w:tblGrid>
-      <w:tr>
-        <w:trPr>
-          <w:cnfStyle w:val="100000000000" w:firstRow="1" w:lastRow="0" w:firstColumn="0" w:lastColumn="0" w:oddVBand="0" w:evenVBand="0" w:oddHBand="0" w:evenHBand="0" w:firstRowFirstColumn="0" w:firstRowLastColumn="0" w:lastRowFirstColumn="0" w:lastRowLastColumn="0"/>
-        </w:trPr>
-        <w:tc>
-          <w:tcPr>
-            <w:cnfStyle w:val="001000000000" w:firstRow="0" w:lastRow="0" w:firstColumn="1" w:lastColumn="0" w:oddVBand="0" w:evenVBand="0" w:oddHBand="0" w:evenHBand="0" w:firstRowFirstColumn="0" w:firstRowLastColumn="0" w:lastRowFirstColumn="0" w:lastRowLastColumn="0"/>
-            <w:tcW w:w="4361" w:type="dxa"/>
-            <w:tcBorders>
-              <w:bottom w:val="single" w:sz="4" w:space="0" w:color="auto"/>
-            </w:tcBorders>
-          </w:tcPr>
-          <w:p>
-            <w:r>
-              <w:t>Naziv</w:t>
-            </w:r>
-          </w:p>
-        </w:tc>
-        <w:tc>
-          <w:tcPr>
-            <w:tcW w:w="1701" w:type="dxa"/>
-            <w:tcBorders>
-              <w:bottom w:val="single" w:sz="4" w:space="0" w:color="auto"/>
-            </w:tcBorders>
-          </w:tcPr>
-          <w:p>
-            <w:pPr>
-              <w:jc w:val="center"/>
-              <w:cnfStyle w:val="100000000000" w:firstRow="1" w:lastRow="0" w:firstColumn="0" w:lastColumn="0" w:oddVBand="0" w:evenVBand="0" w:oddHBand="0" w:evenHBand="0" w:firstRowFirstColumn="0" w:firstRowLastColumn="0" w:lastRowFirstColumn="0" w:lastRowLastColumn="0"/>
-            </w:pPr>
-            <w:r>
-              <w:t>Količina (Sat)</w:t>
-            </w:r>
-          </w:p>
-        </w:tc>
-        <w:tc>
-          <w:tcPr>
-            <w:tcW w:w="1701" w:type="dxa"/>
-            <w:tcBorders>
-              <w:bottom w:val="single" w:sz="4" w:space="0" w:color="auto"/>
-            </w:tcBorders>
-          </w:tcPr>
-          <w:p>
-            <w:pPr>
-              <w:jc w:val="center"/>
-              <w:cnfStyle w:val="100000000000" w:firstRow="1" w:lastRow="0" w:firstColumn="0" w:lastColumn="0" w:oddVBand="0" w:evenVBand="0" w:oddHBand="0" w:evenHBand="0" w:firstRowFirstColumn="0" w:firstRowLastColumn="0" w:lastRowFirstColumn="0" w:lastRowLastColumn="0"/>
-            </w:pPr>
-            <w:r>
-              <w:t>Cijena (HRK)</w:t>
-            </w:r>
-          </w:p>
-        </w:tc>
-        <w:tc>
-          <w:tcPr>
-            <w:tcW w:w="1525" w:type="dxa"/>
-            <w:tcBorders>
-              <w:bottom w:val="single" w:sz="4" w:space="0" w:color="auto"/>
-            </w:tcBorders>
-          </w:tcPr>
-          <w:p>
-            <w:pPr>
-              <w:jc w:val="center"/>
-              <w:cnfStyle w:val="100000000000" w:firstRow="1" w:lastRow="0" w:firstColumn="0" w:lastColumn="0" w:oddVBand="0" w:evenVBand="0" w:oddHBand="0" w:evenHBand="0" w:firstRowFirstColumn="0" w:firstRowLastColumn="0" w:lastRowFirstColumn="0" w:lastRowLastColumn="0"/>
-            </w:pPr>
-            <w:r>
-              <w:t>Ukupno</w:t>
-            </w:r>
-          </w:p>
-        </w:tc>
-      </w:tr>
-      <w:tr>
-        <w:trPr>
-          <w:cnfStyle w:val="000000100000" w:firstRow="0" w:lastRow="0" w:firstColumn="0" w:lastColumn="0" w:oddVBand="0" w:evenVBand="0" w:oddHBand="1" w:evenHBand="0" w:firstRowFirstColumn="0" w:firstRowLastColumn="0" w:lastRowFirstColumn="0" w:lastRowLastColumn="0"/>
-        </w:trPr>
-        <w:tc>
-          <w:tcPr>
-            <w:cnfStyle w:val="001000000000" w:firstRow="0" w:lastRow="0" w:firstColumn="1" w:lastColumn="0" w:oddVBand="0" w:evenVBand="0" w:oddHBand="0" w:evenHBand="0" w:firstRowFirstColumn="0" w:firstRowLastColumn="0" w:lastRowFirstColumn="0" w:lastRowLastColumn="0"/>
-            <w:tcW w:w="4361" w:type="dxa"/>
-            <w:tcBorders>
-              <w:top w:val="single" w:sz="4" w:space="0" w:color="auto"/>
-            </w:tcBorders>
-          </w:tcPr>
-          <w:p>
-            <w:r>
-              <w:rPr>
-                <w:bCs w:val="0"/>
-              </w:rPr>
-              <w:t>1.</w:t>
-            </w:r>
-            <w:r>
-              <w:t xml:space="preserve"> Sprint</w:t>
-            </w:r>
-          </w:p>
-        </w:tc>
-        <w:tc>
-          <w:tcPr>
-            <w:tcW w:w="1701" w:type="dxa"/>
-            <w:tcBorders>
-              <w:top w:val="single" w:sz="4" w:space="0" w:color="auto"/>
-            </w:tcBorders>
-          </w:tcPr>
-          <w:p>
-            <w:pPr>
-              <w:jc w:val="center"/>
-              <w:cnfStyle w:val="000000100000" w:firstRow="0" w:lastRow="0" w:firstColumn="0" w:lastColumn="0" w:oddVBand="0" w:evenVBand="0" w:oddHBand="1" w:evenHBand="0" w:firstRowFirstColumn="0" w:firstRowLastColumn="0" w:lastRowFirstColumn="0" w:lastRowLastColumn="0"/>
-            </w:pPr>
-          </w:p>
-        </w:tc>
-        <w:tc>
-          <w:tcPr>
-            <w:tcW w:w="1701" w:type="dxa"/>
-            <w:tcBorders>
-              <w:top w:val="single" w:sz="4" w:space="0" w:color="auto"/>
-            </w:tcBorders>
-          </w:tcPr>
-          <w:p>
-            <w:pPr>
-              <w:jc w:val="center"/>
-              <w:cnfStyle w:val="000000100000" w:firstRow="0" w:lastRow="0" w:firstColumn="0" w:lastColumn="0" w:oddVBand="0" w:evenVBand="0" w:oddHBand="1" w:evenHBand="0" w:firstRowFirstColumn="0" w:firstRowLastColumn="0" w:lastRowFirstColumn="0" w:lastRowLastColumn="0"/>
-            </w:pPr>
-          </w:p>
-        </w:tc>
-        <w:tc>
-          <w:tcPr>
-            <w:tcW w:w="1525" w:type="dxa"/>
-            <w:tcBorders>
-              <w:top w:val="single" w:sz="4" w:space="0" w:color="auto"/>
-            </w:tcBorders>
-          </w:tcPr>
-          <w:p>
-            <w:pPr>
-              <w:jc w:val="center"/>
-              <w:cnfStyle w:val="000000100000" w:firstRow="0" w:lastRow="0" w:firstColumn="0" w:lastColumn="0" w:oddVBand="0" w:evenVBand="0" w:oddHBand="1" w:evenHBand="0" w:firstRowFirstColumn="0" w:firstRowLastColumn="0" w:lastRowFirstColumn="0" w:lastRowLastColumn="0"/>
-              <w:rPr>
-                <w:b/>
-              </w:rPr>
-            </w:pPr>
-            <w:r>
-              <w:rPr>
-                <w:b/>
-              </w:rPr>
-              <w:t>2710</w:t>
-            </w:r>
-          </w:p>
-        </w:tc>
-      </w:tr>
-      <w:tr>
-        <w:tc>
-          <w:tcPr>
-            <w:cnfStyle w:val="001000000000" w:firstRow="0" w:lastRow="0" w:firstColumn="1" w:lastColumn="0" w:oddVBand="0" w:evenVBand="0" w:oddHBand="0" w:evenHBand="0" w:firstRowFirstColumn="0" w:firstRowLastColumn="0" w:lastRowFirstColumn="0" w:lastRowLastColumn="0"/>
-            <w:tcW w:w="4361" w:type="dxa"/>
-          </w:tcPr>
-          <w:p>
-            <w:r>
-              <w:t xml:space="preserve">     Osnovni dizajn sučelja</w:t>
-            </w:r>
-          </w:p>
-        </w:tc>
-        <w:tc>
-          <w:tcPr>
-            <w:tcW w:w="1701" w:type="dxa"/>
-          </w:tcPr>
-          <w:p>
-            <w:pPr>
-              <w:jc w:val="center"/>
-              <w:cnfStyle w:val="000000000000" w:firstRow="0" w:lastRow="0" w:firstColumn="0" w:lastColumn="0" w:oddVBand="0" w:evenVBand="0" w:oddHBand="0" w:evenHBand="0" w:firstRowFirstColumn="0" w:firstRowLastColumn="0" w:lastRowFirstColumn="0" w:lastRowLastColumn="0"/>
-            </w:pPr>
-          </w:p>
-        </w:tc>
-        <w:tc>
-          <w:tcPr>
-            <w:tcW w:w="1701" w:type="dxa"/>
-          </w:tcPr>
-          <w:p>
-            <w:pPr>
-              <w:jc w:val="center"/>
-              <w:cnfStyle w:val="000000000000" w:firstRow="0" w:lastRow="0" w:firstColumn="0" w:lastColumn="0" w:oddVBand="0" w:evenVBand="0" w:oddHBand="0" w:evenHBand="0" w:firstRowFirstColumn="0" w:firstRowLastColumn="0" w:lastRowFirstColumn="0" w:lastRowLastColumn="0"/>
-            </w:pPr>
-          </w:p>
-        </w:tc>
-        <w:tc>
-          <w:tcPr>
-            <w:tcW w:w="1525" w:type="dxa"/>
-          </w:tcPr>
-          <w:p>
-            <w:pPr>
-              <w:jc w:val="center"/>
-              <w:cnfStyle w:val="000000000000" w:firstRow="0" w:lastRow="0" w:firstColumn="0" w:lastColumn="0" w:oddVBand="0" w:evenVBand="0" w:oddHBand="0" w:evenHBand="0" w:firstRowFirstColumn="0" w:firstRowLastColumn="0" w:lastRowFirstColumn="0" w:lastRowLastColumn="0"/>
-            </w:pPr>
-          </w:p>
-        </w:tc>
-      </w:tr>
-      <w:tr>
-        <w:trPr>
-          <w:cnfStyle w:val="000000100000" w:firstRow="0" w:lastRow="0" w:firstColumn="0" w:lastColumn="0" w:oddVBand="0" w:evenVBand="0" w:oddHBand="1" w:evenHBand="0" w:firstRowFirstColumn="0" w:firstRowLastColumn="0" w:lastRowFirstColumn="0" w:lastRowLastColumn="0"/>
-        </w:trPr>
-        <w:tc>
-          <w:tcPr>
-            <w:cnfStyle w:val="001000000000" w:firstRow="0" w:lastRow="0" w:firstColumn="1" w:lastColumn="0" w:oddVBand="0" w:evenVBand="0" w:oddHBand="0" w:evenHBand="0" w:firstRowFirstColumn="0" w:firstRowLastColumn="0" w:lastRowFirstColumn="0" w:lastRowLastColumn="0"/>
-            <w:tcW w:w="4361" w:type="dxa"/>
-          </w:tcPr>
-          <w:p>
-            <w:r>
-              <w:t xml:space="preserve">           Vozila</w:t>
-            </w:r>
-          </w:p>
-        </w:tc>
-        <w:tc>
-          <w:tcPr>
-            <w:tcW w:w="1701" w:type="dxa"/>
-          </w:tcPr>
-          <w:p>
-            <w:pPr>
-              <w:jc w:val="center"/>
-              <w:cnfStyle w:val="000000100000" w:firstRow="0" w:lastRow="0" w:firstColumn="0" w:lastColumn="0" w:oddVBand="0" w:evenVBand="0" w:oddHBand="1" w:evenHBand="0" w:firstRowFirstColumn="0" w:firstRowLastColumn="0" w:lastRowFirstColumn="0" w:lastRowLastColumn="0"/>
-            </w:pPr>
-            <w:r>
-              <w:t>5</w:t>
-            </w:r>
-          </w:p>
-        </w:tc>
-        <w:tc>
-          <w:tcPr>
-            <w:tcW w:w="1701" w:type="dxa"/>
-          </w:tcPr>
-          <w:p>
-            <w:pPr>
-              <w:jc w:val="center"/>
-              <w:cnfStyle w:val="000000100000" w:firstRow="0" w:lastRow="0" w:firstColumn="0" w:lastColumn="0" w:oddVBand="0" w:evenVBand="0" w:oddHBand="1" w:evenHBand="0" w:firstRowFirstColumn="0" w:firstRowLastColumn="0" w:lastRowFirstColumn="0" w:lastRowLastColumn="0"/>
-            </w:pPr>
-            <w:r>
-              <w:t>11</w:t>
-            </w:r>
-            <w:r>
-              <w:t>0</w:t>
-            </w:r>
-          </w:p>
-        </w:tc>
-        <w:tc>
-          <w:tcPr>
-            <w:tcW w:w="1525" w:type="dxa"/>
-          </w:tcPr>
-          <w:p>
-            <w:pPr>
-              <w:jc w:val="center"/>
-              <w:cnfStyle w:val="000000100000" w:firstRow="0" w:lastRow="0" w:firstColumn="0" w:lastColumn="0" w:oddVBand="0" w:evenVBand="0" w:oddHBand="1" w:evenHBand="0" w:firstRowFirstColumn="0" w:firstRowLastColumn="0" w:lastRowFirstColumn="0" w:lastRowLastColumn="0"/>
-            </w:pPr>
-            <w:r>
-              <w:t>5</w:t>
-            </w:r>
-            <w:r>
-              <w:t>5</w:t>
-            </w:r>
-            <w:r>
-              <w:t>0</w:t>
-            </w:r>
-          </w:p>
-        </w:tc>
-      </w:tr>
-      <w:tr>
-        <w:tc>
-          <w:tcPr>
-            <w:cnfStyle w:val="001000000000" w:firstRow="0" w:lastRow="0" w:firstColumn="1" w:lastColumn="0" w:oddVBand="0" w:evenVBand="0" w:oddHBand="0" w:evenHBand="0" w:firstRowFirstColumn="0" w:firstRowLastColumn="0" w:lastRowFirstColumn="0" w:lastRowLastColumn="0"/>
-            <w:tcW w:w="4361" w:type="dxa"/>
-          </w:tcPr>
-          <w:p>
-            <w:r>
-              <w:t xml:space="preserve">           Login ekran</w:t>
-            </w:r>
-          </w:p>
-        </w:tc>
-        <w:tc>
-          <w:tcPr>
-            <w:tcW w:w="1701" w:type="dxa"/>
-          </w:tcPr>
-          <w:p>
-            <w:pPr>
-              <w:jc w:val="center"/>
-              <w:cnfStyle w:val="000000000000" w:firstRow="0" w:lastRow="0" w:firstColumn="0" w:lastColumn="0" w:oddVBand="0" w:evenVBand="0" w:oddHBand="0" w:evenHBand="0" w:firstRowFirstColumn="0" w:firstRowLastColumn="0" w:lastRowFirstColumn="0" w:lastRowLastColumn="0"/>
-            </w:pPr>
-            <w:r>
-              <w:t>3</w:t>
-            </w:r>
-          </w:p>
-        </w:tc>
-        <w:tc>
-          <w:tcPr>
-            <w:tcW w:w="1701" w:type="dxa"/>
-          </w:tcPr>
-          <w:p>
-            <w:pPr>
-              <w:jc w:val="center"/>
-              <w:cnfStyle w:val="000000000000" w:firstRow="0" w:lastRow="0" w:firstColumn="0" w:lastColumn="0" w:oddVBand="0" w:evenVBand="0" w:oddHBand="0" w:evenHBand="0" w:firstRowFirstColumn="0" w:firstRowLastColumn="0" w:lastRowFirstColumn="0" w:lastRowLastColumn="0"/>
-            </w:pPr>
-            <w:r>
-              <w:t>11</w:t>
-            </w:r>
-            <w:r>
-              <w:t>0</w:t>
-            </w:r>
-          </w:p>
-        </w:tc>
-        <w:tc>
-          <w:tcPr>
-            <w:tcW w:w="1525" w:type="dxa"/>
-          </w:tcPr>
-          <w:p>
-            <w:pPr>
-              <w:jc w:val="center"/>
-              <w:cnfStyle w:val="000000000000" w:firstRow="0" w:lastRow="0" w:firstColumn="0" w:lastColumn="0" w:oddVBand="0" w:evenVBand="0" w:oddHBand="0" w:evenHBand="0" w:firstRowFirstColumn="0" w:firstRowLastColumn="0" w:lastRowFirstColumn="0" w:lastRowLastColumn="0"/>
-            </w:pPr>
-            <w:r>
-              <w:t>3</w:t>
-            </w:r>
-            <w:r>
-              <w:t>3</w:t>
-            </w:r>
-            <w:r>
-              <w:t>0</w:t>
-            </w:r>
-          </w:p>
-        </w:tc>
-      </w:tr>
-      <w:tr>
-        <w:trPr>
-          <w:cnfStyle w:val="000000100000" w:firstRow="0" w:lastRow="0" w:firstColumn="0" w:lastColumn="0" w:oddVBand="0" w:evenVBand="0" w:oddHBand="1" w:evenHBand="0" w:firstRowFirstColumn="0" w:firstRowLastColumn="0" w:lastRowFirstColumn="0" w:lastRowLastColumn="0"/>
-        </w:trPr>
-        <w:tc>
-          <w:tcPr>
-            <w:cnfStyle w:val="001000000000" w:firstRow="0" w:lastRow="0" w:firstColumn="1" w:lastColumn="0" w:oddVBand="0" w:evenVBand="0" w:oddHBand="0" w:evenHBand="0" w:firstRowFirstColumn="0" w:firstRowLastColumn="0" w:lastRowFirstColumn="0" w:lastRowLastColumn="0"/>
-            <w:tcW w:w="4361" w:type="dxa"/>
-          </w:tcPr>
-          <w:p>
-            <w:r>
-              <w:t xml:space="preserve">           Kontakt</w:t>
-            </w:r>
-          </w:p>
-        </w:tc>
-        <w:tc>
-          <w:tcPr>
-            <w:tcW w:w="1701" w:type="dxa"/>
-          </w:tcPr>
-          <w:p>
-            <w:pPr>
-              <w:jc w:val="center"/>
-              <w:cnfStyle w:val="000000100000" w:firstRow="0" w:lastRow="0" w:firstColumn="0" w:lastColumn="0" w:oddVBand="0" w:evenVBand="0" w:oddHBand="1" w:evenHBand="0" w:firstRowFirstColumn="0" w:firstRowLastColumn="0" w:lastRowFirstColumn="0" w:lastRowLastColumn="0"/>
-            </w:pPr>
-            <w:r>
-              <w:t>4</w:t>
-            </w:r>
-          </w:p>
-        </w:tc>
-        <w:tc>
-          <w:tcPr>
-            <w:tcW w:w="1701" w:type="dxa"/>
-          </w:tcPr>
-          <w:p>
-            <w:pPr>
-              <w:jc w:val="center"/>
-              <w:cnfStyle w:val="000000100000" w:firstRow="0" w:lastRow="0" w:firstColumn="0" w:lastColumn="0" w:oddVBand="0" w:evenVBand="0" w:oddHBand="1" w:evenHBand="0" w:firstRowFirstColumn="0" w:firstRowLastColumn="0" w:lastRowFirstColumn="0" w:lastRowLastColumn="0"/>
-            </w:pPr>
-            <w:r>
-              <w:t>1</w:t>
-            </w:r>
-            <w:r>
-              <w:t>1</w:t>
-            </w:r>
-            <w:r>
-              <w:t>0</w:t>
-            </w:r>
-          </w:p>
-        </w:tc>
-        <w:tc>
-          <w:tcPr>
-            <w:tcW w:w="1525" w:type="dxa"/>
-          </w:tcPr>
-          <w:p>
-            <w:pPr>
-              <w:jc w:val="center"/>
-              <w:cnfStyle w:val="000000100000" w:firstRow="0" w:lastRow="0" w:firstColumn="0" w:lastColumn="0" w:oddVBand="0" w:evenVBand="0" w:oddHBand="1" w:evenHBand="0" w:firstRowFirstColumn="0" w:firstRowLastColumn="0" w:lastRowFirstColumn="0" w:lastRowLastColumn="0"/>
-            </w:pPr>
-            <w:r>
-              <w:t>4</w:t>
-            </w:r>
-            <w:r>
-              <w:t>4</w:t>
-            </w:r>
-            <w:r>
-              <w:t>0</w:t>
-            </w:r>
-          </w:p>
-        </w:tc>
-      </w:tr>
-      <w:tr>
-        <w:tc>
-          <w:tcPr>
-            <w:cnfStyle w:val="001000000000" w:firstRow="0" w:lastRow="0" w:firstColumn="1" w:lastColumn="0" w:oddVBand="0" w:evenVBand="0" w:oddHBand="0" w:evenHBand="0" w:firstRowFirstColumn="0" w:firstRowLastColumn="0" w:lastRowFirstColumn="0" w:lastRowLastColumn="0"/>
-            <w:tcW w:w="4361" w:type="dxa"/>
-          </w:tcPr>
-          <w:p>
-            <w:r>
-              <w:t xml:space="preserve">           O nama</w:t>
-            </w:r>
-          </w:p>
-        </w:tc>
-        <w:tc>
-          <w:tcPr>
-            <w:tcW w:w="1701" w:type="dxa"/>
-          </w:tcPr>
-          <w:p>
-            <w:pPr>
-              <w:jc w:val="center"/>
-              <w:cnfStyle w:val="000000000000" w:firstRow="0" w:lastRow="0" w:firstColumn="0" w:lastColumn="0" w:oddVBand="0" w:evenVBand="0" w:oddHBand="0" w:evenHBand="0" w:firstRowFirstColumn="0" w:firstRowLastColumn="0" w:lastRowFirstColumn="0" w:lastRowLastColumn="0"/>
-            </w:pPr>
-            <w:r>
-              <w:t>2</w:t>
-            </w:r>
-          </w:p>
-        </w:tc>
-        <w:tc>
-          <w:tcPr>
-            <w:tcW w:w="1701" w:type="dxa"/>
-          </w:tcPr>
-          <w:p>
-            <w:pPr>
-              <w:jc w:val="center"/>
-              <w:cnfStyle w:val="000000000000" w:firstRow="0" w:lastRow="0" w:firstColumn="0" w:lastColumn="0" w:oddVBand="0" w:evenVBand="0" w:oddHBand="0" w:evenHBand="0" w:firstRowFirstColumn="0" w:firstRowLastColumn="0" w:lastRowFirstColumn="0" w:lastRowLastColumn="0"/>
-            </w:pPr>
-            <w:r>
-              <w:t>11</w:t>
-            </w:r>
-            <w:r>
-              <w:t>0</w:t>
-            </w:r>
-          </w:p>
-        </w:tc>
-        <w:tc>
-          <w:tcPr>
-            <w:tcW w:w="1525" w:type="dxa"/>
-          </w:tcPr>
-          <w:p>
-            <w:pPr>
-              <w:jc w:val="center"/>
-              <w:cnfStyle w:val="000000000000" w:firstRow="0" w:lastRow="0" w:firstColumn="0" w:lastColumn="0" w:oddVBand="0" w:evenVBand="0" w:oddHBand="0" w:evenHBand="0" w:firstRowFirstColumn="0" w:firstRowLastColumn="0" w:lastRowFirstColumn="0" w:lastRowLastColumn="0"/>
-            </w:pPr>
-            <w:r>
-              <w:t>22</w:t>
-            </w:r>
-            <w:r>
-              <w:t>0</w:t>
-            </w:r>
-          </w:p>
-        </w:tc>
-      </w:tr>
-      <w:tr>
-        <w:trPr>
-          <w:cnfStyle w:val="000000100000" w:firstRow="0" w:lastRow="0" w:firstColumn="0" w:lastColumn="0" w:oddVBand="0" w:evenVBand="0" w:oddHBand="1" w:evenHBand="0" w:firstRowFirstColumn="0" w:firstRowLastColumn="0" w:lastRowFirstColumn="0" w:lastRowLastColumn="0"/>
-        </w:trPr>
-        <w:tc>
-          <w:tcPr>
-            <w:cnfStyle w:val="001000000000" w:firstRow="0" w:lastRow="0" w:firstColumn="1" w:lastColumn="0" w:oddVBand="0" w:evenVBand="0" w:oddHBand="0" w:evenHBand="0" w:firstRowFirstColumn="0" w:firstRowLastColumn="0" w:lastRowFirstColumn="0" w:lastRowLastColumn="0"/>
-            <w:tcW w:w="4361" w:type="dxa"/>
-          </w:tcPr>
-          <w:p>
-            <w:r>
-              <w:t xml:space="preserve">           Dizajn početnog ekrana</w:t>
-            </w:r>
-          </w:p>
-        </w:tc>
-        <w:tc>
-          <w:tcPr>
-            <w:tcW w:w="1701" w:type="dxa"/>
-          </w:tcPr>
-          <w:p>
-            <w:pPr>
-              <w:jc w:val="center"/>
-              <w:cnfStyle w:val="000000100000" w:firstRow="0" w:lastRow="0" w:firstColumn="0" w:lastColumn="0" w:oddVBand="0" w:evenVBand="0" w:oddHBand="1" w:evenHBand="0" w:firstRowFirstColumn="0" w:firstRowLastColumn="0" w:lastRowFirstColumn="0" w:lastRowLastColumn="0"/>
-            </w:pPr>
-            <w:r>
-              <w:t>5</w:t>
-            </w:r>
-          </w:p>
-        </w:tc>
-        <w:tc>
-          <w:tcPr>
-            <w:tcW w:w="1701" w:type="dxa"/>
-          </w:tcPr>
-          <w:p>
-            <w:pPr>
-              <w:jc w:val="center"/>
-              <w:cnfStyle w:val="000000100000" w:firstRow="0" w:lastRow="0" w:firstColumn="0" w:lastColumn="0" w:oddVBand="0" w:evenVBand="0" w:oddHBand="1" w:evenHBand="0" w:firstRowFirstColumn="0" w:firstRowLastColumn="0" w:lastRowFirstColumn="0" w:lastRowLastColumn="0"/>
-            </w:pPr>
-            <w:r>
-              <w:t>12</w:t>
-            </w:r>
-            <w:r>
-              <w:t>0</w:t>
-            </w:r>
-          </w:p>
-        </w:tc>
-        <w:tc>
-          <w:tcPr>
-            <w:tcW w:w="1525" w:type="dxa"/>
-          </w:tcPr>
-          <w:p>
-            <w:pPr>
-              <w:jc w:val="center"/>
-              <w:cnfStyle w:val="000000100000" w:firstRow="0" w:lastRow="0" w:firstColumn="0" w:lastColumn="0" w:oddVBand="0" w:evenVBand="0" w:oddHBand="1" w:evenHBand="0" w:firstRowFirstColumn="0" w:firstRowLastColumn="0" w:lastRowFirstColumn="0" w:lastRowLastColumn="0"/>
-            </w:pPr>
-            <w:r>
-              <w:t>600</w:t>
-            </w:r>
-          </w:p>
-        </w:tc>
-      </w:tr>
-      <w:tr>
-        <w:tc>
-          <w:tcPr>
-            <w:cnfStyle w:val="001000000000" w:firstRow="0" w:lastRow="0" w:firstColumn="1" w:lastColumn="0" w:oddVBand="0" w:evenVBand="0" w:oddHBand="0" w:evenHBand="0" w:firstRowFirstColumn="0" w:firstRowLastColumn="0" w:lastRowFirstColumn="0" w:lastRowLastColumn="0"/>
-            <w:tcW w:w="4361" w:type="dxa"/>
-          </w:tcPr>
-          <w:p>
-            <w:r>
-              <w:t xml:space="preserve">     Predaja zahtjeva za upis u autoškolu</w:t>
-            </w:r>
-          </w:p>
-        </w:tc>
-        <w:tc>
-          <w:tcPr>
-            <w:tcW w:w="1701" w:type="dxa"/>
-          </w:tcPr>
-          <w:p>
-            <w:pPr>
-              <w:jc w:val="center"/>
-              <w:cnfStyle w:val="000000000000" w:firstRow="0" w:lastRow="0" w:firstColumn="0" w:lastColumn="0" w:oddVBand="0" w:evenVBand="0" w:oddHBand="0" w:evenHBand="0" w:firstRowFirstColumn="0" w:firstRowLastColumn="0" w:lastRowFirstColumn="0" w:lastRowLastColumn="0"/>
-            </w:pPr>
-          </w:p>
-        </w:tc>
-        <w:tc>
-          <w:tcPr>
-            <w:tcW w:w="1701" w:type="dxa"/>
-          </w:tcPr>
-          <w:p>
-            <w:pPr>
-              <w:jc w:val="center"/>
-              <w:cnfStyle w:val="000000000000" w:firstRow="0" w:lastRow="0" w:firstColumn="0" w:lastColumn="0" w:oddVBand="0" w:evenVBand="0" w:oddHBand="0" w:evenHBand="0" w:firstRowFirstColumn="0" w:firstRowLastColumn="0" w:lastRowFirstColumn="0" w:lastRowLastColumn="0"/>
-            </w:pPr>
-          </w:p>
-        </w:tc>
-        <w:tc>
-          <w:tcPr>
-            <w:tcW w:w="1525" w:type="dxa"/>
-          </w:tcPr>
-          <w:p>
-            <w:pPr>
-              <w:jc w:val="center"/>
-              <w:cnfStyle w:val="000000000000" w:firstRow="0" w:lastRow="0" w:firstColumn="0" w:lastColumn="0" w:oddVBand="0" w:evenVBand="0" w:oddHBand="0" w:evenHBand="0" w:firstRowFirstColumn="0" w:firstRowLastColumn="0" w:lastRowFirstColumn="0" w:lastRowLastColumn="0"/>
-            </w:pPr>
-          </w:p>
-        </w:tc>
-      </w:tr>
-      <w:tr>
-        <w:trPr>
-          <w:cnfStyle w:val="000000100000" w:firstRow="0" w:lastRow="0" w:firstColumn="0" w:lastColumn="0" w:oddVBand="0" w:evenVBand="0" w:oddHBand="1" w:evenHBand="0" w:firstRowFirstColumn="0" w:firstRowLastColumn="0" w:lastRowFirstColumn="0" w:lastRowLastColumn="0"/>
-        </w:trPr>
-        <w:tc>
-          <w:tcPr>
-            <w:cnfStyle w:val="001000000000" w:firstRow="0" w:lastRow="0" w:firstColumn="1" w:lastColumn="0" w:oddVBand="0" w:evenVBand="0" w:oddHBand="0" w:evenHBand="0" w:firstRowFirstColumn="0" w:firstRowLastColumn="0" w:lastRowFirstColumn="0" w:lastRowLastColumn="0"/>
-            <w:tcW w:w="4361" w:type="dxa"/>
-          </w:tcPr>
-          <w:p>
-            <w:r>
-              <w:t xml:space="preserve">           Kreiranje forme online upisa</w:t>
-            </w:r>
-          </w:p>
-        </w:tc>
-        <w:tc>
-          <w:tcPr>
-            <w:tcW w:w="1701" w:type="dxa"/>
-          </w:tcPr>
-          <w:p>
-            <w:pPr>
-              <w:jc w:val="center"/>
-              <w:cnfStyle w:val="000000100000" w:firstRow="0" w:lastRow="0" w:firstColumn="0" w:lastColumn="0" w:oddVBand="0" w:evenVBand="0" w:oddHBand="1" w:evenHBand="0" w:firstRowFirstColumn="0" w:firstRowLastColumn="0" w:lastRowFirstColumn="0" w:lastRowLastColumn="0"/>
-            </w:pPr>
-            <w:r>
-              <w:t>2</w:t>
-            </w:r>
-          </w:p>
-        </w:tc>
-        <w:tc>
-          <w:tcPr>
-            <w:tcW w:w="1701" w:type="dxa"/>
-          </w:tcPr>
-          <w:p>
-            <w:pPr>
-              <w:jc w:val="center"/>
-              <w:cnfStyle w:val="000000100000" w:firstRow="0" w:lastRow="0" w:firstColumn="0" w:lastColumn="0" w:oddVBand="0" w:evenVBand="0" w:oddHBand="1" w:evenHBand="0" w:firstRowFirstColumn="0" w:firstRowLastColumn="0" w:lastRowFirstColumn="0" w:lastRowLastColumn="0"/>
-            </w:pPr>
-            <w:r>
-              <w:t>12</w:t>
-            </w:r>
-            <w:r>
-              <w:t>0</w:t>
-            </w:r>
-          </w:p>
-        </w:tc>
-        <w:tc>
-          <w:tcPr>
-            <w:tcW w:w="1525" w:type="dxa"/>
-          </w:tcPr>
-          <w:p>
-            <w:pPr>
-              <w:jc w:val="center"/>
-              <w:cnfStyle w:val="000000100000" w:firstRow="0" w:lastRow="0" w:firstColumn="0" w:lastColumn="0" w:oddVBand="0" w:evenVBand="0" w:oddHBand="1" w:evenHBand="0" w:firstRowFirstColumn="0" w:firstRowLastColumn="0" w:lastRowFirstColumn="0" w:lastRowLastColumn="0"/>
-            </w:pPr>
-            <w:r>
-              <w:t>24</w:t>
-            </w:r>
-            <w:r>
-              <w:t>0</w:t>
-            </w:r>
-          </w:p>
-        </w:tc>
-      </w:tr>
-      <w:tr>
-        <w:tc>
-          <w:tcPr>
-            <w:cnfStyle w:val="001000000000" w:firstRow="0" w:lastRow="0" w:firstColumn="1" w:lastColumn="0" w:oddVBand="0" w:evenVBand="0" w:oddHBand="0" w:evenHBand="0" w:firstRowFirstColumn="0" w:firstRowLastColumn="0" w:lastRowFirstColumn="0" w:lastRowLastColumn="0"/>
-            <w:tcW w:w="4361" w:type="dxa"/>
-          </w:tcPr>
-          <w:p>
-            <w:r>
-              <w:t xml:space="preserve">           Stavljanje forme online upisa u</w:t>
-            </w:r>
-          </w:p>
-          <w:p>
-            <w:r>
-              <w:t xml:space="preserve">           Funkciju</w:t>
-            </w:r>
-          </w:p>
-        </w:tc>
-        <w:tc>
-          <w:tcPr>
-            <w:tcW w:w="1701" w:type="dxa"/>
-          </w:tcPr>
-          <w:p>
-            <w:pPr>
-              <w:jc w:val="center"/>
-              <w:cnfStyle w:val="000000000000" w:firstRow="0" w:lastRow="0" w:firstColumn="0" w:lastColumn="0" w:oddVBand="0" w:evenVBand="0" w:oddHBand="0" w:evenHBand="0" w:firstRowFirstColumn="0" w:firstRowLastColumn="0" w:lastRowFirstColumn="0" w:lastRowLastColumn="0"/>
-            </w:pPr>
-            <w:r>
-              <w:t>3</w:t>
-            </w:r>
-          </w:p>
-        </w:tc>
-        <w:tc>
-          <w:tcPr>
-            <w:tcW w:w="1701" w:type="dxa"/>
-          </w:tcPr>
-          <w:p>
-            <w:pPr>
-              <w:jc w:val="center"/>
-              <w:cnfStyle w:val="000000000000" w:firstRow="0" w:lastRow="0" w:firstColumn="0" w:lastColumn="0" w:oddVBand="0" w:evenVBand="0" w:oddHBand="0" w:evenHBand="0" w:firstRowFirstColumn="0" w:firstRowLastColumn="0" w:lastRowFirstColumn="0" w:lastRowLastColumn="0"/>
-            </w:pPr>
-            <w:r>
-              <w:t>11</w:t>
-            </w:r>
-            <w:r>
-              <w:t>0</w:t>
-            </w:r>
-          </w:p>
-        </w:tc>
-        <w:tc>
-          <w:tcPr>
-            <w:tcW w:w="1525" w:type="dxa"/>
-          </w:tcPr>
-          <w:p>
-            <w:pPr>
-              <w:jc w:val="center"/>
-              <w:cnfStyle w:val="000000000000" w:firstRow="0" w:lastRow="0" w:firstColumn="0" w:lastColumn="0" w:oddVBand="0" w:evenVBand="0" w:oddHBand="0" w:evenHBand="0" w:firstRowFirstColumn="0" w:firstRowLastColumn="0" w:lastRowFirstColumn="0" w:lastRowLastColumn="0"/>
-            </w:pPr>
-            <w:r>
-              <w:t>3</w:t>
-            </w:r>
-            <w:r>
-              <w:t>3</w:t>
-            </w:r>
-            <w:r>
-              <w:t>0</w:t>
-            </w:r>
-          </w:p>
-        </w:tc>
-      </w:tr>
-      <w:tr>
-        <w:trPr>
-          <w:cnfStyle w:val="000000100000" w:firstRow="0" w:lastRow="0" w:firstColumn="0" w:lastColumn="0" w:oddVBand="0" w:evenVBand="0" w:oddHBand="1" w:evenHBand="0" w:firstRowFirstColumn="0" w:firstRowLastColumn="0" w:lastRowFirstColumn="0" w:lastRowLastColumn="0"/>
-        </w:trPr>
-        <w:tc>
-          <w:tcPr>
-            <w:cnfStyle w:val="001000000000" w:firstRow="0" w:lastRow="0" w:firstColumn="1" w:lastColumn="0" w:oddVBand="0" w:evenVBand="0" w:oddHBand="0" w:evenHBand="0" w:firstRowFirstColumn="0" w:firstRowLastColumn="0" w:lastRowFirstColumn="0" w:lastRowLastColumn="0"/>
-            <w:tcW w:w="4361" w:type="dxa"/>
-          </w:tcPr>
-          <w:p>
-            <w:r>
-              <w:t>2. Sprint</w:t>
-            </w:r>
-          </w:p>
-        </w:tc>
-        <w:tc>
-          <w:tcPr>
-            <w:tcW w:w="1701" w:type="dxa"/>
-          </w:tcPr>
-          <w:p>
-            <w:pPr>
-              <w:jc w:val="center"/>
-              <w:cnfStyle w:val="000000100000" w:firstRow="0" w:lastRow="0" w:firstColumn="0" w:lastColumn="0" w:oddVBand="0" w:evenVBand="0" w:oddHBand="1" w:evenHBand="0" w:firstRowFirstColumn="0" w:firstRowLastColumn="0" w:lastRowFirstColumn="0" w:lastRowLastColumn="0"/>
-            </w:pPr>
-          </w:p>
-        </w:tc>
-        <w:tc>
-          <w:tcPr>
-            <w:tcW w:w="1701" w:type="dxa"/>
-          </w:tcPr>
-          <w:p>
-            <w:pPr>
-              <w:jc w:val="center"/>
-              <w:cnfStyle w:val="000000100000" w:firstRow="0" w:lastRow="0" w:firstColumn="0" w:lastColumn="0" w:oddVBand="0" w:evenVBand="0" w:oddHBand="1" w:evenHBand="0" w:firstRowFirstColumn="0" w:firstRowLastColumn="0" w:lastRowFirstColumn="0" w:lastRowLastColumn="0"/>
-            </w:pPr>
-          </w:p>
-        </w:tc>
-        <w:tc>
-          <w:tcPr>
-            <w:tcW w:w="1525" w:type="dxa"/>
-          </w:tcPr>
-          <w:p>
-            <w:pPr>
-              <w:jc w:val="center"/>
-              <w:cnfStyle w:val="000000100000" w:firstRow="0" w:lastRow="0" w:firstColumn="0" w:lastColumn="0" w:oddVBand="0" w:evenVBand="0" w:oddHBand="1" w:evenHBand="0" w:firstRowFirstColumn="0" w:firstRowLastColumn="0" w:lastRowFirstColumn="0" w:lastRowLastColumn="0"/>
-              <w:rPr>
-                <w:b/>
-              </w:rPr>
-            </w:pPr>
-            <w:r>
-              <w:rPr>
-                <w:b/>
-              </w:rPr>
-              <w:t>2360</w:t>
-            </w:r>
-          </w:p>
-        </w:tc>
-      </w:tr>
-      <w:tr>
-        <w:tc>
-          <w:tcPr>
-            <w:cnfStyle w:val="001000000000" w:firstRow="0" w:lastRow="0" w:firstColumn="1" w:lastColumn="0" w:oddVBand="0" w:evenVBand="0" w:oddHBand="0" w:evenHBand="0" w:firstRowFirstColumn="0" w:firstRowLastColumn="0" w:lastRowFirstColumn="0" w:lastRowLastColumn="0"/>
-            <w:tcW w:w="4361" w:type="dxa"/>
-          </w:tcPr>
-          <w:p>
-            <w:r>
-              <w:t xml:space="preserve">      Prijava korisnika u aplikaciju</w:t>
-            </w:r>
-          </w:p>
-        </w:tc>
-        <w:tc>
-          <w:tcPr>
-            <w:tcW w:w="1701" w:type="dxa"/>
-          </w:tcPr>
-          <w:p>
-            <w:pPr>
-              <w:jc w:val="center"/>
-              <w:cnfStyle w:val="000000000000" w:firstRow="0" w:lastRow="0" w:firstColumn="0" w:lastColumn="0" w:oddVBand="0" w:evenVBand="0" w:oddHBand="0" w:evenHBand="0" w:firstRowFirstColumn="0" w:firstRowLastColumn="0" w:lastRowFirstColumn="0" w:lastRowLastColumn="0"/>
-            </w:pPr>
-            <w:r>
-              <w:t>5</w:t>
-            </w:r>
-          </w:p>
-        </w:tc>
-        <w:tc>
-          <w:tcPr>
-            <w:tcW w:w="1701" w:type="dxa"/>
-          </w:tcPr>
-          <w:p>
-            <w:pPr>
-              <w:jc w:val="center"/>
-              <w:cnfStyle w:val="000000000000" w:firstRow="0" w:lastRow="0" w:firstColumn="0" w:lastColumn="0" w:oddVBand="0" w:evenVBand="0" w:oddHBand="0" w:evenHBand="0" w:firstRowFirstColumn="0" w:firstRowLastColumn="0" w:lastRowFirstColumn="0" w:lastRowLastColumn="0"/>
-            </w:pPr>
-            <w:r>
-              <w:t>11</w:t>
-            </w:r>
-            <w:r>
-              <w:t>0</w:t>
-            </w:r>
-          </w:p>
-        </w:tc>
-        <w:tc>
-          <w:tcPr>
-            <w:tcW w:w="1525" w:type="dxa"/>
-          </w:tcPr>
-          <w:p>
-            <w:pPr>
-              <w:jc w:val="center"/>
-              <w:cnfStyle w:val="000000000000" w:firstRow="0" w:lastRow="0" w:firstColumn="0" w:lastColumn="0" w:oddVBand="0" w:evenVBand="0" w:oddHBand="0" w:evenHBand="0" w:firstRowFirstColumn="0" w:firstRowLastColumn="0" w:lastRowFirstColumn="0" w:lastRowLastColumn="0"/>
-            </w:pPr>
-            <w:r>
-              <w:t>55</w:t>
-            </w:r>
-            <w:r>
-              <w:t>0</w:t>
-            </w:r>
-          </w:p>
-        </w:tc>
-      </w:tr>
-      <w:tr>
-        <w:trPr>
-          <w:cnfStyle w:val="000000100000" w:firstRow="0" w:lastRow="0" w:firstColumn="0" w:lastColumn="0" w:oddVBand="0" w:evenVBand="0" w:oddHBand="1" w:evenHBand="0" w:firstRowFirstColumn="0" w:firstRowLastColumn="0" w:lastRowFirstColumn="0" w:lastRowLastColumn="0"/>
-        </w:trPr>
-        <w:tc>
-          <w:tcPr>
-            <w:cnfStyle w:val="001000000000" w:firstRow="0" w:lastRow="0" w:firstColumn="1" w:lastColumn="0" w:oddVBand="0" w:evenVBand="0" w:oddHBand="0" w:evenHBand="0" w:firstRowFirstColumn="0" w:firstRowLastColumn="0" w:lastRowFirstColumn="0" w:lastRowLastColumn="0"/>
-            <w:tcW w:w="4361" w:type="dxa"/>
-          </w:tcPr>
-          <w:p>
-            <w:r>
-              <w:t xml:space="preserve">      Lokacija autoškole</w:t>
-            </w:r>
-          </w:p>
-        </w:tc>
-        <w:tc>
-          <w:tcPr>
-            <w:tcW w:w="1701" w:type="dxa"/>
-          </w:tcPr>
-          <w:p>
-            <w:pPr>
-              <w:jc w:val="center"/>
-              <w:cnfStyle w:val="000000100000" w:firstRow="0" w:lastRow="0" w:firstColumn="0" w:lastColumn="0" w:oddVBand="0" w:evenVBand="0" w:oddHBand="1" w:evenHBand="0" w:firstRowFirstColumn="0" w:firstRowLastColumn="0" w:lastRowFirstColumn="0" w:lastRowLastColumn="0"/>
-            </w:pPr>
-            <w:r>
-              <w:t>3</w:t>
-            </w:r>
-          </w:p>
-        </w:tc>
-        <w:tc>
-          <w:tcPr>
-            <w:tcW w:w="1701" w:type="dxa"/>
-          </w:tcPr>
-          <w:p>
-            <w:pPr>
-              <w:jc w:val="center"/>
-              <w:cnfStyle w:val="000000100000" w:firstRow="0" w:lastRow="0" w:firstColumn="0" w:lastColumn="0" w:oddVBand="0" w:evenVBand="0" w:oddHBand="1" w:evenHBand="0" w:firstRowFirstColumn="0" w:firstRowLastColumn="0" w:lastRowFirstColumn="0" w:lastRowLastColumn="0"/>
-            </w:pPr>
-            <w:r>
-              <w:t>11</w:t>
-            </w:r>
-            <w:r>
-              <w:t>0</w:t>
-            </w:r>
-          </w:p>
-        </w:tc>
-        <w:tc>
-          <w:tcPr>
-            <w:tcW w:w="1525" w:type="dxa"/>
-          </w:tcPr>
-          <w:p>
-            <w:pPr>
-              <w:jc w:val="center"/>
-              <w:cnfStyle w:val="000000100000" w:firstRow="0" w:lastRow="0" w:firstColumn="0" w:lastColumn="0" w:oddVBand="0" w:evenVBand="0" w:oddHBand="1" w:evenHBand="0" w:firstRowFirstColumn="0" w:firstRowLastColumn="0" w:lastRowFirstColumn="0" w:lastRowLastColumn="0"/>
-            </w:pPr>
-            <w:r>
-              <w:t>3</w:t>
-            </w:r>
-            <w:r>
-              <w:t>3</w:t>
-            </w:r>
-            <w:r>
-              <w:t>0</w:t>
-            </w:r>
-          </w:p>
-        </w:tc>
-      </w:tr>
-      <w:tr>
-        <w:tc>
-          <w:tcPr>
-            <w:cnfStyle w:val="001000000000" w:firstRow="0" w:lastRow="0" w:firstColumn="1" w:lastColumn="0" w:oddVBand="0" w:evenVBand="0" w:oddHBand="0" w:evenHBand="0" w:firstRowFirstColumn="0" w:firstRowLastColumn="0" w:lastRowFirstColumn="0" w:lastRowLastColumn="0"/>
-            <w:tcW w:w="4361" w:type="dxa"/>
-          </w:tcPr>
-          <w:p>
-            <w:r>
-              <w:t xml:space="preserve">      Testovi znanja</w:t>
-            </w:r>
-          </w:p>
-        </w:tc>
-        <w:tc>
-          <w:tcPr>
-            <w:tcW w:w="1701" w:type="dxa"/>
-          </w:tcPr>
-          <w:p>
-            <w:pPr>
-              <w:jc w:val="center"/>
-              <w:cnfStyle w:val="000000000000" w:firstRow="0" w:lastRow="0" w:firstColumn="0" w:lastColumn="0" w:oddVBand="0" w:evenVBand="0" w:oddHBand="0" w:evenHBand="0" w:firstRowFirstColumn="0" w:firstRowLastColumn="0" w:lastRowFirstColumn="0" w:lastRowLastColumn="0"/>
-            </w:pPr>
-          </w:p>
-        </w:tc>
-        <w:tc>
-          <w:tcPr>
-            <w:tcW w:w="1701" w:type="dxa"/>
-          </w:tcPr>
-          <w:p>
-            <w:pPr>
-              <w:jc w:val="center"/>
-              <w:cnfStyle w:val="000000000000" w:firstRow="0" w:lastRow="0" w:firstColumn="0" w:lastColumn="0" w:oddVBand="0" w:evenVBand="0" w:oddHBand="0" w:evenHBand="0" w:firstRowFirstColumn="0" w:firstRowLastColumn="0" w:lastRowFirstColumn="0" w:lastRowLastColumn="0"/>
-            </w:pPr>
-          </w:p>
-        </w:tc>
-        <w:tc>
-          <w:tcPr>
-            <w:tcW w:w="1525" w:type="dxa"/>
-          </w:tcPr>
-          <w:p>
-            <w:pPr>
-              <w:jc w:val="center"/>
-              <w:cnfStyle w:val="000000000000" w:firstRow="0" w:lastRow="0" w:firstColumn="0" w:lastColumn="0" w:oddVBand="0" w:evenVBand="0" w:oddHBand="0" w:evenHBand="0" w:firstRowFirstColumn="0" w:firstRowLastColumn="0" w:lastRowFirstColumn="0" w:lastRowLastColumn="0"/>
-            </w:pPr>
-          </w:p>
-        </w:tc>
-      </w:tr>
-      <w:tr>
-        <w:trPr>
-          <w:cnfStyle w:val="000000100000" w:firstRow="0" w:lastRow="0" w:firstColumn="0" w:lastColumn="0" w:oddVBand="0" w:evenVBand="0" w:oddHBand="1" w:evenHBand="0" w:firstRowFirstColumn="0" w:firstRowLastColumn="0" w:lastRowFirstColumn="0" w:lastRowLastColumn="0"/>
-        </w:trPr>
-        <w:tc>
-          <w:tcPr>
-            <w:cnfStyle w:val="001000000000" w:firstRow="0" w:lastRow="0" w:firstColumn="1" w:lastColumn="0" w:oddVBand="0" w:evenVBand="0" w:oddHBand="0" w:evenHBand="0" w:firstRowFirstColumn="0" w:firstRowLastColumn="0" w:lastRowFirstColumn="0" w:lastRowLastColumn="0"/>
-            <w:tcW w:w="4361" w:type="dxa"/>
-          </w:tcPr>
-          <w:p>
-            <w:r>
-              <w:t xml:space="preserve">            Testovi znanja iz prve pomoći</w:t>
-            </w:r>
-          </w:p>
-        </w:tc>
-        <w:tc>
-          <w:tcPr>
-            <w:tcW w:w="1701" w:type="dxa"/>
-          </w:tcPr>
-          <w:p>
-            <w:pPr>
-              <w:jc w:val="center"/>
-              <w:cnfStyle w:val="000000100000" w:firstRow="0" w:lastRow="0" w:firstColumn="0" w:lastColumn="0" w:oddVBand="0" w:evenVBand="0" w:oddHBand="1" w:evenHBand="0" w:firstRowFirstColumn="0" w:firstRowLastColumn="0" w:lastRowFirstColumn="0" w:lastRowLastColumn="0"/>
-            </w:pPr>
-            <w:r>
-              <w:t>3</w:t>
-            </w:r>
-          </w:p>
-        </w:tc>
-        <w:tc>
-          <w:tcPr>
-            <w:tcW w:w="1701" w:type="dxa"/>
-          </w:tcPr>
-          <w:p>
-            <w:pPr>
-              <w:jc w:val="center"/>
-              <w:cnfStyle w:val="000000100000" w:firstRow="0" w:lastRow="0" w:firstColumn="0" w:lastColumn="0" w:oddVBand="0" w:evenVBand="0" w:oddHBand="1" w:evenHBand="0" w:firstRowFirstColumn="0" w:firstRowLastColumn="0" w:lastRowFirstColumn="0" w:lastRowLastColumn="0"/>
-            </w:pPr>
-            <w:r>
-              <w:t>11</w:t>
-            </w:r>
-            <w:r>
-              <w:t>0</w:t>
-            </w:r>
-          </w:p>
-        </w:tc>
-        <w:tc>
-          <w:tcPr>
-            <w:tcW w:w="1525" w:type="dxa"/>
-          </w:tcPr>
-          <w:p>
-            <w:pPr>
-              <w:jc w:val="center"/>
-              <w:cnfStyle w:val="000000100000" w:firstRow="0" w:lastRow="0" w:firstColumn="0" w:lastColumn="0" w:oddVBand="0" w:evenVBand="0" w:oddHBand="1" w:evenHBand="0" w:firstRowFirstColumn="0" w:firstRowLastColumn="0" w:lastRowFirstColumn="0" w:lastRowLastColumn="0"/>
-            </w:pPr>
-            <w:r>
-              <w:t>33</w:t>
-            </w:r>
-            <w:r>
-              <w:t>0</w:t>
-            </w:r>
-          </w:p>
-        </w:tc>
-      </w:tr>
-      <w:tr>
-        <w:tc>
-          <w:tcPr>
-            <w:cnfStyle w:val="001000000000" w:firstRow="0" w:lastRow="0" w:firstColumn="1" w:lastColumn="0" w:oddVBand="0" w:evenVBand="0" w:oddHBand="0" w:evenHBand="0" w:firstRowFirstColumn="0" w:firstRowLastColumn="0" w:lastRowFirstColumn="0" w:lastRowLastColumn="0"/>
-            <w:tcW w:w="4361" w:type="dxa"/>
-          </w:tcPr>
-          <w:p>
-            <w:r>
-              <w:t xml:space="preserve">            Testovi znanja iz propisa</w:t>
-            </w:r>
-          </w:p>
-        </w:tc>
-        <w:tc>
-          <w:tcPr>
-            <w:tcW w:w="1701" w:type="dxa"/>
-          </w:tcPr>
-          <w:p>
-            <w:pPr>
-              <w:jc w:val="center"/>
-              <w:cnfStyle w:val="000000000000" w:firstRow="0" w:lastRow="0" w:firstColumn="0" w:lastColumn="0" w:oddVBand="0" w:evenVBand="0" w:oddHBand="0" w:evenHBand="0" w:firstRowFirstColumn="0" w:firstRowLastColumn="0" w:lastRowFirstColumn="0" w:lastRowLastColumn="0"/>
-            </w:pPr>
-            <w:r>
-              <w:t>5</w:t>
-            </w:r>
-          </w:p>
-        </w:tc>
-        <w:tc>
-          <w:tcPr>
-            <w:tcW w:w="1701" w:type="dxa"/>
-          </w:tcPr>
-          <w:p>
-            <w:pPr>
-              <w:jc w:val="center"/>
-              <w:cnfStyle w:val="000000000000" w:firstRow="0" w:lastRow="0" w:firstColumn="0" w:lastColumn="0" w:oddVBand="0" w:evenVBand="0" w:oddHBand="0" w:evenHBand="0" w:firstRowFirstColumn="0" w:firstRowLastColumn="0" w:lastRowFirstColumn="0" w:lastRowLastColumn="0"/>
-            </w:pPr>
-            <w:r>
-              <w:t>11</w:t>
-            </w:r>
-            <w:r>
-              <w:t>0</w:t>
-            </w:r>
-          </w:p>
-        </w:tc>
-        <w:tc>
-          <w:tcPr>
-            <w:tcW w:w="1525" w:type="dxa"/>
-          </w:tcPr>
-          <w:p>
-            <w:pPr>
-              <w:jc w:val="center"/>
-              <w:cnfStyle w:val="000000000000" w:firstRow="0" w:lastRow="0" w:firstColumn="0" w:lastColumn="0" w:oddVBand="0" w:evenVBand="0" w:oddHBand="0" w:evenHBand="0" w:firstRowFirstColumn="0" w:firstRowLastColumn="0" w:lastRowFirstColumn="0" w:lastRowLastColumn="0"/>
-            </w:pPr>
-            <w:r>
-              <w:t>55</w:t>
-            </w:r>
-            <w:r>
-              <w:t>0</w:t>
-            </w:r>
-          </w:p>
-        </w:tc>
-      </w:tr>
-      <w:tr>
-        <w:trPr>
-          <w:cnfStyle w:val="000000100000" w:firstRow="0" w:lastRow="0" w:firstColumn="0" w:lastColumn="0" w:oddVBand="0" w:evenVBand="0" w:oddHBand="1" w:evenHBand="0" w:firstRowFirstColumn="0" w:firstRowLastColumn="0" w:lastRowFirstColumn="0" w:lastRowLastColumn="0"/>
-        </w:trPr>
-        <w:tc>
-          <w:tcPr>
-            <w:cnfStyle w:val="001000000000" w:firstRow="0" w:lastRow="0" w:firstColumn="1" w:lastColumn="0" w:oddVBand="0" w:evenVBand="0" w:oddHBand="0" w:evenHBand="0" w:firstRowFirstColumn="0" w:firstRowLastColumn="0" w:lastRowFirstColumn="0" w:lastRowLastColumn="0"/>
-            <w:tcW w:w="4361" w:type="dxa"/>
-          </w:tcPr>
-          <w:p>
-            <w:r>
-              <w:t xml:space="preserve">            Izrada dizajna testova znanja</w:t>
-            </w:r>
-          </w:p>
-        </w:tc>
-        <w:tc>
-          <w:tcPr>
-            <w:tcW w:w="1701" w:type="dxa"/>
-          </w:tcPr>
-          <w:p>
-            <w:pPr>
-              <w:jc w:val="center"/>
-              <w:cnfStyle w:val="000000100000" w:firstRow="0" w:lastRow="0" w:firstColumn="0" w:lastColumn="0" w:oddVBand="0" w:evenVBand="0" w:oddHBand="1" w:evenHBand="0" w:firstRowFirstColumn="0" w:firstRowLastColumn="0" w:lastRowFirstColumn="0" w:lastRowLastColumn="0"/>
-            </w:pPr>
-            <w:r>
-              <w:t>5</w:t>
-            </w:r>
-          </w:p>
-        </w:tc>
-        <w:tc>
-          <w:tcPr>
-            <w:tcW w:w="1701" w:type="dxa"/>
-          </w:tcPr>
-          <w:p>
-            <w:pPr>
-              <w:jc w:val="center"/>
-              <w:cnfStyle w:val="000000100000" w:firstRow="0" w:lastRow="0" w:firstColumn="0" w:lastColumn="0" w:oddVBand="0" w:evenVBand="0" w:oddHBand="1" w:evenHBand="0" w:firstRowFirstColumn="0" w:firstRowLastColumn="0" w:lastRowFirstColumn="0" w:lastRowLastColumn="0"/>
-            </w:pPr>
-            <w:r>
-              <w:t>12</w:t>
-            </w:r>
-            <w:r>
-              <w:t>0</w:t>
-            </w:r>
-          </w:p>
-        </w:tc>
-        <w:tc>
-          <w:tcPr>
-            <w:tcW w:w="1525" w:type="dxa"/>
-          </w:tcPr>
-          <w:p>
-            <w:pPr>
-              <w:jc w:val="center"/>
-              <w:cnfStyle w:val="000000100000" w:firstRow="0" w:lastRow="0" w:firstColumn="0" w:lastColumn="0" w:oddVBand="0" w:evenVBand="0" w:oddHBand="1" w:evenHBand="0" w:firstRowFirstColumn="0" w:firstRowLastColumn="0" w:lastRowFirstColumn="0" w:lastRowLastColumn="0"/>
-            </w:pPr>
-            <w:r>
-              <w:t>6</w:t>
-            </w:r>
-            <w:r>
-              <w:t>00</w:t>
-            </w:r>
-          </w:p>
-        </w:tc>
-      </w:tr>
-      <w:tr>
-        <w:trPr>
-          <w:trHeight w:val="111"/>
-        </w:trPr>
-        <w:tc>
-          <w:tcPr>
-            <w:cnfStyle w:val="001000000000" w:firstRow="0" w:lastRow="0" w:firstColumn="1" w:lastColumn="0" w:oddVBand="0" w:evenVBand="0" w:oddHBand="0" w:evenHBand="0" w:firstRowFirstColumn="0" w:firstRowLastColumn="0" w:lastRowFirstColumn="0" w:lastRowLastColumn="0"/>
-            <w:tcW w:w="4361" w:type="dxa"/>
-          </w:tcPr>
-          <w:p>
-            <w:r>
-              <w:rPr>
-                <w:bCs w:val="0"/>
-              </w:rPr>
-              <w:t>3.</w:t>
-            </w:r>
-            <w:r>
-              <w:t xml:space="preserve"> Sprint</w:t>
-            </w:r>
-          </w:p>
-        </w:tc>
-        <w:tc>
-          <w:tcPr>
-            <w:tcW w:w="1701" w:type="dxa"/>
-          </w:tcPr>
-          <w:p>
-            <w:pPr>
-              <w:jc w:val="center"/>
-              <w:cnfStyle w:val="000000000000" w:firstRow="0" w:lastRow="0" w:firstColumn="0" w:lastColumn="0" w:oddVBand="0" w:evenVBand="0" w:oddHBand="0" w:evenHBand="0" w:firstRowFirstColumn="0" w:firstRowLastColumn="0" w:lastRowFirstColumn="0" w:lastRowLastColumn="0"/>
-              <w:rPr>
-                <w:b/>
-              </w:rPr>
-            </w:pPr>
-          </w:p>
-        </w:tc>
-        <w:tc>
-          <w:tcPr>
-            <w:tcW w:w="1701" w:type="dxa"/>
-          </w:tcPr>
-          <w:p>
-            <w:pPr>
-              <w:jc w:val="center"/>
-              <w:cnfStyle w:val="000000000000" w:firstRow="0" w:lastRow="0" w:firstColumn="0" w:lastColumn="0" w:oddVBand="0" w:evenVBand="0" w:oddHBand="0" w:evenHBand="0" w:firstRowFirstColumn="0" w:firstRowLastColumn="0" w:lastRowFirstColumn="0" w:lastRowLastColumn="0"/>
-              <w:rPr>
-                <w:b/>
-              </w:rPr>
-            </w:pPr>
-          </w:p>
-        </w:tc>
-        <w:tc>
-          <w:tcPr>
-            <w:tcW w:w="1525" w:type="dxa"/>
-          </w:tcPr>
-          <w:p>
-            <w:pPr>
-              <w:jc w:val="center"/>
-              <w:cnfStyle w:val="000000000000" w:firstRow="0" w:lastRow="0" w:firstColumn="0" w:lastColumn="0" w:oddVBand="0" w:evenVBand="0" w:oddHBand="0" w:evenHBand="0" w:firstRowFirstColumn="0" w:firstRowLastColumn="0" w:lastRowFirstColumn="0" w:lastRowLastColumn="0"/>
-              <w:rPr>
-                <w:b/>
-              </w:rPr>
-            </w:pPr>
-            <w:r>
-              <w:rPr>
-                <w:b/>
-              </w:rPr>
-              <w:t>2180</w:t>
-            </w:r>
-          </w:p>
-        </w:tc>
-      </w:tr>
-      <w:tr>
-        <w:trPr>
-          <w:cnfStyle w:val="000000100000" w:firstRow="0" w:lastRow="0" w:firstColumn="0" w:lastColumn="0" w:oddVBand="0" w:evenVBand="0" w:oddHBand="1" w:evenHBand="0" w:firstRowFirstColumn="0" w:firstRowLastColumn="0" w:lastRowFirstColumn="0" w:lastRowLastColumn="0"/>
-          <w:trHeight w:val="111"/>
-        </w:trPr>
-        <w:tc>
-          <w:tcPr>
-            <w:cnfStyle w:val="001000000000" w:firstRow="0" w:lastRow="0" w:firstColumn="1" w:lastColumn="0" w:oddVBand="0" w:evenVBand="0" w:oddHBand="0" w:evenHBand="0" w:firstRowFirstColumn="0" w:firstRowLastColumn="0" w:lastRowFirstColumn="0" w:lastRowLastColumn="0"/>
-            <w:tcW w:w="4361" w:type="dxa"/>
-          </w:tcPr>
-          <w:p>
-            <w:pPr>
-              <w:rPr>
-                <w:bCs w:val="0"/>
-              </w:rPr>
-            </w:pPr>
-            <w:r>
-              <w:rPr>
-                <w:bCs w:val="0"/>
-              </w:rPr>
-              <w:t xml:space="preserve">       Dodavanje polaznika</w:t>
-            </w:r>
-          </w:p>
-        </w:tc>
-        <w:tc>
-          <w:tcPr>
-            <w:tcW w:w="1701" w:type="dxa"/>
-          </w:tcPr>
-          <w:p>
-            <w:pPr>
-              <w:jc w:val="center"/>
-              <w:cnfStyle w:val="000000100000" w:firstRow="0" w:lastRow="0" w:firstColumn="0" w:lastColumn="0" w:oddVBand="0" w:evenVBand="0" w:oddHBand="1" w:evenHBand="0" w:firstRowFirstColumn="0" w:firstRowLastColumn="0" w:lastRowFirstColumn="0" w:lastRowLastColumn="0"/>
-            </w:pPr>
-            <w:r>
-              <w:t>2</w:t>
-            </w:r>
-          </w:p>
-        </w:tc>
-        <w:tc>
-          <w:tcPr>
-            <w:tcW w:w="1701" w:type="dxa"/>
-          </w:tcPr>
-          <w:p>
-            <w:pPr>
-              <w:jc w:val="center"/>
-              <w:cnfStyle w:val="000000100000" w:firstRow="0" w:lastRow="0" w:firstColumn="0" w:lastColumn="0" w:oddVBand="0" w:evenVBand="0" w:oddHBand="1" w:evenHBand="0" w:firstRowFirstColumn="0" w:firstRowLastColumn="0" w:lastRowFirstColumn="0" w:lastRowLastColumn="0"/>
-            </w:pPr>
-            <w:r>
-              <w:t>11</w:t>
-            </w:r>
-            <w:r>
-              <w:t>0</w:t>
-            </w:r>
-          </w:p>
-        </w:tc>
-        <w:tc>
-          <w:tcPr>
-            <w:tcW w:w="1525" w:type="dxa"/>
-          </w:tcPr>
-          <w:p>
-            <w:pPr>
-              <w:jc w:val="center"/>
-              <w:cnfStyle w:val="000000100000" w:firstRow="0" w:lastRow="0" w:firstColumn="0" w:lastColumn="0" w:oddVBand="0" w:evenVBand="0" w:oddHBand="1" w:evenHBand="0" w:firstRowFirstColumn="0" w:firstRowLastColumn="0" w:lastRowFirstColumn="0" w:lastRowLastColumn="0"/>
-            </w:pPr>
-            <w:r>
-              <w:t>22</w:t>
-            </w:r>
-            <w:r>
-              <w:t>0</w:t>
-            </w:r>
-          </w:p>
-        </w:tc>
-      </w:tr>
-      <w:tr>
-        <w:trPr>
-          <w:trHeight w:val="111"/>
-        </w:trPr>
-        <w:tc>
-          <w:tcPr>
-            <w:cnfStyle w:val="001000000000" w:firstRow="0" w:lastRow="0" w:firstColumn="1" w:lastColumn="0" w:oddVBand="0" w:evenVBand="0" w:oddHBand="0" w:evenHBand="0" w:firstRowFirstColumn="0" w:firstRowLastColumn="0" w:lastRowFirstColumn="0" w:lastRowLastColumn="0"/>
-            <w:tcW w:w="4361" w:type="dxa"/>
-          </w:tcPr>
-          <w:p>
-            <w:pPr>
-              <w:rPr>
-                <w:bCs w:val="0"/>
-              </w:rPr>
-            </w:pPr>
-            <w:r>
-              <w:rPr>
-                <w:bCs w:val="0"/>
-              </w:rPr>
-              <w:t xml:space="preserve">       Prilagođen dizajn prema ovlastima</w:t>
-            </w:r>
-          </w:p>
-        </w:tc>
-        <w:tc>
-          <w:tcPr>
-            <w:tcW w:w="1701" w:type="dxa"/>
-          </w:tcPr>
-          <w:p>
-            <w:pPr>
-              <w:jc w:val="center"/>
-              <w:cnfStyle w:val="000000000000" w:firstRow="0" w:lastRow="0" w:firstColumn="0" w:lastColumn="0" w:oddVBand="0" w:evenVBand="0" w:oddHBand="0" w:evenHBand="0" w:firstRowFirstColumn="0" w:firstRowLastColumn="0" w:lastRowFirstColumn="0" w:lastRowLastColumn="0"/>
-              <w:rPr>
-                <w:b/>
-              </w:rPr>
-            </w:pPr>
-          </w:p>
-        </w:tc>
-        <w:tc>
-          <w:tcPr>
-            <w:tcW w:w="1701" w:type="dxa"/>
-          </w:tcPr>
-          <w:p>
-            <w:pPr>
-              <w:jc w:val="center"/>
-              <w:cnfStyle w:val="000000000000" w:firstRow="0" w:lastRow="0" w:firstColumn="0" w:lastColumn="0" w:oddVBand="0" w:evenVBand="0" w:oddHBand="0" w:evenHBand="0" w:firstRowFirstColumn="0" w:firstRowLastColumn="0" w:lastRowFirstColumn="0" w:lastRowLastColumn="0"/>
-              <w:rPr>
-                <w:b/>
-              </w:rPr>
-            </w:pPr>
-          </w:p>
-        </w:tc>
-        <w:tc>
-          <w:tcPr>
-            <w:tcW w:w="1525" w:type="dxa"/>
-          </w:tcPr>
-          <w:p>
-            <w:pPr>
-              <w:jc w:val="center"/>
-              <w:cnfStyle w:val="000000000000" w:firstRow="0" w:lastRow="0" w:firstColumn="0" w:lastColumn="0" w:oddVBand="0" w:evenVBand="0" w:oddHBand="0" w:evenHBand="0" w:firstRowFirstColumn="0" w:firstRowLastColumn="0" w:lastRowFirstColumn="0" w:lastRowLastColumn="0"/>
-              <w:rPr>
-                <w:b/>
-              </w:rPr>
-            </w:pPr>
-          </w:p>
-        </w:tc>
-      </w:tr>
-      <w:tr>
-        <w:trPr>
-          <w:cnfStyle w:val="000000100000" w:firstRow="0" w:lastRow="0" w:firstColumn="0" w:lastColumn="0" w:oddVBand="0" w:evenVBand="0" w:oddHBand="1" w:evenHBand="0" w:firstRowFirstColumn="0" w:firstRowLastColumn="0" w:lastRowFirstColumn="0" w:lastRowLastColumn="0"/>
-          <w:trHeight w:val="111"/>
-        </w:trPr>
-        <w:tc>
-          <w:tcPr>
-            <w:cnfStyle w:val="001000000000" w:firstRow="0" w:lastRow="0" w:firstColumn="1" w:lastColumn="0" w:oddVBand="0" w:evenVBand="0" w:oddHBand="0" w:evenHBand="0" w:firstRowFirstColumn="0" w:firstRowLastColumn="0" w:lastRowFirstColumn="0" w:lastRowLastColumn="0"/>
-            <w:tcW w:w="4361" w:type="dxa"/>
-          </w:tcPr>
-          <w:p>
-            <w:pPr>
-              <w:rPr>
-                <w:bCs w:val="0"/>
-              </w:rPr>
-            </w:pPr>
-            <w:r>
-              <w:rPr>
-                <w:bCs w:val="0"/>
-              </w:rPr>
-              <w:t xml:space="preserve">             Dorada sučelja neregistriranog</w:t>
-            </w:r>
-          </w:p>
-          <w:p>
-            <w:pPr>
-              <w:rPr>
-                <w:bCs w:val="0"/>
-              </w:rPr>
-            </w:pPr>
-            <w:r>
-              <w:rPr>
-                <w:bCs w:val="0"/>
-              </w:rPr>
-              <w:t xml:space="preserve">             Korisnika</w:t>
-            </w:r>
-          </w:p>
-        </w:tc>
-        <w:tc>
-          <w:tcPr>
-            <w:tcW w:w="1701" w:type="dxa"/>
-          </w:tcPr>
-          <w:p>
-            <w:pPr>
-              <w:jc w:val="center"/>
-              <w:cnfStyle w:val="000000100000" w:firstRow="0" w:lastRow="0" w:firstColumn="0" w:lastColumn="0" w:oddVBand="0" w:evenVBand="0" w:oddHBand="1" w:evenHBand="0" w:firstRowFirstColumn="0" w:firstRowLastColumn="0" w:lastRowFirstColumn="0" w:lastRowLastColumn="0"/>
-            </w:pPr>
-            <w:r>
-              <w:t>3</w:t>
-            </w:r>
-          </w:p>
-        </w:tc>
-        <w:tc>
-          <w:tcPr>
-            <w:tcW w:w="1701" w:type="dxa"/>
-          </w:tcPr>
-          <w:p>
-            <w:pPr>
-              <w:jc w:val="center"/>
-              <w:cnfStyle w:val="000000100000" w:firstRow="0" w:lastRow="0" w:firstColumn="0" w:lastColumn="0" w:oddVBand="0" w:evenVBand="0" w:oddHBand="1" w:evenHBand="0" w:firstRowFirstColumn="0" w:firstRowLastColumn="0" w:lastRowFirstColumn="0" w:lastRowLastColumn="0"/>
-            </w:pPr>
-            <w:r>
-              <w:t>12</w:t>
-            </w:r>
-            <w:r>
-              <w:t>0</w:t>
-            </w:r>
-          </w:p>
-        </w:tc>
-        <w:tc>
-          <w:tcPr>
-            <w:tcW w:w="1525" w:type="dxa"/>
-          </w:tcPr>
-          <w:p>
-            <w:pPr>
-              <w:jc w:val="center"/>
-              <w:cnfStyle w:val="000000100000" w:firstRow="0" w:lastRow="0" w:firstColumn="0" w:lastColumn="0" w:oddVBand="0" w:evenVBand="0" w:oddHBand="1" w:evenHBand="0" w:firstRowFirstColumn="0" w:firstRowLastColumn="0" w:lastRowFirstColumn="0" w:lastRowLastColumn="0"/>
-            </w:pPr>
-            <w:r>
-              <w:t>36</w:t>
-            </w:r>
-            <w:r>
-              <w:t>0</w:t>
-            </w:r>
-          </w:p>
-        </w:tc>
-      </w:tr>
-      <w:tr>
-        <w:trPr>
-          <w:trHeight w:val="111"/>
-        </w:trPr>
-        <w:tc>
-          <w:tcPr>
-            <w:cnfStyle w:val="001000000000" w:firstRow="0" w:lastRow="0" w:firstColumn="1" w:lastColumn="0" w:oddVBand="0" w:evenVBand="0" w:oddHBand="0" w:evenHBand="0" w:firstRowFirstColumn="0" w:firstRowLastColumn="0" w:lastRowFirstColumn="0" w:lastRowLastColumn="0"/>
-            <w:tcW w:w="4361" w:type="dxa"/>
-          </w:tcPr>
-          <w:p>
-            <w:pPr>
-              <w:rPr>
-                <w:bCs w:val="0"/>
-              </w:rPr>
-            </w:pPr>
-            <w:r>
-              <w:rPr>
-                <w:bCs w:val="0"/>
-              </w:rPr>
-              <w:t xml:space="preserve">             Izrada sučelja zaposlenika</w:t>
-            </w:r>
-          </w:p>
-        </w:tc>
-        <w:tc>
-          <w:tcPr>
-            <w:tcW w:w="1701" w:type="dxa"/>
-          </w:tcPr>
-          <w:p>
-            <w:pPr>
-              <w:jc w:val="center"/>
-              <w:cnfStyle w:val="000000000000" w:firstRow="0" w:lastRow="0" w:firstColumn="0" w:lastColumn="0" w:oddVBand="0" w:evenVBand="0" w:oddHBand="0" w:evenHBand="0" w:firstRowFirstColumn="0" w:firstRowLastColumn="0" w:lastRowFirstColumn="0" w:lastRowLastColumn="0"/>
-            </w:pPr>
-            <w:r>
-              <w:t>3</w:t>
-            </w:r>
-          </w:p>
-        </w:tc>
-        <w:tc>
-          <w:tcPr>
-            <w:tcW w:w="1701" w:type="dxa"/>
-          </w:tcPr>
-          <w:p>
-            <w:pPr>
-              <w:jc w:val="center"/>
-              <w:cnfStyle w:val="000000000000" w:firstRow="0" w:lastRow="0" w:firstColumn="0" w:lastColumn="0" w:oddVBand="0" w:evenVBand="0" w:oddHBand="0" w:evenHBand="0" w:firstRowFirstColumn="0" w:firstRowLastColumn="0" w:lastRowFirstColumn="0" w:lastRowLastColumn="0"/>
-            </w:pPr>
-            <w:r>
-              <w:t>12</w:t>
-            </w:r>
-            <w:r>
-              <w:t>0</w:t>
-            </w:r>
-          </w:p>
-        </w:tc>
-        <w:tc>
-          <w:tcPr>
-            <w:tcW w:w="1525" w:type="dxa"/>
-          </w:tcPr>
-          <w:p>
-            <w:pPr>
-              <w:jc w:val="center"/>
-              <w:cnfStyle w:val="000000000000" w:firstRow="0" w:lastRow="0" w:firstColumn="0" w:lastColumn="0" w:oddVBand="0" w:evenVBand="0" w:oddHBand="0" w:evenHBand="0" w:firstRowFirstColumn="0" w:firstRowLastColumn="0" w:lastRowFirstColumn="0" w:lastRowLastColumn="0"/>
-            </w:pPr>
-            <w:r>
-              <w:t>36</w:t>
-            </w:r>
-            <w:r>
-              <w:t>0</w:t>
-            </w:r>
-          </w:p>
-        </w:tc>
-      </w:tr>
-      <w:tr>
-        <w:trPr>
-          <w:cnfStyle w:val="000000100000" w:firstRow="0" w:lastRow="0" w:firstColumn="0" w:lastColumn="0" w:oddVBand="0" w:evenVBand="0" w:oddHBand="1" w:evenHBand="0" w:firstRowFirstColumn="0" w:firstRowLastColumn="0" w:lastRowFirstColumn="0" w:lastRowLastColumn="0"/>
-          <w:trHeight w:val="111"/>
-        </w:trPr>
-        <w:tc>
-          <w:tcPr>
-            <w:cnfStyle w:val="001000000000" w:firstRow="0" w:lastRow="0" w:firstColumn="1" w:lastColumn="0" w:oddVBand="0" w:evenVBand="0" w:oddHBand="0" w:evenHBand="0" w:firstRowFirstColumn="0" w:firstRowLastColumn="0" w:lastRowFirstColumn="0" w:lastRowLastColumn="0"/>
-            <w:tcW w:w="4361" w:type="dxa"/>
-          </w:tcPr>
-          <w:p>
-            <w:pPr>
-              <w:rPr>
-                <w:bCs w:val="0"/>
-              </w:rPr>
-            </w:pPr>
-            <w:r>
-              <w:rPr>
-                <w:bCs w:val="0"/>
-              </w:rPr>
-              <w:t xml:space="preserve">             Izrada sučelja polaznika</w:t>
-            </w:r>
-          </w:p>
-        </w:tc>
-        <w:tc>
-          <w:tcPr>
-            <w:tcW w:w="1701" w:type="dxa"/>
-          </w:tcPr>
-          <w:p>
-            <w:pPr>
-              <w:jc w:val="center"/>
-              <w:cnfStyle w:val="000000100000" w:firstRow="0" w:lastRow="0" w:firstColumn="0" w:lastColumn="0" w:oddVBand="0" w:evenVBand="0" w:oddHBand="1" w:evenHBand="0" w:firstRowFirstColumn="0" w:firstRowLastColumn="0" w:lastRowFirstColumn="0" w:lastRowLastColumn="0"/>
-            </w:pPr>
-            <w:r>
-              <w:t>3</w:t>
-            </w:r>
-          </w:p>
-        </w:tc>
-        <w:tc>
-          <w:tcPr>
-            <w:tcW w:w="1701" w:type="dxa"/>
-          </w:tcPr>
-          <w:p>
-            <w:pPr>
-              <w:jc w:val="center"/>
-              <w:cnfStyle w:val="000000100000" w:firstRow="0" w:lastRow="0" w:firstColumn="0" w:lastColumn="0" w:oddVBand="0" w:evenVBand="0" w:oddHBand="1" w:evenHBand="0" w:firstRowFirstColumn="0" w:firstRowLastColumn="0" w:lastRowFirstColumn="0" w:lastRowLastColumn="0"/>
-            </w:pPr>
-            <w:r>
-              <w:t>12</w:t>
-            </w:r>
-            <w:r>
-              <w:t>0</w:t>
-            </w:r>
-          </w:p>
-        </w:tc>
-        <w:tc>
-          <w:tcPr>
-            <w:tcW w:w="1525" w:type="dxa"/>
-          </w:tcPr>
-          <w:p>
-            <w:pPr>
-              <w:jc w:val="center"/>
-              <w:cnfStyle w:val="000000100000" w:firstRow="0" w:lastRow="0" w:firstColumn="0" w:lastColumn="0" w:oddVBand="0" w:evenVBand="0" w:oddHBand="1" w:evenHBand="0" w:firstRowFirstColumn="0" w:firstRowLastColumn="0" w:lastRowFirstColumn="0" w:lastRowLastColumn="0"/>
-            </w:pPr>
-            <w:r>
-              <w:t>36</w:t>
-            </w:r>
-            <w:r>
-              <w:t>0</w:t>
-            </w:r>
-          </w:p>
-        </w:tc>
-      </w:tr>
-      <w:tr>
-        <w:trPr>
-          <w:trHeight w:val="111"/>
-        </w:trPr>
-        <w:tc>
-          <w:tcPr>
-            <w:cnfStyle w:val="001000000000" w:firstRow="0" w:lastRow="0" w:firstColumn="1" w:lastColumn="0" w:oddVBand="0" w:evenVBand="0" w:oddHBand="0" w:evenHBand="0" w:firstRowFirstColumn="0" w:firstRowLastColumn="0" w:lastRowFirstColumn="0" w:lastRowLastColumn="0"/>
-            <w:tcW w:w="4361" w:type="dxa"/>
-          </w:tcPr>
-          <w:p>
-            <w:pPr>
-              <w:rPr>
-                <w:bCs w:val="0"/>
-              </w:rPr>
-            </w:pPr>
-            <w:r>
-              <w:rPr>
-                <w:bCs w:val="0"/>
-              </w:rPr>
-              <w:t xml:space="preserve">      Informacije o polaznicima</w:t>
-            </w:r>
-          </w:p>
-        </w:tc>
-        <w:tc>
-          <w:tcPr>
-            <w:tcW w:w="1701" w:type="dxa"/>
-          </w:tcPr>
-          <w:p>
-            <w:pPr>
-              <w:jc w:val="center"/>
-              <w:cnfStyle w:val="000000000000" w:firstRow="0" w:lastRow="0" w:firstColumn="0" w:lastColumn="0" w:oddVBand="0" w:evenVBand="0" w:oddHBand="0" w:evenHBand="0" w:firstRowFirstColumn="0" w:firstRowLastColumn="0" w:lastRowFirstColumn="0" w:lastRowLastColumn="0"/>
-            </w:pPr>
-            <w:r>
-              <w:t>8</w:t>
-            </w:r>
-          </w:p>
-        </w:tc>
-        <w:tc>
-          <w:tcPr>
-            <w:tcW w:w="1701" w:type="dxa"/>
-          </w:tcPr>
-          <w:p>
-            <w:pPr>
-              <w:jc w:val="center"/>
-              <w:cnfStyle w:val="000000000000" w:firstRow="0" w:lastRow="0" w:firstColumn="0" w:lastColumn="0" w:oddVBand="0" w:evenVBand="0" w:oddHBand="0" w:evenHBand="0" w:firstRowFirstColumn="0" w:firstRowLastColumn="0" w:lastRowFirstColumn="0" w:lastRowLastColumn="0"/>
-            </w:pPr>
-            <w:r>
-              <w:t>11</w:t>
-            </w:r>
-            <w:r>
-              <w:t>0</w:t>
-            </w:r>
-          </w:p>
-        </w:tc>
-        <w:tc>
-          <w:tcPr>
-            <w:tcW w:w="1525" w:type="dxa"/>
-          </w:tcPr>
-          <w:p>
-            <w:pPr>
-              <w:jc w:val="center"/>
-              <w:cnfStyle w:val="000000000000" w:firstRow="0" w:lastRow="0" w:firstColumn="0" w:lastColumn="0" w:oddVBand="0" w:evenVBand="0" w:oddHBand="0" w:evenHBand="0" w:firstRowFirstColumn="0" w:firstRowLastColumn="0" w:lastRowFirstColumn="0" w:lastRowLastColumn="0"/>
-            </w:pPr>
-            <w:r>
-              <w:t>88</w:t>
-            </w:r>
-            <w:r>
-              <w:t>0</w:t>
-            </w:r>
-          </w:p>
-        </w:tc>
-      </w:tr>
-      <w:tr>
-        <w:trPr>
-          <w:cnfStyle w:val="000000100000" w:firstRow="0" w:lastRow="0" w:firstColumn="0" w:lastColumn="0" w:oddVBand="0" w:evenVBand="0" w:oddHBand="1" w:evenHBand="0" w:firstRowFirstColumn="0" w:firstRowLastColumn="0" w:lastRowFirstColumn="0" w:lastRowLastColumn="0"/>
-          <w:trHeight w:val="111"/>
-        </w:trPr>
-        <w:tc>
-          <w:tcPr>
-            <w:cnfStyle w:val="001000000000" w:firstRow="0" w:lastRow="0" w:firstColumn="1" w:lastColumn="0" w:oddVBand="0" w:evenVBand="0" w:oddHBand="0" w:evenHBand="0" w:firstRowFirstColumn="0" w:firstRowLastColumn="0" w:lastRowFirstColumn="0" w:lastRowLastColumn="0"/>
-            <w:tcW w:w="4361" w:type="dxa"/>
-          </w:tcPr>
-          <w:p>
-            <w:pPr>
-              <w:rPr>
-                <w:bCs w:val="0"/>
-              </w:rPr>
-            </w:pPr>
-            <w:r>
-              <w:rPr>
-                <w:bCs w:val="0"/>
-              </w:rPr>
-              <w:t>4.Sprint</w:t>
-            </w:r>
-          </w:p>
-        </w:tc>
-        <w:tc>
-          <w:tcPr>
-            <w:tcW w:w="1701" w:type="dxa"/>
-          </w:tcPr>
-          <w:p>
-            <w:pPr>
-              <w:jc w:val="center"/>
-              <w:cnfStyle w:val="000000100000" w:firstRow="0" w:lastRow="0" w:firstColumn="0" w:lastColumn="0" w:oddVBand="0" w:evenVBand="0" w:oddHBand="1" w:evenHBand="0" w:firstRowFirstColumn="0" w:firstRowLastColumn="0" w:lastRowFirstColumn="0" w:lastRowLastColumn="0"/>
-            </w:pPr>
-          </w:p>
-        </w:tc>
-        <w:tc>
-          <w:tcPr>
-            <w:tcW w:w="1701" w:type="dxa"/>
-          </w:tcPr>
-          <w:p>
-            <w:pPr>
-              <w:jc w:val="center"/>
-              <w:cnfStyle w:val="000000100000" w:firstRow="0" w:lastRow="0" w:firstColumn="0" w:lastColumn="0" w:oddVBand="0" w:evenVBand="0" w:oddHBand="1" w:evenHBand="0" w:firstRowFirstColumn="0" w:firstRowLastColumn="0" w:lastRowFirstColumn="0" w:lastRowLastColumn="0"/>
-            </w:pPr>
-          </w:p>
-        </w:tc>
-        <w:tc>
-          <w:tcPr>
-            <w:tcW w:w="1525" w:type="dxa"/>
-          </w:tcPr>
-          <w:p>
-            <w:pPr>
-              <w:jc w:val="center"/>
-              <w:cnfStyle w:val="000000100000" w:firstRow="0" w:lastRow="0" w:firstColumn="0" w:lastColumn="0" w:oddVBand="0" w:evenVBand="0" w:oddHBand="1" w:evenHBand="0" w:firstRowFirstColumn="0" w:firstRowLastColumn="0" w:lastRowFirstColumn="0" w:lastRowLastColumn="0"/>
-              <w:rPr>
-                <w:b/>
-              </w:rPr>
-            </w:pPr>
-            <w:r>
-              <w:rPr>
-                <w:b/>
-              </w:rPr>
-              <w:t>4020</w:t>
-            </w:r>
-          </w:p>
-        </w:tc>
-      </w:tr>
-      <w:tr>
-        <w:trPr>
-          <w:trHeight w:val="111"/>
-        </w:trPr>
-        <w:tc>
-          <w:tcPr>
-            <w:cnfStyle w:val="001000000000" w:firstRow="0" w:lastRow="0" w:firstColumn="1" w:lastColumn="0" w:oddVBand="0" w:evenVBand="0" w:oddHBand="0" w:evenHBand="0" w:firstRowFirstColumn="0" w:firstRowLastColumn="0" w:lastRowFirstColumn="0" w:lastRowLastColumn="0"/>
-            <w:tcW w:w="4361" w:type="dxa"/>
-          </w:tcPr>
-          <w:p>
-            <w:pPr>
-              <w:rPr>
-                <w:bCs w:val="0"/>
-              </w:rPr>
-            </w:pPr>
-            <w:r>
-              <w:rPr>
-                <w:bCs w:val="0"/>
-              </w:rPr>
-              <w:t xml:space="preserve">      Dodjela polaznika instruktoru</w:t>
-            </w:r>
-          </w:p>
-        </w:tc>
-        <w:tc>
-          <w:tcPr>
-            <w:tcW w:w="1701" w:type="dxa"/>
-          </w:tcPr>
-          <w:p>
-            <w:pPr>
-              <w:jc w:val="center"/>
-              <w:cnfStyle w:val="000000000000" w:firstRow="0" w:lastRow="0" w:firstColumn="0" w:lastColumn="0" w:oddVBand="0" w:evenVBand="0" w:oddHBand="0" w:evenHBand="0" w:firstRowFirstColumn="0" w:firstRowLastColumn="0" w:lastRowFirstColumn="0" w:lastRowLastColumn="0"/>
-            </w:pPr>
-            <w:r>
-              <w:t>3</w:t>
-            </w:r>
-          </w:p>
-        </w:tc>
-        <w:tc>
-          <w:tcPr>
-            <w:tcW w:w="1701" w:type="dxa"/>
-          </w:tcPr>
-          <w:p>
-            <w:pPr>
-              <w:jc w:val="center"/>
-              <w:cnfStyle w:val="000000000000" w:firstRow="0" w:lastRow="0" w:firstColumn="0" w:lastColumn="0" w:oddVBand="0" w:evenVBand="0" w:oddHBand="0" w:evenHBand="0" w:firstRowFirstColumn="0" w:firstRowLastColumn="0" w:lastRowFirstColumn="0" w:lastRowLastColumn="0"/>
-            </w:pPr>
-            <w:r>
-              <w:t>11</w:t>
-            </w:r>
-            <w:r>
-              <w:t>0</w:t>
-            </w:r>
-          </w:p>
-        </w:tc>
-        <w:tc>
-          <w:tcPr>
-            <w:tcW w:w="1525" w:type="dxa"/>
-          </w:tcPr>
-          <w:p>
-            <w:pPr>
-              <w:jc w:val="center"/>
-              <w:cnfStyle w:val="000000000000" w:firstRow="0" w:lastRow="0" w:firstColumn="0" w:lastColumn="0" w:oddVBand="0" w:evenVBand="0" w:oddHBand="0" w:evenHBand="0" w:firstRowFirstColumn="0" w:firstRowLastColumn="0" w:lastRowFirstColumn="0" w:lastRowLastColumn="0"/>
-            </w:pPr>
-            <w:r>
-              <w:t>33</w:t>
-            </w:r>
-            <w:r>
-              <w:t>0</w:t>
-            </w:r>
-          </w:p>
-        </w:tc>
-      </w:tr>
-      <w:tr>
-        <w:trPr>
-          <w:cnfStyle w:val="000000100000" w:firstRow="0" w:lastRow="0" w:firstColumn="0" w:lastColumn="0" w:oddVBand="0" w:evenVBand="0" w:oddHBand="1" w:evenHBand="0" w:firstRowFirstColumn="0" w:firstRowLastColumn="0" w:lastRowFirstColumn="0" w:lastRowLastColumn="0"/>
-          <w:trHeight w:val="111"/>
-        </w:trPr>
-        <w:tc>
-          <w:tcPr>
-            <w:cnfStyle w:val="001000000000" w:firstRow="0" w:lastRow="0" w:firstColumn="1" w:lastColumn="0" w:oddVBand="0" w:evenVBand="0" w:oddHBand="0" w:evenHBand="0" w:firstRowFirstColumn="0" w:firstRowLastColumn="0" w:lastRowFirstColumn="0" w:lastRowLastColumn="0"/>
-            <w:tcW w:w="4361" w:type="dxa"/>
-          </w:tcPr>
-          <w:p>
-            <w:pPr>
-              <w:rPr>
-                <w:bCs w:val="0"/>
-              </w:rPr>
-            </w:pPr>
-            <w:r>
-              <w:rPr>
-                <w:bCs w:val="0"/>
-              </w:rPr>
-              <w:t xml:space="preserve">      Slanje obavijesti polaznicima </w:t>
-            </w:r>
-          </w:p>
-        </w:tc>
-        <w:tc>
-          <w:tcPr>
-            <w:tcW w:w="1701" w:type="dxa"/>
-          </w:tcPr>
-          <w:p>
-            <w:pPr>
-              <w:jc w:val="center"/>
-              <w:cnfStyle w:val="000000100000" w:firstRow="0" w:lastRow="0" w:firstColumn="0" w:lastColumn="0" w:oddVBand="0" w:evenVBand="0" w:oddHBand="1" w:evenHBand="0" w:firstRowFirstColumn="0" w:firstRowLastColumn="0" w:lastRowFirstColumn="0" w:lastRowLastColumn="0"/>
-            </w:pPr>
-            <w:r>
-              <w:t>8</w:t>
-            </w:r>
-          </w:p>
-        </w:tc>
-        <w:tc>
-          <w:tcPr>
-            <w:tcW w:w="1701" w:type="dxa"/>
-          </w:tcPr>
-          <w:p>
-            <w:pPr>
-              <w:jc w:val="center"/>
-              <w:cnfStyle w:val="000000100000" w:firstRow="0" w:lastRow="0" w:firstColumn="0" w:lastColumn="0" w:oddVBand="0" w:evenVBand="0" w:oddHBand="1" w:evenHBand="0" w:firstRowFirstColumn="0" w:firstRowLastColumn="0" w:lastRowFirstColumn="0" w:lastRowLastColumn="0"/>
-            </w:pPr>
-            <w:r>
-              <w:t>11</w:t>
-            </w:r>
-            <w:r>
-              <w:t>0</w:t>
-            </w:r>
-          </w:p>
-        </w:tc>
-        <w:tc>
-          <w:tcPr>
-            <w:tcW w:w="1525" w:type="dxa"/>
-          </w:tcPr>
-          <w:p>
-            <w:pPr>
-              <w:jc w:val="center"/>
-              <w:cnfStyle w:val="000000100000" w:firstRow="0" w:lastRow="0" w:firstColumn="0" w:lastColumn="0" w:oddVBand="0" w:evenVBand="0" w:oddHBand="1" w:evenHBand="0" w:firstRowFirstColumn="0" w:firstRowLastColumn="0" w:lastRowFirstColumn="0" w:lastRowLastColumn="0"/>
-            </w:pPr>
-            <w:r>
-              <w:t>88</w:t>
-            </w:r>
-            <w:r>
-              <w:t>0</w:t>
-            </w:r>
-          </w:p>
-        </w:tc>
-      </w:tr>
-      <w:tr>
-        <w:trPr>
-          <w:trHeight w:val="111"/>
-        </w:trPr>
-        <w:tc>
-          <w:tcPr>
-            <w:cnfStyle w:val="001000000000" w:firstRow="0" w:lastRow="0" w:firstColumn="1" w:lastColumn="0" w:oddVBand="0" w:evenVBand="0" w:oddHBand="0" w:evenHBand="0" w:firstRowFirstColumn="0" w:firstRowLastColumn="0" w:lastRowFirstColumn="0" w:lastRowLastColumn="0"/>
-            <w:tcW w:w="4361" w:type="dxa"/>
-          </w:tcPr>
-          <w:p>
-            <w:pPr>
-              <w:rPr>
-                <w:bCs w:val="0"/>
-              </w:rPr>
-            </w:pPr>
-            <w:r>
-              <w:rPr>
-                <w:bCs w:val="0"/>
-              </w:rPr>
-              <w:t xml:space="preserve">      Informacija o prošlim ispitima</w:t>
-            </w:r>
-          </w:p>
-        </w:tc>
-        <w:tc>
-          <w:tcPr>
-            <w:tcW w:w="1701" w:type="dxa"/>
-          </w:tcPr>
-          <w:p>
-            <w:pPr>
-              <w:jc w:val="center"/>
-              <w:cnfStyle w:val="000000000000" w:firstRow="0" w:lastRow="0" w:firstColumn="0" w:lastColumn="0" w:oddVBand="0" w:evenVBand="0" w:oddHBand="0" w:evenHBand="0" w:firstRowFirstColumn="0" w:firstRowLastColumn="0" w:lastRowFirstColumn="0" w:lastRowLastColumn="0"/>
-            </w:pPr>
-            <w:r>
-              <w:t>3</w:t>
-            </w:r>
-          </w:p>
-        </w:tc>
-        <w:tc>
-          <w:tcPr>
-            <w:tcW w:w="1701" w:type="dxa"/>
-          </w:tcPr>
-          <w:p>
-            <w:pPr>
-              <w:jc w:val="center"/>
-              <w:cnfStyle w:val="000000000000" w:firstRow="0" w:lastRow="0" w:firstColumn="0" w:lastColumn="0" w:oddVBand="0" w:evenVBand="0" w:oddHBand="0" w:evenHBand="0" w:firstRowFirstColumn="0" w:firstRowLastColumn="0" w:lastRowFirstColumn="0" w:lastRowLastColumn="0"/>
-            </w:pPr>
-            <w:r>
-              <w:t>11</w:t>
-            </w:r>
-            <w:r>
-              <w:t>0</w:t>
-            </w:r>
-          </w:p>
-        </w:tc>
-        <w:tc>
-          <w:tcPr>
-            <w:tcW w:w="1525" w:type="dxa"/>
-          </w:tcPr>
-          <w:p>
-            <w:pPr>
-              <w:jc w:val="center"/>
-              <w:cnfStyle w:val="000000000000" w:firstRow="0" w:lastRow="0" w:firstColumn="0" w:lastColumn="0" w:oddVBand="0" w:evenVBand="0" w:oddHBand="0" w:evenHBand="0" w:firstRowFirstColumn="0" w:firstRowLastColumn="0" w:lastRowFirstColumn="0" w:lastRowLastColumn="0"/>
-            </w:pPr>
-            <w:r>
-              <w:t>33</w:t>
-            </w:r>
-            <w:r>
-              <w:t>0</w:t>
-            </w:r>
-          </w:p>
-        </w:tc>
-      </w:tr>
-      <w:tr>
-        <w:trPr>
-          <w:cnfStyle w:val="000000100000" w:firstRow="0" w:lastRow="0" w:firstColumn="0" w:lastColumn="0" w:oddVBand="0" w:evenVBand="0" w:oddHBand="1" w:evenHBand="0" w:firstRowFirstColumn="0" w:firstRowLastColumn="0" w:lastRowFirstColumn="0" w:lastRowLastColumn="0"/>
-          <w:trHeight w:val="111"/>
-        </w:trPr>
-        <w:tc>
-          <w:tcPr>
-            <w:cnfStyle w:val="001000000000" w:firstRow="0" w:lastRow="0" w:firstColumn="1" w:lastColumn="0" w:oddVBand="0" w:evenVBand="0" w:oddHBand="0" w:evenHBand="0" w:firstRowFirstColumn="0" w:firstRowLastColumn="0" w:lastRowFirstColumn="0" w:lastRowLastColumn="0"/>
-            <w:tcW w:w="4361" w:type="dxa"/>
-          </w:tcPr>
-          <w:p>
-            <w:pPr>
-              <w:rPr>
-                <w:bCs w:val="0"/>
-              </w:rPr>
-            </w:pPr>
-            <w:r>
-              <w:rPr>
-                <w:bCs w:val="0"/>
-              </w:rPr>
-              <w:t xml:space="preserve">      Raspored vožnje</w:t>
-            </w:r>
-          </w:p>
-        </w:tc>
-        <w:tc>
-          <w:tcPr>
-            <w:tcW w:w="1701" w:type="dxa"/>
-          </w:tcPr>
-          <w:p>
-            <w:pPr>
-              <w:jc w:val="center"/>
-              <w:cnfStyle w:val="000000100000" w:firstRow="0" w:lastRow="0" w:firstColumn="0" w:lastColumn="0" w:oddVBand="0" w:evenVBand="0" w:oddHBand="1" w:evenHBand="0" w:firstRowFirstColumn="0" w:firstRowLastColumn="0" w:lastRowFirstColumn="0" w:lastRowLastColumn="0"/>
-            </w:pPr>
-            <w:r>
-              <w:t>8</w:t>
-            </w:r>
-          </w:p>
-        </w:tc>
-        <w:tc>
-          <w:tcPr>
-            <w:tcW w:w="1701" w:type="dxa"/>
-          </w:tcPr>
-          <w:p>
-            <w:pPr>
-              <w:jc w:val="center"/>
-              <w:cnfStyle w:val="000000100000" w:firstRow="0" w:lastRow="0" w:firstColumn="0" w:lastColumn="0" w:oddVBand="0" w:evenVBand="0" w:oddHBand="1" w:evenHBand="0" w:firstRowFirstColumn="0" w:firstRowLastColumn="0" w:lastRowFirstColumn="0" w:lastRowLastColumn="0"/>
-            </w:pPr>
-            <w:r>
-              <w:t>11</w:t>
-            </w:r>
-            <w:r>
-              <w:t>0</w:t>
-            </w:r>
-          </w:p>
-        </w:tc>
-        <w:tc>
-          <w:tcPr>
-            <w:tcW w:w="1525" w:type="dxa"/>
-          </w:tcPr>
-          <w:p>
-            <w:pPr>
-              <w:jc w:val="center"/>
-              <w:cnfStyle w:val="000000100000" w:firstRow="0" w:lastRow="0" w:firstColumn="0" w:lastColumn="0" w:oddVBand="0" w:evenVBand="0" w:oddHBand="1" w:evenHBand="0" w:firstRowFirstColumn="0" w:firstRowLastColumn="0" w:lastRowFirstColumn="0" w:lastRowLastColumn="0"/>
-            </w:pPr>
-            <w:r>
-              <w:t>88</w:t>
-            </w:r>
-            <w:r>
-              <w:t>0</w:t>
-            </w:r>
-          </w:p>
-        </w:tc>
-      </w:tr>
-      <w:tr>
-        <w:trPr>
-          <w:trHeight w:val="111"/>
-        </w:trPr>
-        <w:tc>
-          <w:tcPr>
-            <w:cnfStyle w:val="001000000000" w:firstRow="0" w:lastRow="0" w:firstColumn="1" w:lastColumn="0" w:oddVBand="0" w:evenVBand="0" w:oddHBand="0" w:evenHBand="0" w:firstRowFirstColumn="0" w:firstRowLastColumn="0" w:lastRowFirstColumn="0" w:lastRowLastColumn="0"/>
-            <w:tcW w:w="4361" w:type="dxa"/>
-          </w:tcPr>
-          <w:p>
-            <w:pPr>
-              <w:rPr>
-                <w:bCs w:val="0"/>
-              </w:rPr>
-            </w:pPr>
-            <w:r>
-              <w:rPr>
-                <w:bCs w:val="0"/>
-              </w:rPr>
-              <w:t xml:space="preserve">      </w:t>
-            </w:r>
-            <w:r>
-              <w:rPr>
-                <w:bCs w:val="0"/>
-              </w:rPr>
-              <w:t>Status broja sati vožnje polaznika</w:t>
-            </w:r>
-          </w:p>
-        </w:tc>
-        <w:tc>
-          <w:tcPr>
-            <w:tcW w:w="1701" w:type="dxa"/>
-          </w:tcPr>
-          <w:p>
-            <w:pPr>
-              <w:jc w:val="center"/>
-              <w:cnfStyle w:val="000000000000" w:firstRow="0" w:lastRow="0" w:firstColumn="0" w:lastColumn="0" w:oddVBand="0" w:evenVBand="0" w:oddHBand="0" w:evenHBand="0" w:firstRowFirstColumn="0" w:firstRowLastColumn="0" w:lastRowFirstColumn="0" w:lastRowLastColumn="0"/>
-            </w:pPr>
-            <w:r>
-              <w:t>5</w:t>
-            </w:r>
-          </w:p>
-        </w:tc>
-        <w:tc>
-          <w:tcPr>
-            <w:tcW w:w="1701" w:type="dxa"/>
-          </w:tcPr>
-          <w:p>
-            <w:pPr>
-              <w:jc w:val="center"/>
-              <w:cnfStyle w:val="000000000000" w:firstRow="0" w:lastRow="0" w:firstColumn="0" w:lastColumn="0" w:oddVBand="0" w:evenVBand="0" w:oddHBand="0" w:evenHBand="0" w:firstRowFirstColumn="0" w:firstRowLastColumn="0" w:lastRowFirstColumn="0" w:lastRowLastColumn="0"/>
-            </w:pPr>
-            <w:r>
-              <w:t>11</w:t>
-            </w:r>
-            <w:r>
-              <w:t>0</w:t>
-            </w:r>
-          </w:p>
-        </w:tc>
-        <w:tc>
-          <w:tcPr>
-            <w:tcW w:w="1525" w:type="dxa"/>
-          </w:tcPr>
-          <w:p>
-            <w:pPr>
-              <w:jc w:val="center"/>
-              <w:cnfStyle w:val="000000000000" w:firstRow="0" w:lastRow="0" w:firstColumn="0" w:lastColumn="0" w:oddVBand="0" w:evenVBand="0" w:oddHBand="0" w:evenHBand="0" w:firstRowFirstColumn="0" w:firstRowLastColumn="0" w:lastRowFirstColumn="0" w:lastRowLastColumn="0"/>
-            </w:pPr>
-            <w:r>
-              <w:t>55</w:t>
-            </w:r>
-            <w:r>
-              <w:t>0</w:t>
-            </w:r>
-          </w:p>
-        </w:tc>
-      </w:tr>
-      <w:tr>
-        <w:trPr>
-          <w:cnfStyle w:val="000000100000" w:firstRow="0" w:lastRow="0" w:firstColumn="0" w:lastColumn="0" w:oddVBand="0" w:evenVBand="0" w:oddHBand="1" w:evenHBand="0" w:firstRowFirstColumn="0" w:firstRowLastColumn="0" w:lastRowFirstColumn="0" w:lastRowLastColumn="0"/>
-          <w:trHeight w:val="111"/>
-        </w:trPr>
-        <w:tc>
-          <w:tcPr>
-            <w:cnfStyle w:val="001000000000" w:firstRow="0" w:lastRow="0" w:firstColumn="1" w:lastColumn="0" w:oddVBand="0" w:evenVBand="0" w:oddHBand="0" w:evenHBand="0" w:firstRowFirstColumn="0" w:firstRowLastColumn="0" w:lastRowFirstColumn="0" w:lastRowLastColumn="0"/>
-            <w:tcW w:w="4361" w:type="dxa"/>
-          </w:tcPr>
-          <w:p>
-            <w:pPr>
-              <w:rPr>
-                <w:bCs w:val="0"/>
-              </w:rPr>
-            </w:pPr>
-            <w:r>
-              <w:rPr>
-                <w:bCs w:val="0"/>
-              </w:rPr>
-              <w:t xml:space="preserve">      </w:t>
-            </w:r>
-            <w:r>
-              <w:rPr>
-                <w:bCs w:val="0"/>
-              </w:rPr>
-              <w:t>Až</w:t>
-            </w:r>
-            <w:r>
-              <w:rPr>
-                <w:bCs w:val="0"/>
-              </w:rPr>
-              <w:t>uriranje rezultata polaznika na</w:t>
-            </w:r>
-          </w:p>
-          <w:p>
-            <w:pPr>
-              <w:rPr>
-                <w:bCs w:val="0"/>
-              </w:rPr>
-            </w:pPr>
-            <w:r>
-              <w:rPr>
-                <w:bCs w:val="0"/>
-              </w:rPr>
-              <w:t xml:space="preserve">      </w:t>
-            </w:r>
-            <w:r>
-              <w:rPr>
-                <w:bCs w:val="0"/>
-              </w:rPr>
-              <w:t>ispitima</w:t>
-            </w:r>
-          </w:p>
-        </w:tc>
-        <w:tc>
-          <w:tcPr>
-            <w:tcW w:w="1701" w:type="dxa"/>
-          </w:tcPr>
-          <w:p>
-            <w:pPr>
-              <w:jc w:val="center"/>
-              <w:cnfStyle w:val="000000100000" w:firstRow="0" w:lastRow="0" w:firstColumn="0" w:lastColumn="0" w:oddVBand="0" w:evenVBand="0" w:oddHBand="1" w:evenHBand="0" w:firstRowFirstColumn="0" w:firstRowLastColumn="0" w:lastRowFirstColumn="0" w:lastRowLastColumn="0"/>
-            </w:pPr>
-            <w:r>
-              <w:t>3</w:t>
-            </w:r>
-          </w:p>
-        </w:tc>
-        <w:tc>
-          <w:tcPr>
-            <w:tcW w:w="1701" w:type="dxa"/>
-          </w:tcPr>
-          <w:p>
-            <w:pPr>
-              <w:jc w:val="center"/>
-              <w:cnfStyle w:val="000000100000" w:firstRow="0" w:lastRow="0" w:firstColumn="0" w:lastColumn="0" w:oddVBand="0" w:evenVBand="0" w:oddHBand="1" w:evenHBand="0" w:firstRowFirstColumn="0" w:firstRowLastColumn="0" w:lastRowFirstColumn="0" w:lastRowLastColumn="0"/>
-            </w:pPr>
-            <w:r>
-              <w:t>11</w:t>
-            </w:r>
-            <w:r>
-              <w:t>0</w:t>
-            </w:r>
-          </w:p>
-        </w:tc>
-        <w:tc>
-          <w:tcPr>
-            <w:tcW w:w="1525" w:type="dxa"/>
-          </w:tcPr>
-          <w:p>
-            <w:pPr>
-              <w:jc w:val="center"/>
-              <w:cnfStyle w:val="000000100000" w:firstRow="0" w:lastRow="0" w:firstColumn="0" w:lastColumn="0" w:oddVBand="0" w:evenVBand="0" w:oddHBand="1" w:evenHBand="0" w:firstRowFirstColumn="0" w:firstRowLastColumn="0" w:lastRowFirstColumn="0" w:lastRowLastColumn="0"/>
-            </w:pPr>
-            <w:r>
-              <w:t>33</w:t>
-            </w:r>
-            <w:r>
-              <w:t>0</w:t>
-            </w:r>
-          </w:p>
-        </w:tc>
-      </w:tr>
-      <w:tr>
-        <w:trPr>
-          <w:trHeight w:val="111"/>
-        </w:trPr>
-        <w:tc>
-          <w:tcPr>
-            <w:cnfStyle w:val="001000000000" w:firstRow="0" w:lastRow="0" w:firstColumn="1" w:lastColumn="0" w:oddVBand="0" w:evenVBand="0" w:oddHBand="0" w:evenHBand="0" w:firstRowFirstColumn="0" w:firstRowLastColumn="0" w:lastRowFirstColumn="0" w:lastRowLastColumn="0"/>
-            <w:tcW w:w="4361" w:type="dxa"/>
-          </w:tcPr>
-          <w:p>
-            <w:pPr>
-              <w:rPr>
-                <w:bCs w:val="0"/>
-              </w:rPr>
-            </w:pPr>
-            <w:r>
-              <w:rPr>
-                <w:bCs w:val="0"/>
-              </w:rPr>
-              <w:t xml:space="preserve">      </w:t>
-            </w:r>
-            <w:r>
-              <w:rPr>
-                <w:bCs w:val="0"/>
-              </w:rPr>
-              <w:t>Realizacija reklama u aplikaciji</w:t>
-            </w:r>
-          </w:p>
-        </w:tc>
-        <w:tc>
-          <w:tcPr>
-            <w:tcW w:w="1701" w:type="dxa"/>
-          </w:tcPr>
-          <w:p>
-            <w:pPr>
-              <w:jc w:val="center"/>
-              <w:cnfStyle w:val="000000000000" w:firstRow="0" w:lastRow="0" w:firstColumn="0" w:lastColumn="0" w:oddVBand="0" w:evenVBand="0" w:oddHBand="0" w:evenHBand="0" w:firstRowFirstColumn="0" w:firstRowLastColumn="0" w:lastRowFirstColumn="0" w:lastRowLastColumn="0"/>
-            </w:pPr>
-            <w:r>
-              <w:t>3</w:t>
-            </w:r>
-          </w:p>
-        </w:tc>
-        <w:tc>
-          <w:tcPr>
-            <w:tcW w:w="1701" w:type="dxa"/>
-          </w:tcPr>
-          <w:p>
-            <w:pPr>
-              <w:jc w:val="center"/>
-              <w:cnfStyle w:val="000000000000" w:firstRow="0" w:lastRow="0" w:firstColumn="0" w:lastColumn="0" w:oddVBand="0" w:evenVBand="0" w:oddHBand="0" w:evenHBand="0" w:firstRowFirstColumn="0" w:firstRowLastColumn="0" w:lastRowFirstColumn="0" w:lastRowLastColumn="0"/>
-            </w:pPr>
-            <w:r>
-              <w:t>11</w:t>
-            </w:r>
-            <w:r>
-              <w:t>0</w:t>
-            </w:r>
-          </w:p>
-        </w:tc>
-        <w:tc>
-          <w:tcPr>
-            <w:tcW w:w="1525" w:type="dxa"/>
-          </w:tcPr>
-          <w:p>
-            <w:pPr>
-              <w:jc w:val="center"/>
-              <w:cnfStyle w:val="000000000000" w:firstRow="0" w:lastRow="0" w:firstColumn="0" w:lastColumn="0" w:oddVBand="0" w:evenVBand="0" w:oddHBand="0" w:evenHBand="0" w:firstRowFirstColumn="0" w:firstRowLastColumn="0" w:lastRowFirstColumn="0" w:lastRowLastColumn="0"/>
-            </w:pPr>
-            <w:r>
-              <w:t>33</w:t>
-            </w:r>
-            <w:r>
-              <w:t>0</w:t>
-            </w:r>
-          </w:p>
-        </w:tc>
-      </w:tr>
-      <w:tr>
-        <w:trPr>
-          <w:cnfStyle w:val="000000100000" w:firstRow="0" w:lastRow="0" w:firstColumn="0" w:lastColumn="0" w:oddVBand="0" w:evenVBand="0" w:oddHBand="1" w:evenHBand="0" w:firstRowFirstColumn="0" w:firstRowLastColumn="0" w:lastRowFirstColumn="0" w:lastRowLastColumn="0"/>
-          <w:trHeight w:val="111"/>
-        </w:trPr>
-        <w:tc>
-          <w:tcPr>
-            <w:cnfStyle w:val="001000000000" w:firstRow="0" w:lastRow="0" w:firstColumn="1" w:lastColumn="0" w:oddVBand="0" w:evenVBand="0" w:oddHBand="0" w:evenHBand="0" w:firstRowFirstColumn="0" w:firstRowLastColumn="0" w:lastRowFirstColumn="0" w:lastRowLastColumn="0"/>
-            <w:tcW w:w="4361" w:type="dxa"/>
-          </w:tcPr>
-          <w:p>
-            <w:pPr>
-              <w:rPr>
-                <w:bCs w:val="0"/>
-              </w:rPr>
-            </w:pPr>
-            <w:r>
-              <w:rPr>
-                <w:bCs w:val="0"/>
-              </w:rPr>
-              <w:t xml:space="preserve">      Testiranje i završna dorada</w:t>
-            </w:r>
-          </w:p>
-          <w:p>
-            <w:pPr>
-              <w:rPr>
-                <w:bCs w:val="0"/>
-              </w:rPr>
-            </w:pPr>
-            <w:r>
-              <w:rPr>
-                <w:bCs w:val="0"/>
-              </w:rPr>
-              <w:t xml:space="preserve">      </w:t>
-            </w:r>
-            <w:r>
-              <w:rPr>
-                <w:bCs w:val="0"/>
-              </w:rPr>
-              <w:t>aplikacije</w:t>
-            </w:r>
-          </w:p>
-        </w:tc>
-        <w:tc>
-          <w:tcPr>
-            <w:tcW w:w="1701" w:type="dxa"/>
-          </w:tcPr>
-          <w:p>
-            <w:pPr>
-              <w:jc w:val="center"/>
-              <w:cnfStyle w:val="000000100000" w:firstRow="0" w:lastRow="0" w:firstColumn="0" w:lastColumn="0" w:oddVBand="0" w:evenVBand="0" w:oddHBand="1" w:evenHBand="0" w:firstRowFirstColumn="0" w:firstRowLastColumn="0" w:lastRowFirstColumn="0" w:lastRowLastColumn="0"/>
-            </w:pPr>
-            <w:r>
-              <w:t>3</w:t>
-            </w:r>
-          </w:p>
-        </w:tc>
-        <w:tc>
-          <w:tcPr>
-            <w:tcW w:w="1701" w:type="dxa"/>
-          </w:tcPr>
-          <w:p>
-            <w:pPr>
-              <w:jc w:val="center"/>
-              <w:cnfStyle w:val="000000100000" w:firstRow="0" w:lastRow="0" w:firstColumn="0" w:lastColumn="0" w:oddVBand="0" w:evenVBand="0" w:oddHBand="1" w:evenHBand="0" w:firstRowFirstColumn="0" w:firstRowLastColumn="0" w:lastRowFirstColumn="0" w:lastRowLastColumn="0"/>
-            </w:pPr>
-            <w:r>
-              <w:t>13</w:t>
-            </w:r>
-            <w:r>
-              <w:t>0</w:t>
-            </w:r>
-          </w:p>
-        </w:tc>
-        <w:tc>
-          <w:tcPr>
-            <w:tcW w:w="1525" w:type="dxa"/>
-          </w:tcPr>
-          <w:p>
-            <w:pPr>
-              <w:jc w:val="center"/>
-              <w:cnfStyle w:val="000000100000" w:firstRow="0" w:lastRow="0" w:firstColumn="0" w:lastColumn="0" w:oddVBand="0" w:evenVBand="0" w:oddHBand="1" w:evenHBand="0" w:firstRowFirstColumn="0" w:firstRowLastColumn="0" w:lastRowFirstColumn="0" w:lastRowLastColumn="0"/>
-            </w:pPr>
-            <w:r>
-              <w:t>39</w:t>
-            </w:r>
-            <w:r>
-              <w:t>0</w:t>
-            </w:r>
-          </w:p>
-        </w:tc>
-      </w:tr>
-      <w:tr>
-        <w:trPr>
-          <w:trHeight w:val="111"/>
-        </w:trPr>
-        <w:tc>
-          <w:tcPr>
-            <w:cnfStyle w:val="001000000000" w:firstRow="0" w:lastRow="0" w:firstColumn="1" w:lastColumn="0" w:oddVBand="0" w:evenVBand="0" w:oddHBand="0" w:evenHBand="0" w:firstRowFirstColumn="0" w:firstRowLastColumn="0" w:lastRowFirstColumn="0" w:lastRowLastColumn="0"/>
-            <w:tcW w:w="4361" w:type="dxa"/>
-          </w:tcPr>
-          <w:p>
-            <w:pPr>
-              <w:rPr>
-                <w:bCs w:val="0"/>
-              </w:rPr>
-            </w:pPr>
-          </w:p>
-        </w:tc>
-        <w:tc>
-          <w:tcPr>
-            <w:tcW w:w="1701" w:type="dxa"/>
-          </w:tcPr>
-          <w:p>
-            <w:pPr>
-              <w:jc w:val="center"/>
-              <w:cnfStyle w:val="000000000000" w:firstRow="0" w:lastRow="0" w:firstColumn="0" w:lastColumn="0" w:oddVBand="0" w:evenVBand="0" w:oddHBand="0" w:evenHBand="0" w:firstRowFirstColumn="0" w:firstRowLastColumn="0" w:lastRowFirstColumn="0" w:lastRowLastColumn="0"/>
-            </w:pPr>
-          </w:p>
-        </w:tc>
-        <w:tc>
-          <w:tcPr>
-            <w:tcW w:w="1701" w:type="dxa"/>
-          </w:tcPr>
-          <w:p>
-            <w:pPr>
-              <w:jc w:val="center"/>
-              <w:cnfStyle w:val="000000000000" w:firstRow="0" w:lastRow="0" w:firstColumn="0" w:lastColumn="0" w:oddVBand="0" w:evenVBand="0" w:oddHBand="0" w:evenHBand="0" w:firstRowFirstColumn="0" w:firstRowLastColumn="0" w:lastRowFirstColumn="0" w:lastRowLastColumn="0"/>
-            </w:pPr>
-          </w:p>
-        </w:tc>
-        <w:tc>
-          <w:tcPr>
-            <w:tcW w:w="1525" w:type="dxa"/>
-          </w:tcPr>
-          <w:p>
-            <w:pPr>
-              <w:jc w:val="center"/>
-              <w:cnfStyle w:val="000000000000" w:firstRow="0" w:lastRow="0" w:firstColumn="0" w:lastColumn="0" w:oddVBand="0" w:evenVBand="0" w:oddHBand="0" w:evenHBand="0" w:firstRowFirstColumn="0" w:firstRowLastColumn="0" w:lastRowFirstColumn="0" w:lastRowLastColumn="0"/>
-              <w:rPr>
-                <w:b/>
-              </w:rPr>
-            </w:pPr>
-            <w:r>
-              <w:rPr>
-                <w:b/>
-              </w:rPr>
-              <w:t>11 270</w:t>
-            </w:r>
-          </w:p>
-        </w:tc>
-      </w:tr>
-      <w:tr>
-        <w:trPr>
-          <w:cnfStyle w:val="000000100000" w:firstRow="0" w:lastRow="0" w:firstColumn="0" w:lastColumn="0" w:oddVBand="0" w:evenVBand="0" w:oddHBand="1" w:evenHBand="0" w:firstRowFirstColumn="0" w:firstRowLastColumn="0" w:lastRowFirstColumn="0" w:lastRowLastColumn="0"/>
-          <w:trHeight w:val="111"/>
-        </w:trPr>
-        <w:tc>
-          <w:tcPr>
-            <w:cnfStyle w:val="001000000000" w:firstRow="0" w:lastRow="0" w:firstColumn="1" w:lastColumn="0" w:oddVBand="0" w:evenVBand="0" w:oddHBand="0" w:evenHBand="0" w:firstRowFirstColumn="0" w:firstRowLastColumn="0" w:lastRowFirstColumn="0" w:lastRowLastColumn="0"/>
-            <w:tcW w:w="4361" w:type="dxa"/>
-          </w:tcPr>
-          <w:p>
-            <w:pPr>
-              <w:rPr>
-                <w:bCs w:val="0"/>
-              </w:rPr>
-            </w:pPr>
-          </w:p>
-        </w:tc>
-        <w:tc>
-          <w:tcPr>
-            <w:tcW w:w="1701" w:type="dxa"/>
-          </w:tcPr>
-          <w:p>
-            <w:pPr>
-              <w:cnfStyle w:val="000000100000" w:firstRow="0" w:lastRow="0" w:firstColumn="0" w:lastColumn="0" w:oddVBand="0" w:evenVBand="0" w:oddHBand="1" w:evenHBand="0" w:firstRowFirstColumn="0" w:firstRowLastColumn="0" w:lastRowFirstColumn="0" w:lastRowLastColumn="0"/>
-            </w:pPr>
-          </w:p>
-        </w:tc>
-        <w:tc>
-          <w:tcPr>
-            <w:tcW w:w="1701" w:type="dxa"/>
-          </w:tcPr>
-          <w:p>
-            <w:pPr>
-              <w:cnfStyle w:val="000000100000" w:firstRow="0" w:lastRow="0" w:firstColumn="0" w:lastColumn="0" w:oddVBand="0" w:evenVBand="0" w:oddHBand="1" w:evenHBand="0" w:firstRowFirstColumn="0" w:firstRowLastColumn="0" w:lastRowFirstColumn="0" w:lastRowLastColumn="0"/>
-            </w:pPr>
-          </w:p>
-        </w:tc>
-        <w:tc>
-          <w:tcPr>
-            <w:tcW w:w="1525" w:type="dxa"/>
-          </w:tcPr>
-          <w:p>
-            <w:pPr>
-              <w:cnfStyle w:val="000000100000" w:firstRow="0" w:lastRow="0" w:firstColumn="0" w:lastColumn="0" w:oddVBand="0" w:evenVBand="0" w:oddHBand="1" w:evenHBand="0" w:firstRowFirstColumn="0" w:firstRowLastColumn="0" w:lastRowFirstColumn="0" w:lastRowLastColumn="0"/>
-            </w:pPr>
-          </w:p>
-        </w:tc>
-      </w:tr>
-      <w:tr>
-        <w:trPr>
-          <w:trHeight w:val="111"/>
-        </w:trPr>
-        <w:tc>
-          <w:tcPr>
-            <w:cnfStyle w:val="001000000000" w:firstRow="0" w:lastRow="0" w:firstColumn="1" w:lastColumn="0" w:oddVBand="0" w:evenVBand="0" w:oddHBand="0" w:evenHBand="0" w:firstRowFirstColumn="0" w:firstRowLastColumn="0" w:lastRowFirstColumn="0" w:lastRowLastColumn="0"/>
-            <w:tcW w:w="4361" w:type="dxa"/>
-          </w:tcPr>
-          <w:p>
-            <w:pPr>
-              <w:rPr>
-                <w:bCs w:val="0"/>
-              </w:rPr>
-            </w:pPr>
-            <w:r>
-              <w:rPr>
-                <w:bCs w:val="0"/>
-              </w:rPr>
-              <w:t>Izrada ERA modela</w:t>
-            </w:r>
-          </w:p>
-        </w:tc>
-        <w:tc>
-          <w:tcPr>
-            <w:tcW w:w="1701" w:type="dxa"/>
-          </w:tcPr>
-          <w:p>
-            <w:pPr>
-              <w:jc w:val="center"/>
-              <w:cnfStyle w:val="000000000000" w:firstRow="0" w:lastRow="0" w:firstColumn="0" w:lastColumn="0" w:oddVBand="0" w:evenVBand="0" w:oddHBand="0" w:evenHBand="0" w:firstRowFirstColumn="0" w:firstRowLastColumn="0" w:lastRowFirstColumn="0" w:lastRowLastColumn="0"/>
-            </w:pPr>
-            <w:r>
-              <w:t>3</w:t>
-            </w:r>
-          </w:p>
-        </w:tc>
-        <w:tc>
-          <w:tcPr>
-            <w:tcW w:w="1701" w:type="dxa"/>
-          </w:tcPr>
-          <w:p>
-            <w:pPr>
-              <w:jc w:val="center"/>
-              <w:cnfStyle w:val="000000000000" w:firstRow="0" w:lastRow="0" w:firstColumn="0" w:lastColumn="0" w:oddVBand="0" w:evenVBand="0" w:oddHBand="0" w:evenHBand="0" w:firstRowFirstColumn="0" w:firstRowLastColumn="0" w:lastRowFirstColumn="0" w:lastRowLastColumn="0"/>
-            </w:pPr>
-            <w:r>
-              <w:t>20</w:t>
-            </w:r>
-            <w:r>
-              <w:t>0</w:t>
-            </w:r>
-          </w:p>
-        </w:tc>
-        <w:tc>
-          <w:tcPr>
-            <w:tcW w:w="1525" w:type="dxa"/>
-          </w:tcPr>
-          <w:p>
-            <w:pPr>
-              <w:jc w:val="center"/>
-              <w:cnfStyle w:val="000000000000" w:firstRow="0" w:lastRow="0" w:firstColumn="0" w:lastColumn="0" w:oddVBand="0" w:evenVBand="0" w:oddHBand="0" w:evenHBand="0" w:firstRowFirstColumn="0" w:firstRowLastColumn="0" w:lastRowFirstColumn="0" w:lastRowLastColumn="0"/>
-            </w:pPr>
-            <w:r>
-              <w:t>6</w:t>
-            </w:r>
-            <w:r>
-              <w:t>00</w:t>
-            </w:r>
-          </w:p>
-        </w:tc>
-      </w:tr>
-      <w:tr>
-        <w:trPr>
-          <w:cnfStyle w:val="000000100000" w:firstRow="0" w:lastRow="0" w:firstColumn="0" w:lastColumn="0" w:oddVBand="0" w:evenVBand="0" w:oddHBand="1" w:evenHBand="0" w:firstRowFirstColumn="0" w:firstRowLastColumn="0" w:lastRowFirstColumn="0" w:lastRowLastColumn="0"/>
-          <w:trHeight w:val="111"/>
-        </w:trPr>
-        <w:tc>
-          <w:tcPr>
-            <w:cnfStyle w:val="001000000000" w:firstRow="0" w:lastRow="0" w:firstColumn="1" w:lastColumn="0" w:oddVBand="0" w:evenVBand="0" w:oddHBand="0" w:evenHBand="0" w:firstRowFirstColumn="0" w:firstRowLastColumn="0" w:lastRowFirstColumn="0" w:lastRowLastColumn="0"/>
-            <w:tcW w:w="4361" w:type="dxa"/>
-          </w:tcPr>
-          <w:p>
-            <w:pPr>
-              <w:rPr>
-                <w:bCs w:val="0"/>
-              </w:rPr>
-            </w:pPr>
-            <w:r>
-              <w:rPr>
-                <w:bCs w:val="0"/>
-              </w:rPr>
-              <w:t>Izrada Baze podataka</w:t>
-            </w:r>
-          </w:p>
-        </w:tc>
-        <w:tc>
-          <w:tcPr>
-            <w:tcW w:w="1701" w:type="dxa"/>
-          </w:tcPr>
-          <w:p>
-            <w:pPr>
-              <w:jc w:val="center"/>
-              <w:cnfStyle w:val="000000100000" w:firstRow="0" w:lastRow="0" w:firstColumn="0" w:lastColumn="0" w:oddVBand="0" w:evenVBand="0" w:oddHBand="1" w:evenHBand="0" w:firstRowFirstColumn="0" w:firstRowLastColumn="0" w:lastRowFirstColumn="0" w:lastRowLastColumn="0"/>
-            </w:pPr>
-            <w:r>
-              <w:t>5</w:t>
-            </w:r>
-          </w:p>
-        </w:tc>
-        <w:tc>
-          <w:tcPr>
-            <w:tcW w:w="1701" w:type="dxa"/>
-          </w:tcPr>
-          <w:p>
-            <w:pPr>
-              <w:jc w:val="center"/>
-              <w:cnfStyle w:val="000000100000" w:firstRow="0" w:lastRow="0" w:firstColumn="0" w:lastColumn="0" w:oddVBand="0" w:evenVBand="0" w:oddHBand="1" w:evenHBand="0" w:firstRowFirstColumn="0" w:firstRowLastColumn="0" w:lastRowFirstColumn="0" w:lastRowLastColumn="0"/>
-            </w:pPr>
-            <w:r>
-              <w:t>14</w:t>
-            </w:r>
-            <w:r>
-              <w:t>0</w:t>
-            </w:r>
-          </w:p>
-        </w:tc>
-        <w:tc>
-          <w:tcPr>
-            <w:tcW w:w="1525" w:type="dxa"/>
-          </w:tcPr>
-          <w:p>
-            <w:pPr>
-              <w:jc w:val="center"/>
-              <w:cnfStyle w:val="000000100000" w:firstRow="0" w:lastRow="0" w:firstColumn="0" w:lastColumn="0" w:oddVBand="0" w:evenVBand="0" w:oddHBand="1" w:evenHBand="0" w:firstRowFirstColumn="0" w:firstRowLastColumn="0" w:lastRowFirstColumn="0" w:lastRowLastColumn="0"/>
-            </w:pPr>
-            <w:r>
-              <w:t>70</w:t>
-            </w:r>
-            <w:r>
-              <w:t>0</w:t>
-            </w:r>
-          </w:p>
-        </w:tc>
-      </w:tr>
-      <w:tr>
-        <w:trPr>
-          <w:trHeight w:val="111"/>
-        </w:trPr>
-        <w:tc>
-          <w:tcPr>
-            <w:cnfStyle w:val="001000000000" w:firstRow="0" w:lastRow="0" w:firstColumn="1" w:lastColumn="0" w:oddVBand="0" w:evenVBand="0" w:oddHBand="0" w:evenHBand="0" w:firstRowFirstColumn="0" w:firstRowLastColumn="0" w:lastRowFirstColumn="0" w:lastRowLastColumn="0"/>
-            <w:tcW w:w="4361" w:type="dxa"/>
-          </w:tcPr>
-          <w:p>
-            <w:pPr>
-              <w:rPr>
-                <w:bCs w:val="0"/>
-              </w:rPr>
-            </w:pPr>
-            <w:r>
-              <w:rPr>
-                <w:bCs w:val="0"/>
-              </w:rPr>
-              <w:t>Uspostava web servisa</w:t>
-            </w:r>
-          </w:p>
-        </w:tc>
-        <w:tc>
-          <w:tcPr>
-            <w:tcW w:w="1701" w:type="dxa"/>
-          </w:tcPr>
-          <w:p>
-            <w:pPr>
-              <w:jc w:val="center"/>
-              <w:cnfStyle w:val="000000000000" w:firstRow="0" w:lastRow="0" w:firstColumn="0" w:lastColumn="0" w:oddVBand="0" w:evenVBand="0" w:oddHBand="0" w:evenHBand="0" w:firstRowFirstColumn="0" w:firstRowLastColumn="0" w:lastRowFirstColumn="0" w:lastRowLastColumn="0"/>
-            </w:pPr>
-            <w:r>
-              <w:t>4</w:t>
-            </w:r>
-          </w:p>
-        </w:tc>
-        <w:tc>
-          <w:tcPr>
-            <w:tcW w:w="1701" w:type="dxa"/>
-          </w:tcPr>
-          <w:p>
-            <w:pPr>
-              <w:jc w:val="center"/>
-              <w:cnfStyle w:val="000000000000" w:firstRow="0" w:lastRow="0" w:firstColumn="0" w:lastColumn="0" w:oddVBand="0" w:evenVBand="0" w:oddHBand="0" w:evenHBand="0" w:firstRowFirstColumn="0" w:firstRowLastColumn="0" w:lastRowFirstColumn="0" w:lastRowLastColumn="0"/>
-            </w:pPr>
-            <w:r>
-              <w:t>140</w:t>
-            </w:r>
-          </w:p>
-        </w:tc>
-        <w:tc>
-          <w:tcPr>
-            <w:tcW w:w="1525" w:type="dxa"/>
-          </w:tcPr>
-          <w:p>
-            <w:pPr>
-              <w:jc w:val="center"/>
-              <w:cnfStyle w:val="000000000000" w:firstRow="0" w:lastRow="0" w:firstColumn="0" w:lastColumn="0" w:oddVBand="0" w:evenVBand="0" w:oddHBand="0" w:evenHBand="0" w:firstRowFirstColumn="0" w:firstRowLastColumn="0" w:lastRowFirstColumn="0" w:lastRowLastColumn="0"/>
-            </w:pPr>
-            <w:r>
-              <w:t>560</w:t>
-            </w:r>
-          </w:p>
-        </w:tc>
-      </w:tr>
-      <w:tr>
-        <w:trPr>
-          <w:cnfStyle w:val="000000100000" w:firstRow="0" w:lastRow="0" w:firstColumn="0" w:lastColumn="0" w:oddVBand="0" w:evenVBand="0" w:oddHBand="1" w:evenHBand="0" w:firstRowFirstColumn="0" w:firstRowLastColumn="0" w:lastRowFirstColumn="0" w:lastRowLastColumn="0"/>
-          <w:trHeight w:val="111"/>
-        </w:trPr>
-        <w:tc>
-          <w:tcPr>
-            <w:cnfStyle w:val="001000000000" w:firstRow="0" w:lastRow="0" w:firstColumn="1" w:lastColumn="0" w:oddVBand="0" w:evenVBand="0" w:oddHBand="0" w:evenHBand="0" w:firstRowFirstColumn="0" w:firstRowLastColumn="0" w:lastRowFirstColumn="0" w:lastRowLastColumn="0"/>
-            <w:tcW w:w="4361" w:type="dxa"/>
-          </w:tcPr>
-          <w:p>
-            <w:pPr>
-              <w:rPr>
-                <w:bCs w:val="0"/>
-              </w:rPr>
-            </w:pPr>
-            <w:r>
-              <w:rPr>
-                <w:bCs w:val="0"/>
-              </w:rPr>
-              <w:t>Izrada Dijagrama klasa</w:t>
-            </w:r>
-          </w:p>
-        </w:tc>
-        <w:tc>
-          <w:tcPr>
-            <w:tcW w:w="1701" w:type="dxa"/>
-          </w:tcPr>
-          <w:p>
-            <w:pPr>
-              <w:jc w:val="center"/>
-              <w:cnfStyle w:val="000000100000" w:firstRow="0" w:lastRow="0" w:firstColumn="0" w:lastColumn="0" w:oddVBand="0" w:evenVBand="0" w:oddHBand="1" w:evenHBand="0" w:firstRowFirstColumn="0" w:firstRowLastColumn="0" w:lastRowFirstColumn="0" w:lastRowLastColumn="0"/>
-            </w:pPr>
-            <w:r>
-              <w:t>4</w:t>
-            </w:r>
-          </w:p>
-        </w:tc>
-        <w:tc>
-          <w:tcPr>
-            <w:tcW w:w="1701" w:type="dxa"/>
-          </w:tcPr>
-          <w:p>
-            <w:pPr>
-              <w:jc w:val="center"/>
-              <w:cnfStyle w:val="000000100000" w:firstRow="0" w:lastRow="0" w:firstColumn="0" w:lastColumn="0" w:oddVBand="0" w:evenVBand="0" w:oddHBand="1" w:evenHBand="0" w:firstRowFirstColumn="0" w:firstRowLastColumn="0" w:lastRowFirstColumn="0" w:lastRowLastColumn="0"/>
-            </w:pPr>
-            <w:r>
-              <w:t>200</w:t>
-            </w:r>
-          </w:p>
-        </w:tc>
-        <w:tc>
-          <w:tcPr>
-            <w:tcW w:w="1525" w:type="dxa"/>
-          </w:tcPr>
-          <w:p>
-            <w:pPr>
-              <w:jc w:val="center"/>
-              <w:cnfStyle w:val="000000100000" w:firstRow="0" w:lastRow="0" w:firstColumn="0" w:lastColumn="0" w:oddVBand="0" w:evenVBand="0" w:oddHBand="1" w:evenHBand="0" w:firstRowFirstColumn="0" w:firstRowLastColumn="0" w:lastRowFirstColumn="0" w:lastRowLastColumn="0"/>
-            </w:pPr>
-            <w:r>
-              <w:t>800</w:t>
-            </w:r>
-          </w:p>
-        </w:tc>
-      </w:tr>
-      <w:tr>
-        <w:trPr>
-          <w:trHeight w:val="111"/>
-        </w:trPr>
-        <w:tc>
-          <w:tcPr>
-            <w:cnfStyle w:val="001000000000" w:firstRow="0" w:lastRow="0" w:firstColumn="1" w:lastColumn="0" w:oddVBand="0" w:evenVBand="0" w:oddHBand="0" w:evenHBand="0" w:firstRowFirstColumn="0" w:firstRowLastColumn="0" w:lastRowFirstColumn="0" w:lastRowLastColumn="0"/>
-            <w:tcW w:w="4361" w:type="dxa"/>
-          </w:tcPr>
-          <w:p>
-            <w:pPr>
-              <w:rPr>
-                <w:bCs w:val="0"/>
-              </w:rPr>
-            </w:pPr>
-            <w:r>
-              <w:rPr>
-                <w:bCs w:val="0"/>
-              </w:rPr>
-              <w:t>Dokumentacija koda</w:t>
-            </w:r>
-          </w:p>
-        </w:tc>
-        <w:tc>
-          <w:tcPr>
-            <w:tcW w:w="1701" w:type="dxa"/>
-          </w:tcPr>
-          <w:p>
-            <w:pPr>
-              <w:jc w:val="center"/>
-              <w:cnfStyle w:val="000000000000" w:firstRow="0" w:lastRow="0" w:firstColumn="0" w:lastColumn="0" w:oddVBand="0" w:evenVBand="0" w:oddHBand="0" w:evenHBand="0" w:firstRowFirstColumn="0" w:firstRowLastColumn="0" w:lastRowFirstColumn="0" w:lastRowLastColumn="0"/>
-            </w:pPr>
-            <w:r>
-              <w:t>3</w:t>
-            </w:r>
-          </w:p>
-        </w:tc>
-        <w:tc>
-          <w:tcPr>
-            <w:tcW w:w="1701" w:type="dxa"/>
-          </w:tcPr>
-          <w:p>
-            <w:pPr>
-              <w:jc w:val="center"/>
-              <w:cnfStyle w:val="000000000000" w:firstRow="0" w:lastRow="0" w:firstColumn="0" w:lastColumn="0" w:oddVBand="0" w:evenVBand="0" w:oddHBand="0" w:evenHBand="0" w:firstRowFirstColumn="0" w:firstRowLastColumn="0" w:lastRowFirstColumn="0" w:lastRowLastColumn="0"/>
-            </w:pPr>
-            <w:r>
-              <w:t>100</w:t>
-            </w:r>
-          </w:p>
-        </w:tc>
-        <w:tc>
-          <w:tcPr>
-            <w:tcW w:w="1525" w:type="dxa"/>
-          </w:tcPr>
-          <w:p>
-            <w:pPr>
-              <w:jc w:val="center"/>
-              <w:cnfStyle w:val="000000000000" w:firstRow="0" w:lastRow="0" w:firstColumn="0" w:lastColumn="0" w:oddVBand="0" w:evenVBand="0" w:oddHBand="0" w:evenHBand="0" w:firstRowFirstColumn="0" w:firstRowLastColumn="0" w:lastRowFirstColumn="0" w:lastRowLastColumn="0"/>
-            </w:pPr>
-            <w:r>
-              <w:t>300</w:t>
-            </w:r>
-          </w:p>
-        </w:tc>
-      </w:tr>
-      <w:tr>
-        <w:trPr>
-          <w:cnfStyle w:val="000000100000" w:firstRow="0" w:lastRow="0" w:firstColumn="0" w:lastColumn="0" w:oddVBand="0" w:evenVBand="0" w:oddHBand="1" w:evenHBand="0" w:firstRowFirstColumn="0" w:firstRowLastColumn="0" w:lastRowFirstColumn="0" w:lastRowLastColumn="0"/>
-          <w:trHeight w:val="111"/>
-        </w:trPr>
-        <w:tc>
-          <w:tcPr>
-            <w:cnfStyle w:val="001000000000" w:firstRow="0" w:lastRow="0" w:firstColumn="1" w:lastColumn="0" w:oddVBand="0" w:evenVBand="0" w:oddHBand="0" w:evenHBand="0" w:firstRowFirstColumn="0" w:firstRowLastColumn="0" w:lastRowFirstColumn="0" w:lastRowLastColumn="0"/>
-            <w:tcW w:w="4361" w:type="dxa"/>
-          </w:tcPr>
-          <w:p>
-            <w:pPr>
-              <w:rPr>
-                <w:bCs w:val="0"/>
-              </w:rPr>
-            </w:pPr>
-            <w:r>
-              <w:rPr>
-                <w:bCs w:val="0"/>
-              </w:rPr>
-              <w:t>Scrum planning</w:t>
-            </w:r>
-          </w:p>
-        </w:tc>
-        <w:tc>
-          <w:tcPr>
-            <w:tcW w:w="1701" w:type="dxa"/>
-          </w:tcPr>
-          <w:p>
-            <w:pPr>
-              <w:jc w:val="center"/>
-              <w:cnfStyle w:val="000000100000" w:firstRow="0" w:lastRow="0" w:firstColumn="0" w:lastColumn="0" w:oddVBand="0" w:evenVBand="0" w:oddHBand="1" w:evenHBand="0" w:firstRowFirstColumn="0" w:firstRowLastColumn="0" w:lastRowFirstColumn="0" w:lastRowLastColumn="0"/>
-            </w:pPr>
-            <w:r>
-              <w:t>8</w:t>
-            </w:r>
-          </w:p>
-        </w:tc>
-        <w:tc>
-          <w:tcPr>
-            <w:tcW w:w="1701" w:type="dxa"/>
-          </w:tcPr>
-          <w:p>
-            <w:pPr>
-              <w:jc w:val="center"/>
-              <w:cnfStyle w:val="000000100000" w:firstRow="0" w:lastRow="0" w:firstColumn="0" w:lastColumn="0" w:oddVBand="0" w:evenVBand="0" w:oddHBand="1" w:evenHBand="0" w:firstRowFirstColumn="0" w:firstRowLastColumn="0" w:lastRowFirstColumn="0" w:lastRowLastColumn="0"/>
-            </w:pPr>
-            <w:r>
-              <w:t>100</w:t>
-            </w:r>
-          </w:p>
-        </w:tc>
-        <w:tc>
-          <w:tcPr>
-            <w:tcW w:w="1525" w:type="dxa"/>
-          </w:tcPr>
-          <w:p>
-            <w:pPr>
-              <w:jc w:val="center"/>
-              <w:cnfStyle w:val="000000100000" w:firstRow="0" w:lastRow="0" w:firstColumn="0" w:lastColumn="0" w:oddVBand="0" w:evenVBand="0" w:oddHBand="1" w:evenHBand="0" w:firstRowFirstColumn="0" w:firstRowLastColumn="0" w:lastRowFirstColumn="0" w:lastRowLastColumn="0"/>
-            </w:pPr>
-            <w:r>
-              <w:t>800</w:t>
-            </w:r>
-          </w:p>
-        </w:tc>
-      </w:tr>
-      <w:tr>
-        <w:trPr>
-          <w:trHeight w:val="111"/>
-        </w:trPr>
-        <w:tc>
-          <w:tcPr>
-            <w:cnfStyle w:val="001000000000" w:firstRow="0" w:lastRow="0" w:firstColumn="1" w:lastColumn="0" w:oddVBand="0" w:evenVBand="0" w:oddHBand="0" w:evenHBand="0" w:firstRowFirstColumn="0" w:firstRowLastColumn="0" w:lastRowFirstColumn="0" w:lastRowLastColumn="0"/>
-            <w:tcW w:w="4361" w:type="dxa"/>
-          </w:tcPr>
-          <w:p>
-            <w:pPr>
-              <w:rPr>
-                <w:bCs w:val="0"/>
-              </w:rPr>
-            </w:pPr>
-          </w:p>
-        </w:tc>
-        <w:tc>
-          <w:tcPr>
-            <w:tcW w:w="1701" w:type="dxa"/>
-          </w:tcPr>
-          <w:p>
-            <w:pPr>
-              <w:jc w:val="center"/>
-              <w:cnfStyle w:val="000000000000" w:firstRow="0" w:lastRow="0" w:firstColumn="0" w:lastColumn="0" w:oddVBand="0" w:evenVBand="0" w:oddHBand="0" w:evenHBand="0" w:firstRowFirstColumn="0" w:firstRowLastColumn="0" w:lastRowFirstColumn="0" w:lastRowLastColumn="0"/>
-            </w:pPr>
-          </w:p>
-        </w:tc>
-        <w:tc>
-          <w:tcPr>
-            <w:tcW w:w="1701" w:type="dxa"/>
-          </w:tcPr>
-          <w:p>
-            <w:pPr>
-              <w:jc w:val="center"/>
-              <w:cnfStyle w:val="000000000000" w:firstRow="0" w:lastRow="0" w:firstColumn="0" w:lastColumn="0" w:oddVBand="0" w:evenVBand="0" w:oddHBand="0" w:evenHBand="0" w:firstRowFirstColumn="0" w:firstRowLastColumn="0" w:lastRowFirstColumn="0" w:lastRowLastColumn="0"/>
-            </w:pPr>
-          </w:p>
-        </w:tc>
-        <w:tc>
-          <w:tcPr>
-            <w:tcW w:w="1525" w:type="dxa"/>
-          </w:tcPr>
-          <w:p>
-            <w:pPr>
-              <w:jc w:val="center"/>
-              <w:cnfStyle w:val="000000000000" w:firstRow="0" w:lastRow="0" w:firstColumn="0" w:lastColumn="0" w:oddVBand="0" w:evenVBand="0" w:oddHBand="0" w:evenHBand="0" w:firstRowFirstColumn="0" w:firstRowLastColumn="0" w:lastRowFirstColumn="0" w:lastRowLastColumn="0"/>
-              <w:rPr>
-                <w:b/>
-              </w:rPr>
-            </w:pPr>
-          </w:p>
-        </w:tc>
-      </w:tr>
-      <w:tr>
-        <w:trPr>
-          <w:cnfStyle w:val="000000100000" w:firstRow="0" w:lastRow="0" w:firstColumn="0" w:lastColumn="0" w:oddVBand="0" w:evenVBand="0" w:oddHBand="1" w:evenHBand="0" w:firstRowFirstColumn="0" w:firstRowLastColumn="0" w:lastRowFirstColumn="0" w:lastRowLastColumn="0"/>
-          <w:trHeight w:val="111"/>
-        </w:trPr>
-        <w:tc>
-          <w:tcPr>
-            <w:cnfStyle w:val="001000000000" w:firstRow="0" w:lastRow="0" w:firstColumn="1" w:lastColumn="0" w:oddVBand="0" w:evenVBand="0" w:oddHBand="0" w:evenHBand="0" w:firstRowFirstColumn="0" w:firstRowLastColumn="0" w:lastRowFirstColumn="0" w:lastRowLastColumn="0"/>
-            <w:tcW w:w="4361" w:type="dxa"/>
-          </w:tcPr>
-          <w:p>
-            <w:pPr>
-              <w:rPr>
-                <w:bCs w:val="0"/>
-              </w:rPr>
-            </w:pPr>
-          </w:p>
-        </w:tc>
-        <w:tc>
-          <w:tcPr>
-            <w:tcW w:w="1701" w:type="dxa"/>
-          </w:tcPr>
-          <w:p>
-            <w:pPr>
-              <w:jc w:val="center"/>
-              <w:cnfStyle w:val="000000100000" w:firstRow="0" w:lastRow="0" w:firstColumn="0" w:lastColumn="0" w:oddVBand="0" w:evenVBand="0" w:oddHBand="1" w:evenHBand="0" w:firstRowFirstColumn="0" w:firstRowLastColumn="0" w:lastRowFirstColumn="0" w:lastRowLastColumn="0"/>
-            </w:pPr>
-          </w:p>
-        </w:tc>
-        <w:tc>
-          <w:tcPr>
-            <w:tcW w:w="1701" w:type="dxa"/>
-          </w:tcPr>
-          <w:p>
-            <w:pPr>
-              <w:jc w:val="center"/>
-              <w:cnfStyle w:val="000000100000" w:firstRow="0" w:lastRow="0" w:firstColumn="0" w:lastColumn="0" w:oddVBand="0" w:evenVBand="0" w:oddHBand="1" w:evenHBand="0" w:firstRowFirstColumn="0" w:firstRowLastColumn="0" w:lastRowFirstColumn="0" w:lastRowLastColumn="0"/>
-            </w:pPr>
-          </w:p>
-        </w:tc>
-        <w:tc>
-          <w:tcPr>
-            <w:tcW w:w="1525" w:type="dxa"/>
-          </w:tcPr>
-          <w:p>
-            <w:pPr>
-              <w:jc w:val="center"/>
-              <w:cnfStyle w:val="000000100000" w:firstRow="0" w:lastRow="0" w:firstColumn="0" w:lastColumn="0" w:oddVBand="0" w:evenVBand="0" w:oddHBand="1" w:evenHBand="0" w:firstRowFirstColumn="0" w:firstRowLastColumn="0" w:lastRowFirstColumn="0" w:lastRowLastColumn="0"/>
-              <w:rPr>
-                <w:b/>
-              </w:rPr>
-            </w:pPr>
-            <w:r>
-              <w:rPr>
-                <w:b/>
-              </w:rPr>
-              <w:t>15 030</w:t>
-            </w:r>
-          </w:p>
-        </w:tc>
-      </w:tr>
-    </w:tbl>
+      <w:bookmarkEnd w:id="31"/>
+    </w:p>
+    <w:p>
+      <w:r>
+        <w:rPr>
+          <w:noProof/>
+        </w:rPr>
+        <w:drawing>
+          <wp:anchor distT="0" distB="0" distL="114300" distR="114300" simplePos="0" relativeHeight="251657216" behindDoc="0" locked="0" layoutInCell="1" allowOverlap="1" wp14:anchorId="4317CEB0" wp14:editId="03611ADF">
+            <wp:simplePos x="0" y="0"/>
+            <wp:positionH relativeFrom="column">
+              <wp:posOffset>-699770</wp:posOffset>
+            </wp:positionH>
+            <wp:positionV relativeFrom="paragraph">
+              <wp:posOffset>179070</wp:posOffset>
+            </wp:positionV>
+            <wp:extent cx="7181850" cy="7886700"/>
+            <wp:effectExtent l="0" t="0" r="0" b="0"/>
+            <wp:wrapTopAndBottom/>
+            <wp:docPr id="3" name="Slika 3"/>
+            <wp:cNvGraphicFramePr>
+              <a:graphicFrameLocks xmlns:a="http://schemas.openxmlformats.org/drawingml/2006/main" noChangeAspect="1"/>
+            </wp:cNvGraphicFramePr>
+            <a:graphic xmlns:a="http://schemas.openxmlformats.org/drawingml/2006/main">
+              <a:graphicData uri="http://schemas.openxmlformats.org/drawingml/2006/picture">
+                <pic:pic xmlns:pic="http://schemas.openxmlformats.org/drawingml/2006/picture">
+                  <pic:nvPicPr>
+                    <pic:cNvPr id="3" name="budzet_img.PNG"/>
+                    <pic:cNvPicPr/>
+                  </pic:nvPicPr>
+                  <pic:blipFill>
+                    <a:blip r:embed="rId26">
+                      <a:extLst>
+                        <a:ext uri="{28A0092B-C50C-407E-A947-70E740481C1C}">
+                          <a14:useLocalDpi xmlns:a14="http://schemas.microsoft.com/office/drawing/2010/main" val="0"/>
+                        </a:ext>
+                      </a:extLst>
+                    </a:blip>
+                    <a:stretch>
+                      <a:fillRect/>
+                    </a:stretch>
+                  </pic:blipFill>
+                  <pic:spPr>
+                    <a:xfrm>
+                      <a:off x="0" y="0"/>
+                      <a:ext cx="7181850" cy="7886700"/>
+                    </a:xfrm>
+                    <a:prstGeom prst="rect">
+                      <a:avLst/>
+                    </a:prstGeom>
+                  </pic:spPr>
+                </pic:pic>
+              </a:graphicData>
+            </a:graphic>
+            <wp14:sizeRelH relativeFrom="page">
+              <wp14:pctWidth>0</wp14:pctWidth>
+            </wp14:sizeRelH>
+            <wp14:sizeRelV relativeFrom="page">
+              <wp14:pctHeight>0</wp14:pctHeight>
+            </wp14:sizeRelV>
+          </wp:anchor>
+        </w:drawing>
+      </w:r>
+    </w:p>
+    <w:p>
+      <w:pPr>
+        <w:spacing w:line="360" w:lineRule="auto"/>
+        <w:jc w:val="center"/>
+        <w:rPr>
+          <w:i/>
+          <w:sz w:val="20"/>
+        </w:rPr>
+      </w:pPr>
+      <w:r>
+        <w:rPr>
+          <w:i/>
+          <w:sz w:val="20"/>
+        </w:rPr>
+        <w:t>Slika 14. Troškovi projekta</w:t>
+      </w:r>
+    </w:p>
+    <w:p>
+      <w:pPr>
+        <w:spacing w:line="360" w:lineRule="auto"/>
+        <w:jc w:val="center"/>
+        <w:rPr>
+          <w:i/>
+          <w:sz w:val="20"/>
+        </w:rPr>
+      </w:pPr>
+    </w:p>
     <w:p>
       <w:pPr>
         <w:spacing w:line="360" w:lineRule="auto"/>
@@ -7624,7 +4726,12 @@
       </w:pPr>
       <w:r>
         <w:tab/>
-        <w:t>- Cijena sata programiranja – 110 HRK</w:t>
+      </w:r>
+      <w:r>
+        <w:t>- Cijena sata programiranja – 10</w:t>
+      </w:r>
+      <w:r>
+        <w:t>0 HRK</w:t>
       </w:r>
     </w:p>
     <w:p>
@@ -7634,7 +4741,13 @@
       </w:pPr>
       <w:r>
         <w:tab/>
-        <w:t>- Cijena sata dizajniranja – 120 HRK</w:t>
+        <w:t xml:space="preserve">- </w:t>
+      </w:r>
+      <w:r>
+        <w:t>Cijena sata dizajniranja – 10</w:t>
+      </w:r>
+      <w:r>
+        <w:t>0 HRK</w:t>
       </w:r>
     </w:p>
     <w:p>
@@ -7644,7 +4757,13 @@
       </w:pPr>
       <w:r>
         <w:tab/>
-        <w:t>- Cijena sata analize i projektiranja – 200 HRK</w:t>
+        <w:t xml:space="preserve">- Cijena sata analize i projektiranja – </w:t>
+      </w:r>
+      <w:r>
+        <w:t>12</w:t>
+      </w:r>
+      <w:r>
+        <w:t>0 HRK</w:t>
       </w:r>
     </w:p>
     <w:p>
@@ -7654,7 +4773,13 @@
       </w:pPr>
       <w:r>
         <w:tab/>
-        <w:t>- Cijena sata planiranja – 100 HRK</w:t>
+        <w:t xml:space="preserve">- Cijena sata planiranja – </w:t>
+      </w:r>
+      <w:r>
+        <w:t>6</w:t>
+      </w:r>
+      <w:r>
+        <w:t>0 HRK</w:t>
       </w:r>
     </w:p>
     <w:p>
@@ -7664,7 +4789,13 @@
       </w:pPr>
       <w:r>
         <w:tab/>
-        <w:t>- Cijena izrade baze podataka i web servisa (backend) – 140 HRK</w:t>
+        <w:t>- Cijena izrade baze podat</w:t>
+      </w:r>
+      <w:r>
+        <w:t>aka i web servisa (backend) – 10</w:t>
+      </w:r>
+      <w:r>
+        <w:t>0 HRK</w:t>
       </w:r>
     </w:p>
     <w:p>
@@ -7674,7 +4805,13 @@
       </w:pPr>
       <w:r>
         <w:tab/>
-        <w:t>- Cijena testiranja aplikacije – 130 HRK</w:t>
+        <w:t xml:space="preserve">- Cijena </w:t>
+      </w:r>
+      <w:r>
+        <w:t>testiranja aplikacije – 10</w:t>
+      </w:r>
+      <w:r>
+        <w:t>0 HRK</w:t>
       </w:r>
     </w:p>
     <w:p>
@@ -7696,7 +4833,19 @@
         <w:rPr>
           <w:b/>
         </w:rPr>
-        <w:t>15 030</w:t>
+        <w:t>23</w:t>
+      </w:r>
+      <w:r>
+        <w:rPr>
+          <w:b/>
+        </w:rPr>
+        <w:t>081.</w:t>
+      </w:r>
+      <w:r>
+        <w:rPr>
+          <w:b/>
+        </w:rPr>
+        <w:t>60</w:t>
       </w:r>
       <w:r>
         <w:t xml:space="preserve"> HRK.</w:t>
@@ -7714,10 +4863,12 @@
         <w:rPr>
           <w:b/>
         </w:rPr>
-        <w:t>2 817</w:t>
-      </w:r>
-      <w:r>
-        <w:t xml:space="preserve"> HRK. Za svaki sprint su navedene funkcionalnosti za taj sprint, te potrebno vrijeme, cijena po komadu, te ukupna cijena potrebna za realizaciju funkcionalnosti.</w:t>
+        <w:t xml:space="preserve">4330.35 </w:t>
+      </w:r>
+      <w:bookmarkStart w:id="32" w:name="_GoBack"/>
+      <w:bookmarkEnd w:id="32"/>
+      <w:r>
+        <w:t xml:space="preserve">HRK. </w:t>
       </w:r>
     </w:p>
     <w:p>
@@ -11848,7 +8999,7 @@
 </file>
 
 <file path=customXml/itemProps2.xml><?xml version="1.0" encoding="utf-8"?>
-<ds:datastoreItem xmlns:ds="http://schemas.openxmlformats.org/officeDocument/2006/customXml" ds:itemID="{873DA5AD-27E9-47CF-BC76-99BF148F16C1}">
+<ds:datastoreItem xmlns:ds="http://schemas.openxmlformats.org/officeDocument/2006/customXml" ds:itemID="{24D77C1C-4688-419B-A06C-5397B28A64F4}">
   <ds:schemaRefs>
     <ds:schemaRef ds:uri="http://schemas.openxmlformats.org/officeDocument/2006/bibliography"/>
   </ds:schemaRefs>

</xml_diff>

<commit_message>
Dodani komentari na neke metode i radna verzija projektne dokumentacije
- Dodani su komentari na većinu metoda
- Izbrisani su nepotrebni importi
- Dodana je nova verzija projektne dokumentacije (nedovršena)
</commit_message>
<xml_diff>
--- a/dokumentacija/AIR1618 PD mDrivingSchool - Bunić, Kofjač, Lazar.docx
+++ b/dokumentacija/AIR1618 PD mDrivingSchool - Bunić, Kofjač, Lazar.docx
@@ -10,8 +10,6 @@
           <w:sz w:val="28"/>
         </w:rPr>
       </w:pPr>
-      <w:bookmarkStart w:id="0" w:name="_GoBack"/>
-      <w:bookmarkEnd w:id="0"/>
       <w:r>
         <w:rPr>
           <w:sz w:val="28"/>
@@ -2467,7 +2465,7 @@
           <w:szCs w:val="44"/>
         </w:rPr>
       </w:pPr>
-      <w:bookmarkStart w:id="1" w:name="_Toc471565649"/>
+      <w:bookmarkStart w:id="0" w:name="_Toc471565649"/>
       <w:r>
         <w:rPr>
           <w:sz w:val="44"/>
@@ -2476,7 +2474,7 @@
         <w:lastRenderedPageBreak/>
         <w:t>Uvod</w:t>
       </w:r>
-      <w:bookmarkEnd w:id="1"/>
+      <w:bookmarkEnd w:id="0"/>
     </w:p>
     <w:p/>
     <w:p/>
@@ -2633,7 +2631,7 @@
           <w:sz w:val="44"/>
         </w:rPr>
       </w:pPr>
-      <w:bookmarkStart w:id="2" w:name="_Toc471565650"/>
+      <w:bookmarkStart w:id="1" w:name="_Toc471565650"/>
       <w:r>
         <w:rPr>
           <w:sz w:val="44"/>
@@ -2641,7 +2639,7 @@
         <w:lastRenderedPageBreak/>
         <w:t>Terminski plan projekta</w:t>
       </w:r>
-      <w:bookmarkEnd w:id="2"/>
+      <w:bookmarkEnd w:id="1"/>
     </w:p>
     <w:p>
       <w:pPr>
@@ -2815,7 +2813,7 @@
           <w:szCs w:val="44"/>
         </w:rPr>
       </w:pPr>
-      <w:bookmarkStart w:id="3" w:name="_Toc471565651"/>
+      <w:bookmarkStart w:id="2" w:name="_Toc471565651"/>
       <w:r>
         <w:rPr>
           <w:sz w:val="44"/>
@@ -2824,7 +2822,7 @@
         <w:lastRenderedPageBreak/>
         <w:t>Korisničke priče</w:t>
       </w:r>
-      <w:bookmarkEnd w:id="3"/>
+      <w:bookmarkEnd w:id="2"/>
     </w:p>
     <w:p>
       <w:pPr>
@@ -2841,7 +2839,7 @@
           <w:szCs w:val="24"/>
         </w:rPr>
       </w:pPr>
-      <w:bookmarkStart w:id="4" w:name="_Toc471565652"/>
+      <w:bookmarkStart w:id="3" w:name="_Toc471565652"/>
       <w:r>
         <w:rPr>
           <w:bCs w:val="0"/>
@@ -2880,6 +2878,40 @@
         </w:rPr>
         <w:t>Neregistrirani korisnik</w:t>
       </w:r>
+      <w:bookmarkEnd w:id="3"/>
+    </w:p>
+    <w:p/>
+    <w:p>
+      <w:pPr>
+        <w:spacing w:line="360" w:lineRule="auto"/>
+        <w:ind w:firstLine="708"/>
+        <w:jc w:val="both"/>
+      </w:pPr>
+      <w:r>
+        <w:t>Kao neregistrirani korisnik želim biti u mogućnosti rješavati testove znanja iz prve pomoći i propisa koji su dostupni bez obzira na povezanost s Internetom. Također, mislim da bi mogućnost slanja zahtjeva za upis u autoškolu preko aplikacije bila vrlo važna funkcionalnost. Kontaktne informacije i općenite informacije o autoškoli, kao i lokaciju autoškole preko Google mapa smatram izuzetno bitnim zbog upoznavanja budućih polaznika s autoškolom. Na kraju, potrebna je mogućnost prijave u aplikaciju ukoliko je korisnik upisan u autoškolu.</w:t>
+      </w:r>
+    </w:p>
+    <w:p>
+      <w:pPr>
+        <w:pStyle w:val="Naslov2"/>
+        <w:jc w:val="both"/>
+        <w:rPr>
+          <w:szCs w:val="24"/>
+        </w:rPr>
+      </w:pPr>
+      <w:bookmarkStart w:id="4" w:name="_Toc471565653"/>
+      <w:r>
+        <w:rPr>
+          <w:szCs w:val="24"/>
+        </w:rPr>
+        <w:t>3</w:t>
+      </w:r>
+      <w:r>
+        <w:rPr>
+          <w:szCs w:val="24"/>
+        </w:rPr>
+        <w:t>.2 Registrirani korisnik</w:t>
+      </w:r>
       <w:bookmarkEnd w:id="4"/>
     </w:p>
     <w:p/>
@@ -2890,7 +2922,7 @@
         <w:jc w:val="both"/>
       </w:pPr>
       <w:r>
-        <w:t>Kao neregistrirani korisnik želim biti u mogućnosti rješavati testove znanja iz prve pomoći i propisa koji su dostupni bez obzira na povezanost s Internetom. Također, mislim da bi mogućnost slanja zahtjeva za upis u autoškolu preko aplikacije bila vrlo važna funkcionalnost. Kontaktne informacije i općenite informacije o autoškoli, kao i lokaciju autoškole preko Google mapa smatram izuzetno bitnim zbog upoznavanja budućih polaznika s autoškolom. Na kraju, potrebna je mogućnost prijave u aplikaciju ukoliko je korisnik upisan u autoškolu.</w:t>
+        <w:t>Kao registrirani korisnik i upisani polaznik u autoškolu, želim imati sve prije navedene funkcionalnosti neregistriranog korisnika. Osim toga, kao primarna i najvažnija stvar koju želim imati je mogućnost informiranja o statusima ispita iz prve pomoći i propisa. Također mi je važan pregled broja satova vožnje da bi tako sam mogao pratiti i analizirati svoj napredak u vožnji te mogućnost uvida u vrijeme svoje sljedeće vožnje.</w:t>
       </w:r>
     </w:p>
     <w:p>
@@ -2901,7 +2933,7 @@
           <w:szCs w:val="24"/>
         </w:rPr>
       </w:pPr>
-      <w:bookmarkStart w:id="5" w:name="_Toc471565653"/>
+      <w:bookmarkStart w:id="5" w:name="_Toc471565654"/>
       <w:r>
         <w:rPr>
           <w:szCs w:val="24"/>
@@ -2912,43 +2944,9 @@
         <w:rPr>
           <w:szCs w:val="24"/>
         </w:rPr>
-        <w:t>.2 Registrirani korisnik</w:t>
+        <w:t>.3 Zaposlenik</w:t>
       </w:r>
       <w:bookmarkEnd w:id="5"/>
-    </w:p>
-    <w:p/>
-    <w:p>
-      <w:pPr>
-        <w:spacing w:line="360" w:lineRule="auto"/>
-        <w:ind w:firstLine="708"/>
-        <w:jc w:val="both"/>
-      </w:pPr>
-      <w:r>
-        <w:t>Kao registrirani korisnik i upisani polaznik u autoškolu, želim imati sve prije navedene funkcionalnosti neregistriranog korisnika. Osim toga, kao primarna i najvažnija stvar koju želim imati je mogućnost informiranja o statusima ispita iz prve pomoći i propisa. Također mi je važan pregled broja satova vožnje da bi tako sam mogao pratiti i analizirati svoj napredak u vožnji te mogućnost uvida u vrijeme svoje sljedeće vožnje.</w:t>
-      </w:r>
-    </w:p>
-    <w:p>
-      <w:pPr>
-        <w:pStyle w:val="Naslov2"/>
-        <w:jc w:val="both"/>
-        <w:rPr>
-          <w:szCs w:val="24"/>
-        </w:rPr>
-      </w:pPr>
-      <w:bookmarkStart w:id="6" w:name="_Toc471565654"/>
-      <w:r>
-        <w:rPr>
-          <w:szCs w:val="24"/>
-        </w:rPr>
-        <w:t>3</w:t>
-      </w:r>
-      <w:r>
-        <w:rPr>
-          <w:szCs w:val="24"/>
-        </w:rPr>
-        <w:t>.3 Zaposlenik</w:t>
-      </w:r>
-      <w:bookmarkEnd w:id="6"/>
     </w:p>
     <w:p/>
     <w:p>
@@ -2985,7 +2983,7 @@
           <w:szCs w:val="44"/>
         </w:rPr>
       </w:pPr>
-      <w:bookmarkStart w:id="7" w:name="_Toc471565655"/>
+      <w:bookmarkStart w:id="6" w:name="_Toc471565655"/>
       <w:r>
         <w:rPr>
           <w:sz w:val="44"/>
@@ -2994,7 +2992,7 @@
         <w:lastRenderedPageBreak/>
         <w:t>Metodologija razvoja</w:t>
       </w:r>
-      <w:bookmarkEnd w:id="7"/>
+      <w:bookmarkEnd w:id="6"/>
     </w:p>
     <w:p>
       <w:pPr>
@@ -3256,7 +3254,7 @@
           <w:szCs w:val="44"/>
         </w:rPr>
       </w:pPr>
-      <w:bookmarkStart w:id="8" w:name="_Toc471565656"/>
+      <w:bookmarkStart w:id="7" w:name="_Toc471565656"/>
       <w:r>
         <w:rPr>
           <w:sz w:val="44"/>
@@ -3265,7 +3263,7 @@
         <w:lastRenderedPageBreak/>
         <w:t>Prvi sprint</w:t>
       </w:r>
-      <w:bookmarkEnd w:id="8"/>
+      <w:bookmarkEnd w:id="7"/>
     </w:p>
     <w:p>
       <w:pPr>
@@ -3294,7 +3292,7 @@
           <w:noProof/>
         </w:rPr>
         <w:drawing>
-          <wp:anchor distT="0" distB="0" distL="114300" distR="114300" simplePos="0" relativeHeight="251652608" behindDoc="0" locked="0" layoutInCell="1" allowOverlap="1" wp14:anchorId="490505E4" wp14:editId="60BFD55E">
+          <wp:anchor distT="0" distB="0" distL="114300" distR="114300" simplePos="0" relativeHeight="251655168" behindDoc="0" locked="0" layoutInCell="1" allowOverlap="1" wp14:anchorId="490505E4" wp14:editId="60BFD55E">
             <wp:simplePos x="0" y="0"/>
             <wp:positionH relativeFrom="column">
               <wp:posOffset>-104585</wp:posOffset>
@@ -3572,7 +3570,7 @@
         <w:spacing w:line="360" w:lineRule="auto"/>
         <w:jc w:val="both"/>
       </w:pPr>
-      <w:bookmarkStart w:id="9" w:name="_Toc471565657"/>
+      <w:bookmarkStart w:id="8" w:name="_Toc471565657"/>
       <w:r>
         <w:lastRenderedPageBreak/>
         <w:t>5</w:t>
@@ -3589,7 +3587,7 @@
       <w:r>
         <w:t>ing</w:t>
       </w:r>
-      <w:bookmarkEnd w:id="9"/>
+      <w:bookmarkEnd w:id="8"/>
     </w:p>
     <w:p/>
     <w:p>
@@ -3640,21 +3638,22 @@
           <w:szCs w:val="26"/>
         </w:rPr>
       </w:pPr>
-      <w:bookmarkStart w:id="10" w:name="_Toc471134488"/>
-      <w:bookmarkStart w:id="11" w:name="_Toc471134615"/>
-      <w:bookmarkStart w:id="12" w:name="_Toc471134808"/>
-      <w:bookmarkStart w:id="13" w:name="_Toc471135957"/>
-      <w:bookmarkStart w:id="14" w:name="_Toc471558823"/>
-      <w:bookmarkStart w:id="15" w:name="_Toc471562696"/>
-      <w:bookmarkStart w:id="16" w:name="_Toc471562730"/>
-      <w:bookmarkStart w:id="17" w:name="_Toc471562818"/>
-      <w:bookmarkStart w:id="18" w:name="_Toc471562891"/>
-      <w:bookmarkStart w:id="19" w:name="_Toc471563005"/>
-      <w:bookmarkStart w:id="20" w:name="_Toc471563967"/>
-      <w:bookmarkStart w:id="21" w:name="_Toc471564459"/>
-      <w:bookmarkStart w:id="22" w:name="_Toc471564703"/>
-      <w:bookmarkStart w:id="23" w:name="_Toc471565578"/>
-      <w:bookmarkStart w:id="24" w:name="_Toc471565658"/>
+      <w:bookmarkStart w:id="9" w:name="_Toc471134488"/>
+      <w:bookmarkStart w:id="10" w:name="_Toc471134615"/>
+      <w:bookmarkStart w:id="11" w:name="_Toc471134808"/>
+      <w:bookmarkStart w:id="12" w:name="_Toc471135957"/>
+      <w:bookmarkStart w:id="13" w:name="_Toc471558823"/>
+      <w:bookmarkStart w:id="14" w:name="_Toc471562696"/>
+      <w:bookmarkStart w:id="15" w:name="_Toc471562730"/>
+      <w:bookmarkStart w:id="16" w:name="_Toc471562818"/>
+      <w:bookmarkStart w:id="17" w:name="_Toc471562891"/>
+      <w:bookmarkStart w:id="18" w:name="_Toc471563005"/>
+      <w:bookmarkStart w:id="19" w:name="_Toc471563967"/>
+      <w:bookmarkStart w:id="20" w:name="_Toc471564459"/>
+      <w:bookmarkStart w:id="21" w:name="_Toc471564703"/>
+      <w:bookmarkStart w:id="22" w:name="_Toc471565578"/>
+      <w:bookmarkStart w:id="23" w:name="_Toc471565658"/>
+      <w:bookmarkEnd w:id="9"/>
       <w:bookmarkEnd w:id="10"/>
       <w:bookmarkEnd w:id="11"/>
       <w:bookmarkEnd w:id="12"/>
@@ -3669,7 +3668,6 @@
       <w:bookmarkEnd w:id="21"/>
       <w:bookmarkEnd w:id="22"/>
       <w:bookmarkEnd w:id="23"/>
-      <w:bookmarkEnd w:id="24"/>
     </w:p>
     <w:p>
       <w:pPr>
@@ -3691,21 +3689,22 @@
           <w:szCs w:val="26"/>
         </w:rPr>
       </w:pPr>
-      <w:bookmarkStart w:id="25" w:name="_Toc471134489"/>
-      <w:bookmarkStart w:id="26" w:name="_Toc471134616"/>
-      <w:bookmarkStart w:id="27" w:name="_Toc471134809"/>
-      <w:bookmarkStart w:id="28" w:name="_Toc471135958"/>
-      <w:bookmarkStart w:id="29" w:name="_Toc471558824"/>
-      <w:bookmarkStart w:id="30" w:name="_Toc471562697"/>
-      <w:bookmarkStart w:id="31" w:name="_Toc471562731"/>
-      <w:bookmarkStart w:id="32" w:name="_Toc471562819"/>
-      <w:bookmarkStart w:id="33" w:name="_Toc471562892"/>
-      <w:bookmarkStart w:id="34" w:name="_Toc471563006"/>
-      <w:bookmarkStart w:id="35" w:name="_Toc471563968"/>
-      <w:bookmarkStart w:id="36" w:name="_Toc471564460"/>
-      <w:bookmarkStart w:id="37" w:name="_Toc471564704"/>
-      <w:bookmarkStart w:id="38" w:name="_Toc471565579"/>
-      <w:bookmarkStart w:id="39" w:name="_Toc471565659"/>
+      <w:bookmarkStart w:id="24" w:name="_Toc471134489"/>
+      <w:bookmarkStart w:id="25" w:name="_Toc471134616"/>
+      <w:bookmarkStart w:id="26" w:name="_Toc471134809"/>
+      <w:bookmarkStart w:id="27" w:name="_Toc471135958"/>
+      <w:bookmarkStart w:id="28" w:name="_Toc471558824"/>
+      <w:bookmarkStart w:id="29" w:name="_Toc471562697"/>
+      <w:bookmarkStart w:id="30" w:name="_Toc471562731"/>
+      <w:bookmarkStart w:id="31" w:name="_Toc471562819"/>
+      <w:bookmarkStart w:id="32" w:name="_Toc471562892"/>
+      <w:bookmarkStart w:id="33" w:name="_Toc471563006"/>
+      <w:bookmarkStart w:id="34" w:name="_Toc471563968"/>
+      <w:bookmarkStart w:id="35" w:name="_Toc471564460"/>
+      <w:bookmarkStart w:id="36" w:name="_Toc471564704"/>
+      <w:bookmarkStart w:id="37" w:name="_Toc471565579"/>
+      <w:bookmarkStart w:id="38" w:name="_Toc471565659"/>
+      <w:bookmarkEnd w:id="24"/>
       <w:bookmarkEnd w:id="25"/>
       <w:bookmarkEnd w:id="26"/>
       <w:bookmarkEnd w:id="27"/>
@@ -3720,7 +3719,6 @@
       <w:bookmarkEnd w:id="36"/>
       <w:bookmarkEnd w:id="37"/>
       <w:bookmarkEnd w:id="38"/>
-      <w:bookmarkEnd w:id="39"/>
     </w:p>
     <w:p>
       <w:pPr>
@@ -3742,21 +3740,22 @@
           <w:szCs w:val="26"/>
         </w:rPr>
       </w:pPr>
-      <w:bookmarkStart w:id="40" w:name="_Toc471134490"/>
-      <w:bookmarkStart w:id="41" w:name="_Toc471134617"/>
-      <w:bookmarkStart w:id="42" w:name="_Toc471134810"/>
-      <w:bookmarkStart w:id="43" w:name="_Toc471135959"/>
-      <w:bookmarkStart w:id="44" w:name="_Toc471558825"/>
-      <w:bookmarkStart w:id="45" w:name="_Toc471562698"/>
-      <w:bookmarkStart w:id="46" w:name="_Toc471562732"/>
-      <w:bookmarkStart w:id="47" w:name="_Toc471562820"/>
-      <w:bookmarkStart w:id="48" w:name="_Toc471562893"/>
-      <w:bookmarkStart w:id="49" w:name="_Toc471563007"/>
-      <w:bookmarkStart w:id="50" w:name="_Toc471563969"/>
-      <w:bookmarkStart w:id="51" w:name="_Toc471564461"/>
-      <w:bookmarkStart w:id="52" w:name="_Toc471564705"/>
-      <w:bookmarkStart w:id="53" w:name="_Toc471565580"/>
-      <w:bookmarkStart w:id="54" w:name="_Toc471565660"/>
+      <w:bookmarkStart w:id="39" w:name="_Toc471134490"/>
+      <w:bookmarkStart w:id="40" w:name="_Toc471134617"/>
+      <w:bookmarkStart w:id="41" w:name="_Toc471134810"/>
+      <w:bookmarkStart w:id="42" w:name="_Toc471135959"/>
+      <w:bookmarkStart w:id="43" w:name="_Toc471558825"/>
+      <w:bookmarkStart w:id="44" w:name="_Toc471562698"/>
+      <w:bookmarkStart w:id="45" w:name="_Toc471562732"/>
+      <w:bookmarkStart w:id="46" w:name="_Toc471562820"/>
+      <w:bookmarkStart w:id="47" w:name="_Toc471562893"/>
+      <w:bookmarkStart w:id="48" w:name="_Toc471563007"/>
+      <w:bookmarkStart w:id="49" w:name="_Toc471563969"/>
+      <w:bookmarkStart w:id="50" w:name="_Toc471564461"/>
+      <w:bookmarkStart w:id="51" w:name="_Toc471564705"/>
+      <w:bookmarkStart w:id="52" w:name="_Toc471565580"/>
+      <w:bookmarkStart w:id="53" w:name="_Toc471565660"/>
+      <w:bookmarkEnd w:id="39"/>
       <w:bookmarkEnd w:id="40"/>
       <w:bookmarkEnd w:id="41"/>
       <w:bookmarkEnd w:id="42"/>
@@ -3771,7 +3770,6 @@
       <w:bookmarkEnd w:id="51"/>
       <w:bookmarkEnd w:id="52"/>
       <w:bookmarkEnd w:id="53"/>
-      <w:bookmarkEnd w:id="54"/>
     </w:p>
     <w:p>
       <w:pPr>
@@ -3793,21 +3791,22 @@
           <w:szCs w:val="26"/>
         </w:rPr>
       </w:pPr>
-      <w:bookmarkStart w:id="55" w:name="_Toc471134491"/>
-      <w:bookmarkStart w:id="56" w:name="_Toc471134618"/>
-      <w:bookmarkStart w:id="57" w:name="_Toc471134811"/>
-      <w:bookmarkStart w:id="58" w:name="_Toc471135960"/>
-      <w:bookmarkStart w:id="59" w:name="_Toc471558826"/>
-      <w:bookmarkStart w:id="60" w:name="_Toc471562699"/>
-      <w:bookmarkStart w:id="61" w:name="_Toc471562733"/>
-      <w:bookmarkStart w:id="62" w:name="_Toc471562821"/>
-      <w:bookmarkStart w:id="63" w:name="_Toc471562894"/>
-      <w:bookmarkStart w:id="64" w:name="_Toc471563008"/>
-      <w:bookmarkStart w:id="65" w:name="_Toc471563970"/>
-      <w:bookmarkStart w:id="66" w:name="_Toc471564462"/>
-      <w:bookmarkStart w:id="67" w:name="_Toc471564706"/>
-      <w:bookmarkStart w:id="68" w:name="_Toc471565581"/>
-      <w:bookmarkStart w:id="69" w:name="_Toc471565661"/>
+      <w:bookmarkStart w:id="54" w:name="_Toc471134491"/>
+      <w:bookmarkStart w:id="55" w:name="_Toc471134618"/>
+      <w:bookmarkStart w:id="56" w:name="_Toc471134811"/>
+      <w:bookmarkStart w:id="57" w:name="_Toc471135960"/>
+      <w:bookmarkStart w:id="58" w:name="_Toc471558826"/>
+      <w:bookmarkStart w:id="59" w:name="_Toc471562699"/>
+      <w:bookmarkStart w:id="60" w:name="_Toc471562733"/>
+      <w:bookmarkStart w:id="61" w:name="_Toc471562821"/>
+      <w:bookmarkStart w:id="62" w:name="_Toc471562894"/>
+      <w:bookmarkStart w:id="63" w:name="_Toc471563008"/>
+      <w:bookmarkStart w:id="64" w:name="_Toc471563970"/>
+      <w:bookmarkStart w:id="65" w:name="_Toc471564462"/>
+      <w:bookmarkStart w:id="66" w:name="_Toc471564706"/>
+      <w:bookmarkStart w:id="67" w:name="_Toc471565581"/>
+      <w:bookmarkStart w:id="68" w:name="_Toc471565661"/>
+      <w:bookmarkEnd w:id="54"/>
       <w:bookmarkEnd w:id="55"/>
       <w:bookmarkEnd w:id="56"/>
       <w:bookmarkEnd w:id="57"/>
@@ -3822,32 +3821,31 @@
       <w:bookmarkEnd w:id="66"/>
       <w:bookmarkEnd w:id="67"/>
       <w:bookmarkEnd w:id="68"/>
+    </w:p>
+    <w:p>
+      <w:pPr>
+        <w:pStyle w:val="Naslov2"/>
+      </w:pPr>
+      <w:bookmarkStart w:id="69" w:name="_Toc471565662"/>
+      <w:r>
+        <w:t>5</w:t>
+      </w:r>
+      <w:r>
+        <w:t>.2</w:t>
+      </w:r>
+      <w:r>
+        <w:t xml:space="preserve"> </w:t>
+      </w:r>
+      <w:r>
+        <w:t>Analiza b</w:t>
+      </w:r>
+      <w:r>
+        <w:t>urndown graf</w:t>
+      </w:r>
+      <w:r>
+        <w:t>a</w:t>
+      </w:r>
       <w:bookmarkEnd w:id="69"/>
-    </w:p>
-    <w:p>
-      <w:pPr>
-        <w:pStyle w:val="Naslov2"/>
-      </w:pPr>
-      <w:bookmarkStart w:id="70" w:name="_Toc471565662"/>
-      <w:r>
-        <w:t>5</w:t>
-      </w:r>
-      <w:r>
-        <w:t>.2</w:t>
-      </w:r>
-      <w:r>
-        <w:t xml:space="preserve"> </w:t>
-      </w:r>
-      <w:r>
-        <w:t>Analiza b</w:t>
-      </w:r>
-      <w:r>
-        <w:t>urndown graf</w:t>
-      </w:r>
-      <w:r>
-        <w:t>a</w:t>
-      </w:r>
-      <w:bookmarkEnd w:id="70"/>
     </w:p>
     <w:p/>
     <w:p>
@@ -4020,7 +4018,7 @@
       <w:pPr>
         <w:pStyle w:val="Naslov2"/>
       </w:pPr>
-      <w:bookmarkStart w:id="71" w:name="_Toc471565663"/>
+      <w:bookmarkStart w:id="70" w:name="_Toc471565663"/>
       <w:r>
         <w:t>5</w:t>
       </w:r>
@@ -4033,7 +4031,7 @@
       <w:r>
         <w:t>Statistički podaci</w:t>
       </w:r>
-      <w:bookmarkEnd w:id="71"/>
+      <w:bookmarkEnd w:id="70"/>
     </w:p>
     <w:p>
       <w:pPr>
@@ -4235,7 +4233,7 @@
         <w:pStyle w:val="Naslov2"/>
         <w:spacing w:line="360" w:lineRule="auto"/>
       </w:pPr>
-      <w:bookmarkStart w:id="72" w:name="_Toc471565664"/>
+      <w:bookmarkStart w:id="71" w:name="_Toc471565664"/>
       <w:r>
         <w:t>5</w:t>
       </w:r>
@@ -4251,7 +4249,7 @@
       <w:r>
         <w:t>review</w:t>
       </w:r>
-      <w:bookmarkEnd w:id="72"/>
+      <w:bookmarkEnd w:id="71"/>
     </w:p>
     <w:p/>
     <w:p>
@@ -4295,7 +4293,7 @@
           <w:szCs w:val="44"/>
         </w:rPr>
       </w:pPr>
-      <w:bookmarkStart w:id="73" w:name="_Toc471565665"/>
+      <w:bookmarkStart w:id="72" w:name="_Toc471565665"/>
       <w:r>
         <w:rPr>
           <w:sz w:val="44"/>
@@ -4304,7 +4302,7 @@
         <w:lastRenderedPageBreak/>
         <w:t>Drugi sprint</w:t>
       </w:r>
-      <w:bookmarkEnd w:id="73"/>
+      <w:bookmarkEnd w:id="72"/>
     </w:p>
     <w:p>
       <w:pPr>
@@ -4361,7 +4359,7 @@
           <w:noProof/>
         </w:rPr>
         <w:drawing>
-          <wp:anchor distT="0" distB="0" distL="114300" distR="114300" simplePos="0" relativeHeight="251662848" behindDoc="0" locked="0" layoutInCell="1" allowOverlap="1" wp14:anchorId="08DDC5BF" wp14:editId="3EF7D5C7">
+          <wp:anchor distT="0" distB="0" distL="114300" distR="114300" simplePos="0" relativeHeight="251658240" behindDoc="0" locked="0" layoutInCell="1" allowOverlap="1" wp14:anchorId="08DDC5BF" wp14:editId="3EF7D5C7">
             <wp:simplePos x="0" y="0"/>
             <wp:positionH relativeFrom="column">
               <wp:posOffset>5080</wp:posOffset>
@@ -4554,7 +4552,7 @@
         <w:spacing w:line="360" w:lineRule="auto"/>
         <w:jc w:val="both"/>
       </w:pPr>
-      <w:bookmarkStart w:id="74" w:name="_Toc471565666"/>
+      <w:bookmarkStart w:id="73" w:name="_Toc471565666"/>
       <w:r>
         <w:t>6</w:t>
       </w:r>
@@ -4564,7 +4562,7 @@
       <w:r>
         <w:t>Sprint planning</w:t>
       </w:r>
-      <w:bookmarkEnd w:id="74"/>
+      <w:bookmarkEnd w:id="73"/>
     </w:p>
     <w:p/>
     <w:p>
@@ -4584,7 +4582,7 @@
       <w:pPr>
         <w:pStyle w:val="Naslov2"/>
       </w:pPr>
-      <w:bookmarkStart w:id="75" w:name="_Toc471565667"/>
+      <w:bookmarkStart w:id="74" w:name="_Toc471565667"/>
       <w:r>
         <w:lastRenderedPageBreak/>
         <w:t>6</w:t>
@@ -4595,7 +4593,7 @@
       <w:r>
         <w:t xml:space="preserve"> Analiza burndown charta</w:t>
       </w:r>
-      <w:bookmarkEnd w:id="75"/>
+      <w:bookmarkEnd w:id="74"/>
     </w:p>
     <w:p>
       <w:pPr>
@@ -4736,7 +4734,7 @@
       <w:pPr>
         <w:pStyle w:val="Naslov2"/>
       </w:pPr>
-      <w:bookmarkStart w:id="76" w:name="_Toc471565668"/>
+      <w:bookmarkStart w:id="75" w:name="_Toc471565668"/>
       <w:r>
         <w:t>6</w:t>
       </w:r>
@@ -4746,7 +4744,7 @@
       <w:r>
         <w:t xml:space="preserve"> Statistički podaci</w:t>
       </w:r>
-      <w:bookmarkEnd w:id="76"/>
+      <w:bookmarkEnd w:id="75"/>
     </w:p>
     <w:p/>
     <w:p>
@@ -4760,7 +4758,7 @@
           <w:noProof/>
         </w:rPr>
         <w:drawing>
-          <wp:anchor distT="0" distB="0" distL="114300" distR="114300" simplePos="0" relativeHeight="251676160" behindDoc="0" locked="0" layoutInCell="1" allowOverlap="1" wp14:anchorId="7A2570CB" wp14:editId="096517C2">
+          <wp:anchor distT="0" distB="0" distL="114300" distR="114300" simplePos="0" relativeHeight="251659264" behindDoc="0" locked="0" layoutInCell="1" allowOverlap="1" wp14:anchorId="7A2570CB" wp14:editId="096517C2">
             <wp:simplePos x="0" y="0"/>
             <wp:positionH relativeFrom="column">
               <wp:posOffset>133350</wp:posOffset>
@@ -4964,7 +4962,7 @@
         <w:pStyle w:val="Naslov2"/>
         <w:spacing w:line="360" w:lineRule="auto"/>
       </w:pPr>
-      <w:bookmarkStart w:id="77" w:name="_Toc471565669"/>
+      <w:bookmarkStart w:id="76" w:name="_Toc471565669"/>
       <w:r>
         <w:t>6</w:t>
       </w:r>
@@ -4977,7 +4975,7 @@
       <w:r>
         <w:t>Sprint review</w:t>
       </w:r>
-      <w:bookmarkEnd w:id="77"/>
+      <w:bookmarkEnd w:id="76"/>
     </w:p>
     <w:p/>
     <w:p>
@@ -5013,7 +5011,7 @@
           <w:szCs w:val="44"/>
         </w:rPr>
       </w:pPr>
-      <w:bookmarkStart w:id="78" w:name="_Toc471565670"/>
+      <w:bookmarkStart w:id="77" w:name="_Toc471565670"/>
       <w:r>
         <w:rPr>
           <w:sz w:val="44"/>
@@ -5021,7 +5019,7 @@
         </w:rPr>
         <w:t>Treći sprint</w:t>
       </w:r>
-      <w:bookmarkEnd w:id="78"/>
+      <w:bookmarkEnd w:id="77"/>
     </w:p>
     <w:p/>
     <w:p>
@@ -5236,7 +5234,7 @@
         <w:spacing w:line="360" w:lineRule="auto"/>
         <w:jc w:val="both"/>
       </w:pPr>
-      <w:bookmarkStart w:id="79" w:name="_Toc471565671"/>
+      <w:bookmarkStart w:id="78" w:name="_Toc471565671"/>
       <w:r>
         <w:t>7</w:t>
       </w:r>
@@ -5246,40 +5244,46 @@
       <w:r>
         <w:t>Sprint planning</w:t>
       </w:r>
+      <w:bookmarkEnd w:id="78"/>
+    </w:p>
+    <w:p>
+      <w:pPr>
+        <w:spacing w:line="360" w:lineRule="auto"/>
+        <w:ind w:firstLine="708"/>
+        <w:jc w:val="both"/>
+      </w:pPr>
+      <w:r>
+        <w:t xml:space="preserve">Treći sprint </w:t>
+      </w:r>
+      <w:r>
+        <w:t>započet</w:t>
+      </w:r>
+      <w:r>
+        <w:t xml:space="preserve"> ćemo također s dizajnom sučelja polaznika i zaposlenika te naknadno ažurirati prijavu u aplikaciju na način da prilikom prijave polaznik ima svoje, a zaposlenik svoje funkcionalnosti. Nakon što to napravimo, implementirati ćemo dvije funkcionalnosti koje koristi zaposlenik. Prva je dodavanje korisnika u autoškolu, odnosno u bazu podataka te će se takav korisnik smatrati upisanim u autoškolu i dobiti će svoje korisničko ime i lozinku. Sljedeća opcija je mogućnost zaposlenika da vidi njemu dodijeljene polaznike i njihove informacije, od osobnih informacija pa do statusa ispita u autoškoli.</w:t>
+      </w:r>
+    </w:p>
+    <w:p/>
+    <w:p>
+      <w:pPr>
+        <w:pStyle w:val="Naslov2"/>
+      </w:pPr>
+      <w:bookmarkStart w:id="79" w:name="_Toc471565672"/>
+      <w:r>
+        <w:t>7</w:t>
+      </w:r>
+      <w:r>
+        <w:t>.2</w:t>
+      </w:r>
+      <w:r>
+        <w:t xml:space="preserve"> </w:t>
+      </w:r>
+      <w:r>
+        <w:t>Analiza b</w:t>
+      </w:r>
+      <w:r>
+        <w:t>urndown charta</w:t>
+      </w:r>
       <w:bookmarkEnd w:id="79"/>
-    </w:p>
-    <w:p>
-      <w:pPr>
-        <w:spacing w:line="360" w:lineRule="auto"/>
-        <w:ind w:firstLine="708"/>
-        <w:jc w:val="both"/>
-      </w:pPr>
-      <w:r>
-        <w:t>Treći sprint početi ćemo također s dizajnom sučelja polaznika i zaposlenika te naknadno ažurirati prijavu u aplikaciju na način da prilikom prijave polaznik ima svoje, a zaposlenik svoje funkcionalnosti. Nakon što to napravimo, implementirati ćemo dvije funkcionalnosti koje koristi zaposlenik. Prva je dodavanje korisnika u autoškolu, odnosno u bazu podataka te će se takav korisnik smatrati upisanim u autoškolu i dobiti će svoje korisničko ime i lozinku. Sljedeća opcija je mogućnost zaposlenika da vidi njemu dodijeljene polaznike i njihove informacije, od osobnih informacija pa do statusa ispita u autoškoli.</w:t>
-      </w:r>
-    </w:p>
-    <w:p/>
-    <w:p>
-      <w:pPr>
-        <w:pStyle w:val="Naslov2"/>
-      </w:pPr>
-      <w:bookmarkStart w:id="80" w:name="_Toc471565672"/>
-      <w:r>
-        <w:t>7</w:t>
-      </w:r>
-      <w:r>
-        <w:t>.2</w:t>
-      </w:r>
-      <w:r>
-        <w:t xml:space="preserve"> </w:t>
-      </w:r>
-      <w:r>
-        <w:t>Analiza b</w:t>
-      </w:r>
-      <w:r>
-        <w:t>urndown charta</w:t>
-      </w:r>
-      <w:bookmarkEnd w:id="80"/>
     </w:p>
     <w:p/>
     <w:p>
@@ -5395,7 +5399,7 @@
       <w:pPr>
         <w:pStyle w:val="Naslov2"/>
       </w:pPr>
-      <w:bookmarkStart w:id="81" w:name="_Toc471565673"/>
+      <w:bookmarkStart w:id="80" w:name="_Toc471565673"/>
       <w:r>
         <w:lastRenderedPageBreak/>
         <w:t>7</w:t>
@@ -5406,7 +5410,7 @@
       <w:r>
         <w:t xml:space="preserve"> Statistički podaci</w:t>
       </w:r>
-      <w:bookmarkEnd w:id="81"/>
+      <w:bookmarkEnd w:id="80"/>
       <w:r>
         <w:tab/>
       </w:r>
@@ -5634,7 +5638,7 @@
       <w:pPr>
         <w:pStyle w:val="Naslov2"/>
       </w:pPr>
-      <w:bookmarkStart w:id="82" w:name="_Toc471565674"/>
+      <w:bookmarkStart w:id="81" w:name="_Toc471565674"/>
       <w:r>
         <w:t>7</w:t>
       </w:r>
@@ -5647,7 +5651,7 @@
       <w:r>
         <w:t>Sprint review</w:t>
       </w:r>
-      <w:bookmarkEnd w:id="82"/>
+      <w:bookmarkEnd w:id="81"/>
     </w:p>
     <w:p/>
     <w:p>
@@ -5669,6 +5673,8 @@
     <w:p/>
     <w:p/>
     <w:p/>
+    <w:p/>
+    <w:p/>
     <w:p>
       <w:pPr>
         <w:pStyle w:val="Naslov1"/>
@@ -5679,15 +5685,618 @@
         <w:jc w:val="center"/>
         <w:rPr>
           <w:sz w:val="44"/>
-          <w:szCs w:val="44"/>
-        </w:rPr>
-      </w:pPr>
-      <w:bookmarkStart w:id="83" w:name="_Toc471565675"/>
-      <w:r>
+        </w:rPr>
+      </w:pPr>
+      <w:r>
+        <w:rPr>
+          <w:sz w:val="44"/>
+        </w:rPr>
+        <w:lastRenderedPageBreak/>
+        <w:t>Četverti sprint</w:t>
+      </w:r>
+    </w:p>
+    <w:p/>
+    <w:p>
+      <w:pPr>
+        <w:spacing w:line="360" w:lineRule="auto"/>
+        <w:ind w:firstLine="708"/>
+        <w:jc w:val="both"/>
+      </w:pPr>
+      <w:r>
+        <w:rPr>
+          <w:noProof/>
+        </w:rPr>
+        <w:drawing>
+          <wp:anchor distT="0" distB="0" distL="114300" distR="114300" simplePos="0" relativeHeight="251656192" behindDoc="0" locked="0" layoutInCell="1" allowOverlap="1" wp14:anchorId="1603AB0B" wp14:editId="25C58D14">
+            <wp:simplePos x="0" y="0"/>
+            <wp:positionH relativeFrom="column">
+              <wp:posOffset>157480</wp:posOffset>
+            </wp:positionH>
+            <wp:positionV relativeFrom="paragraph">
+              <wp:posOffset>1137285</wp:posOffset>
+            </wp:positionV>
+            <wp:extent cx="5760720" cy="1191260"/>
+            <wp:effectExtent l="0" t="0" r="0" b="8890"/>
+            <wp:wrapTopAndBottom/>
+            <wp:docPr id="15" name="Slika 15"/>
+            <wp:cNvGraphicFramePr>
+              <a:graphicFrameLocks xmlns:a="http://schemas.openxmlformats.org/drawingml/2006/main" noChangeAspect="1"/>
+            </wp:cNvGraphicFramePr>
+            <a:graphic xmlns:a="http://schemas.openxmlformats.org/drawingml/2006/main">
+              <a:graphicData uri="http://schemas.openxmlformats.org/drawingml/2006/picture">
+                <pic:pic xmlns:pic="http://schemas.openxmlformats.org/drawingml/2006/picture">
+                  <pic:nvPicPr>
+                    <pic:cNvPr id="1" name=""/>
+                    <pic:cNvPicPr/>
+                  </pic:nvPicPr>
+                  <pic:blipFill>
+                    <a:blip r:embed="rId27">
+                      <a:extLst>
+                        <a:ext uri="{28A0092B-C50C-407E-A947-70E740481C1C}">
+                          <a14:useLocalDpi xmlns:a14="http://schemas.microsoft.com/office/drawing/2010/main" val="0"/>
+                        </a:ext>
+                      </a:extLst>
+                    </a:blip>
+                    <a:stretch>
+                      <a:fillRect/>
+                    </a:stretch>
+                  </pic:blipFill>
+                  <pic:spPr>
+                    <a:xfrm>
+                      <a:off x="0" y="0"/>
+                      <a:ext cx="5760720" cy="1191260"/>
+                    </a:xfrm>
+                    <a:prstGeom prst="rect">
+                      <a:avLst/>
+                    </a:prstGeom>
+                  </pic:spPr>
+                </pic:pic>
+              </a:graphicData>
+            </a:graphic>
+          </wp:anchor>
+        </w:drawing>
+      </w:r>
+      <w:r>
+        <w:t>Četvrti sprint je ujedno i posljednji sprint te je vremenski i najdulji. Sprint je započeo 21.12.2016. i završio je 18.12.2017. godine, odnosno trajao je četiri tjedna. Cilj četvrtog sprinta je završiti sve funkcionalnosti aplikacije te ju testirati. Sprint je uspješno završen sa 100% realizacijom.</w:t>
+      </w:r>
+    </w:p>
+    <w:p>
+      <w:pPr>
+        <w:spacing w:line="360" w:lineRule="auto"/>
+        <w:ind w:firstLine="708"/>
+        <w:jc w:val="center"/>
+        <w:rPr>
+          <w:i/>
+          <w:sz w:val="20"/>
+        </w:rPr>
+      </w:pPr>
+      <w:r>
+        <w:rPr>
+          <w:i/>
+          <w:sz w:val="20"/>
+        </w:rPr>
+        <w:t>Slika 15. Izvršenost četvrtog sprinta</w:t>
+      </w:r>
+    </w:p>
+    <w:p>
+      <w:pPr>
+        <w:spacing w:line="360" w:lineRule="auto"/>
+        <w:ind w:firstLine="708"/>
+        <w:jc w:val="both"/>
+      </w:pPr>
+      <w:r>
+        <w:t xml:space="preserve"> </w:t>
+      </w:r>
+    </w:p>
+    <w:p>
+      <w:pPr>
+        <w:spacing w:line="360" w:lineRule="auto"/>
+        <w:ind w:firstLine="708"/>
+        <w:jc w:val="both"/>
+      </w:pPr>
+      <w:r>
+        <w:t>Četvrti sprint je trajao najdulje jer je sadržavao funkcionalnosti koje su zahtijevale puno jedinica napora da se završe. Funkcionalnosti četvrtog sprinta su:</w:t>
+      </w:r>
+    </w:p>
+    <w:p>
+      <w:pPr>
+        <w:pStyle w:val="Odlomakpopisa"/>
+        <w:numPr>
+          <w:ilvl w:val="0"/>
+          <w:numId w:val="30"/>
+        </w:numPr>
+        <w:spacing w:line="360" w:lineRule="auto"/>
+        <w:jc w:val="both"/>
+      </w:pPr>
+      <w:r>
+        <w:t>Dodjela polaznika instruktoru</w:t>
+      </w:r>
+    </w:p>
+    <w:p>
+      <w:pPr>
+        <w:pStyle w:val="Odlomakpopisa"/>
+        <w:numPr>
+          <w:ilvl w:val="0"/>
+          <w:numId w:val="30"/>
+        </w:numPr>
+        <w:spacing w:line="360" w:lineRule="auto"/>
+        <w:jc w:val="both"/>
+      </w:pPr>
+      <w:r>
+        <w:t>Informacije o prošlim ispitima</w:t>
+      </w:r>
+    </w:p>
+    <w:p>
+      <w:pPr>
+        <w:pStyle w:val="Odlomakpopisa"/>
+        <w:numPr>
+          <w:ilvl w:val="0"/>
+          <w:numId w:val="30"/>
+        </w:numPr>
+        <w:spacing w:line="360" w:lineRule="auto"/>
+        <w:jc w:val="both"/>
+      </w:pPr>
+      <w:r>
+        <w:t>Realizacija reklama u aplikaciji</w:t>
+      </w:r>
+    </w:p>
+    <w:p>
+      <w:pPr>
+        <w:pStyle w:val="Odlomakpopisa"/>
+        <w:numPr>
+          <w:ilvl w:val="0"/>
+          <w:numId w:val="30"/>
+        </w:numPr>
+        <w:spacing w:line="360" w:lineRule="auto"/>
+        <w:jc w:val="both"/>
+      </w:pPr>
+      <w:r>
+        <w:t>Ažuriranje rezultata polaznika na ispitima</w:t>
+      </w:r>
+    </w:p>
+    <w:p>
+      <w:pPr>
+        <w:pStyle w:val="Odlomakpopisa"/>
+        <w:numPr>
+          <w:ilvl w:val="0"/>
+          <w:numId w:val="30"/>
+        </w:numPr>
+        <w:spacing w:line="360" w:lineRule="auto"/>
+        <w:jc w:val="both"/>
+      </w:pPr>
+      <w:r>
+        <w:t>Status broja sati vožnje polaznika</w:t>
+      </w:r>
+    </w:p>
+    <w:p>
+      <w:pPr>
+        <w:pStyle w:val="Odlomakpopisa"/>
+        <w:numPr>
+          <w:ilvl w:val="0"/>
+          <w:numId w:val="30"/>
+        </w:numPr>
+        <w:spacing w:line="360" w:lineRule="auto"/>
+        <w:jc w:val="both"/>
+      </w:pPr>
+      <w:r>
+        <w:t>Raspored vožnje</w:t>
+      </w:r>
+    </w:p>
+    <w:p>
+      <w:pPr>
+        <w:pStyle w:val="Odlomakpopisa"/>
+        <w:numPr>
+          <w:ilvl w:val="0"/>
+          <w:numId w:val="30"/>
+        </w:numPr>
+        <w:spacing w:line="360" w:lineRule="auto"/>
+        <w:jc w:val="both"/>
+      </w:pPr>
+      <w:r>
+        <w:t>Slanje obavijesti polaznicima</w:t>
+      </w:r>
+    </w:p>
+    <w:p>
+      <w:pPr>
+        <w:pStyle w:val="Odlomakpopisa"/>
+        <w:numPr>
+          <w:ilvl w:val="0"/>
+          <w:numId w:val="30"/>
+        </w:numPr>
+        <w:spacing w:line="360" w:lineRule="auto"/>
+        <w:jc w:val="both"/>
+      </w:pPr>
+      <w:r>
+        <w:t>Testiranje i završna dorada aplikacije</w:t>
+      </w:r>
+    </w:p>
+    <w:p>
+      <w:pPr>
+        <w:pStyle w:val="Naslov2"/>
+      </w:pPr>
+      <w:r>
+        <w:t xml:space="preserve">8.1 </w:t>
+      </w:r>
+      <w:r>
+        <w:t>Sprint planning</w:t>
+      </w:r>
+    </w:p>
+    <w:p/>
+    <w:p>
+      <w:pPr>
+        <w:spacing w:line="360" w:lineRule="auto"/>
+        <w:ind w:firstLine="708"/>
+        <w:jc w:val="both"/>
+      </w:pPr>
+      <w:r>
+        <w:t>Sprint je započeo sa funkcionalnošću „Dodjela polaznika instruktoru“ jer smo smatrali da je to funkcionalnost koja je bitna za preostale funkcionalnosti. Nakon izrade prethodne funkcionalnosti, krenulo se sa izradom preostalih funkcionalnosti vezanih uz instruktora i polaznika, poput „</w:t>
+      </w:r>
+      <w:r>
+        <w:t>Ažuriranje rezultata polaznika na ispitima</w:t>
+      </w:r>
+      <w:r>
+        <w:t>“</w:t>
+      </w:r>
+      <w:r>
+        <w:t xml:space="preserve"> i „</w:t>
+      </w:r>
+      <w:r>
+        <w:t>Status broja sati vožnje polaznika</w:t>
+      </w:r>
+      <w:r>
+        <w:t>“. Paralelno sa prethodnim funkcionalnostima će se razvijati i „Slanje obavijesti polaznicima“</w:t>
+      </w:r>
+    </w:p>
+    <w:p>
+      <w:pPr>
+        <w:spacing w:line="360" w:lineRule="auto"/>
+        <w:ind w:firstLine="708"/>
+        <w:jc w:val="both"/>
+      </w:pPr>
+    </w:p>
+    <w:p/>
+    <w:p>
+      <w:pPr>
+        <w:pStyle w:val="Naslov2"/>
+      </w:pPr>
+      <w:r>
+        <w:lastRenderedPageBreak/>
+        <w:t xml:space="preserve">8.2 </w:t>
+      </w:r>
+      <w:r>
+        <w:t>Analiza burndown charta</w:t>
+      </w:r>
+    </w:p>
+    <w:p/>
+    <w:p>
+      <w:pPr>
+        <w:spacing w:line="360" w:lineRule="auto"/>
+        <w:ind w:firstLine="708"/>
+        <w:jc w:val="both"/>
+      </w:pPr>
+      <w:r>
+        <w:t xml:space="preserve">Burndown chart četvertog sprinta je prikazan na slici 16, te je vidljivo da ni u ovom sprintu nije postignuto idealno smanjivanje jedinica napora. Jedan od uzroka odstupanja od idealnog smanjivanja napora je što se prvi dio printa odvijao u razdoblju blagdana, a i funkcionalnost „Slanje obavijesti polaznicima“ se razvijala inkrementalno kroz cijelo vremensko trajanje sprinta te je smanjene jedinica </w:t>
+      </w:r>
+      <w:r>
+        <w:t>napora registrirano tek kada se izradila funkcionalnost u potpunosti ( završena je pretposljednja ).</w:t>
+      </w:r>
+    </w:p>
+    <w:p>
+      <w:pPr>
+        <w:spacing w:line="360" w:lineRule="auto"/>
+        <w:ind w:firstLine="708"/>
+        <w:jc w:val="both"/>
+      </w:pPr>
+    </w:p>
+    <w:p>
+      <w:pPr>
+        <w:jc w:val="center"/>
+        <w:rPr>
+          <w:i/>
+        </w:rPr>
+      </w:pPr>
+      <w:r>
+        <w:rPr>
+          <w:i/>
+          <w:noProof/>
+          <w:sz w:val="20"/>
+        </w:rPr>
+        <w:drawing>
+          <wp:anchor distT="0" distB="0" distL="114300" distR="114300" simplePos="0" relativeHeight="251654144" behindDoc="0" locked="0" layoutInCell="1" allowOverlap="1" wp14:anchorId="0E9015C6" wp14:editId="48A00F3E">
+            <wp:simplePos x="0" y="0"/>
+            <wp:positionH relativeFrom="column">
+              <wp:posOffset>-4445</wp:posOffset>
+            </wp:positionH>
+            <wp:positionV relativeFrom="paragraph">
+              <wp:posOffset>3175</wp:posOffset>
+            </wp:positionV>
+            <wp:extent cx="5760720" cy="3208655"/>
+            <wp:effectExtent l="0" t="0" r="0" b="0"/>
+            <wp:wrapTopAndBottom/>
+            <wp:docPr id="16" name="Slika 16"/>
+            <wp:cNvGraphicFramePr>
+              <a:graphicFrameLocks xmlns:a="http://schemas.openxmlformats.org/drawingml/2006/main" noChangeAspect="1"/>
+            </wp:cNvGraphicFramePr>
+            <a:graphic xmlns:a="http://schemas.openxmlformats.org/drawingml/2006/main">
+              <a:graphicData uri="http://schemas.openxmlformats.org/drawingml/2006/picture">
+                <pic:pic xmlns:pic="http://schemas.openxmlformats.org/drawingml/2006/picture">
+                  <pic:nvPicPr>
+                    <pic:cNvPr id="1" name=""/>
+                    <pic:cNvPicPr/>
+                  </pic:nvPicPr>
+                  <pic:blipFill>
+                    <a:blip r:embed="rId28">
+                      <a:extLst>
+                        <a:ext uri="{28A0092B-C50C-407E-A947-70E740481C1C}">
+                          <a14:useLocalDpi xmlns:a14="http://schemas.microsoft.com/office/drawing/2010/main" val="0"/>
+                        </a:ext>
+                      </a:extLst>
+                    </a:blip>
+                    <a:stretch>
+                      <a:fillRect/>
+                    </a:stretch>
+                  </pic:blipFill>
+                  <pic:spPr>
+                    <a:xfrm>
+                      <a:off x="0" y="0"/>
+                      <a:ext cx="5760720" cy="3208655"/>
+                    </a:xfrm>
+                    <a:prstGeom prst="rect">
+                      <a:avLst/>
+                    </a:prstGeom>
+                  </pic:spPr>
+                </pic:pic>
+              </a:graphicData>
+            </a:graphic>
+          </wp:anchor>
+        </w:drawing>
+      </w:r>
+      <w:r>
+        <w:rPr>
+          <w:i/>
+          <w:sz w:val="20"/>
+        </w:rPr>
+        <w:t>Slika 16. Burndown chart četvrtog sprint</w:t>
+      </w:r>
+    </w:p>
+    <w:p>
+      <w:pPr>
+        <w:pStyle w:val="Naslov2"/>
+      </w:pPr>
+    </w:p>
+    <w:p>
+      <w:pPr>
+        <w:pStyle w:val="Naslov2"/>
+      </w:pPr>
+      <w:r>
+        <w:t xml:space="preserve">8.3 </w:t>
+      </w:r>
+      <w:r>
+        <w:t>Statistički podaci</w:t>
+      </w:r>
+    </w:p>
+    <w:p/>
+    <w:p/>
+    <w:p>
+      <w:pPr>
+        <w:spacing w:line="360" w:lineRule="auto"/>
+        <w:ind w:firstLine="708"/>
+        <w:jc w:val="both"/>
+      </w:pPr>
+      <w:r>
+        <w:t>Na slikama 17 i 18 su prikazani statistički podaci za članove tima. Prva slika prikazuje ukupno utrošeno vrijeme po članu tima za pojedinu funkcionalnost, a druga slika prikazuje na koliko je itema sudjelovao član tima</w:t>
+      </w:r>
+      <w:r>
+        <w:t xml:space="preserve">. </w:t>
+      </w:r>
+    </w:p>
+    <w:p/>
+    <w:p/>
+    <w:p/>
+    <w:p/>
+    <w:p/>
+    <w:p/>
+    <w:p/>
+    <w:p/>
+    <w:p/>
+    <w:p>
+      <w:pPr>
+        <w:jc w:val="center"/>
+        <w:rPr>
+          <w:i/>
+        </w:rPr>
+      </w:pPr>
+      <w:r>
+        <w:rPr>
+          <w:i/>
+          <w:noProof/>
+          <w:sz w:val="20"/>
+        </w:rPr>
+        <w:lastRenderedPageBreak/>
+        <w:drawing>
+          <wp:anchor distT="0" distB="0" distL="114300" distR="114300" simplePos="0" relativeHeight="251664384" behindDoc="0" locked="0" layoutInCell="1" allowOverlap="1" wp14:anchorId="6E41DB1B" wp14:editId="6F7F7FE2">
+            <wp:simplePos x="0" y="0"/>
+            <wp:positionH relativeFrom="column">
+              <wp:posOffset>-4445</wp:posOffset>
+            </wp:positionH>
+            <wp:positionV relativeFrom="paragraph">
+              <wp:posOffset>-6350</wp:posOffset>
+            </wp:positionV>
+            <wp:extent cx="5760720" cy="3818890"/>
+            <wp:effectExtent l="0" t="0" r="0" b="0"/>
+            <wp:wrapTopAndBottom/>
+            <wp:docPr id="17" name="Slika 17"/>
+            <wp:cNvGraphicFramePr>
+              <a:graphicFrameLocks xmlns:a="http://schemas.openxmlformats.org/drawingml/2006/main" noChangeAspect="1"/>
+            </wp:cNvGraphicFramePr>
+            <a:graphic xmlns:a="http://schemas.openxmlformats.org/drawingml/2006/main">
+              <a:graphicData uri="http://schemas.openxmlformats.org/drawingml/2006/picture">
+                <pic:pic xmlns:pic="http://schemas.openxmlformats.org/drawingml/2006/picture">
+                  <pic:nvPicPr>
+                    <pic:cNvPr id="1" name=""/>
+                    <pic:cNvPicPr/>
+                  </pic:nvPicPr>
+                  <pic:blipFill>
+                    <a:blip r:embed="rId29">
+                      <a:extLst>
+                        <a:ext uri="{28A0092B-C50C-407E-A947-70E740481C1C}">
+                          <a14:useLocalDpi xmlns:a14="http://schemas.microsoft.com/office/drawing/2010/main" val="0"/>
+                        </a:ext>
+                      </a:extLst>
+                    </a:blip>
+                    <a:stretch>
+                      <a:fillRect/>
+                    </a:stretch>
+                  </pic:blipFill>
+                  <pic:spPr>
+                    <a:xfrm>
+                      <a:off x="0" y="0"/>
+                      <a:ext cx="5760720" cy="3818890"/>
+                    </a:xfrm>
+                    <a:prstGeom prst="rect">
+                      <a:avLst/>
+                    </a:prstGeom>
+                  </pic:spPr>
+                </pic:pic>
+              </a:graphicData>
+            </a:graphic>
+          </wp:anchor>
+        </w:drawing>
+      </w:r>
+      <w:r>
+        <w:rPr>
+          <w:i/>
+          <w:sz w:val="20"/>
+        </w:rPr>
+        <w:t>Slika 17. Utrošeno vrijeme po članu tima</w:t>
+      </w:r>
+    </w:p>
+    <w:p/>
+    <w:p>
+      <w:r>
+        <w:rPr>
+          <w:noProof/>
+        </w:rPr>
+        <w:drawing>
+          <wp:anchor distT="0" distB="0" distL="114300" distR="114300" simplePos="0" relativeHeight="251666432" behindDoc="0" locked="0" layoutInCell="1" allowOverlap="1" wp14:anchorId="09B6D21A" wp14:editId="45A6E1DF">
+            <wp:simplePos x="0" y="0"/>
+            <wp:positionH relativeFrom="column">
+              <wp:posOffset>-280670</wp:posOffset>
+            </wp:positionH>
+            <wp:positionV relativeFrom="paragraph">
+              <wp:posOffset>176530</wp:posOffset>
+            </wp:positionV>
+            <wp:extent cx="6324600" cy="908685"/>
+            <wp:effectExtent l="0" t="0" r="0" b="5715"/>
+            <wp:wrapTopAndBottom/>
+            <wp:docPr id="19" name="Slika 19"/>
+            <wp:cNvGraphicFramePr>
+              <a:graphicFrameLocks xmlns:a="http://schemas.openxmlformats.org/drawingml/2006/main" noChangeAspect="1"/>
+            </wp:cNvGraphicFramePr>
+            <a:graphic xmlns:a="http://schemas.openxmlformats.org/drawingml/2006/main">
+              <a:graphicData uri="http://schemas.openxmlformats.org/drawingml/2006/picture">
+                <pic:pic xmlns:pic="http://schemas.openxmlformats.org/drawingml/2006/picture">
+                  <pic:nvPicPr>
+                    <pic:cNvPr id="1" name=""/>
+                    <pic:cNvPicPr/>
+                  </pic:nvPicPr>
+                  <pic:blipFill>
+                    <a:blip r:embed="rId30">
+                      <a:extLst>
+                        <a:ext uri="{28A0092B-C50C-407E-A947-70E740481C1C}">
+                          <a14:useLocalDpi xmlns:a14="http://schemas.microsoft.com/office/drawing/2010/main" val="0"/>
+                        </a:ext>
+                      </a:extLst>
+                    </a:blip>
+                    <a:stretch>
+                      <a:fillRect/>
+                    </a:stretch>
+                  </pic:blipFill>
+                  <pic:spPr>
+                    <a:xfrm>
+                      <a:off x="0" y="0"/>
+                      <a:ext cx="6324600" cy="908685"/>
+                    </a:xfrm>
+                    <a:prstGeom prst="rect">
+                      <a:avLst/>
+                    </a:prstGeom>
+                  </pic:spPr>
+                </pic:pic>
+              </a:graphicData>
+            </a:graphic>
+            <wp14:sizeRelH relativeFrom="margin">
+              <wp14:pctWidth>0</wp14:pctWidth>
+            </wp14:sizeRelH>
+          </wp:anchor>
+        </w:drawing>
+      </w:r>
+    </w:p>
+    <w:p>
+      <w:pPr>
+        <w:jc w:val="center"/>
+        <w:rPr>
+          <w:sz w:val="20"/>
+        </w:rPr>
+      </w:pPr>
+      <w:r>
+        <w:rPr>
+          <w:sz w:val="20"/>
+        </w:rPr>
+        <w:t>Slika 18. Sudjelovanje člana tima po itemu</w:t>
+      </w:r>
+    </w:p>
+    <w:p/>
+    <w:p/>
+    <w:p/>
+    <w:p>
+      <w:pPr>
+        <w:pStyle w:val="Naslov2"/>
+      </w:pPr>
+      <w:r>
+        <w:t>8.4 Sprint review</w:t>
+      </w:r>
+    </w:p>
+    <w:p/>
+    <w:p>
+      <w:pPr>
+        <w:spacing w:line="360" w:lineRule="auto"/>
+        <w:ind w:firstLine="708"/>
+      </w:pPr>
+      <w:r>
+        <w:t>Jedinice napora su dobro pogođene za ovaj sprint te je većina funkcionalnosti završena sa +/- 10 % odstupanja od jedinica napora. Završetkom četvrtog sprinta aplikacija je dovršena u cijelosti….</w:t>
+      </w:r>
+      <w:bookmarkStart w:id="82" w:name="_GoBack"/>
+      <w:bookmarkEnd w:id="82"/>
+    </w:p>
+    <w:p/>
+    <w:p/>
+    <w:p/>
+    <w:p/>
+    <w:p/>
+    <w:p/>
+    <w:p/>
+    <w:p/>
+    <w:p/>
+    <w:p/>
+    <w:p>
+      <w:pPr>
+        <w:pStyle w:val="Naslov1"/>
+        <w:numPr>
+          <w:ilvl w:val="0"/>
+          <w:numId w:val="26"/>
+        </w:numPr>
+        <w:jc w:val="center"/>
         <w:rPr>
           <w:sz w:val="44"/>
           <w:szCs w:val="44"/>
         </w:rPr>
+      </w:pPr>
+      <w:bookmarkStart w:id="83" w:name="_Toc471565675"/>
+      <w:r>
+        <w:rPr>
+          <w:sz w:val="44"/>
+          <w:szCs w:val="44"/>
+        </w:rPr>
         <w:lastRenderedPageBreak/>
         <w:t>Troškovi</w:t>
       </w:r>
@@ -5699,7 +6308,7 @@
           <w:noProof/>
         </w:rPr>
         <w:drawing>
-          <wp:anchor distT="0" distB="0" distL="114300" distR="114300" simplePos="0" relativeHeight="251658240" behindDoc="0" locked="0" layoutInCell="1" allowOverlap="1" wp14:anchorId="4317CEB0" wp14:editId="03611ADF">
+          <wp:anchor distT="0" distB="0" distL="114300" distR="114300" simplePos="0" relativeHeight="251657216" behindDoc="0" locked="0" layoutInCell="1" allowOverlap="1" wp14:anchorId="4317CEB0" wp14:editId="03611ADF">
             <wp:simplePos x="0" y="0"/>
             <wp:positionH relativeFrom="column">
               <wp:posOffset>-309245</wp:posOffset>
@@ -5722,7 +6331,7 @@
                     <pic:cNvPicPr/>
                   </pic:nvPicPr>
                   <pic:blipFill>
-                    <a:blip r:embed="rId27">
+                    <a:blip r:embed="rId31">
                       <a:extLst>
                         <a:ext uri="{28A0092B-C50C-407E-A947-70E740481C1C}">
                           <a14:useLocalDpi xmlns:a14="http://schemas.microsoft.com/office/drawing/2010/main" val="0"/>
@@ -5993,7 +6602,7 @@
           <w:rPr>
             <w:noProof/>
           </w:rPr>
-          <w:t>6</w:t>
+          <w:t>18</w:t>
         </w:r>
         <w:r>
           <w:rPr>
@@ -6106,9 +6715,9 @@
 <w:numbering xmlns:wpc="http://schemas.microsoft.com/office/word/2010/wordprocessingCanvas" xmlns:cx="http://schemas.microsoft.com/office/drawing/2014/chartex" xmlns:cx1="http://schemas.microsoft.com/office/drawing/2015/9/8/chartex" xmlns:cx2="http://schemas.microsoft.com/office/drawing/2015/10/21/chartex" xmlns:mc="http://schemas.openxmlformats.org/markup-compatibility/2006" xmlns:o="urn:schemas-microsoft-com:office:office" xmlns:r="http://schemas.openxmlformats.org/officeDocument/2006/relationships" xmlns:m="http://schemas.openxmlformats.org/officeDocument/2006/math" xmlns:v="urn:schemas-microsoft-com:vml" xmlns:wp14="http://schemas.microsoft.com/office/word/2010/wordprocessingDrawing" xmlns:wp="http://schemas.openxmlformats.org/drawingml/2006/wordprocessingDrawing" xmlns:w10="urn:schemas-microsoft-com:office:word" xmlns:w="http://schemas.openxmlformats.org/wordprocessingml/2006/main" xmlns:w14="http://schemas.microsoft.com/office/word/2010/wordml" xmlns:w15="http://schemas.microsoft.com/office/word/2012/wordml" xmlns:w16se="http://schemas.microsoft.com/office/word/2015/wordml/symex" xmlns:wpg="http://schemas.microsoft.com/office/word/2010/wordprocessingGroup" xmlns:wpi="http://schemas.microsoft.com/office/word/2010/wordprocessingInk" xmlns:wne="http://schemas.microsoft.com/office/word/2006/wordml" xmlns:wps="http://schemas.microsoft.com/office/word/2010/wordprocessingShape" mc:Ignorable="w14 w15 w16se wp14">
   <w:abstractNum w:abstractNumId="0" w15:restartNumberingAfterBreak="0">
     <w:nsid w:val="02DA2518"/>
-    <w:multiLevelType w:val="hybridMultilevel"/>
-    <w:tmpl w:val="7C66DA68"/>
-    <w:lvl w:ilvl="0" w:tplc="6A64026E">
+    <w:multiLevelType w:val="multilevel"/>
+    <w:tmpl w:val="6186EF04"/>
+    <w:lvl w:ilvl="0">
       <w:start w:val="7"/>
       <w:numFmt w:val="decimal"/>
       <w:lvlText w:val="%1."/>
@@ -6120,77 +6729,109 @@
         <w:rFonts w:hint="default"/>
       </w:rPr>
     </w:lvl>
-    <w:lvl w:ilvl="1" w:tplc="041A0019" w:tentative="1">
-      <w:start w:val="1"/>
-      <w:numFmt w:val="lowerLetter"/>
-      <w:lvlText w:val="%2."/>
-      <w:lvlJc w:val="left"/>
-      <w:pPr>
-        <w:ind w:left="1800" w:hanging="360"/>
-      </w:pPr>
-    </w:lvl>
-    <w:lvl w:ilvl="2" w:tplc="041A001B" w:tentative="1">
-      <w:start w:val="1"/>
-      <w:numFmt w:val="lowerRoman"/>
-      <w:lvlText w:val="%3."/>
-      <w:lvlJc w:val="right"/>
-      <w:pPr>
-        <w:ind w:left="2520" w:hanging="180"/>
-      </w:pPr>
-    </w:lvl>
-    <w:lvl w:ilvl="3" w:tplc="041A000F" w:tentative="1">
-      <w:start w:val="1"/>
-      <w:numFmt w:val="decimal"/>
-      <w:lvlText w:val="%4."/>
-      <w:lvlJc w:val="left"/>
-      <w:pPr>
-        <w:ind w:left="3240" w:hanging="360"/>
-      </w:pPr>
-    </w:lvl>
-    <w:lvl w:ilvl="4" w:tplc="041A0019" w:tentative="1">
-      <w:start w:val="1"/>
-      <w:numFmt w:val="lowerLetter"/>
-      <w:lvlText w:val="%5."/>
-      <w:lvlJc w:val="left"/>
-      <w:pPr>
-        <w:ind w:left="3960" w:hanging="360"/>
-      </w:pPr>
-    </w:lvl>
-    <w:lvl w:ilvl="5" w:tplc="041A001B" w:tentative="1">
-      <w:start w:val="1"/>
-      <w:numFmt w:val="lowerRoman"/>
-      <w:lvlText w:val="%6."/>
-      <w:lvlJc w:val="right"/>
-      <w:pPr>
-        <w:ind w:left="4680" w:hanging="180"/>
-      </w:pPr>
-    </w:lvl>
-    <w:lvl w:ilvl="6" w:tplc="041A000F" w:tentative="1">
-      <w:start w:val="1"/>
-      <w:numFmt w:val="decimal"/>
-      <w:lvlText w:val="%7."/>
-      <w:lvlJc w:val="left"/>
-      <w:pPr>
-        <w:ind w:left="5400" w:hanging="360"/>
-      </w:pPr>
-    </w:lvl>
-    <w:lvl w:ilvl="7" w:tplc="041A0019" w:tentative="1">
-      <w:start w:val="1"/>
-      <w:numFmt w:val="lowerLetter"/>
-      <w:lvlText w:val="%8."/>
-      <w:lvlJc w:val="left"/>
-      <w:pPr>
-        <w:ind w:left="6120" w:hanging="360"/>
-      </w:pPr>
-    </w:lvl>
-    <w:lvl w:ilvl="8" w:tplc="041A001B" w:tentative="1">
-      <w:start w:val="1"/>
-      <w:numFmt w:val="lowerRoman"/>
-      <w:lvlText w:val="%9."/>
-      <w:lvlJc w:val="right"/>
-      <w:pPr>
-        <w:ind w:left="6840" w:hanging="180"/>
-      </w:pPr>
+    <w:lvl w:ilvl="1">
+      <w:start w:val="1"/>
+      <w:numFmt w:val="decimal"/>
+      <w:isLgl/>
+      <w:lvlText w:val="%1.%2"/>
+      <w:lvlJc w:val="left"/>
+      <w:pPr>
+        <w:ind w:left="1440" w:hanging="720"/>
+      </w:pPr>
+      <w:rPr>
+        <w:rFonts w:hint="default"/>
+      </w:rPr>
+    </w:lvl>
+    <w:lvl w:ilvl="2">
+      <w:start w:val="1"/>
+      <w:numFmt w:val="decimal"/>
+      <w:isLgl/>
+      <w:lvlText w:val="%1.%2.%3"/>
+      <w:lvlJc w:val="left"/>
+      <w:pPr>
+        <w:ind w:left="1800" w:hanging="1080"/>
+      </w:pPr>
+      <w:rPr>
+        <w:rFonts w:hint="default"/>
+      </w:rPr>
+    </w:lvl>
+    <w:lvl w:ilvl="3">
+      <w:start w:val="1"/>
+      <w:numFmt w:val="decimal"/>
+      <w:isLgl/>
+      <w:lvlText w:val="%1.%2.%3.%4"/>
+      <w:lvlJc w:val="left"/>
+      <w:pPr>
+        <w:ind w:left="2160" w:hanging="1440"/>
+      </w:pPr>
+      <w:rPr>
+        <w:rFonts w:hint="default"/>
+      </w:rPr>
+    </w:lvl>
+    <w:lvl w:ilvl="4">
+      <w:start w:val="1"/>
+      <w:numFmt w:val="decimal"/>
+      <w:isLgl/>
+      <w:lvlText w:val="%1.%2.%3.%4.%5"/>
+      <w:lvlJc w:val="left"/>
+      <w:pPr>
+        <w:ind w:left="2520" w:hanging="1800"/>
+      </w:pPr>
+      <w:rPr>
+        <w:rFonts w:hint="default"/>
+      </w:rPr>
+    </w:lvl>
+    <w:lvl w:ilvl="5">
+      <w:start w:val="1"/>
+      <w:numFmt w:val="decimal"/>
+      <w:isLgl/>
+      <w:lvlText w:val="%1.%2.%3.%4.%5.%6"/>
+      <w:lvlJc w:val="left"/>
+      <w:pPr>
+        <w:ind w:left="2880" w:hanging="2160"/>
+      </w:pPr>
+      <w:rPr>
+        <w:rFonts w:hint="default"/>
+      </w:rPr>
+    </w:lvl>
+    <w:lvl w:ilvl="6">
+      <w:start w:val="1"/>
+      <w:numFmt w:val="decimal"/>
+      <w:isLgl/>
+      <w:lvlText w:val="%1.%2.%3.%4.%5.%6.%7"/>
+      <w:lvlJc w:val="left"/>
+      <w:pPr>
+        <w:ind w:left="3240" w:hanging="2520"/>
+      </w:pPr>
+      <w:rPr>
+        <w:rFonts w:hint="default"/>
+      </w:rPr>
+    </w:lvl>
+    <w:lvl w:ilvl="7">
+      <w:start w:val="1"/>
+      <w:numFmt w:val="decimal"/>
+      <w:isLgl/>
+      <w:lvlText w:val="%1.%2.%3.%4.%5.%6.%7.%8"/>
+      <w:lvlJc w:val="left"/>
+      <w:pPr>
+        <w:ind w:left="3600" w:hanging="2880"/>
+      </w:pPr>
+      <w:rPr>
+        <w:rFonts w:hint="default"/>
+      </w:rPr>
+    </w:lvl>
+    <w:lvl w:ilvl="8">
+      <w:start w:val="1"/>
+      <w:numFmt w:val="decimal"/>
+      <w:isLgl/>
+      <w:lvlText w:val="%1.%2.%3.%4.%5.%6.%7.%8.%9"/>
+      <w:lvlJc w:val="left"/>
+      <w:pPr>
+        <w:ind w:left="3600" w:hanging="2880"/>
+      </w:pPr>
+      <w:rPr>
+        <w:rFonts w:hint="default"/>
+      </w:rPr>
     </w:lvl>
   </w:abstractNum>
   <w:abstractNum w:abstractNumId="1" w15:restartNumberingAfterBreak="0">
@@ -8302,6 +8943,119 @@
     </w:lvl>
   </w:abstractNum>
   <w:abstractNum w:abstractNumId="22" w15:restartNumberingAfterBreak="0">
+    <w:nsid w:val="5BDB2C6B"/>
+    <w:multiLevelType w:val="hybridMultilevel"/>
+    <w:tmpl w:val="757EECD6"/>
+    <w:lvl w:ilvl="0" w:tplc="041A0001">
+      <w:start w:val="1"/>
+      <w:numFmt w:val="bullet"/>
+      <w:lvlText w:val=""/>
+      <w:lvlJc w:val="left"/>
+      <w:pPr>
+        <w:ind w:left="1485" w:hanging="360"/>
+      </w:pPr>
+      <w:rPr>
+        <w:rFonts w:ascii="Symbol" w:hAnsi="Symbol" w:hint="default"/>
+      </w:rPr>
+    </w:lvl>
+    <w:lvl w:ilvl="1" w:tplc="041A0003" w:tentative="1">
+      <w:start w:val="1"/>
+      <w:numFmt w:val="bullet"/>
+      <w:lvlText w:val="o"/>
+      <w:lvlJc w:val="left"/>
+      <w:pPr>
+        <w:ind w:left="2205" w:hanging="360"/>
+      </w:pPr>
+      <w:rPr>
+        <w:rFonts w:ascii="Courier New" w:hAnsi="Courier New" w:cs="Courier New" w:hint="default"/>
+      </w:rPr>
+    </w:lvl>
+    <w:lvl w:ilvl="2" w:tplc="041A0005" w:tentative="1">
+      <w:start w:val="1"/>
+      <w:numFmt w:val="bullet"/>
+      <w:lvlText w:val=""/>
+      <w:lvlJc w:val="left"/>
+      <w:pPr>
+        <w:ind w:left="2925" w:hanging="360"/>
+      </w:pPr>
+      <w:rPr>
+        <w:rFonts w:ascii="Wingdings" w:hAnsi="Wingdings" w:hint="default"/>
+      </w:rPr>
+    </w:lvl>
+    <w:lvl w:ilvl="3" w:tplc="041A0001" w:tentative="1">
+      <w:start w:val="1"/>
+      <w:numFmt w:val="bullet"/>
+      <w:lvlText w:val=""/>
+      <w:lvlJc w:val="left"/>
+      <w:pPr>
+        <w:ind w:left="3645" w:hanging="360"/>
+      </w:pPr>
+      <w:rPr>
+        <w:rFonts w:ascii="Symbol" w:hAnsi="Symbol" w:hint="default"/>
+      </w:rPr>
+    </w:lvl>
+    <w:lvl w:ilvl="4" w:tplc="041A0003" w:tentative="1">
+      <w:start w:val="1"/>
+      <w:numFmt w:val="bullet"/>
+      <w:lvlText w:val="o"/>
+      <w:lvlJc w:val="left"/>
+      <w:pPr>
+        <w:ind w:left="4365" w:hanging="360"/>
+      </w:pPr>
+      <w:rPr>
+        <w:rFonts w:ascii="Courier New" w:hAnsi="Courier New" w:cs="Courier New" w:hint="default"/>
+      </w:rPr>
+    </w:lvl>
+    <w:lvl w:ilvl="5" w:tplc="041A0005" w:tentative="1">
+      <w:start w:val="1"/>
+      <w:numFmt w:val="bullet"/>
+      <w:lvlText w:val=""/>
+      <w:lvlJc w:val="left"/>
+      <w:pPr>
+        <w:ind w:left="5085" w:hanging="360"/>
+      </w:pPr>
+      <w:rPr>
+        <w:rFonts w:ascii="Wingdings" w:hAnsi="Wingdings" w:hint="default"/>
+      </w:rPr>
+    </w:lvl>
+    <w:lvl w:ilvl="6" w:tplc="041A0001" w:tentative="1">
+      <w:start w:val="1"/>
+      <w:numFmt w:val="bullet"/>
+      <w:lvlText w:val=""/>
+      <w:lvlJc w:val="left"/>
+      <w:pPr>
+        <w:ind w:left="5805" w:hanging="360"/>
+      </w:pPr>
+      <w:rPr>
+        <w:rFonts w:ascii="Symbol" w:hAnsi="Symbol" w:hint="default"/>
+      </w:rPr>
+    </w:lvl>
+    <w:lvl w:ilvl="7" w:tplc="041A0003" w:tentative="1">
+      <w:start w:val="1"/>
+      <w:numFmt w:val="bullet"/>
+      <w:lvlText w:val="o"/>
+      <w:lvlJc w:val="left"/>
+      <w:pPr>
+        <w:ind w:left="6525" w:hanging="360"/>
+      </w:pPr>
+      <w:rPr>
+        <w:rFonts w:ascii="Courier New" w:hAnsi="Courier New" w:cs="Courier New" w:hint="default"/>
+      </w:rPr>
+    </w:lvl>
+    <w:lvl w:ilvl="8" w:tplc="041A0005" w:tentative="1">
+      <w:start w:val="1"/>
+      <w:numFmt w:val="bullet"/>
+      <w:lvlText w:val=""/>
+      <w:lvlJc w:val="left"/>
+      <w:pPr>
+        <w:ind w:left="7245" w:hanging="360"/>
+      </w:pPr>
+      <w:rPr>
+        <w:rFonts w:ascii="Wingdings" w:hAnsi="Wingdings" w:hint="default"/>
+      </w:rPr>
+    </w:lvl>
+  </w:abstractNum>
+  <w:abstractNum w:abstractNumId="23" w15:restartNumberingAfterBreak="0">
     <w:nsid w:val="5D5002F1"/>
     <w:multiLevelType w:val="multilevel"/>
     <w:tmpl w:val="0E22739E"/>
@@ -8423,7 +9177,7 @@
       </w:rPr>
     </w:lvl>
   </w:abstractNum>
-  <w:abstractNum w:abstractNumId="23" w15:restartNumberingAfterBreak="0">
+  <w:abstractNum w:abstractNumId="24" w15:restartNumberingAfterBreak="0">
     <w:nsid w:val="642810C0"/>
     <w:multiLevelType w:val="multilevel"/>
     <w:tmpl w:val="E9F4FDC6"/>
@@ -8544,7 +9298,7 @@
       </w:rPr>
     </w:lvl>
   </w:abstractNum>
-  <w:abstractNum w:abstractNumId="24" w15:restartNumberingAfterBreak="0">
+  <w:abstractNum w:abstractNumId="25" w15:restartNumberingAfterBreak="0">
     <w:nsid w:val="64683D1A"/>
     <w:multiLevelType w:val="hybridMultilevel"/>
     <w:tmpl w:val="40C64894"/>
@@ -8634,7 +9388,7 @@
       </w:pPr>
     </w:lvl>
   </w:abstractNum>
-  <w:abstractNum w:abstractNumId="25" w15:restartNumberingAfterBreak="0">
+  <w:abstractNum w:abstractNumId="26" w15:restartNumberingAfterBreak="0">
     <w:nsid w:val="69AA6040"/>
     <w:multiLevelType w:val="multilevel"/>
     <w:tmpl w:val="9F2264CE"/>
@@ -8756,7 +9510,7 @@
       </w:rPr>
     </w:lvl>
   </w:abstractNum>
-  <w:abstractNum w:abstractNumId="26" w15:restartNumberingAfterBreak="0">
+  <w:abstractNum w:abstractNumId="27" w15:restartNumberingAfterBreak="0">
     <w:nsid w:val="6D372AF2"/>
     <w:multiLevelType w:val="hybridMultilevel"/>
     <w:tmpl w:val="0A8C1FF2"/>
@@ -8846,7 +9600,7 @@
       </w:pPr>
     </w:lvl>
   </w:abstractNum>
-  <w:abstractNum w:abstractNumId="27" w15:restartNumberingAfterBreak="0">
+  <w:abstractNum w:abstractNumId="28" w15:restartNumberingAfterBreak="0">
     <w:nsid w:val="6FEC785F"/>
     <w:multiLevelType w:val="hybridMultilevel"/>
     <w:tmpl w:val="ED4ACBA0"/>
@@ -8932,7 +9686,7 @@
       </w:pPr>
     </w:lvl>
   </w:abstractNum>
-  <w:abstractNum w:abstractNumId="28" w15:restartNumberingAfterBreak="0">
+  <w:abstractNum w:abstractNumId="29" w15:restartNumberingAfterBreak="0">
     <w:nsid w:val="70B3582D"/>
     <w:multiLevelType w:val="hybridMultilevel"/>
     <w:tmpl w:val="1D9AFC6E"/>
@@ -9022,7 +9776,7 @@
     </w:lvl>
   </w:abstractNum>
   <w:num w:numId="1">
-    <w:abstractNumId w:val="26"/>
+    <w:abstractNumId w:val="27"/>
   </w:num>
   <w:num w:numId="2">
     <w:abstractNumId w:val="4"/>
@@ -9031,7 +9785,7 @@
     <w:abstractNumId w:val="18"/>
   </w:num>
   <w:num w:numId="4">
-    <w:abstractNumId w:val="27"/>
+    <w:abstractNumId w:val="28"/>
   </w:num>
   <w:num w:numId="5">
     <w:abstractNumId w:val="5"/>
@@ -9040,7 +9794,7 @@
     <w:abstractNumId w:val="9"/>
   </w:num>
   <w:num w:numId="7">
-    <w:abstractNumId w:val="28"/>
+    <w:abstractNumId w:val="29"/>
   </w:num>
   <w:num w:numId="8">
     <w:abstractNumId w:val="3"/>
@@ -9061,7 +9815,7 @@
     <w:abstractNumId w:val="15"/>
   </w:num>
   <w:num w:numId="14">
-    <w:abstractNumId w:val="24"/>
+    <w:abstractNumId w:val="25"/>
   </w:num>
   <w:num w:numId="15">
     <w:abstractNumId w:val="8"/>
@@ -9082,10 +9836,10 @@
     <w:abstractNumId w:val="20"/>
   </w:num>
   <w:num w:numId="21">
-    <w:abstractNumId w:val="22"/>
+    <w:abstractNumId w:val="23"/>
   </w:num>
   <w:num w:numId="22">
-    <w:abstractNumId w:val="25"/>
+    <w:abstractNumId w:val="26"/>
   </w:num>
   <w:num w:numId="23">
     <w:abstractNumId w:val="17"/>
@@ -9103,10 +9857,13 @@
     <w:abstractNumId w:val="16"/>
   </w:num>
   <w:num w:numId="28">
-    <w:abstractNumId w:val="23"/>
+    <w:abstractNumId w:val="24"/>
   </w:num>
   <w:num w:numId="29">
     <w:abstractNumId w:val="10"/>
+  </w:num>
+  <w:num w:numId="30">
+    <w:abstractNumId w:val="22"/>
   </w:num>
 </w:numbering>
 </file>
@@ -10470,7 +11227,7 @@
 </file>
 
 <file path=customXml/itemProps2.xml><?xml version="1.0" encoding="utf-8"?>
-<ds:datastoreItem xmlns:ds="http://schemas.openxmlformats.org/officeDocument/2006/customXml" ds:itemID="{5EEEBD0B-CC9C-48F6-804C-BD29908078E6}">
+<ds:datastoreItem xmlns:ds="http://schemas.openxmlformats.org/officeDocument/2006/customXml" ds:itemID="{CAA4252A-12B8-480B-9859-9F8A893C913B}">
   <ds:schemaRefs>
     <ds:schemaRef ds:uri="http://schemas.openxmlformats.org/officeDocument/2006/bibliography"/>
   </ds:schemaRefs>

</xml_diff>